<commit_message>
Organizacja pracy i postęp punktu 5
</commit_message>
<xml_diff>
--- a/io - zawartość pracy zaliczeniowej - szablon.docx
+++ b/io - zawartość pracy zaliczeniowej - szablon.docx
@@ -1,6 +1,6 @@
 
 <file path=word/document.xml><?xml version="1.0" encoding="utf-8"?>
-<w:document xmlns:ve="http://schemas.openxmlformats.org/markup-compatibility/2006" xmlns:o="urn:schemas-microsoft-com:office:office" xmlns:r="http://schemas.openxmlformats.org/officeDocument/2006/relationships" xmlns:m="http://schemas.openxmlformats.org/officeDocument/2006/math" xmlns:v="urn:schemas-microsoft-com:vml" xmlns:wp="http://schemas.openxmlformats.org/drawingml/2006/wordprocessingDrawing" xmlns:w10="urn:schemas-microsoft-com:office:word" xmlns:w="http://schemas.openxmlformats.org/wordprocessingml/2006/main" xmlns:wne="http://schemas.microsoft.com/office/word/2006/wordml">
+<w:document xmlns:wpc="http://schemas.microsoft.com/office/word/2010/wordprocessingCanvas" xmlns:cx="http://schemas.microsoft.com/office/drawing/2014/chartex" xmlns:cx1="http://schemas.microsoft.com/office/drawing/2015/9/8/chartex" xmlns:cx2="http://schemas.microsoft.com/office/drawing/2015/10/21/chartex" xmlns:cx3="http://schemas.microsoft.com/office/drawing/2016/5/9/chartex" xmlns:cx4="http://schemas.microsoft.com/office/drawing/2016/5/10/chartex" xmlns:cx5="http://schemas.microsoft.com/office/drawing/2016/5/11/chartex" xmlns:cx6="http://schemas.microsoft.com/office/drawing/2016/5/12/chartex" xmlns:cx7="http://schemas.microsoft.com/office/drawing/2016/5/13/chartex" xmlns:cx8="http://schemas.microsoft.com/office/drawing/2016/5/14/chartex" xmlns:mc="http://schemas.openxmlformats.org/markup-compatibility/2006" xmlns:aink="http://schemas.microsoft.com/office/drawing/2016/ink" xmlns:am3d="http://schemas.microsoft.com/office/drawing/2017/model3d" xmlns:o="urn:schemas-microsoft-com:office:office" xmlns:r="http://schemas.openxmlformats.org/officeDocument/2006/relationships" xmlns:m="http://schemas.openxmlformats.org/officeDocument/2006/math" xmlns:v="urn:schemas-microsoft-com:vml" xmlns:wp14="http://schemas.microsoft.com/office/word/2010/wordprocessingDrawing" xmlns:wp="http://schemas.openxmlformats.org/drawingml/2006/wordprocessingDrawing" xmlns:w10="urn:schemas-microsoft-com:office:word" xmlns:w="http://schemas.openxmlformats.org/wordprocessingml/2006/main" xmlns:w14="http://schemas.microsoft.com/office/word/2010/wordml" xmlns:w15="http://schemas.microsoft.com/office/word/2012/wordml" xmlns:w16cex="http://schemas.microsoft.com/office/word/2018/wordml/cex" xmlns:w16cid="http://schemas.microsoft.com/office/word/2016/wordml/cid" xmlns:w16="http://schemas.microsoft.com/office/word/2018/wordml" xmlns:w16se="http://schemas.microsoft.com/office/word/2015/wordml/symex" xmlns:wpg="http://schemas.microsoft.com/office/word/2010/wordprocessingGroup" xmlns:wpi="http://schemas.microsoft.com/office/word/2010/wordprocessingInk" xmlns:wne="http://schemas.microsoft.com/office/word/2006/wordml" xmlns:wps="http://schemas.microsoft.com/office/word/2010/wordprocessingShape" mc:Ignorable="w14 w15 w16se w16cid w16 w16cex wp14">
   <w:body>
     <w:p>
       <w:pPr>
@@ -121,7 +121,23 @@
           <w:b/>
           <w:lang w:val="pl-PL"/>
         </w:rPr>
-        <w:t>Oskar Wiszowaty, Wojciech Osiak</w:t>
+        <w:t xml:space="preserve">Oskar </w:t>
+      </w:r>
+      <w:proofErr w:type="spellStart"/>
+      <w:r>
+        <w:rPr>
+          <w:b/>
+          <w:lang w:val="pl-PL"/>
+        </w:rPr>
+        <w:t>Wiszowaty</w:t>
+      </w:r>
+      <w:proofErr w:type="spellEnd"/>
+      <w:r>
+        <w:rPr>
+          <w:b/>
+          <w:lang w:val="pl-PL"/>
+        </w:rPr>
+        <w:t>, Wojciech Osiak</w:t>
       </w:r>
     </w:p>
     <w:p>
@@ -243,8 +259,6 @@
         <w:tab/>
         <w:t>I/4</w:t>
       </w:r>
-      <w:bookmarkStart w:id="0" w:name="_GoBack"/>
-      <w:bookmarkEnd w:id="0"/>
     </w:p>
     <w:p>
       <w:pPr>
@@ -3506,7 +3520,7 @@
           <w:lang w:val="pl-PL"/>
         </w:rPr>
       </w:pPr>
-      <w:bookmarkStart w:id="1" w:name="_Toc1976793"/>
+      <w:bookmarkStart w:id="0" w:name="_Toc1976793"/>
       <w:r>
         <w:rPr>
           <w:lang w:val="pl-PL"/>
@@ -3514,7 +3528,7 @@
         <w:lastRenderedPageBreak/>
         <w:t>Odnośniki do innych źródeł</w:t>
       </w:r>
-      <w:bookmarkEnd w:id="1"/>
+      <w:bookmarkEnd w:id="0"/>
     </w:p>
     <w:p>
       <w:pPr>
@@ -3531,8 +3545,16 @@
         <w:rPr>
           <w:lang w:val="pl-PL"/>
         </w:rPr>
-        <w:t>Zarządzania projektem – sugerowane JazzHub</w:t>
-      </w:r>
+        <w:t xml:space="preserve">Zarządzania projektem – sugerowane </w:t>
+      </w:r>
+      <w:proofErr w:type="spellStart"/>
+      <w:r>
+        <w:rPr>
+          <w:lang w:val="pl-PL"/>
+        </w:rPr>
+        <w:t>JazzHub</w:t>
+      </w:r>
+      <w:proofErr w:type="spellEnd"/>
     </w:p>
     <w:p>
       <w:pPr>
@@ -3579,8 +3601,30 @@
         <w:rPr>
           <w:lang w:val="pl-PL"/>
         </w:rPr>
-        <w:t>System obsługi defektów – np. Bitbucket, JazzHub</w:t>
-      </w:r>
+        <w:t xml:space="preserve">System obsługi defektów – np. </w:t>
+      </w:r>
+      <w:proofErr w:type="spellStart"/>
+      <w:r>
+        <w:rPr>
+          <w:lang w:val="pl-PL"/>
+        </w:rPr>
+        <w:t>Bitbucket</w:t>
+      </w:r>
+      <w:proofErr w:type="spellEnd"/>
+      <w:r>
+        <w:rPr>
+          <w:lang w:val="pl-PL"/>
+        </w:rPr>
+        <w:t xml:space="preserve">, </w:t>
+      </w:r>
+      <w:proofErr w:type="spellStart"/>
+      <w:r>
+        <w:rPr>
+          <w:lang w:val="pl-PL"/>
+        </w:rPr>
+        <w:t>JazzHub</w:t>
+      </w:r>
+      <w:proofErr w:type="spellEnd"/>
     </w:p>
     <w:p>
       <w:pPr>
@@ -3589,7 +3633,7 @@
           <w:lang w:val="pl-PL"/>
         </w:rPr>
       </w:pPr>
-      <w:bookmarkStart w:id="2" w:name="_Toc1976794"/>
+      <w:bookmarkStart w:id="1" w:name="_Toc1976794"/>
       <w:r>
         <w:rPr>
           <w:lang w:val="pl-PL"/>
@@ -3603,7 +3647,7 @@
         </w:rPr>
         <w:t>łownik pojęć</w:t>
       </w:r>
-      <w:bookmarkEnd w:id="2"/>
+      <w:bookmarkEnd w:id="1"/>
     </w:p>
     <w:p>
       <w:pPr>
@@ -3638,7 +3682,7 @@
           <w:lang w:val="pl-PL"/>
         </w:rPr>
       </w:pPr>
-      <w:bookmarkStart w:id="3" w:name="_Toc1976795"/>
+      <w:bookmarkStart w:id="2" w:name="_Toc1976795"/>
       <w:r>
         <w:rPr>
           <w:lang w:val="pl-PL"/>
@@ -3646,21 +3690,105 @@
         <w:lastRenderedPageBreak/>
         <w:t>Wprowadzenie</w:t>
       </w:r>
+      <w:bookmarkEnd w:id="2"/>
+    </w:p>
+    <w:p>
+      <w:pPr>
+        <w:pStyle w:val="Nagwek2"/>
+        <w:rPr>
+          <w:lang w:val="pl-PL"/>
+        </w:rPr>
+      </w:pPr>
+      <w:bookmarkStart w:id="3" w:name="_Toc1976796"/>
+      <w:r>
+        <w:rPr>
+          <w:lang w:val="pl-PL"/>
+        </w:rPr>
+        <w:t>Cel dokumentacji</w:t>
+      </w:r>
       <w:bookmarkEnd w:id="3"/>
     </w:p>
     <w:p>
       <w:pPr>
+        <w:rPr>
+          <w:lang w:val="pl-PL"/>
+        </w:rPr>
+      </w:pPr>
+      <w:r>
+        <w:rPr>
+          <w:lang w:val="pl-PL"/>
+        </w:rPr>
+        <w:t>Celem dokumentacji jest pr</w:t>
+      </w:r>
+      <w:r>
+        <w:rPr>
+          <w:lang w:val="pl-PL"/>
+        </w:rPr>
+        <w:t xml:space="preserve">zedstawianie projektu oraz jego </w:t>
+      </w:r>
+      <w:r>
+        <w:rPr>
+          <w:lang w:val="pl-PL"/>
+        </w:rPr>
+        <w:t xml:space="preserve">wymagań i sposobu wdrażania na rynek. Zawiera szczegółowe informacje na temat </w:t>
+      </w:r>
+      <w:r>
+        <w:rPr>
+          <w:lang w:val="pl-PL"/>
+        </w:rPr>
+        <w:t>sposob</w:t>
+      </w:r>
+      <w:r>
+        <w:rPr>
+          <w:lang w:val="pl-PL"/>
+        </w:rPr>
+        <w:t>u działania oraz jego zastosowania praktycznego (informacje dla kogo oraz w jakim celu)</w:t>
+      </w:r>
+      <w:r>
+        <w:rPr>
+          <w:lang w:val="pl-PL"/>
+        </w:rPr>
+        <w:t xml:space="preserve">. </w:t>
+      </w:r>
+      <w:r>
+        <w:rPr>
+          <w:lang w:val="pl-PL"/>
+        </w:rPr>
+        <w:t>W dokumentacji są również zawarte informacje o wymaganiach projektu</w:t>
+      </w:r>
+      <w:r>
+        <w:rPr>
+          <w:lang w:val="pl-PL"/>
+        </w:rPr>
+        <w:t xml:space="preserve"> w zakresie zasobów ludzkich i infrastruktury oraz </w:t>
+      </w:r>
+      <w:r>
+        <w:rPr>
+          <w:lang w:val="pl-PL"/>
+        </w:rPr>
+        <w:t>szczegółowy projekt techniczny.</w:t>
+      </w:r>
+    </w:p>
+    <w:p>
+      <w:pPr>
+        <w:rPr>
+          <w:lang w:val="pl-PL"/>
+        </w:rPr>
+      </w:pPr>
+    </w:p>
+    <w:p>
+      <w:pPr>
         <w:pStyle w:val="Nagwek2"/>
         <w:rPr>
           <w:lang w:val="pl-PL"/>
         </w:rPr>
       </w:pPr>
-      <w:bookmarkStart w:id="4" w:name="_Toc1976796"/>
-      <w:r>
-        <w:rPr>
-          <w:lang w:val="pl-PL"/>
-        </w:rPr>
-        <w:t>Cel dokumentacji</w:t>
+      <w:bookmarkStart w:id="4" w:name="_Toc1976797"/>
+      <w:r>
+        <w:rPr>
+          <w:lang w:val="pl-PL"/>
+        </w:rPr>
+        <w:t>Przeznaczenie dokumentacji</w:t>
       </w:r>
       <w:bookmarkEnd w:id="4"/>
     </w:p>
@@ -3674,55 +3802,13 @@
         <w:rPr>
           <w:lang w:val="pl-PL"/>
         </w:rPr>
-        <w:t>Celem dokumentacji jest pr</w:t>
-      </w:r>
-      <w:r>
-        <w:rPr>
-          <w:lang w:val="pl-PL"/>
-        </w:rPr>
-        <w:t xml:space="preserve">zedstawianie projektu oraz jego </w:t>
-      </w:r>
-      <w:r>
-        <w:rPr>
-          <w:lang w:val="pl-PL"/>
-        </w:rPr>
-        <w:t xml:space="preserve">wymagań i sposobu wdrażania na rynek. Zawiera szczegółowe informacje na temat </w:t>
-      </w:r>
-      <w:r>
-        <w:rPr>
-          <w:lang w:val="pl-PL"/>
-        </w:rPr>
-        <w:t>sposob</w:t>
-      </w:r>
-      <w:r>
-        <w:rPr>
-          <w:lang w:val="pl-PL"/>
-        </w:rPr>
-        <w:t>u działania oraz jego zastosowania praktycznego (informacje dla kogo oraz w jakim celu)</w:t>
-      </w:r>
-      <w:r>
-        <w:rPr>
-          <w:lang w:val="pl-PL"/>
-        </w:rPr>
-        <w:t xml:space="preserve">. </w:t>
-      </w:r>
-      <w:r>
-        <w:rPr>
-          <w:lang w:val="pl-PL"/>
-        </w:rPr>
-        <w:t>W dokumentacji są również zawarte informacje o wymaganiach projektu</w:t>
-      </w:r>
-      <w:r>
-        <w:rPr>
-          <w:lang w:val="pl-PL"/>
-        </w:rPr>
-        <w:t xml:space="preserve"> w zakresie zasobów ludzkich i infrastruktury oraz </w:t>
-      </w:r>
-      <w:r>
-        <w:rPr>
-          <w:lang w:val="pl-PL"/>
-        </w:rPr>
-        <w:t>szczegółowy projekt techniczny.</w:t>
+        <w:t>Dokumentacja jest przeznaczona dla osób zainteresowanych wdrażaniem projektu oraz dla osób odpowiedzialnych za kontrolę jakości wykonania, przejrzystość pracy i czasowość oddawania poszczególnych etapów pracy.</w:t>
+      </w:r>
+      <w:r>
+        <w:rPr>
+          <w:lang w:val="pl-PL"/>
+        </w:rPr>
+        <w:t xml:space="preserve"> Nie zabrakło również części przeznaczonej dla użytkownika końcowego całego projektu.</w:t>
       </w:r>
     </w:p>
     <w:p>
@@ -3739,62 +3825,20 @@
           <w:lang w:val="pl-PL"/>
         </w:rPr>
       </w:pPr>
-      <w:bookmarkStart w:id="5" w:name="_Toc1976797"/>
-      <w:r>
-        <w:rPr>
-          <w:lang w:val="pl-PL"/>
-        </w:rPr>
-        <w:t>Przeznaczenie dokumentacji</w:t>
+      <w:bookmarkStart w:id="5" w:name="_Toc1976798"/>
+      <w:r>
+        <w:rPr>
+          <w:lang w:val="pl-PL"/>
+        </w:rPr>
+        <w:t>Opis organizacji</w:t>
+      </w:r>
+      <w:r>
+        <w:rPr>
+          <w:lang w:val="pl-PL"/>
+        </w:rPr>
+        <w:t xml:space="preserve"> lub analiza rynku</w:t>
       </w:r>
       <w:bookmarkEnd w:id="5"/>
-    </w:p>
-    <w:p>
-      <w:pPr>
-        <w:rPr>
-          <w:lang w:val="pl-PL"/>
-        </w:rPr>
-      </w:pPr>
-      <w:r>
-        <w:rPr>
-          <w:lang w:val="pl-PL"/>
-        </w:rPr>
-        <w:t>Dokumentacja jest przeznaczona dla osób zainteresowanych wdrażaniem projektu oraz dla osób odpowiedzialnych za kontrolę jakości wykonania, przejrzystość pracy i czasowość oddawania poszczególnych etapów pracy.</w:t>
-      </w:r>
-      <w:r>
-        <w:rPr>
-          <w:lang w:val="pl-PL"/>
-        </w:rPr>
-        <w:t xml:space="preserve"> Nie zabrakło również części przeznaczonej dla użytkownika końcowego całego projektu.</w:t>
-      </w:r>
-    </w:p>
-    <w:p>
-      <w:pPr>
-        <w:rPr>
-          <w:lang w:val="pl-PL"/>
-        </w:rPr>
-      </w:pPr>
-    </w:p>
-    <w:p>
-      <w:pPr>
-        <w:pStyle w:val="Nagwek2"/>
-        <w:rPr>
-          <w:lang w:val="pl-PL"/>
-        </w:rPr>
-      </w:pPr>
-      <w:bookmarkStart w:id="6" w:name="_Toc1976798"/>
-      <w:r>
-        <w:rPr>
-          <w:lang w:val="pl-PL"/>
-        </w:rPr>
-        <w:t>Opis organizacji</w:t>
-      </w:r>
-      <w:r>
-        <w:rPr>
-          <w:lang w:val="pl-PL"/>
-        </w:rPr>
-        <w:t xml:space="preserve"> lub analiza rynku</w:t>
-      </w:r>
-      <w:bookmarkEnd w:id="6"/>
     </w:p>
     <w:p>
       <w:pPr>
@@ -3952,7 +3996,7 @@
           <w:lang w:val="pl-PL"/>
         </w:rPr>
       </w:pPr>
-      <w:bookmarkStart w:id="7" w:name="_Toc1976799"/>
+      <w:bookmarkStart w:id="6" w:name="_Toc1976799"/>
       <w:r>
         <w:rPr>
           <w:lang w:val="pl-PL"/>
@@ -3960,7 +4004,7 @@
         <w:lastRenderedPageBreak/>
         <w:t>Analiza SWOT organizacji</w:t>
       </w:r>
-      <w:bookmarkEnd w:id="7"/>
+      <w:bookmarkEnd w:id="6"/>
     </w:p>
     <w:p>
       <w:pPr>
@@ -3985,14 +4029,28 @@
         <w:rPr>
           <w:lang w:val="pl-PL"/>
         </w:rPr>
-        <w:t>Wystarczy sama tabela 2x2 (silne-słabe-szanse-zagrożenia)</w:t>
+        <w:t>Wystarczy sama tabela 2x2 (</w:t>
+      </w:r>
+      <w:proofErr w:type="spellStart"/>
+      <w:r>
+        <w:rPr>
+          <w:lang w:val="pl-PL"/>
+        </w:rPr>
+        <w:t>silne-słabe-szanse-zagrożenia</w:t>
+      </w:r>
+      <w:proofErr w:type="spellEnd"/>
+      <w:r>
+        <w:rPr>
+          <w:lang w:val="pl-PL"/>
+        </w:rPr>
+        <w:t>)</w:t>
       </w:r>
     </w:p>
     <w:tbl>
       <w:tblPr>
         <w:tblStyle w:val="Tabela-Siatka"/>
         <w:tblW w:w="0" w:type="auto"/>
-        <w:tblLook w:val="04A0"/>
+        <w:tblLook w:val="04A0" w:firstRow="1" w:lastRow="0" w:firstColumn="1" w:lastColumn="0" w:noHBand="0" w:noVBand="1"/>
       </w:tblPr>
       <w:tblGrid>
         <w:gridCol w:w="4390"/>
@@ -4011,6 +4069,7 @@
                 <w:lang w:val="pl-PL"/>
               </w:rPr>
             </w:pPr>
+            <w:proofErr w:type="spellStart"/>
             <w:r>
               <w:rPr>
                 <w:b/>
@@ -4018,6 +4077,7 @@
               </w:rPr>
               <w:t>Strenghts</w:t>
             </w:r>
+            <w:proofErr w:type="spellEnd"/>
           </w:p>
           <w:p>
             <w:pPr>
@@ -4125,6 +4185,7 @@
                 <w:lang w:val="pl-PL"/>
               </w:rPr>
             </w:pPr>
+            <w:proofErr w:type="spellStart"/>
             <w:r>
               <w:rPr>
                 <w:b/>
@@ -4132,6 +4193,7 @@
               </w:rPr>
               <w:t>Weaknesses</w:t>
             </w:r>
+            <w:proofErr w:type="spellEnd"/>
           </w:p>
           <w:p>
             <w:pPr>
@@ -4233,6 +4295,7 @@
                 <w:lang w:val="pl-PL"/>
               </w:rPr>
             </w:pPr>
+            <w:proofErr w:type="spellStart"/>
             <w:r>
               <w:rPr>
                 <w:b/>
@@ -4240,6 +4303,7 @@
               </w:rPr>
               <w:t>Opportunities</w:t>
             </w:r>
+            <w:proofErr w:type="spellEnd"/>
           </w:p>
           <w:p>
             <w:pPr>
@@ -4320,6 +4384,7 @@
                 <w:lang w:val="pl-PL"/>
               </w:rPr>
             </w:pPr>
+            <w:proofErr w:type="spellStart"/>
             <w:r>
               <w:rPr>
                 <w:b/>
@@ -4327,6 +4392,7 @@
               </w:rPr>
               <w:t>Threats</w:t>
             </w:r>
+            <w:proofErr w:type="spellEnd"/>
           </w:p>
           <w:p>
             <w:pPr>
@@ -4437,7 +4503,7 @@
           <w:lang w:val="pl-PL"/>
         </w:rPr>
       </w:pPr>
-      <w:bookmarkStart w:id="8" w:name="_Toc1976800"/>
+      <w:bookmarkStart w:id="7" w:name="_Toc1976800"/>
       <w:r>
         <w:rPr>
           <w:lang w:val="pl-PL"/>
@@ -4445,23 +4511,479 @@
         <w:lastRenderedPageBreak/>
         <w:t>Specyfikacja wymagań</w:t>
       </w:r>
+      <w:bookmarkEnd w:id="7"/>
+    </w:p>
+    <w:p>
+      <w:pPr>
+        <w:pStyle w:val="Nagwek2"/>
+        <w:rPr>
+          <w:lang w:val="pl-PL"/>
+        </w:rPr>
+      </w:pPr>
+      <w:bookmarkStart w:id="8" w:name="_Toc1976801"/>
+      <w:r>
+        <w:rPr>
+          <w:lang w:val="pl-PL"/>
+        </w:rPr>
+        <w:t>Charakterystyka ogólna</w:t>
+      </w:r>
       <w:bookmarkEnd w:id="8"/>
     </w:p>
     <w:p>
       <w:pPr>
+        <w:pStyle w:val="Nagwek3"/>
+        <w:rPr>
+          <w:lang w:val="pl-PL"/>
+        </w:rPr>
+      </w:pPr>
+      <w:r>
+        <w:rPr>
+          <w:lang w:val="pl-PL"/>
+        </w:rPr>
+        <w:t>Definicja produktu</w:t>
+      </w:r>
+    </w:p>
+    <w:p>
+      <w:pPr>
+        <w:rPr>
+          <w:lang w:val="pl-PL"/>
+        </w:rPr>
+      </w:pPr>
+      <w:r>
+        <w:rPr>
+          <w:lang w:val="pl-PL"/>
+        </w:rPr>
+        <w:t>System jest aplikacją służącą do dobierania graczy w turniejach szachowych i śledzenia historii odbytych partii.</w:t>
+      </w:r>
+    </w:p>
+    <w:p>
+      <w:pPr>
+        <w:pStyle w:val="Nagwek3"/>
+        <w:rPr>
+          <w:lang w:val="pl-PL"/>
+        </w:rPr>
+      </w:pPr>
+      <w:r>
+        <w:rPr>
+          <w:lang w:val="pl-PL"/>
+        </w:rPr>
+        <w:t>Podstawowe założenia</w:t>
+      </w:r>
+    </w:p>
+    <w:p>
+      <w:pPr>
+        <w:rPr>
+          <w:lang w:val="pl-PL"/>
+        </w:rPr>
+      </w:pPr>
+      <w:r>
+        <w:rPr>
+          <w:lang w:val="pl-PL"/>
+        </w:rPr>
+        <w:t>System będzie pozwalał na automatyczne generowanie partii szachowych przy organizacji turniejów.</w:t>
+      </w:r>
+      <w:r>
+        <w:rPr>
+          <w:lang w:val="pl-PL"/>
+        </w:rPr>
+        <w:t xml:space="preserve"> Dobieranie graczy do partii oparte będzie na </w:t>
+      </w:r>
+      <w:r>
+        <w:rPr>
+          <w:lang w:val="pl-PL"/>
+        </w:rPr>
+        <w:t>systemie rankingowym FIDE</w:t>
+      </w:r>
+      <w:r>
+        <w:rPr>
+          <w:lang w:val="pl-PL"/>
+        </w:rPr>
+        <w:t>, a także na dotychczasowych wynikach ich partii w rozgrywanym aktualnie turnieju. Przyspieszy to przygotowanie par turniejowych, a więc ułatwi organizację turnieju.</w:t>
+      </w:r>
+    </w:p>
+    <w:p>
+      <w:pPr>
+        <w:rPr>
+          <w:lang w:val="pl-PL"/>
+        </w:rPr>
+      </w:pPr>
+      <w:r>
+        <w:rPr>
+          <w:lang w:val="pl-PL"/>
+        </w:rPr>
+        <w:t>System będzie przydzielał graczy rozgrywających partie do konkretnych stanowisk w określonych turach rozgrywek.</w:t>
+      </w:r>
+    </w:p>
+    <w:p>
+      <w:pPr>
+        <w:rPr>
+          <w:lang w:val="pl-PL"/>
+        </w:rPr>
+      </w:pPr>
+      <w:r>
+        <w:rPr>
+          <w:lang w:val="pl-PL"/>
+        </w:rPr>
+        <w:t>System będzie też umożliwiał graczom przejrzenie historii partii</w:t>
+      </w:r>
+      <w:r>
+        <w:rPr>
+          <w:lang w:val="pl-PL"/>
+        </w:rPr>
+        <w:t xml:space="preserve"> rozegranych przez dobranych im oponentów. Pozwali to graczom na wcześniejsze przygotowanie się do partii.</w:t>
+      </w:r>
+    </w:p>
+    <w:p>
+      <w:pPr>
+        <w:pStyle w:val="Nagwek3"/>
+        <w:rPr>
+          <w:lang w:val="pl-PL"/>
+        </w:rPr>
+      </w:pPr>
+      <w:r>
+        <w:rPr>
+          <w:lang w:val="pl-PL"/>
+        </w:rPr>
+        <w:t>Cel biznesowy</w:t>
+      </w:r>
+    </w:p>
+    <w:p>
+      <w:pPr>
+        <w:rPr>
+          <w:lang w:val="pl-PL"/>
+        </w:rPr>
+      </w:pPr>
+      <w:r>
+        <w:rPr>
+          <w:lang w:val="pl-PL"/>
+        </w:rPr>
+        <w:t>Ułatwienie organizacji turniejów szachowych, podniesienie poziomu rozgrywek, a także promocję szachów.</w:t>
+      </w:r>
+    </w:p>
+    <w:p>
+      <w:pPr>
+        <w:pStyle w:val="Nagwek3"/>
+        <w:rPr>
+          <w:lang w:val="pl-PL"/>
+        </w:rPr>
+      </w:pPr>
+      <w:r>
+        <w:rPr>
+          <w:lang w:val="pl-PL"/>
+        </w:rPr>
+        <w:t>Użytkownicy</w:t>
+      </w:r>
+    </w:p>
+    <w:p>
+      <w:pPr>
+        <w:pStyle w:val="Akapitzlist"/>
+        <w:numPr>
+          <w:ilvl w:val="0"/>
+          <w:numId w:val="30"/>
+        </w:numPr>
+        <w:rPr>
+          <w:lang w:val="pl-PL"/>
+        </w:rPr>
+      </w:pPr>
+      <w:r>
+        <w:rPr>
+          <w:lang w:val="pl-PL"/>
+        </w:rPr>
+        <w:t>Organizator</w:t>
+      </w:r>
+    </w:p>
+    <w:p>
+      <w:pPr>
+        <w:pStyle w:val="Akapitzlist"/>
+        <w:numPr>
+          <w:ilvl w:val="0"/>
+          <w:numId w:val="30"/>
+        </w:numPr>
+        <w:rPr>
+          <w:lang w:val="pl-PL"/>
+        </w:rPr>
+      </w:pPr>
+      <w:r>
+        <w:rPr>
+          <w:lang w:val="pl-PL"/>
+        </w:rPr>
+        <w:t>Gracz</w:t>
+      </w:r>
+    </w:p>
+    <w:p>
+      <w:pPr>
+        <w:pStyle w:val="Akapitzlist"/>
+        <w:numPr>
+          <w:ilvl w:val="0"/>
+          <w:numId w:val="30"/>
+        </w:numPr>
+        <w:rPr>
+          <w:lang w:val="pl-PL"/>
+        </w:rPr>
+      </w:pPr>
+      <w:r>
+        <w:rPr>
+          <w:lang w:val="pl-PL"/>
+        </w:rPr>
+        <w:t>Trener (osoba wspierająca gracza)</w:t>
+      </w:r>
+    </w:p>
+    <w:p>
+      <w:pPr>
+        <w:pStyle w:val="Nagwek3"/>
+        <w:rPr>
+          <w:lang w:val="pl-PL"/>
+        </w:rPr>
+      </w:pPr>
+      <w:bookmarkStart w:id="9" w:name="_Ref413828438"/>
+      <w:r>
+        <w:rPr>
+          <w:lang w:val="pl-PL"/>
+        </w:rPr>
+        <w:t>Korzyści z systemu</w:t>
+      </w:r>
+      <w:bookmarkEnd w:id="9"/>
+    </w:p>
+    <w:p>
+      <w:pPr>
+        <w:pStyle w:val="Akapitzlist"/>
+        <w:numPr>
+          <w:ilvl w:val="0"/>
+          <w:numId w:val="31"/>
+        </w:numPr>
+        <w:rPr>
+          <w:lang w:val="pl-PL"/>
+        </w:rPr>
+      </w:pPr>
+      <w:r>
+        <w:rPr>
+          <w:lang w:val="pl-PL"/>
+        </w:rPr>
+        <w:t>Ułatwienie i przyspieszenie procesu organizacji turnieju szachowego, a także nadzoru jego przebiegu.</w:t>
+      </w:r>
+    </w:p>
+    <w:p>
+      <w:pPr>
+        <w:pStyle w:val="Akapitzlist"/>
+        <w:numPr>
+          <w:ilvl w:val="0"/>
+          <w:numId w:val="31"/>
+        </w:numPr>
+        <w:rPr>
+          <w:lang w:val="pl-PL"/>
+        </w:rPr>
+      </w:pPr>
+      <w:r>
+        <w:rPr>
+          <w:lang w:val="pl-PL"/>
+        </w:rPr>
+        <w:t>Możliwość przygotowania się do partii z konkretnym przeciwnikiem oraz łatwiejszy przepływ informacji na temat harmonogramu rozgrywanych partii.</w:t>
+      </w:r>
+    </w:p>
+    <w:p>
+      <w:pPr>
+        <w:pStyle w:val="Akapitzlist"/>
+        <w:numPr>
+          <w:ilvl w:val="0"/>
+          <w:numId w:val="31"/>
+        </w:numPr>
+        <w:rPr>
+          <w:lang w:val="pl-PL"/>
+        </w:rPr>
+      </w:pPr>
+      <w:r>
+        <w:rPr>
+          <w:lang w:val="pl-PL"/>
+        </w:rPr>
+        <w:t>Ułatwienie doboru otwarć i taktyk wartych przestudiowania z podopiecznym.</w:t>
+      </w:r>
+    </w:p>
+    <w:p>
+      <w:pPr>
+        <w:pStyle w:val="Nagwek3"/>
+        <w:rPr>
+          <w:lang w:val="pl-PL"/>
+        </w:rPr>
+      </w:pPr>
+      <w:r>
+        <w:rPr>
+          <w:lang w:val="pl-PL"/>
+        </w:rPr>
+        <w:t>Ogranicz</w:t>
+      </w:r>
+      <w:r>
+        <w:rPr>
+          <w:lang w:val="pl-PL"/>
+        </w:rPr>
+        <w:t>enia projektowe i wdrożeniowe</w:t>
+      </w:r>
+    </w:p>
+    <w:p>
+      <w:pPr>
+        <w:rPr>
+          <w:lang w:val="pl-PL"/>
+        </w:rPr>
+      </w:pPr>
+      <w:r>
+        <w:rPr>
+          <w:lang w:val="pl-PL"/>
+        </w:rPr>
+        <w:t>przepisy prawne, specyficzne technologie, narzędzia, b.d., protokoły komunikacyjne, aspekty zabezpieczeń, zgodność ze standardami, powiązania z innymi aplikacjami</w:t>
+      </w:r>
+      <w:r>
+        <w:rPr>
+          <w:lang w:val="pl-PL"/>
+        </w:rPr>
+        <w:t xml:space="preserve">, </w:t>
+      </w:r>
+      <w:r>
+        <w:rPr>
+          <w:lang w:val="pl-PL"/>
+        </w:rPr>
+        <w:t>platforma sprzętowa, system operacyjny, inne komponenty niezbędne do współpracy</w:t>
+      </w:r>
+      <w:r>
+        <w:rPr>
+          <w:lang w:val="pl-PL"/>
+        </w:rPr>
+        <w:t xml:space="preserve"> – wszystko wraz z uzasadnieniem!</w:t>
+      </w:r>
+    </w:p>
+    <w:p>
+      <w:pPr>
+        <w:rPr>
+          <w:lang w:val="pl-PL"/>
+        </w:rPr>
+      </w:pPr>
+      <w:r>
+        <w:rPr>
+          <w:lang w:val="pl-PL"/>
+        </w:rPr>
+        <w:t>Tabelka</w:t>
+      </w:r>
+    </w:p>
+    <w:p>
+      <w:pPr>
+        <w:pStyle w:val="Akapitzlist"/>
+        <w:numPr>
+          <w:ilvl w:val="0"/>
+          <w:numId w:val="34"/>
+        </w:numPr>
+        <w:rPr>
+          <w:lang w:val="pl-PL"/>
+        </w:rPr>
+      </w:pPr>
+      <w:r>
+        <w:rPr>
+          <w:lang w:val="pl-PL"/>
+        </w:rPr>
+        <w:t>Specyficzne technologie</w:t>
+      </w:r>
+    </w:p>
+    <w:p>
+      <w:pPr>
+        <w:pStyle w:val="Akapitzlist"/>
+        <w:numPr>
+          <w:ilvl w:val="1"/>
+          <w:numId w:val="34"/>
+        </w:numPr>
+        <w:rPr>
+          <w:lang w:val="pl-PL"/>
+        </w:rPr>
+      </w:pPr>
+      <w:r>
+        <w:rPr>
+          <w:lang w:val="pl-PL"/>
+        </w:rPr>
+        <w:t xml:space="preserve">Język programowania: </w:t>
+      </w:r>
+      <w:proofErr w:type="spellStart"/>
+      <w:r>
+        <w:rPr>
+          <w:lang w:val="pl-PL"/>
+        </w:rPr>
+        <w:t>Dart+Flutter</w:t>
+      </w:r>
+      <w:proofErr w:type="spellEnd"/>
+    </w:p>
+    <w:p>
+      <w:pPr>
+        <w:pStyle w:val="Akapitzlist"/>
+        <w:numPr>
+          <w:ilvl w:val="2"/>
+          <w:numId w:val="34"/>
+        </w:numPr>
+        <w:rPr>
+          <w:lang w:val="pl-PL"/>
+        </w:rPr>
+      </w:pPr>
+      <w:r>
+        <w:rPr>
+          <w:lang w:val="pl-PL"/>
+        </w:rPr>
+        <w:lastRenderedPageBreak/>
+        <w:t>System będzie aplikacją mobilną dostępną na systemy Android oraz iOS</w:t>
+      </w:r>
+    </w:p>
+    <w:p>
+      <w:pPr>
+        <w:pStyle w:val="Akapitzlist"/>
+        <w:numPr>
+          <w:ilvl w:val="1"/>
+          <w:numId w:val="34"/>
+        </w:numPr>
+        <w:rPr>
+          <w:lang w:val="pl-PL"/>
+        </w:rPr>
+      </w:pPr>
+      <w:r>
+        <w:rPr>
+          <w:lang w:val="pl-PL"/>
+        </w:rPr>
+        <w:t xml:space="preserve">Baza danych: </w:t>
+      </w:r>
+      <w:proofErr w:type="spellStart"/>
+      <w:r>
+        <w:rPr>
+          <w:lang w:val="pl-PL"/>
+        </w:rPr>
+        <w:t>Firebase</w:t>
+      </w:r>
+      <w:proofErr w:type="spellEnd"/>
+    </w:p>
+    <w:p>
+      <w:pPr>
+        <w:pStyle w:val="Akapitzlist"/>
+        <w:numPr>
+          <w:ilvl w:val="2"/>
+          <w:numId w:val="34"/>
+        </w:numPr>
+        <w:rPr>
+          <w:lang w:val="pl-PL"/>
+        </w:rPr>
+      </w:pPr>
+      <w:r>
+        <w:rPr>
+          <w:lang w:val="pl-PL"/>
+        </w:rPr>
+        <w:t>Konto wewnątrz systemu powiązane będzie z konkretnym kontem Google</w:t>
+      </w:r>
+    </w:p>
+    <w:p>
+      <w:pPr>
         <w:pStyle w:val="Nagwek2"/>
         <w:rPr>
           <w:lang w:val="pl-PL"/>
         </w:rPr>
       </w:pPr>
-      <w:bookmarkStart w:id="9" w:name="_Toc1976801"/>
-      <w:r>
-        <w:rPr>
-          <w:lang w:val="pl-PL"/>
-        </w:rPr>
-        <w:t>Charakterystyka ogólna</w:t>
-      </w:r>
-      <w:bookmarkEnd w:id="9"/>
+      <w:bookmarkStart w:id="10" w:name="_Toc1976802"/>
+      <w:r>
+        <w:rPr>
+          <w:lang w:val="pl-PL"/>
+        </w:rPr>
+        <w:t>Wymagania funkcjonalne</w:t>
+      </w:r>
+      <w:bookmarkEnd w:id="10"/>
     </w:p>
     <w:p>
       <w:pPr>
@@ -4474,20 +4996,146 @@
         <w:rPr>
           <w:lang w:val="pl-PL"/>
         </w:rPr>
-        <w:t>Definicja produktu</w:t>
-      </w:r>
-    </w:p>
-    <w:p>
-      <w:pPr>
-        <w:rPr>
-          <w:lang w:val="pl-PL"/>
-        </w:rPr>
-      </w:pPr>
-      <w:r>
-        <w:rPr>
-          <w:lang w:val="pl-PL"/>
-        </w:rPr>
-        <w:t>jedno zdanie o systemie</w:t>
+        <w:t>Lista wymagań</w:t>
+      </w:r>
+    </w:p>
+    <w:p>
+      <w:pPr>
+        <w:rPr>
+          <w:lang w:val="pl-PL"/>
+        </w:rPr>
+      </w:pPr>
+      <w:r>
+        <w:rPr>
+          <w:lang w:val="pl-PL"/>
+        </w:rPr>
+        <w:t>lista numerowana</w:t>
+      </w:r>
+      <w:r>
+        <w:rPr>
+          <w:lang w:val="pl-PL"/>
+        </w:rPr>
+        <w:t xml:space="preserve"> – czyli lista przypadków użycia</w:t>
+      </w:r>
+      <w:r>
+        <w:rPr>
+          <w:lang w:val="pl-PL"/>
+        </w:rPr>
+        <w:t xml:space="preserve"> lub bardziej ogólnie sformułowane wymagania</w:t>
+      </w:r>
+    </w:p>
+    <w:p>
+      <w:pPr>
+        <w:pStyle w:val="Akapitzlist"/>
+        <w:numPr>
+          <w:ilvl w:val="0"/>
+          <w:numId w:val="32"/>
+        </w:numPr>
+        <w:rPr>
+          <w:lang w:val="pl-PL"/>
+        </w:rPr>
+      </w:pPr>
+      <w:r>
+        <w:rPr>
+          <w:lang w:val="pl-PL"/>
+        </w:rPr>
+        <w:t>Użycie przez organizatora do stworzenia par turniejowych</w:t>
+      </w:r>
+    </w:p>
+    <w:p>
+      <w:pPr>
+        <w:pStyle w:val="Akapitzlist"/>
+        <w:numPr>
+          <w:ilvl w:val="0"/>
+          <w:numId w:val="32"/>
+        </w:numPr>
+        <w:rPr>
+          <w:lang w:val="pl-PL"/>
+        </w:rPr>
+      </w:pPr>
+      <w:r>
+        <w:rPr>
+          <w:lang w:val="pl-PL"/>
+        </w:rPr>
+        <w:t>Użycie przez organizatora do zarezerwowania konkretnych stanowisk dla par</w:t>
+      </w:r>
+    </w:p>
+    <w:p>
+      <w:pPr>
+        <w:pStyle w:val="Akapitzlist"/>
+        <w:numPr>
+          <w:ilvl w:val="0"/>
+          <w:numId w:val="32"/>
+        </w:numPr>
+        <w:rPr>
+          <w:lang w:val="pl-PL"/>
+        </w:rPr>
+      </w:pPr>
+      <w:r>
+        <w:rPr>
+          <w:lang w:val="pl-PL"/>
+        </w:rPr>
+        <w:t xml:space="preserve">Użycie przez gracza do sprawdzenia </w:t>
+      </w:r>
+      <w:r>
+        <w:rPr>
+          <w:lang w:val="pl-PL"/>
+        </w:rPr>
+        <w:t>przeciwnika kolejnej partii</w:t>
+      </w:r>
+    </w:p>
+    <w:p>
+      <w:pPr>
+        <w:pStyle w:val="Akapitzlist"/>
+        <w:numPr>
+          <w:ilvl w:val="0"/>
+          <w:numId w:val="32"/>
+        </w:numPr>
+        <w:rPr>
+          <w:lang w:val="pl-PL"/>
+        </w:rPr>
+      </w:pPr>
+      <w:r>
+        <w:rPr>
+          <w:lang w:val="pl-PL"/>
+        </w:rPr>
+        <w:t>Użycie przez gracza do sprawdzenia stolika przy którym będzie rozgrywana kolejna partia</w:t>
+      </w:r>
+    </w:p>
+    <w:p>
+      <w:pPr>
+        <w:pStyle w:val="Akapitzlist"/>
+        <w:numPr>
+          <w:ilvl w:val="0"/>
+          <w:numId w:val="32"/>
+        </w:numPr>
+        <w:rPr>
+          <w:lang w:val="pl-PL"/>
+        </w:rPr>
+      </w:pPr>
+      <w:r>
+        <w:rPr>
+          <w:lang w:val="pl-PL"/>
+        </w:rPr>
+        <w:t>Użycie przez gracza podczas bezpośredniego przygotowania do partii</w:t>
+      </w:r>
+    </w:p>
+    <w:p>
+      <w:pPr>
+        <w:pStyle w:val="Akapitzlist"/>
+        <w:numPr>
+          <w:ilvl w:val="0"/>
+          <w:numId w:val="32"/>
+        </w:numPr>
+        <w:rPr>
+          <w:lang w:val="pl-PL"/>
+        </w:rPr>
+      </w:pPr>
+      <w:r>
+        <w:rPr>
+          <w:lang w:val="pl-PL"/>
+        </w:rPr>
+        <w:t>Użycie przez trenera podczas przygotowania do partii z podopiecznym</w:t>
       </w:r>
     </w:p>
     <w:p>
@@ -4497,254 +5145,14 @@
           <w:lang w:val="pl-PL"/>
         </w:rPr>
       </w:pPr>
-      <w:r>
-        <w:rPr>
-          <w:lang w:val="pl-PL"/>
-        </w:rPr>
-        <w:t>Podstawowe założenia</w:t>
-      </w:r>
-    </w:p>
-    <w:p>
-      <w:pPr>
-        <w:rPr>
-          <w:lang w:val="pl-PL"/>
-        </w:rPr>
-      </w:pPr>
-      <w:r>
-        <w:rPr>
-          <w:lang w:val="pl-PL"/>
-        </w:rPr>
-        <w:t>do czego będzie służył ten system – kilka/kilkanaście zdań wprowadzających</w:t>
-      </w:r>
-    </w:p>
-    <w:p>
-      <w:pPr>
-        <w:pStyle w:val="Nagwek3"/>
-        <w:rPr>
-          <w:lang w:val="pl-PL"/>
-        </w:rPr>
-      </w:pPr>
-      <w:r>
-        <w:rPr>
-          <w:lang w:val="pl-PL"/>
-        </w:rPr>
-        <w:t>Cel biznesowy</w:t>
-      </w:r>
-    </w:p>
-    <w:p>
-      <w:pPr>
-        <w:rPr>
-          <w:lang w:val="pl-PL"/>
-        </w:rPr>
-      </w:pPr>
-      <w:r>
-        <w:rPr>
-          <w:lang w:val="pl-PL"/>
-        </w:rPr>
-        <w:t xml:space="preserve">co </w:t>
-      </w:r>
-      <w:r>
-        <w:rPr>
-          <w:lang w:val="pl-PL"/>
-        </w:rPr>
-        <w:t>organizacja docelowa chce</w:t>
-      </w:r>
-      <w:r>
-        <w:rPr>
-          <w:lang w:val="pl-PL"/>
-        </w:rPr>
-        <w:t xml:space="preserve"> osiągnąć wdrażając system</w:t>
-      </w:r>
-    </w:p>
-    <w:p>
-      <w:pPr>
-        <w:pStyle w:val="Nagwek3"/>
-        <w:rPr>
-          <w:lang w:val="pl-PL"/>
-        </w:rPr>
-      </w:pPr>
-      <w:r>
-        <w:rPr>
-          <w:lang w:val="pl-PL"/>
-        </w:rPr>
-        <w:t>Użytkownicy</w:t>
-      </w:r>
-    </w:p>
-    <w:p>
-      <w:pPr>
-        <w:rPr>
-          <w:lang w:val="pl-PL"/>
-        </w:rPr>
-      </w:pPr>
-      <w:r>
-        <w:rPr>
-          <w:lang w:val="pl-PL"/>
-        </w:rPr>
-        <w:t xml:space="preserve">lista </w:t>
-      </w:r>
-      <w:r>
-        <w:rPr>
-          <w:lang w:val="pl-PL"/>
-        </w:rPr>
-        <w:t>– ew. wyjaśnienia dodać do słownika pojęć</w:t>
-      </w:r>
-    </w:p>
-    <w:p>
-      <w:pPr>
-        <w:pStyle w:val="Nagwek3"/>
-        <w:rPr>
-          <w:lang w:val="pl-PL"/>
-        </w:rPr>
-      </w:pPr>
-      <w:bookmarkStart w:id="10" w:name="_Ref413828438"/>
-      <w:r>
-        <w:rPr>
-          <w:lang w:val="pl-PL"/>
-        </w:rPr>
-        <w:t>Korzyści z systemu</w:t>
-      </w:r>
-      <w:bookmarkEnd w:id="10"/>
-    </w:p>
-    <w:p>
-      <w:pPr>
-        <w:rPr>
-          <w:lang w:val="pl-PL"/>
-        </w:rPr>
-      </w:pPr>
-      <w:r>
-        <w:rPr>
-          <w:lang w:val="pl-PL"/>
-        </w:rPr>
-        <w:t>dla poszczególnych grup użytkowników</w:t>
-      </w:r>
-      <w:r>
-        <w:rPr>
-          <w:lang w:val="pl-PL"/>
-        </w:rPr>
-        <w:t xml:space="preserve"> – każdy element z unikalnym numerem identyfikacyjnym</w:t>
-      </w:r>
-    </w:p>
-    <w:p>
-      <w:pPr>
-        <w:pStyle w:val="Nagwek3"/>
-        <w:rPr>
-          <w:lang w:val="pl-PL"/>
-        </w:rPr>
-      </w:pPr>
-      <w:r>
-        <w:rPr>
-          <w:lang w:val="pl-PL"/>
-        </w:rPr>
-        <w:t>Ogranicz</w:t>
-      </w:r>
-      <w:r>
-        <w:rPr>
-          <w:lang w:val="pl-PL"/>
-        </w:rPr>
-        <w:t>enia projektowe i wdrożeniowe</w:t>
-      </w:r>
-    </w:p>
-    <w:p>
-      <w:pPr>
-        <w:rPr>
-          <w:lang w:val="pl-PL"/>
-        </w:rPr>
-      </w:pPr>
-      <w:r>
-        <w:rPr>
-          <w:lang w:val="pl-PL"/>
-        </w:rPr>
-        <w:t>przepisy prawne, specyficzne technologie, narzędzia, b.d., protokoły komunikacyjne, aspekty zabezpieczeń, zgodność ze standardami, powiązania z innymi aplikacjami</w:t>
-      </w:r>
-      <w:r>
-        <w:rPr>
-          <w:lang w:val="pl-PL"/>
-        </w:rPr>
-        <w:t xml:space="preserve">, </w:t>
-      </w:r>
-      <w:r>
-        <w:rPr>
-          <w:lang w:val="pl-PL"/>
-        </w:rPr>
-        <w:t>platforma sprzętowa, system operacyjny, inne komponenty niezbędne do współpracy</w:t>
-      </w:r>
-      <w:r>
-        <w:rPr>
-          <w:lang w:val="pl-PL"/>
-        </w:rPr>
-        <w:t xml:space="preserve"> – wszystko wraz z uzasadnieniem!</w:t>
-      </w:r>
-    </w:p>
-    <w:p>
-      <w:pPr>
-        <w:pStyle w:val="Nagwek2"/>
-        <w:rPr>
-          <w:lang w:val="pl-PL"/>
-        </w:rPr>
-      </w:pPr>
-      <w:bookmarkStart w:id="11" w:name="_Toc1976802"/>
-      <w:r>
-        <w:rPr>
-          <w:lang w:val="pl-PL"/>
-        </w:rPr>
-        <w:t>Wymagania funkcjonalne</w:t>
+      <w:bookmarkStart w:id="11" w:name="_Ref413828923"/>
+      <w:r>
+        <w:rPr>
+          <w:lang w:val="pl-PL"/>
+        </w:rPr>
+        <w:t>Diagramy przypadków użycia</w:t>
       </w:r>
       <w:bookmarkEnd w:id="11"/>
-    </w:p>
-    <w:p>
-      <w:pPr>
-        <w:pStyle w:val="Nagwek3"/>
-        <w:rPr>
-          <w:lang w:val="pl-PL"/>
-        </w:rPr>
-      </w:pPr>
-      <w:r>
-        <w:rPr>
-          <w:lang w:val="pl-PL"/>
-        </w:rPr>
-        <w:t>Lista wymagań</w:t>
-      </w:r>
-    </w:p>
-    <w:p>
-      <w:pPr>
-        <w:rPr>
-          <w:lang w:val="pl-PL"/>
-        </w:rPr>
-      </w:pPr>
-      <w:r>
-        <w:rPr>
-          <w:lang w:val="pl-PL"/>
-        </w:rPr>
-        <w:t>lista numerowana</w:t>
-      </w:r>
-      <w:r>
-        <w:rPr>
-          <w:lang w:val="pl-PL"/>
-        </w:rPr>
-        <w:t xml:space="preserve"> – czyli lista przypadków użycia</w:t>
-      </w:r>
-      <w:r>
-        <w:rPr>
-          <w:lang w:val="pl-PL"/>
-        </w:rPr>
-        <w:t xml:space="preserve"> lub bardziej ogólnie sformułowane wymagania</w:t>
-      </w:r>
-    </w:p>
-    <w:p>
-      <w:pPr>
-        <w:pStyle w:val="Nagwek3"/>
-        <w:rPr>
-          <w:lang w:val="pl-PL"/>
-        </w:rPr>
-      </w:pPr>
-      <w:bookmarkStart w:id="12" w:name="_Ref413828923"/>
-      <w:r>
-        <w:rPr>
-          <w:lang w:val="pl-PL"/>
-        </w:rPr>
-        <w:t>Diagramy przypadków użycia</w:t>
-      </w:r>
-      <w:bookmarkEnd w:id="12"/>
     </w:p>
     <w:p>
       <w:pPr>
@@ -4938,7 +5346,6 @@
         <w:rPr>
           <w:lang w:val="pl-PL"/>
         </w:rPr>
-        <w:lastRenderedPageBreak/>
         <w:t>Warunki początkowe</w:t>
       </w:r>
     </w:p>
@@ -5172,6 +5579,7 @@
           <w:i/>
           <w:lang w:val="pl-PL"/>
         </w:rPr>
+        <w:lastRenderedPageBreak/>
         <w:t>- wiele przebiegów głównych wraz z ew. scenariuszami alternatywnymi – wtedy każdy z przebiegów głównych powinien być opisany wg tych punktów (od warunków początkowych do końca).</w:t>
       </w:r>
     </w:p>
@@ -5182,14 +5590,14 @@
           <w:lang w:val="pl-PL"/>
         </w:rPr>
       </w:pPr>
-      <w:bookmarkStart w:id="13" w:name="_Toc1976803"/>
+      <w:bookmarkStart w:id="12" w:name="_Toc1976803"/>
       <w:r>
         <w:rPr>
           <w:lang w:val="pl-PL"/>
         </w:rPr>
         <w:t>Wymagania niefunkcjonalne</w:t>
       </w:r>
-      <w:bookmarkEnd w:id="13"/>
+      <w:bookmarkEnd w:id="12"/>
     </w:p>
     <w:p>
       <w:pPr>
@@ -5289,7 +5697,7 @@
           <w:lang w:val="pl-PL"/>
         </w:rPr>
       </w:pPr>
-      <w:bookmarkStart w:id="14" w:name="_Toc1976804"/>
+      <w:bookmarkStart w:id="13" w:name="_Toc1976804"/>
       <w:r>
         <w:rPr>
           <w:lang w:val="pl-PL"/>
@@ -5297,21 +5705,63 @@
         <w:lastRenderedPageBreak/>
         <w:t>Zarządzanie projektem</w:t>
       </w:r>
+      <w:bookmarkEnd w:id="13"/>
+    </w:p>
+    <w:p>
+      <w:pPr>
+        <w:pStyle w:val="Nagwek2"/>
+        <w:rPr>
+          <w:lang w:val="pl-PL"/>
+        </w:rPr>
+      </w:pPr>
+      <w:bookmarkStart w:id="14" w:name="_Toc1976805"/>
+      <w:r>
+        <w:rPr>
+          <w:lang w:val="pl-PL"/>
+        </w:rPr>
+        <w:t>Zasoby ludzkie</w:t>
+      </w:r>
       <w:bookmarkEnd w:id="14"/>
     </w:p>
     <w:p>
       <w:pPr>
+        <w:rPr>
+          <w:lang w:val="pl-PL"/>
+        </w:rPr>
+      </w:pPr>
+      <w:r>
+        <w:rPr>
+          <w:lang w:val="pl-PL"/>
+        </w:rPr>
+        <w:t>(rzeczywiste lub hipotetyczne) – przy realizacji projektu</w:t>
+      </w:r>
+    </w:p>
+    <w:p>
+      <w:pPr>
+        <w:rPr>
+          <w:lang w:val="pl-PL"/>
+        </w:rPr>
+      </w:pPr>
+      <w:r>
+        <w:rPr>
+          <w:lang w:val="pl-PL"/>
+        </w:rPr>
+        <w:t>Należy założyć, że projekt byłby realizowany w całości jako projekt komercyjny a nie tylko częściowo w ramach zajęć na uczelni</w:t>
+      </w:r>
+    </w:p>
+    <w:p>
+      <w:pPr>
         <w:pStyle w:val="Nagwek2"/>
         <w:rPr>
           <w:lang w:val="pl-PL"/>
         </w:rPr>
       </w:pPr>
-      <w:bookmarkStart w:id="15" w:name="_Toc1976805"/>
-      <w:r>
-        <w:rPr>
-          <w:lang w:val="pl-PL"/>
-        </w:rPr>
-        <w:t>Zasoby ludzkie</w:t>
+      <w:bookmarkStart w:id="15" w:name="_Toc1976806"/>
+      <w:r>
+        <w:rPr>
+          <w:lang w:val="pl-PL"/>
+        </w:rPr>
+        <w:t>Harmonogram prac</w:t>
       </w:r>
       <w:bookmarkEnd w:id="15"/>
     </w:p>
@@ -5325,20 +5775,99 @@
         <w:rPr>
           <w:lang w:val="pl-PL"/>
         </w:rPr>
-        <w:t>(rzeczywiste lub hipotetyczne) – przy realizacji projektu</w:t>
-      </w:r>
-    </w:p>
-    <w:p>
-      <w:pPr>
-        <w:rPr>
-          <w:lang w:val="pl-PL"/>
-        </w:rPr>
-      </w:pPr>
-      <w:r>
-        <w:rPr>
-          <w:lang w:val="pl-PL"/>
-        </w:rPr>
-        <w:t>Należy założyć, że projekt byłby realizowany w całości jako projekt komercyjny a nie tylko częściowo w ramach zajęć na uczelni</w:t>
+        <w:t>Etapy mogą się składać z zadań.</w:t>
+      </w:r>
+    </w:p>
+    <w:p>
+      <w:pPr>
+        <w:rPr>
+          <w:lang w:val="pl-PL"/>
+        </w:rPr>
+      </w:pPr>
+      <w:r>
+        <w:rPr>
+          <w:lang w:val="pl-PL"/>
+        </w:rPr>
+        <w:t>Wskazać czasy trwania poszczególnych etapów i zadań – wykres Gantta.</w:t>
+      </w:r>
+    </w:p>
+    <w:p>
+      <w:pPr>
+        <w:rPr>
+          <w:lang w:val="pl-PL"/>
+        </w:rPr>
+      </w:pPr>
+      <w:r>
+        <w:rPr>
+          <w:lang w:val="pl-PL"/>
+        </w:rPr>
+        <w:t xml:space="preserve">obejmuje również </w:t>
+      </w:r>
+      <w:r>
+        <w:rPr>
+          <w:lang w:val="pl-PL"/>
+        </w:rPr>
+        <w:t>h</w:t>
+      </w:r>
+      <w:r>
+        <w:rPr>
+          <w:lang w:val="pl-PL"/>
+        </w:rPr>
+        <w:t xml:space="preserve">armonogram wdrożenia projektu – </w:t>
+      </w:r>
+      <w:r>
+        <w:rPr>
+          <w:lang w:val="pl-PL"/>
+        </w:rPr>
+        <w:t>np</w:t>
+      </w:r>
+      <w:r>
+        <w:rPr>
+          <w:lang w:val="pl-PL"/>
+        </w:rPr>
+        <w:t xml:space="preserve">. szkolenie, rozruch, konfiguracja, serwis – może obejmować różne wydania (tj. o różnej funkcjonalności – </w:t>
+      </w:r>
+      <w:proofErr w:type="spellStart"/>
+      <w:r>
+        <w:rPr>
+          <w:lang w:val="pl-PL"/>
+        </w:rPr>
+        <w:t>personal</w:t>
+      </w:r>
+      <w:proofErr w:type="spellEnd"/>
+      <w:r>
+        <w:rPr>
+          <w:lang w:val="pl-PL"/>
+        </w:rPr>
+        <w:t xml:space="preserve">, </w:t>
+      </w:r>
+      <w:proofErr w:type="spellStart"/>
+      <w:r>
+        <w:rPr>
+          <w:lang w:val="pl-PL"/>
+        </w:rPr>
+        <w:t>professional</w:t>
+      </w:r>
+      <w:proofErr w:type="spellEnd"/>
+      <w:r>
+        <w:rPr>
+          <w:lang w:val="pl-PL"/>
+        </w:rPr>
+        <w:t xml:space="preserve">, </w:t>
+      </w:r>
+      <w:proofErr w:type="spellStart"/>
+      <w:r>
+        <w:rPr>
+          <w:lang w:val="pl-PL"/>
+        </w:rPr>
+        <w:t>enterprise</w:t>
+      </w:r>
+      <w:proofErr w:type="spellEnd"/>
+      <w:r>
+        <w:rPr>
+          <w:lang w:val="pl-PL"/>
+        </w:rPr>
+        <w:t>) i wersje (1.0, 1.5, itd.)</w:t>
       </w:r>
     </w:p>
     <w:p>
@@ -5348,12 +5877,12 @@
           <w:lang w:val="pl-PL"/>
         </w:rPr>
       </w:pPr>
-      <w:bookmarkStart w:id="16" w:name="_Toc1976806"/>
-      <w:r>
-        <w:rPr>
-          <w:lang w:val="pl-PL"/>
-        </w:rPr>
-        <w:t>Harmonogram prac</w:t>
+      <w:bookmarkStart w:id="16" w:name="_Toc1976807"/>
+      <w:r>
+        <w:rPr>
+          <w:lang w:val="pl-PL"/>
+        </w:rPr>
+        <w:t>Etapy/kamienie milowe projektu</w:t>
       </w:r>
       <w:bookmarkEnd w:id="16"/>
     </w:p>
@@ -5367,85 +5896,6 @@
         <w:rPr>
           <w:lang w:val="pl-PL"/>
         </w:rPr>
-        <w:t>Etapy mogą się składać z zadań.</w:t>
-      </w:r>
-    </w:p>
-    <w:p>
-      <w:pPr>
-        <w:rPr>
-          <w:lang w:val="pl-PL"/>
-        </w:rPr>
-      </w:pPr>
-      <w:r>
-        <w:rPr>
-          <w:lang w:val="pl-PL"/>
-        </w:rPr>
-        <w:t>Wskazać czasy trwania poszczególnych etapów i zadań – wykres Gantta.</w:t>
-      </w:r>
-    </w:p>
-    <w:p>
-      <w:pPr>
-        <w:rPr>
-          <w:lang w:val="pl-PL"/>
-        </w:rPr>
-      </w:pPr>
-      <w:r>
-        <w:rPr>
-          <w:lang w:val="pl-PL"/>
-        </w:rPr>
-        <w:t xml:space="preserve">obejmuje również </w:t>
-      </w:r>
-      <w:r>
-        <w:rPr>
-          <w:lang w:val="pl-PL"/>
-        </w:rPr>
-        <w:t>h</w:t>
-      </w:r>
-      <w:r>
-        <w:rPr>
-          <w:lang w:val="pl-PL"/>
-        </w:rPr>
-        <w:t xml:space="preserve">armonogram wdrożenia projektu – </w:t>
-      </w:r>
-      <w:r>
-        <w:rPr>
-          <w:lang w:val="pl-PL"/>
-        </w:rPr>
-        <w:t>np</w:t>
-      </w:r>
-      <w:r>
-        <w:rPr>
-          <w:lang w:val="pl-PL"/>
-        </w:rPr>
-        <w:t>. szkolenie, rozruch, konfiguracja, serwis – może obejmować różne wydania (tj. o różnej funkcjonalności – personal, professional, enterprise) i wersje (1.0, 1.5, itd.)</w:t>
-      </w:r>
-    </w:p>
-    <w:p>
-      <w:pPr>
-        <w:pStyle w:val="Nagwek2"/>
-        <w:rPr>
-          <w:lang w:val="pl-PL"/>
-        </w:rPr>
-      </w:pPr>
-      <w:bookmarkStart w:id="17" w:name="_Toc1976807"/>
-      <w:r>
-        <w:rPr>
-          <w:lang w:val="pl-PL"/>
-        </w:rPr>
-        <w:t>Etapy/kamienie milowe projektu</w:t>
-      </w:r>
-      <w:bookmarkEnd w:id="17"/>
-    </w:p>
-    <w:p>
-      <w:pPr>
-        <w:rPr>
-          <w:lang w:val="pl-PL"/>
-        </w:rPr>
-      </w:pPr>
-      <w:r>
-        <w:rPr>
-          <w:lang w:val="pl-PL"/>
-        </w:rPr>
         <w:t>dla głównych etapów projektu</w:t>
       </w:r>
     </w:p>
@@ -5463,7 +5913,7 @@
           <w:lang w:val="pl-PL"/>
         </w:rPr>
       </w:pPr>
-      <w:bookmarkStart w:id="18" w:name="_Toc1976808"/>
+      <w:bookmarkStart w:id="17" w:name="_Toc1976808"/>
       <w:r>
         <w:rPr>
           <w:lang w:val="pl-PL"/>
@@ -5471,21 +5921,50 @@
         <w:lastRenderedPageBreak/>
         <w:t>Zarządzanie ryzykiem</w:t>
       </w:r>
+      <w:bookmarkEnd w:id="17"/>
+    </w:p>
+    <w:p>
+      <w:pPr>
+        <w:pStyle w:val="Nagwek2"/>
+        <w:rPr>
+          <w:lang w:val="pl-PL"/>
+        </w:rPr>
+      </w:pPr>
+      <w:bookmarkStart w:id="18" w:name="_Toc1976809"/>
+      <w:r>
+        <w:rPr>
+          <w:lang w:val="pl-PL"/>
+        </w:rPr>
+        <w:t>Lista czynników ryzyka</w:t>
+      </w:r>
       <w:bookmarkEnd w:id="18"/>
     </w:p>
     <w:p>
       <w:pPr>
+        <w:rPr>
+          <w:lang w:val="pl-PL"/>
+        </w:rPr>
+      </w:pPr>
+      <w:r>
+        <w:rPr>
+          <w:lang w:val="pl-PL"/>
+        </w:rPr>
+        <w:t>Wypełniona lista kontrolna</w:t>
+      </w:r>
+    </w:p>
+    <w:p>
+      <w:pPr>
         <w:pStyle w:val="Nagwek2"/>
         <w:rPr>
           <w:lang w:val="pl-PL"/>
         </w:rPr>
       </w:pPr>
-      <w:bookmarkStart w:id="19" w:name="_Toc1976809"/>
-      <w:r>
-        <w:rPr>
-          <w:lang w:val="pl-PL"/>
-        </w:rPr>
-        <w:t>Lista czynników ryzyka</w:t>
+      <w:bookmarkStart w:id="19" w:name="_Toc1976810"/>
+      <w:r>
+        <w:rPr>
+          <w:lang w:val="pl-PL"/>
+        </w:rPr>
+        <w:t>Ocena ryzyka</w:t>
       </w:r>
       <w:bookmarkEnd w:id="19"/>
     </w:p>
@@ -5499,7 +5978,7 @@
         <w:rPr>
           <w:lang w:val="pl-PL"/>
         </w:rPr>
-        <w:t>Wypełniona lista kontrolna</w:t>
+        <w:t>prawdopodobieństwo i wpływ</w:t>
       </w:r>
     </w:p>
     <w:p>
@@ -5509,12 +5988,12 @@
           <w:lang w:val="pl-PL"/>
         </w:rPr>
       </w:pPr>
-      <w:bookmarkStart w:id="20" w:name="_Toc1976810"/>
-      <w:r>
-        <w:rPr>
-          <w:lang w:val="pl-PL"/>
-        </w:rPr>
-        <w:t>Ocena ryzyka</w:t>
+      <w:bookmarkStart w:id="20" w:name="_Toc1976811"/>
+      <w:r>
+        <w:rPr>
+          <w:lang w:val="pl-PL"/>
+        </w:rPr>
+        <w:t>Plan reakcji na ryzyko</w:t>
       </w:r>
       <w:bookmarkEnd w:id="20"/>
     </w:p>
@@ -5528,36 +6007,21 @@
         <w:rPr>
           <w:lang w:val="pl-PL"/>
         </w:rPr>
-        <w:t>prawdopodobieństwo i wpływ</w:t>
-      </w:r>
-    </w:p>
-    <w:p>
-      <w:pPr>
-        <w:pStyle w:val="Nagwek2"/>
-        <w:rPr>
-          <w:lang w:val="pl-PL"/>
-        </w:rPr>
-      </w:pPr>
-      <w:bookmarkStart w:id="21" w:name="_Toc1976811"/>
-      <w:r>
-        <w:rPr>
-          <w:lang w:val="pl-PL"/>
-        </w:rPr>
-        <w:t>Plan reakcji na ryzyko</w:t>
-      </w:r>
-      <w:bookmarkEnd w:id="21"/>
-    </w:p>
-    <w:p>
-      <w:pPr>
-        <w:rPr>
-          <w:lang w:val="pl-PL"/>
-        </w:rPr>
-      </w:pPr>
-      <w:r>
-        <w:rPr>
-          <w:lang w:val="pl-PL"/>
-        </w:rPr>
-        <w:t>Działania w odniesieniu do poszczególnych ryzyk.</w:t>
+        <w:t xml:space="preserve">Działania w odniesieniu do poszczególnych </w:t>
+      </w:r>
+      <w:proofErr w:type="spellStart"/>
+      <w:r>
+        <w:rPr>
+          <w:lang w:val="pl-PL"/>
+        </w:rPr>
+        <w:t>ryzyk</w:t>
+      </w:r>
+      <w:proofErr w:type="spellEnd"/>
+      <w:r>
+        <w:rPr>
+          <w:lang w:val="pl-PL"/>
+        </w:rPr>
+        <w:t>.</w:t>
       </w:r>
     </w:p>
     <w:p>
@@ -5580,7 +6044,7 @@
           <w:lang w:val="pl-PL"/>
         </w:rPr>
       </w:pPr>
-      <w:bookmarkStart w:id="22" w:name="_Toc1976812"/>
+      <w:bookmarkStart w:id="21" w:name="_Toc1976812"/>
       <w:r>
         <w:rPr>
           <w:lang w:val="pl-PL"/>
@@ -5588,41 +6052,41 @@
         <w:lastRenderedPageBreak/>
         <w:t>Zarządzanie jakością</w:t>
       </w:r>
+      <w:bookmarkEnd w:id="21"/>
+    </w:p>
+    <w:p>
+      <w:pPr>
+        <w:pStyle w:val="Nagwek2"/>
+        <w:rPr>
+          <w:lang w:val="pl-PL"/>
+        </w:rPr>
+      </w:pPr>
+      <w:bookmarkStart w:id="22" w:name="_Toc1976813"/>
+      <w:r>
+        <w:rPr>
+          <w:lang w:val="pl-PL"/>
+        </w:rPr>
+        <w:t>Scenariusze</w:t>
+      </w:r>
+      <w:r>
+        <w:rPr>
+          <w:lang w:val="pl-PL"/>
+        </w:rPr>
+        <w:t xml:space="preserve"> i przypadki</w:t>
+      </w:r>
+      <w:r>
+        <w:rPr>
+          <w:lang w:val="pl-PL"/>
+        </w:rPr>
+        <w:t xml:space="preserve"> testow</w:t>
+      </w:r>
+      <w:r>
+        <w:rPr>
+          <w:lang w:val="pl-PL"/>
+        </w:rPr>
+        <w:t>e</w:t>
+      </w:r>
       <w:bookmarkEnd w:id="22"/>
-    </w:p>
-    <w:p>
-      <w:pPr>
-        <w:pStyle w:val="Nagwek2"/>
-        <w:rPr>
-          <w:lang w:val="pl-PL"/>
-        </w:rPr>
-      </w:pPr>
-      <w:bookmarkStart w:id="23" w:name="_Toc1976813"/>
-      <w:r>
-        <w:rPr>
-          <w:lang w:val="pl-PL"/>
-        </w:rPr>
-        <w:t>Scenariusze</w:t>
-      </w:r>
-      <w:r>
-        <w:rPr>
-          <w:lang w:val="pl-PL"/>
-        </w:rPr>
-        <w:t xml:space="preserve"> i przypadki</w:t>
-      </w:r>
-      <w:r>
-        <w:rPr>
-          <w:lang w:val="pl-PL"/>
-        </w:rPr>
-        <w:t xml:space="preserve"> testow</w:t>
-      </w:r>
-      <w:r>
-        <w:rPr>
-          <w:lang w:val="pl-PL"/>
-        </w:rPr>
-        <w:t>e</w:t>
-      </w:r>
-      <w:bookmarkEnd w:id="23"/>
     </w:p>
     <w:p>
       <w:pPr>
@@ -5916,7 +6380,7 @@
           <w:lang w:val="pl-PL"/>
         </w:rPr>
       </w:pPr>
-      <w:bookmarkStart w:id="24" w:name="_Toc1976814"/>
+      <w:bookmarkStart w:id="23" w:name="_Toc1976814"/>
       <w:r>
         <w:rPr>
           <w:lang w:val="pl-PL"/>
@@ -5924,21 +6388,56 @@
         <w:lastRenderedPageBreak/>
         <w:t>Projekt techniczny</w:t>
       </w:r>
+      <w:bookmarkEnd w:id="23"/>
+    </w:p>
+    <w:p>
+      <w:pPr>
+        <w:pStyle w:val="Nagwek2"/>
+        <w:rPr>
+          <w:lang w:val="pl-PL"/>
+        </w:rPr>
+      </w:pPr>
+      <w:bookmarkStart w:id="24" w:name="_Toc1976815"/>
+      <w:r>
+        <w:rPr>
+          <w:lang w:val="pl-PL"/>
+        </w:rPr>
+        <w:t>Opis architektury systemu</w:t>
+      </w:r>
       <w:bookmarkEnd w:id="24"/>
     </w:p>
     <w:p>
       <w:pPr>
+        <w:rPr>
+          <w:lang w:val="pl-PL"/>
+        </w:rPr>
+      </w:pPr>
+      <w:r>
+        <w:rPr>
+          <w:lang w:val="pl-PL"/>
+        </w:rPr>
+        <w:t>z ew. rysunkami pomocniczymi</w:t>
+      </w:r>
+    </w:p>
+    <w:p>
+      <w:pPr>
         <w:pStyle w:val="Nagwek2"/>
         <w:rPr>
           <w:lang w:val="pl-PL"/>
         </w:rPr>
       </w:pPr>
-      <w:bookmarkStart w:id="25" w:name="_Toc1976815"/>
-      <w:r>
-        <w:rPr>
-          <w:lang w:val="pl-PL"/>
-        </w:rPr>
-        <w:t>Opis architektury systemu</w:t>
+      <w:bookmarkStart w:id="25" w:name="_Toc1976816"/>
+      <w:r>
+        <w:rPr>
+          <w:lang w:val="pl-PL"/>
+        </w:rPr>
+        <w:t xml:space="preserve">Technologie implementacji </w:t>
+      </w:r>
+      <w:r>
+        <w:rPr>
+          <w:lang w:val="pl-PL"/>
+        </w:rPr>
+        <w:t>systemu</w:t>
       </w:r>
       <w:bookmarkEnd w:id="25"/>
     </w:p>
@@ -5952,7 +6451,7 @@
         <w:rPr>
           <w:lang w:val="pl-PL"/>
         </w:rPr>
-        <w:t>z ew. rysunkami pomocniczymi</w:t>
+        <w:t>tabela z listą wykorzystanych technologii, każda z uzasadnieniem</w:t>
       </w:r>
     </w:p>
     <w:p>
@@ -5962,18 +6461,12 @@
           <w:lang w:val="pl-PL"/>
         </w:rPr>
       </w:pPr>
-      <w:bookmarkStart w:id="26" w:name="_Toc1976816"/>
-      <w:r>
-        <w:rPr>
-          <w:lang w:val="pl-PL"/>
-        </w:rPr>
-        <w:t xml:space="preserve">Technologie implementacji </w:t>
-      </w:r>
-      <w:r>
-        <w:rPr>
-          <w:lang w:val="pl-PL"/>
-        </w:rPr>
-        <w:t>systemu</w:t>
+      <w:bookmarkStart w:id="26" w:name="_Toc1976817"/>
+      <w:r>
+        <w:rPr>
+          <w:lang w:val="pl-PL"/>
+        </w:rPr>
+        <w:t>Diagramy UML</w:t>
       </w:r>
       <w:bookmarkEnd w:id="26"/>
     </w:p>
@@ -5987,7 +6480,194 @@
         <w:rPr>
           <w:lang w:val="pl-PL"/>
         </w:rPr>
-        <w:t>tabela z listą wykorzystanych technologii, każda z uzasadnieniem</w:t>
+        <w:t>każdy diagram ma mieć tytuł oraz ma być na osobnej stronie</w:t>
+      </w:r>
+    </w:p>
+    <w:p>
+      <w:pPr>
+        <w:rPr>
+          <w:lang w:val="pl-PL"/>
+        </w:rPr>
+      </w:pPr>
+      <w:r>
+        <w:rPr>
+          <w:lang w:val="pl-PL"/>
+        </w:rPr>
+        <w:t xml:space="preserve">diagramy przypadków użycia umieszczone w punkcie </w:t>
+      </w:r>
+      <w:r>
+        <w:rPr>
+          <w:lang w:val="pl-PL"/>
+        </w:rPr>
+        <w:fldChar w:fldCharType="begin"/>
+      </w:r>
+      <w:r>
+        <w:rPr>
+          <w:lang w:val="pl-PL"/>
+        </w:rPr>
+        <w:instrText xml:space="preserve"> REF _Ref413828923 \r \h </w:instrText>
+      </w:r>
+      <w:r>
+        <w:rPr>
+          <w:lang w:val="pl-PL"/>
+        </w:rPr>
+      </w:r>
+      <w:r>
+        <w:rPr>
+          <w:lang w:val="pl-PL"/>
+        </w:rPr>
+        <w:fldChar w:fldCharType="separate"/>
+      </w:r>
+      <w:r>
+        <w:rPr>
+          <w:lang w:val="pl-PL"/>
+        </w:rPr>
+        <w:t>5.2.2</w:t>
+      </w:r>
+      <w:r>
+        <w:rPr>
+          <w:lang w:val="pl-PL"/>
+        </w:rPr>
+        <w:fldChar w:fldCharType="end"/>
+      </w:r>
+      <w:r>
+        <w:rPr>
+          <w:lang w:val="pl-PL"/>
+        </w:rPr>
+        <w:t>, a nie tutaj.</w:t>
+      </w:r>
+    </w:p>
+    <w:p>
+      <w:pPr>
+        <w:rPr>
+          <w:lang w:val="pl-PL"/>
+        </w:rPr>
+      </w:pPr>
+    </w:p>
+    <w:p>
+      <w:pPr>
+        <w:pStyle w:val="Nagwek3"/>
+        <w:rPr>
+          <w:lang w:val="pl-PL"/>
+        </w:rPr>
+      </w:pPr>
+      <w:r>
+        <w:rPr>
+          <w:lang w:val="pl-PL"/>
+        </w:rPr>
+        <w:t>D</w:t>
+      </w:r>
+      <w:r>
+        <w:rPr>
+          <w:lang w:val="pl-PL"/>
+        </w:rPr>
+        <w:t>iagram(-y) klas</w:t>
+      </w:r>
+    </w:p>
+    <w:p>
+      <w:pPr>
+        <w:rPr>
+          <w:lang w:val="pl-PL"/>
+        </w:rPr>
+      </w:pPr>
+    </w:p>
+    <w:p>
+      <w:pPr>
+        <w:pStyle w:val="Nagwek3"/>
+        <w:rPr>
+          <w:lang w:val="pl-PL"/>
+        </w:rPr>
+      </w:pPr>
+      <w:r>
+        <w:rPr>
+          <w:lang w:val="pl-PL"/>
+        </w:rPr>
+        <w:t>D</w:t>
+      </w:r>
+      <w:r>
+        <w:rPr>
+          <w:lang w:val="pl-PL"/>
+        </w:rPr>
+        <w:t>iagram(-y) czynności</w:t>
+      </w:r>
+    </w:p>
+    <w:p>
+      <w:pPr>
+        <w:rPr>
+          <w:lang w:val="pl-PL"/>
+        </w:rPr>
+      </w:pPr>
+    </w:p>
+    <w:p>
+      <w:pPr>
+        <w:pStyle w:val="Nagwek3"/>
+        <w:rPr>
+          <w:lang w:val="pl-PL"/>
+        </w:rPr>
+      </w:pPr>
+      <w:r>
+        <w:rPr>
+          <w:lang w:val="pl-PL"/>
+        </w:rPr>
+        <w:t>D</w:t>
+      </w:r>
+      <w:r>
+        <w:rPr>
+          <w:lang w:val="pl-PL"/>
+        </w:rPr>
+        <w:t>iagramy sekwencji</w:t>
+      </w:r>
+    </w:p>
+    <w:p>
+      <w:pPr>
+        <w:rPr>
+          <w:lang w:val="pl-PL"/>
+        </w:rPr>
+      </w:pPr>
+      <w:r>
+        <w:rPr>
+          <w:lang w:val="pl-PL"/>
+        </w:rPr>
+        <w:t>co najmniej 5, w tym co najmniej 1 przypadek użycia zilustrowany kilkoma diagramami sekwencji</w:t>
+      </w:r>
+    </w:p>
+    <w:p>
+      <w:pPr>
+        <w:pStyle w:val="Nagwek3"/>
+        <w:rPr>
+          <w:lang w:val="pl-PL"/>
+        </w:rPr>
+      </w:pPr>
+      <w:r>
+        <w:rPr>
+          <w:lang w:val="pl-PL"/>
+        </w:rPr>
+        <w:t>I</w:t>
+      </w:r>
+      <w:r>
+        <w:rPr>
+          <w:lang w:val="pl-PL"/>
+        </w:rPr>
+        <w:t>nne diagramy</w:t>
+      </w:r>
+    </w:p>
+    <w:p>
+      <w:pPr>
+        <w:rPr>
+          <w:lang w:val="pl-PL"/>
+        </w:rPr>
+      </w:pPr>
+      <w:r>
+        <w:rPr>
+          <w:lang w:val="pl-PL"/>
+        </w:rPr>
+        <w:t>co najmniej trzy –</w:t>
+      </w:r>
+      <w:r>
+        <w:rPr>
+          <w:lang w:val="pl-PL"/>
+        </w:rPr>
+        <w:t xml:space="preserve"> komponentów, rozmieszczenia, maszyny stanowej itp.</w:t>
       </w:r>
     </w:p>
     <w:p>
@@ -5997,12 +6677,18 @@
           <w:lang w:val="pl-PL"/>
         </w:rPr>
       </w:pPr>
-      <w:bookmarkStart w:id="27" w:name="_Toc1976817"/>
-      <w:r>
-        <w:rPr>
-          <w:lang w:val="pl-PL"/>
-        </w:rPr>
-        <w:t>Diagramy UML</w:t>
+      <w:bookmarkStart w:id="27" w:name="_Toc1976818"/>
+      <w:r>
+        <w:rPr>
+          <w:lang w:val="pl-PL"/>
+        </w:rPr>
+        <w:t>Charakterystyka zasto</w:t>
+      </w:r>
+      <w:r>
+        <w:rPr>
+          <w:lang w:val="pl-PL"/>
+        </w:rPr>
+        <w:t>sowanych wzorców projektowych</w:t>
       </w:r>
       <w:bookmarkEnd w:id="27"/>
     </w:p>
@@ -6016,69 +6702,24 @@
         <w:rPr>
           <w:lang w:val="pl-PL"/>
         </w:rPr>
-        <w:t>każdy diagram ma mieć tytuł oraz ma być na osobnej stronie</w:t>
-      </w:r>
-    </w:p>
-    <w:p>
-      <w:pPr>
-        <w:rPr>
-          <w:lang w:val="pl-PL"/>
-        </w:rPr>
-      </w:pPr>
-      <w:r>
-        <w:rPr>
-          <w:lang w:val="pl-PL"/>
-        </w:rPr>
-        <w:t xml:space="preserve">diagramy przypadków użycia umieszczone w punkcie </w:t>
-      </w:r>
-      <w:r>
-        <w:rPr>
-          <w:lang w:val="pl-PL"/>
-        </w:rPr>
-        <w:fldChar w:fldCharType="begin"/>
-      </w:r>
-      <w:r>
-        <w:rPr>
-          <w:lang w:val="pl-PL"/>
-        </w:rPr>
-        <w:instrText xml:space="preserve"> REF _Ref413828923 \r \h </w:instrText>
-      </w:r>
-      <w:r>
-        <w:rPr>
-          <w:lang w:val="pl-PL"/>
-        </w:rPr>
-      </w:r>
-      <w:r>
-        <w:rPr>
-          <w:lang w:val="pl-PL"/>
-        </w:rPr>
-        <w:fldChar w:fldCharType="separate"/>
-      </w:r>
-      <w:r>
-        <w:rPr>
-          <w:lang w:val="pl-PL"/>
-        </w:rPr>
-        <w:t>5.2.2</w:t>
-      </w:r>
-      <w:r>
-        <w:rPr>
-          <w:lang w:val="pl-PL"/>
-        </w:rPr>
-        <w:fldChar w:fldCharType="end"/>
-      </w:r>
-      <w:r>
-        <w:rPr>
-          <w:lang w:val="pl-PL"/>
-        </w:rPr>
-        <w:t>, a nie tutaj.</w:t>
-      </w:r>
-    </w:p>
-    <w:p>
-      <w:pPr>
-        <w:rPr>
-          <w:lang w:val="pl-PL"/>
-        </w:rPr>
-      </w:pPr>
+        <w:t>informacja opisowa wspomagana diagramami (odsyłaczami do diagramów UML); jeśli wykorzystano wzorce projektowe, to należy wykazać dwa z nich</w:t>
+      </w:r>
+    </w:p>
+    <w:p>
+      <w:pPr>
+        <w:pStyle w:val="Nagwek2"/>
+        <w:rPr>
+          <w:lang w:val="pl-PL"/>
+        </w:rPr>
+      </w:pPr>
+      <w:bookmarkStart w:id="28" w:name="_Toc1976819"/>
+      <w:r>
+        <w:rPr>
+          <w:lang w:val="pl-PL"/>
+        </w:rPr>
+        <w:t>Projekt bazy danych</w:t>
+      </w:r>
+      <w:bookmarkEnd w:id="28"/>
     </w:p>
     <w:p>
       <w:pPr>
@@ -6091,21 +6732,21 @@
         <w:rPr>
           <w:lang w:val="pl-PL"/>
         </w:rPr>
-        <w:t>D</w:t>
-      </w:r>
-      <w:r>
-        <w:rPr>
-          <w:lang w:val="pl-PL"/>
-        </w:rPr>
-        <w:t>iagram(-y) klas</w:t>
-      </w:r>
-    </w:p>
-    <w:p>
-      <w:pPr>
-        <w:rPr>
-          <w:lang w:val="pl-PL"/>
-        </w:rPr>
-      </w:pPr>
+        <w:t>Schemat</w:t>
+      </w:r>
+    </w:p>
+    <w:p>
+      <w:pPr>
+        <w:rPr>
+          <w:lang w:val="pl-PL"/>
+        </w:rPr>
+      </w:pPr>
+      <w:r>
+        <w:rPr>
+          <w:lang w:val="pl-PL"/>
+        </w:rPr>
+        <w:t>w trzeciej formie normalnej; jeśli w innej to umieć uzasadnić wybór</w:t>
+      </w:r>
     </w:p>
     <w:p>
       <w:pPr>
@@ -6118,93 +6759,15 @@
         <w:rPr>
           <w:lang w:val="pl-PL"/>
         </w:rPr>
-        <w:t>D</w:t>
-      </w:r>
-      <w:r>
-        <w:rPr>
-          <w:lang w:val="pl-PL"/>
-        </w:rPr>
-        <w:t>iagram(-y) czynności</w:t>
-      </w:r>
-    </w:p>
-    <w:p>
-      <w:pPr>
-        <w:rPr>
-          <w:lang w:val="pl-PL"/>
-        </w:rPr>
-      </w:pPr>
-    </w:p>
-    <w:p>
-      <w:pPr>
-        <w:pStyle w:val="Nagwek3"/>
-        <w:rPr>
-          <w:lang w:val="pl-PL"/>
-        </w:rPr>
-      </w:pPr>
-      <w:r>
-        <w:rPr>
-          <w:lang w:val="pl-PL"/>
-        </w:rPr>
-        <w:t>D</w:t>
-      </w:r>
-      <w:r>
-        <w:rPr>
-          <w:lang w:val="pl-PL"/>
-        </w:rPr>
-        <w:t>iagramy sekwencji</w:t>
-      </w:r>
-    </w:p>
-    <w:p>
-      <w:pPr>
-        <w:rPr>
-          <w:lang w:val="pl-PL"/>
-        </w:rPr>
-      </w:pPr>
-      <w:r>
-        <w:rPr>
-          <w:lang w:val="pl-PL"/>
-        </w:rPr>
-        <w:t>co najmniej 5, w tym co najmniej 1 przypadek użycia zilustrowany kilkoma diagramami sekwencji</w:t>
-      </w:r>
-    </w:p>
-    <w:p>
-      <w:pPr>
-        <w:pStyle w:val="Nagwek3"/>
-        <w:rPr>
-          <w:lang w:val="pl-PL"/>
-        </w:rPr>
-      </w:pPr>
-      <w:r>
-        <w:rPr>
-          <w:lang w:val="pl-PL"/>
-        </w:rPr>
-        <w:t>I</w:t>
-      </w:r>
-      <w:r>
-        <w:rPr>
-          <w:lang w:val="pl-PL"/>
-        </w:rPr>
-        <w:t>nne diagramy</w:t>
-      </w:r>
-    </w:p>
-    <w:p>
-      <w:pPr>
-        <w:rPr>
-          <w:lang w:val="pl-PL"/>
-        </w:rPr>
-      </w:pPr>
-      <w:r>
-        <w:rPr>
-          <w:lang w:val="pl-PL"/>
-        </w:rPr>
-        <w:t>co najmniej trzy –</w:t>
-      </w:r>
-      <w:r>
-        <w:rPr>
-          <w:lang w:val="pl-PL"/>
-        </w:rPr>
-        <w:t xml:space="preserve"> komponentów, rozmieszczenia, maszyny stanowej itp.</w:t>
-      </w:r>
+        <w:t>Projekty szczegółowe tabel</w:t>
+      </w:r>
+    </w:p>
+    <w:p>
+      <w:pPr>
+        <w:rPr>
+          <w:lang w:val="pl-PL"/>
+        </w:rPr>
+      </w:pPr>
     </w:p>
     <w:p>
       <w:pPr>
@@ -6213,113 +6776,14 @@
           <w:lang w:val="pl-PL"/>
         </w:rPr>
       </w:pPr>
-      <w:bookmarkStart w:id="28" w:name="_Toc1976818"/>
-      <w:r>
-        <w:rPr>
-          <w:lang w:val="pl-PL"/>
-        </w:rPr>
-        <w:t>Charakterystyka zasto</w:t>
-      </w:r>
-      <w:r>
-        <w:rPr>
-          <w:lang w:val="pl-PL"/>
-        </w:rPr>
-        <w:t>sowanych wzorców projektowych</w:t>
-      </w:r>
-      <w:bookmarkEnd w:id="28"/>
-    </w:p>
-    <w:p>
-      <w:pPr>
-        <w:rPr>
-          <w:lang w:val="pl-PL"/>
-        </w:rPr>
-      </w:pPr>
-      <w:r>
-        <w:rPr>
-          <w:lang w:val="pl-PL"/>
-        </w:rPr>
-        <w:t>informacja opisowa wspomagana diagramami (odsyłaczami do diagramów UML); jeśli wykorzystano wzorce projektowe, to należy wykazać dwa z nich</w:t>
-      </w:r>
-    </w:p>
-    <w:p>
-      <w:pPr>
-        <w:pStyle w:val="Nagwek2"/>
-        <w:rPr>
-          <w:lang w:val="pl-PL"/>
-        </w:rPr>
-      </w:pPr>
-      <w:bookmarkStart w:id="29" w:name="_Toc1976819"/>
-      <w:r>
-        <w:rPr>
-          <w:lang w:val="pl-PL"/>
-        </w:rPr>
-        <w:t>Projekt bazy danych</w:t>
+      <w:bookmarkStart w:id="29" w:name="_Toc1976820"/>
+      <w:r>
+        <w:rPr>
+          <w:lang w:val="pl-PL"/>
+        </w:rPr>
+        <w:t>Projekt interfejsu użytkownika</w:t>
       </w:r>
       <w:bookmarkEnd w:id="29"/>
-    </w:p>
-    <w:p>
-      <w:pPr>
-        <w:pStyle w:val="Nagwek3"/>
-        <w:rPr>
-          <w:lang w:val="pl-PL"/>
-        </w:rPr>
-      </w:pPr>
-      <w:r>
-        <w:rPr>
-          <w:lang w:val="pl-PL"/>
-        </w:rPr>
-        <w:t>Schemat</w:t>
-      </w:r>
-    </w:p>
-    <w:p>
-      <w:pPr>
-        <w:rPr>
-          <w:lang w:val="pl-PL"/>
-        </w:rPr>
-      </w:pPr>
-      <w:r>
-        <w:rPr>
-          <w:lang w:val="pl-PL"/>
-        </w:rPr>
-        <w:t>w trzeciej formie normalnej; jeśli w innej to umieć uzasadnić wybór</w:t>
-      </w:r>
-    </w:p>
-    <w:p>
-      <w:pPr>
-        <w:pStyle w:val="Nagwek3"/>
-        <w:rPr>
-          <w:lang w:val="pl-PL"/>
-        </w:rPr>
-      </w:pPr>
-      <w:r>
-        <w:rPr>
-          <w:lang w:val="pl-PL"/>
-        </w:rPr>
-        <w:t>Projekty szczegółowe tabel</w:t>
-      </w:r>
-    </w:p>
-    <w:p>
-      <w:pPr>
-        <w:rPr>
-          <w:lang w:val="pl-PL"/>
-        </w:rPr>
-      </w:pPr>
-    </w:p>
-    <w:p>
-      <w:pPr>
-        <w:pStyle w:val="Nagwek2"/>
-        <w:rPr>
-          <w:lang w:val="pl-PL"/>
-        </w:rPr>
-      </w:pPr>
-      <w:bookmarkStart w:id="30" w:name="_Toc1976820"/>
-      <w:r>
-        <w:rPr>
-          <w:lang w:val="pl-PL"/>
-        </w:rPr>
-        <w:t>Projekt interfejsu użytkownika</w:t>
-      </w:r>
-      <w:bookmarkEnd w:id="30"/>
     </w:p>
     <w:p>
       <w:pPr>
@@ -6581,14 +7045,14 @@
           <w:lang w:val="pl-PL"/>
         </w:rPr>
       </w:pPr>
-      <w:bookmarkStart w:id="31" w:name="_Toc1976821"/>
+      <w:bookmarkStart w:id="30" w:name="_Toc1976821"/>
       <w:r>
         <w:rPr>
           <w:lang w:val="pl-PL"/>
         </w:rPr>
         <w:t>Procedura wdrożenia</w:t>
       </w:r>
-      <w:bookmarkEnd w:id="31"/>
+      <w:bookmarkEnd w:id="30"/>
     </w:p>
     <w:p>
       <w:pPr>
@@ -6610,7 +7074,7 @@
           <w:lang w:val="pl-PL"/>
         </w:rPr>
       </w:pPr>
-      <w:bookmarkStart w:id="32" w:name="_Toc1976822"/>
+      <w:bookmarkStart w:id="31" w:name="_Toc1976822"/>
       <w:r>
         <w:rPr>
           <w:lang w:val="pl-PL"/>
@@ -6618,7 +7082,7 @@
         <w:lastRenderedPageBreak/>
         <w:t>Dokumentacja dla użytkownika</w:t>
       </w:r>
-      <w:bookmarkEnd w:id="32"/>
+      <w:bookmarkEnd w:id="31"/>
     </w:p>
     <w:p>
       <w:pPr>
@@ -6709,7 +7173,7 @@
           <w:lang w:val="pl-PL"/>
         </w:rPr>
       </w:pPr>
-      <w:bookmarkStart w:id="33" w:name="_Toc1976823"/>
+      <w:bookmarkStart w:id="32" w:name="_Toc1976823"/>
       <w:r>
         <w:rPr>
           <w:lang w:val="pl-PL"/>
@@ -6717,32 +7181,32 @@
         <w:lastRenderedPageBreak/>
         <w:t>Podsumowanie</w:t>
       </w:r>
+      <w:bookmarkEnd w:id="32"/>
+    </w:p>
+    <w:p>
+      <w:pPr>
+        <w:pStyle w:val="Nagwek2"/>
+        <w:rPr>
+          <w:lang w:val="pl-PL"/>
+        </w:rPr>
+      </w:pPr>
+      <w:bookmarkStart w:id="33" w:name="_Toc1976824"/>
+      <w:r>
+        <w:rPr>
+          <w:lang w:val="pl-PL"/>
+        </w:rPr>
+        <w:t>Szczegółowe nakład</w:t>
+      </w:r>
+      <w:r>
+        <w:rPr>
+          <w:lang w:val="pl-PL"/>
+        </w:rPr>
+        <w:t>y projektowe członków zespołu</w:t>
+      </w:r>
       <w:bookmarkEnd w:id="33"/>
     </w:p>
     <w:p>
       <w:pPr>
-        <w:pStyle w:val="Nagwek2"/>
-        <w:rPr>
-          <w:lang w:val="pl-PL"/>
-        </w:rPr>
-      </w:pPr>
-      <w:bookmarkStart w:id="34" w:name="_Toc1976824"/>
-      <w:r>
-        <w:rPr>
-          <w:lang w:val="pl-PL"/>
-        </w:rPr>
-        <w:t>Szczegółowe nakład</w:t>
-      </w:r>
-      <w:r>
-        <w:rPr>
-          <w:lang w:val="pl-PL"/>
-        </w:rPr>
-        <w:t>y projektowe członków zespołu</w:t>
-      </w:r>
-      <w:bookmarkEnd w:id="34"/>
-    </w:p>
-    <w:p>
-      <w:pPr>
         <w:rPr>
           <w:lang w:val="pl-PL"/>
         </w:rPr>
@@ -6767,7 +7231,7 @@
           <w:lang w:val="pl-PL"/>
         </w:rPr>
       </w:pPr>
-      <w:bookmarkStart w:id="35" w:name="_Toc1976825"/>
+      <w:bookmarkStart w:id="34" w:name="_Toc1976825"/>
       <w:r>
         <w:rPr>
           <w:lang w:val="pl-PL"/>
@@ -6775,7 +7239,7 @@
         <w:lastRenderedPageBreak/>
         <w:t>Inne informacje</w:t>
       </w:r>
-      <w:bookmarkEnd w:id="35"/>
+      <w:bookmarkEnd w:id="34"/>
     </w:p>
     <w:p>
       <w:pPr>
@@ -6808,15 +7272,15 @@
 </file>
 
 <file path=word/endnotes.xml><?xml version="1.0" encoding="utf-8"?>
-<w:endnotes xmlns:ve="http://schemas.openxmlformats.org/markup-compatibility/2006" xmlns:o="urn:schemas-microsoft-com:office:office" xmlns:r="http://schemas.openxmlformats.org/officeDocument/2006/relationships" xmlns:m="http://schemas.openxmlformats.org/officeDocument/2006/math" xmlns:v="urn:schemas-microsoft-com:vml" xmlns:wp="http://schemas.openxmlformats.org/drawingml/2006/wordprocessingDrawing" xmlns:w10="urn:schemas-microsoft-com:office:word" xmlns:w="http://schemas.openxmlformats.org/wordprocessingml/2006/main" xmlns:wne="http://schemas.microsoft.com/office/word/2006/wordml">
-  <w:endnote w:type="separator" w:id="0">
+<w:endnotes xmlns:wpc="http://schemas.microsoft.com/office/word/2010/wordprocessingCanvas" xmlns:cx="http://schemas.microsoft.com/office/drawing/2014/chartex" xmlns:cx1="http://schemas.microsoft.com/office/drawing/2015/9/8/chartex" xmlns:cx2="http://schemas.microsoft.com/office/drawing/2015/10/21/chartex" xmlns:cx3="http://schemas.microsoft.com/office/drawing/2016/5/9/chartex" xmlns:cx4="http://schemas.microsoft.com/office/drawing/2016/5/10/chartex" xmlns:cx5="http://schemas.microsoft.com/office/drawing/2016/5/11/chartex" xmlns:cx6="http://schemas.microsoft.com/office/drawing/2016/5/12/chartex" xmlns:cx7="http://schemas.microsoft.com/office/drawing/2016/5/13/chartex" xmlns:cx8="http://schemas.microsoft.com/office/drawing/2016/5/14/chartex" xmlns:mc="http://schemas.openxmlformats.org/markup-compatibility/2006" xmlns:aink="http://schemas.microsoft.com/office/drawing/2016/ink" xmlns:am3d="http://schemas.microsoft.com/office/drawing/2017/model3d" xmlns:o="urn:schemas-microsoft-com:office:office" xmlns:r="http://schemas.openxmlformats.org/officeDocument/2006/relationships" xmlns:m="http://schemas.openxmlformats.org/officeDocument/2006/math" xmlns:v="urn:schemas-microsoft-com:vml" xmlns:wp14="http://schemas.microsoft.com/office/word/2010/wordprocessingDrawing" xmlns:wp="http://schemas.openxmlformats.org/drawingml/2006/wordprocessingDrawing" xmlns:w10="urn:schemas-microsoft-com:office:word" xmlns:w="http://schemas.openxmlformats.org/wordprocessingml/2006/main" xmlns:w14="http://schemas.microsoft.com/office/word/2010/wordml" xmlns:w15="http://schemas.microsoft.com/office/word/2012/wordml" xmlns:w16cex="http://schemas.microsoft.com/office/word/2018/wordml/cex" xmlns:w16cid="http://schemas.microsoft.com/office/word/2016/wordml/cid" xmlns:w16="http://schemas.microsoft.com/office/word/2018/wordml" xmlns:w16se="http://schemas.microsoft.com/office/word/2015/wordml/symex" xmlns:wpg="http://schemas.microsoft.com/office/word/2010/wordprocessingGroup" xmlns:wpi="http://schemas.microsoft.com/office/word/2010/wordprocessingInk" xmlns:wne="http://schemas.microsoft.com/office/word/2006/wordml" xmlns:wps="http://schemas.microsoft.com/office/word/2010/wordprocessingShape" mc:Ignorable="w14 w15 w16se w16cid w16 w16cex wp14">
+  <w:endnote w:type="separator" w:id="-1">
     <w:p>
       <w:r>
         <w:separator/>
       </w:r>
     </w:p>
   </w:endnote>
-  <w:endnote w:type="continuationSeparator" w:id="1">
+  <w:endnote w:type="continuationSeparator" w:id="0">
     <w:p>
       <w:r>
         <w:continuationSeparator/>
@@ -6827,15 +7291,15 @@
 </file>
 
 <file path=word/footnotes.xml><?xml version="1.0" encoding="utf-8"?>
-<w:footnotes xmlns:ve="http://schemas.openxmlformats.org/markup-compatibility/2006" xmlns:o="urn:schemas-microsoft-com:office:office" xmlns:r="http://schemas.openxmlformats.org/officeDocument/2006/relationships" xmlns:m="http://schemas.openxmlformats.org/officeDocument/2006/math" xmlns:v="urn:schemas-microsoft-com:vml" xmlns:wp="http://schemas.openxmlformats.org/drawingml/2006/wordprocessingDrawing" xmlns:w10="urn:schemas-microsoft-com:office:word" xmlns:w="http://schemas.openxmlformats.org/wordprocessingml/2006/main" xmlns:wne="http://schemas.microsoft.com/office/word/2006/wordml">
-  <w:footnote w:type="separator" w:id="0">
+<w:footnotes xmlns:wpc="http://schemas.microsoft.com/office/word/2010/wordprocessingCanvas" xmlns:cx="http://schemas.microsoft.com/office/drawing/2014/chartex" xmlns:cx1="http://schemas.microsoft.com/office/drawing/2015/9/8/chartex" xmlns:cx2="http://schemas.microsoft.com/office/drawing/2015/10/21/chartex" xmlns:cx3="http://schemas.microsoft.com/office/drawing/2016/5/9/chartex" xmlns:cx4="http://schemas.microsoft.com/office/drawing/2016/5/10/chartex" xmlns:cx5="http://schemas.microsoft.com/office/drawing/2016/5/11/chartex" xmlns:cx6="http://schemas.microsoft.com/office/drawing/2016/5/12/chartex" xmlns:cx7="http://schemas.microsoft.com/office/drawing/2016/5/13/chartex" xmlns:cx8="http://schemas.microsoft.com/office/drawing/2016/5/14/chartex" xmlns:mc="http://schemas.openxmlformats.org/markup-compatibility/2006" xmlns:aink="http://schemas.microsoft.com/office/drawing/2016/ink" xmlns:am3d="http://schemas.microsoft.com/office/drawing/2017/model3d" xmlns:o="urn:schemas-microsoft-com:office:office" xmlns:r="http://schemas.openxmlformats.org/officeDocument/2006/relationships" xmlns:m="http://schemas.openxmlformats.org/officeDocument/2006/math" xmlns:v="urn:schemas-microsoft-com:vml" xmlns:wp14="http://schemas.microsoft.com/office/word/2010/wordprocessingDrawing" xmlns:wp="http://schemas.openxmlformats.org/drawingml/2006/wordprocessingDrawing" xmlns:w10="urn:schemas-microsoft-com:office:word" xmlns:w="http://schemas.openxmlformats.org/wordprocessingml/2006/main" xmlns:w14="http://schemas.microsoft.com/office/word/2010/wordml" xmlns:w15="http://schemas.microsoft.com/office/word/2012/wordml" xmlns:w16cex="http://schemas.microsoft.com/office/word/2018/wordml/cex" xmlns:w16cid="http://schemas.microsoft.com/office/word/2016/wordml/cid" xmlns:w16="http://schemas.microsoft.com/office/word/2018/wordml" xmlns:w16se="http://schemas.microsoft.com/office/word/2015/wordml/symex" xmlns:wpg="http://schemas.microsoft.com/office/word/2010/wordprocessingGroup" xmlns:wpi="http://schemas.microsoft.com/office/word/2010/wordprocessingInk" xmlns:wne="http://schemas.microsoft.com/office/word/2006/wordml" xmlns:wps="http://schemas.microsoft.com/office/word/2010/wordprocessingShape" mc:Ignorable="w14 w15 w16se w16cid w16 w16cex wp14">
+  <w:footnote w:type="separator" w:id="-1">
     <w:p>
       <w:r>
         <w:separator/>
       </w:r>
     </w:p>
   </w:footnote>
-  <w:footnote w:type="continuationSeparator" w:id="1">
+  <w:footnote w:type="continuationSeparator" w:id="0">
     <w:p>
       <w:r>
         <w:continuationSeparator/>
@@ -6846,8 +7310,8 @@
 </file>
 
 <file path=word/numbering.xml><?xml version="1.0" encoding="utf-8"?>
-<w:numbering xmlns:ve="http://schemas.openxmlformats.org/markup-compatibility/2006" xmlns:o="urn:schemas-microsoft-com:office:office" xmlns:r="http://schemas.openxmlformats.org/officeDocument/2006/relationships" xmlns:m="http://schemas.openxmlformats.org/officeDocument/2006/math" xmlns:v="urn:schemas-microsoft-com:vml" xmlns:wp="http://schemas.openxmlformats.org/drawingml/2006/wordprocessingDrawing" xmlns:w10="urn:schemas-microsoft-com:office:word" xmlns:w="http://schemas.openxmlformats.org/wordprocessingml/2006/main" xmlns:wne="http://schemas.microsoft.com/office/word/2006/wordml">
-  <w:abstractNum w:abstractNumId="0">
+<w:numbering xmlns:wpc="http://schemas.microsoft.com/office/word/2010/wordprocessingCanvas" xmlns:cx="http://schemas.microsoft.com/office/drawing/2014/chartex" xmlns:cx1="http://schemas.microsoft.com/office/drawing/2015/9/8/chartex" xmlns:cx2="http://schemas.microsoft.com/office/drawing/2015/10/21/chartex" xmlns:cx3="http://schemas.microsoft.com/office/drawing/2016/5/9/chartex" xmlns:cx4="http://schemas.microsoft.com/office/drawing/2016/5/10/chartex" xmlns:cx5="http://schemas.microsoft.com/office/drawing/2016/5/11/chartex" xmlns:cx6="http://schemas.microsoft.com/office/drawing/2016/5/12/chartex" xmlns:cx7="http://schemas.microsoft.com/office/drawing/2016/5/13/chartex" xmlns:cx8="http://schemas.microsoft.com/office/drawing/2016/5/14/chartex" xmlns:mc="http://schemas.openxmlformats.org/markup-compatibility/2006" xmlns:aink="http://schemas.microsoft.com/office/drawing/2016/ink" xmlns:am3d="http://schemas.microsoft.com/office/drawing/2017/model3d" xmlns:o="urn:schemas-microsoft-com:office:office" xmlns:r="http://schemas.openxmlformats.org/officeDocument/2006/relationships" xmlns:m="http://schemas.openxmlformats.org/officeDocument/2006/math" xmlns:v="urn:schemas-microsoft-com:vml" xmlns:wp14="http://schemas.microsoft.com/office/word/2010/wordprocessingDrawing" xmlns:wp="http://schemas.openxmlformats.org/drawingml/2006/wordprocessingDrawing" xmlns:w10="urn:schemas-microsoft-com:office:word" xmlns:w="http://schemas.openxmlformats.org/wordprocessingml/2006/main" xmlns:w14="http://schemas.microsoft.com/office/word/2010/wordml" xmlns:w15="http://schemas.microsoft.com/office/word/2012/wordml" xmlns:w16cex="http://schemas.microsoft.com/office/word/2018/wordml/cex" xmlns:w16cid="http://schemas.microsoft.com/office/word/2016/wordml/cid" xmlns:w16="http://schemas.microsoft.com/office/word/2018/wordml" xmlns:w16se="http://schemas.microsoft.com/office/word/2015/wordml/symex" xmlns:wpg="http://schemas.microsoft.com/office/word/2010/wordprocessingGroup" xmlns:wpi="http://schemas.microsoft.com/office/word/2010/wordprocessingInk" xmlns:wne="http://schemas.microsoft.com/office/word/2006/wordml" xmlns:wps="http://schemas.microsoft.com/office/word/2010/wordprocessingShape" mc:Ignorable="w14 w15 w16se w16cid w16 w16cex wp14">
+  <w:abstractNum w:abstractNumId="0" w15:restartNumberingAfterBreak="0">
     <w:nsid w:val="DB3182C0"/>
     <w:multiLevelType w:val="hybridMultilevel"/>
     <w:tmpl w:val="C3C85614"/>
@@ -6960,7 +7424,7 @@
       </w:pPr>
     </w:lvl>
   </w:abstractNum>
-  <w:abstractNum w:abstractNumId="1">
+  <w:abstractNum w:abstractNumId="1" w15:restartNumberingAfterBreak="0">
     <w:nsid w:val="02B333E8"/>
     <w:multiLevelType w:val="multilevel"/>
     <w:tmpl w:val="19C03C30"/>
@@ -7072,7 +7536,93 @@
       </w:rPr>
     </w:lvl>
   </w:abstractNum>
-  <w:abstractNum w:abstractNumId="2">
+  <w:abstractNum w:abstractNumId="2" w15:restartNumberingAfterBreak="0">
+    <w:nsid w:val="03951849"/>
+    <w:multiLevelType w:val="hybridMultilevel"/>
+    <w:tmpl w:val="9726F3F4"/>
+    <w:lvl w:ilvl="0" w:tplc="0415000F">
+      <w:start w:val="1"/>
+      <w:numFmt w:val="decimal"/>
+      <w:lvlText w:val="%1."/>
+      <w:lvlJc w:val="left"/>
+      <w:pPr>
+        <w:ind w:left="720" w:hanging="360"/>
+      </w:pPr>
+    </w:lvl>
+    <w:lvl w:ilvl="1" w:tplc="04150019">
+      <w:start w:val="1"/>
+      <w:numFmt w:val="lowerLetter"/>
+      <w:lvlText w:val="%2."/>
+      <w:lvlJc w:val="left"/>
+      <w:pPr>
+        <w:ind w:left="1440" w:hanging="360"/>
+      </w:pPr>
+    </w:lvl>
+    <w:lvl w:ilvl="2" w:tplc="0415001B">
+      <w:start w:val="1"/>
+      <w:numFmt w:val="lowerRoman"/>
+      <w:lvlText w:val="%3."/>
+      <w:lvlJc w:val="right"/>
+      <w:pPr>
+        <w:ind w:left="2160" w:hanging="180"/>
+      </w:pPr>
+    </w:lvl>
+    <w:lvl w:ilvl="3" w:tplc="0415000F" w:tentative="1">
+      <w:start w:val="1"/>
+      <w:numFmt w:val="decimal"/>
+      <w:lvlText w:val="%4."/>
+      <w:lvlJc w:val="left"/>
+      <w:pPr>
+        <w:ind w:left="2880" w:hanging="360"/>
+      </w:pPr>
+    </w:lvl>
+    <w:lvl w:ilvl="4" w:tplc="04150019" w:tentative="1">
+      <w:start w:val="1"/>
+      <w:numFmt w:val="lowerLetter"/>
+      <w:lvlText w:val="%5."/>
+      <w:lvlJc w:val="left"/>
+      <w:pPr>
+        <w:ind w:left="3600" w:hanging="360"/>
+      </w:pPr>
+    </w:lvl>
+    <w:lvl w:ilvl="5" w:tplc="0415001B" w:tentative="1">
+      <w:start w:val="1"/>
+      <w:numFmt w:val="lowerRoman"/>
+      <w:lvlText w:val="%6."/>
+      <w:lvlJc w:val="right"/>
+      <w:pPr>
+        <w:ind w:left="4320" w:hanging="180"/>
+      </w:pPr>
+    </w:lvl>
+    <w:lvl w:ilvl="6" w:tplc="0415000F" w:tentative="1">
+      <w:start w:val="1"/>
+      <w:numFmt w:val="decimal"/>
+      <w:lvlText w:val="%7."/>
+      <w:lvlJc w:val="left"/>
+      <w:pPr>
+        <w:ind w:left="5040" w:hanging="360"/>
+      </w:pPr>
+    </w:lvl>
+    <w:lvl w:ilvl="7" w:tplc="04150019" w:tentative="1">
+      <w:start w:val="1"/>
+      <w:numFmt w:val="lowerLetter"/>
+      <w:lvlText w:val="%8."/>
+      <w:lvlJc w:val="left"/>
+      <w:pPr>
+        <w:ind w:left="5760" w:hanging="360"/>
+      </w:pPr>
+    </w:lvl>
+    <w:lvl w:ilvl="8" w:tplc="0415001B" w:tentative="1">
+      <w:start w:val="1"/>
+      <w:numFmt w:val="lowerRoman"/>
+      <w:lvlText w:val="%9."/>
+      <w:lvlJc w:val="right"/>
+      <w:pPr>
+        <w:ind w:left="6480" w:hanging="180"/>
+      </w:pPr>
+    </w:lvl>
+  </w:abstractNum>
+  <w:abstractNum w:abstractNumId="3" w15:restartNumberingAfterBreak="0">
     <w:nsid w:val="0487548E"/>
     <w:multiLevelType w:val="multilevel"/>
     <w:tmpl w:val="219EFD44"/>
@@ -7185,7 +7735,7 @@
       </w:rPr>
     </w:lvl>
   </w:abstractNum>
-  <w:abstractNum w:abstractNumId="3">
+  <w:abstractNum w:abstractNumId="4" w15:restartNumberingAfterBreak="0">
     <w:nsid w:val="05A70F23"/>
     <w:multiLevelType w:val="multilevel"/>
     <w:tmpl w:val="19C03C30"/>
@@ -7297,7 +7847,7 @@
       </w:rPr>
     </w:lvl>
   </w:abstractNum>
-  <w:abstractNum w:abstractNumId="4">
+  <w:abstractNum w:abstractNumId="5" w15:restartNumberingAfterBreak="0">
     <w:nsid w:val="152854AD"/>
     <w:multiLevelType w:val="multilevel"/>
     <w:tmpl w:val="694857D2"/>
@@ -7409,7 +7959,7 @@
       </w:rPr>
     </w:lvl>
   </w:abstractNum>
-  <w:abstractNum w:abstractNumId="5">
+  <w:abstractNum w:abstractNumId="6" w15:restartNumberingAfterBreak="0">
     <w:nsid w:val="1A210990"/>
     <w:multiLevelType w:val="multilevel"/>
     <w:tmpl w:val="19C03C30"/>
@@ -7521,7 +8071,7 @@
       </w:rPr>
     </w:lvl>
   </w:abstractNum>
-  <w:abstractNum w:abstractNumId="6">
+  <w:abstractNum w:abstractNumId="7" w15:restartNumberingAfterBreak="0">
     <w:nsid w:val="2298513D"/>
     <w:multiLevelType w:val="multilevel"/>
     <w:tmpl w:val="CB645F06"/>
@@ -7633,7 +8183,206 @@
       </w:rPr>
     </w:lvl>
   </w:abstractNum>
-  <w:abstractNum w:abstractNumId="7">
+  <w:abstractNum w:abstractNumId="8" w15:restartNumberingAfterBreak="0">
+    <w:nsid w:val="23982B3A"/>
+    <w:multiLevelType w:val="hybridMultilevel"/>
+    <w:tmpl w:val="10609B32"/>
+    <w:lvl w:ilvl="0" w:tplc="0415000F">
+      <w:start w:val="1"/>
+      <w:numFmt w:val="decimal"/>
+      <w:lvlText w:val="%1."/>
+      <w:lvlJc w:val="left"/>
+      <w:pPr>
+        <w:ind w:left="720" w:hanging="360"/>
+      </w:pPr>
+    </w:lvl>
+    <w:lvl w:ilvl="1" w:tplc="04150019" w:tentative="1">
+      <w:start w:val="1"/>
+      <w:numFmt w:val="lowerLetter"/>
+      <w:lvlText w:val="%2."/>
+      <w:lvlJc w:val="left"/>
+      <w:pPr>
+        <w:ind w:left="1440" w:hanging="360"/>
+      </w:pPr>
+    </w:lvl>
+    <w:lvl w:ilvl="2" w:tplc="0415001B" w:tentative="1">
+      <w:start w:val="1"/>
+      <w:numFmt w:val="lowerRoman"/>
+      <w:lvlText w:val="%3."/>
+      <w:lvlJc w:val="right"/>
+      <w:pPr>
+        <w:ind w:left="2160" w:hanging="180"/>
+      </w:pPr>
+    </w:lvl>
+    <w:lvl w:ilvl="3" w:tplc="0415000F" w:tentative="1">
+      <w:start w:val="1"/>
+      <w:numFmt w:val="decimal"/>
+      <w:lvlText w:val="%4."/>
+      <w:lvlJc w:val="left"/>
+      <w:pPr>
+        <w:ind w:left="2880" w:hanging="360"/>
+      </w:pPr>
+    </w:lvl>
+    <w:lvl w:ilvl="4" w:tplc="04150019" w:tentative="1">
+      <w:start w:val="1"/>
+      <w:numFmt w:val="lowerLetter"/>
+      <w:lvlText w:val="%5."/>
+      <w:lvlJc w:val="left"/>
+      <w:pPr>
+        <w:ind w:left="3600" w:hanging="360"/>
+      </w:pPr>
+    </w:lvl>
+    <w:lvl w:ilvl="5" w:tplc="0415001B" w:tentative="1">
+      <w:start w:val="1"/>
+      <w:numFmt w:val="lowerRoman"/>
+      <w:lvlText w:val="%6."/>
+      <w:lvlJc w:val="right"/>
+      <w:pPr>
+        <w:ind w:left="4320" w:hanging="180"/>
+      </w:pPr>
+    </w:lvl>
+    <w:lvl w:ilvl="6" w:tplc="0415000F" w:tentative="1">
+      <w:start w:val="1"/>
+      <w:numFmt w:val="decimal"/>
+      <w:lvlText w:val="%7."/>
+      <w:lvlJc w:val="left"/>
+      <w:pPr>
+        <w:ind w:left="5040" w:hanging="360"/>
+      </w:pPr>
+    </w:lvl>
+    <w:lvl w:ilvl="7" w:tplc="04150019" w:tentative="1">
+      <w:start w:val="1"/>
+      <w:numFmt w:val="lowerLetter"/>
+      <w:lvlText w:val="%8."/>
+      <w:lvlJc w:val="left"/>
+      <w:pPr>
+        <w:ind w:left="5760" w:hanging="360"/>
+      </w:pPr>
+    </w:lvl>
+    <w:lvl w:ilvl="8" w:tplc="0415001B" w:tentative="1">
+      <w:start w:val="1"/>
+      <w:numFmt w:val="lowerRoman"/>
+      <w:lvlText w:val="%9."/>
+      <w:lvlJc w:val="right"/>
+      <w:pPr>
+        <w:ind w:left="6480" w:hanging="180"/>
+      </w:pPr>
+    </w:lvl>
+  </w:abstractNum>
+  <w:abstractNum w:abstractNumId="9" w15:restartNumberingAfterBreak="0">
+    <w:nsid w:val="25403C30"/>
+    <w:multiLevelType w:val="hybridMultilevel"/>
+    <w:tmpl w:val="A0A455D2"/>
+    <w:lvl w:ilvl="0" w:tplc="0415000F">
+      <w:start w:val="1"/>
+      <w:numFmt w:val="decimal"/>
+      <w:lvlText w:val="%1."/>
+      <w:lvlJc w:val="left"/>
+      <w:pPr>
+        <w:ind w:left="720" w:hanging="360"/>
+      </w:pPr>
+      <w:rPr>
+        <w:rFonts w:hint="default"/>
+      </w:rPr>
+    </w:lvl>
+    <w:lvl w:ilvl="1" w:tplc="04150003" w:tentative="1">
+      <w:start w:val="1"/>
+      <w:numFmt w:val="bullet"/>
+      <w:lvlText w:val="o"/>
+      <w:lvlJc w:val="left"/>
+      <w:pPr>
+        <w:ind w:left="1440" w:hanging="360"/>
+      </w:pPr>
+      <w:rPr>
+        <w:rFonts w:ascii="Courier New" w:hAnsi="Courier New" w:cs="Courier New" w:hint="default"/>
+      </w:rPr>
+    </w:lvl>
+    <w:lvl w:ilvl="2" w:tplc="04150005" w:tentative="1">
+      <w:start w:val="1"/>
+      <w:numFmt w:val="bullet"/>
+      <w:lvlText w:val=""/>
+      <w:lvlJc w:val="left"/>
+      <w:pPr>
+        <w:ind w:left="2160" w:hanging="360"/>
+      </w:pPr>
+      <w:rPr>
+        <w:rFonts w:ascii="Wingdings" w:hAnsi="Wingdings" w:hint="default"/>
+      </w:rPr>
+    </w:lvl>
+    <w:lvl w:ilvl="3" w:tplc="04150001" w:tentative="1">
+      <w:start w:val="1"/>
+      <w:numFmt w:val="bullet"/>
+      <w:lvlText w:val=""/>
+      <w:lvlJc w:val="left"/>
+      <w:pPr>
+        <w:ind w:left="2880" w:hanging="360"/>
+      </w:pPr>
+      <w:rPr>
+        <w:rFonts w:ascii="Symbol" w:hAnsi="Symbol" w:hint="default"/>
+      </w:rPr>
+    </w:lvl>
+    <w:lvl w:ilvl="4" w:tplc="04150003" w:tentative="1">
+      <w:start w:val="1"/>
+      <w:numFmt w:val="bullet"/>
+      <w:lvlText w:val="o"/>
+      <w:lvlJc w:val="left"/>
+      <w:pPr>
+        <w:ind w:left="3600" w:hanging="360"/>
+      </w:pPr>
+      <w:rPr>
+        <w:rFonts w:ascii="Courier New" w:hAnsi="Courier New" w:cs="Courier New" w:hint="default"/>
+      </w:rPr>
+    </w:lvl>
+    <w:lvl w:ilvl="5" w:tplc="04150005" w:tentative="1">
+      <w:start w:val="1"/>
+      <w:numFmt w:val="bullet"/>
+      <w:lvlText w:val=""/>
+      <w:lvlJc w:val="left"/>
+      <w:pPr>
+        <w:ind w:left="4320" w:hanging="360"/>
+      </w:pPr>
+      <w:rPr>
+        <w:rFonts w:ascii="Wingdings" w:hAnsi="Wingdings" w:hint="default"/>
+      </w:rPr>
+    </w:lvl>
+    <w:lvl w:ilvl="6" w:tplc="04150001" w:tentative="1">
+      <w:start w:val="1"/>
+      <w:numFmt w:val="bullet"/>
+      <w:lvlText w:val=""/>
+      <w:lvlJc w:val="left"/>
+      <w:pPr>
+        <w:ind w:left="5040" w:hanging="360"/>
+      </w:pPr>
+      <w:rPr>
+        <w:rFonts w:ascii="Symbol" w:hAnsi="Symbol" w:hint="default"/>
+      </w:rPr>
+    </w:lvl>
+    <w:lvl w:ilvl="7" w:tplc="04150003" w:tentative="1">
+      <w:start w:val="1"/>
+      <w:numFmt w:val="bullet"/>
+      <w:lvlText w:val="o"/>
+      <w:lvlJc w:val="left"/>
+      <w:pPr>
+        <w:ind w:left="5760" w:hanging="360"/>
+      </w:pPr>
+      <w:rPr>
+        <w:rFonts w:ascii="Courier New" w:hAnsi="Courier New" w:cs="Courier New" w:hint="default"/>
+      </w:rPr>
+    </w:lvl>
+    <w:lvl w:ilvl="8" w:tplc="04150005" w:tentative="1">
+      <w:start w:val="1"/>
+      <w:numFmt w:val="bullet"/>
+      <w:lvlText w:val=""/>
+      <w:lvlJc w:val="left"/>
+      <w:pPr>
+        <w:ind w:left="6480" w:hanging="360"/>
+      </w:pPr>
+      <w:rPr>
+        <w:rFonts w:ascii="Wingdings" w:hAnsi="Wingdings" w:hint="default"/>
+      </w:rPr>
+    </w:lvl>
+  </w:abstractNum>
+  <w:abstractNum w:abstractNumId="10" w15:restartNumberingAfterBreak="0">
     <w:nsid w:val="286B56F7"/>
     <w:multiLevelType w:val="hybridMultilevel"/>
     <w:tmpl w:val="251E356A"/>
@@ -7746,7 +8495,7 @@
       </w:rPr>
     </w:lvl>
   </w:abstractNum>
-  <w:abstractNum w:abstractNumId="8">
+  <w:abstractNum w:abstractNumId="11" w15:restartNumberingAfterBreak="0">
     <w:nsid w:val="2A1071C1"/>
     <w:multiLevelType w:val="multilevel"/>
     <w:tmpl w:val="3AD4213A"/>
@@ -7859,7 +8608,7 @@
       </w:rPr>
     </w:lvl>
   </w:abstractNum>
-  <w:abstractNum w:abstractNumId="9">
+  <w:abstractNum w:abstractNumId="12" w15:restartNumberingAfterBreak="0">
     <w:nsid w:val="2A5E0A20"/>
     <w:multiLevelType w:val="multilevel"/>
     <w:tmpl w:val="219EFD44"/>
@@ -7972,7 +8721,7 @@
       </w:rPr>
     </w:lvl>
   </w:abstractNum>
-  <w:abstractNum w:abstractNumId="10">
+  <w:abstractNum w:abstractNumId="13" w15:restartNumberingAfterBreak="0">
     <w:nsid w:val="2E04029F"/>
     <w:multiLevelType w:val="multilevel"/>
     <w:tmpl w:val="694857D2"/>
@@ -8084,7 +8833,7 @@
       </w:rPr>
     </w:lvl>
   </w:abstractNum>
-  <w:abstractNum w:abstractNumId="11">
+  <w:abstractNum w:abstractNumId="14" w15:restartNumberingAfterBreak="0">
     <w:nsid w:val="3588666B"/>
     <w:multiLevelType w:val="multilevel"/>
     <w:tmpl w:val="19C03C30"/>
@@ -8196,7 +8945,206 @@
       </w:rPr>
     </w:lvl>
   </w:abstractNum>
-  <w:abstractNum w:abstractNumId="12">
+  <w:abstractNum w:abstractNumId="15" w15:restartNumberingAfterBreak="0">
+    <w:nsid w:val="38956915"/>
+    <w:multiLevelType w:val="hybridMultilevel"/>
+    <w:tmpl w:val="329E3D92"/>
+    <w:lvl w:ilvl="0" w:tplc="04150001">
+      <w:start w:val="1"/>
+      <w:numFmt w:val="bullet"/>
+      <w:lvlText w:val=""/>
+      <w:lvlJc w:val="left"/>
+      <w:pPr>
+        <w:ind w:left="720" w:hanging="360"/>
+      </w:pPr>
+      <w:rPr>
+        <w:rFonts w:ascii="Symbol" w:hAnsi="Symbol" w:hint="default"/>
+      </w:rPr>
+    </w:lvl>
+    <w:lvl w:ilvl="1" w:tplc="04150003" w:tentative="1">
+      <w:start w:val="1"/>
+      <w:numFmt w:val="bullet"/>
+      <w:lvlText w:val="o"/>
+      <w:lvlJc w:val="left"/>
+      <w:pPr>
+        <w:ind w:left="1440" w:hanging="360"/>
+      </w:pPr>
+      <w:rPr>
+        <w:rFonts w:ascii="Courier New" w:hAnsi="Courier New" w:cs="Courier New" w:hint="default"/>
+      </w:rPr>
+    </w:lvl>
+    <w:lvl w:ilvl="2" w:tplc="04150005" w:tentative="1">
+      <w:start w:val="1"/>
+      <w:numFmt w:val="bullet"/>
+      <w:lvlText w:val=""/>
+      <w:lvlJc w:val="left"/>
+      <w:pPr>
+        <w:ind w:left="2160" w:hanging="360"/>
+      </w:pPr>
+      <w:rPr>
+        <w:rFonts w:ascii="Wingdings" w:hAnsi="Wingdings" w:hint="default"/>
+      </w:rPr>
+    </w:lvl>
+    <w:lvl w:ilvl="3" w:tplc="04150001" w:tentative="1">
+      <w:start w:val="1"/>
+      <w:numFmt w:val="bullet"/>
+      <w:lvlText w:val=""/>
+      <w:lvlJc w:val="left"/>
+      <w:pPr>
+        <w:ind w:left="2880" w:hanging="360"/>
+      </w:pPr>
+      <w:rPr>
+        <w:rFonts w:ascii="Symbol" w:hAnsi="Symbol" w:hint="default"/>
+      </w:rPr>
+    </w:lvl>
+    <w:lvl w:ilvl="4" w:tplc="04150003" w:tentative="1">
+      <w:start w:val="1"/>
+      <w:numFmt w:val="bullet"/>
+      <w:lvlText w:val="o"/>
+      <w:lvlJc w:val="left"/>
+      <w:pPr>
+        <w:ind w:left="3600" w:hanging="360"/>
+      </w:pPr>
+      <w:rPr>
+        <w:rFonts w:ascii="Courier New" w:hAnsi="Courier New" w:cs="Courier New" w:hint="default"/>
+      </w:rPr>
+    </w:lvl>
+    <w:lvl w:ilvl="5" w:tplc="04150005" w:tentative="1">
+      <w:start w:val="1"/>
+      <w:numFmt w:val="bullet"/>
+      <w:lvlText w:val=""/>
+      <w:lvlJc w:val="left"/>
+      <w:pPr>
+        <w:ind w:left="4320" w:hanging="360"/>
+      </w:pPr>
+      <w:rPr>
+        <w:rFonts w:ascii="Wingdings" w:hAnsi="Wingdings" w:hint="default"/>
+      </w:rPr>
+    </w:lvl>
+    <w:lvl w:ilvl="6" w:tplc="04150001" w:tentative="1">
+      <w:start w:val="1"/>
+      <w:numFmt w:val="bullet"/>
+      <w:lvlText w:val=""/>
+      <w:lvlJc w:val="left"/>
+      <w:pPr>
+        <w:ind w:left="5040" w:hanging="360"/>
+      </w:pPr>
+      <w:rPr>
+        <w:rFonts w:ascii="Symbol" w:hAnsi="Symbol" w:hint="default"/>
+      </w:rPr>
+    </w:lvl>
+    <w:lvl w:ilvl="7" w:tplc="04150003" w:tentative="1">
+      <w:start w:val="1"/>
+      <w:numFmt w:val="bullet"/>
+      <w:lvlText w:val="o"/>
+      <w:lvlJc w:val="left"/>
+      <w:pPr>
+        <w:ind w:left="5760" w:hanging="360"/>
+      </w:pPr>
+      <w:rPr>
+        <w:rFonts w:ascii="Courier New" w:hAnsi="Courier New" w:cs="Courier New" w:hint="default"/>
+      </w:rPr>
+    </w:lvl>
+    <w:lvl w:ilvl="8" w:tplc="04150005" w:tentative="1">
+      <w:start w:val="1"/>
+      <w:numFmt w:val="bullet"/>
+      <w:lvlText w:val=""/>
+      <w:lvlJc w:val="left"/>
+      <w:pPr>
+        <w:ind w:left="6480" w:hanging="360"/>
+      </w:pPr>
+      <w:rPr>
+        <w:rFonts w:ascii="Wingdings" w:hAnsi="Wingdings" w:hint="default"/>
+      </w:rPr>
+    </w:lvl>
+  </w:abstractNum>
+  <w:abstractNum w:abstractNumId="16" w15:restartNumberingAfterBreak="0">
+    <w:nsid w:val="3DBD2E35"/>
+    <w:multiLevelType w:val="hybridMultilevel"/>
+    <w:tmpl w:val="C6AEA1EC"/>
+    <w:lvl w:ilvl="0" w:tplc="0415000F">
+      <w:start w:val="1"/>
+      <w:numFmt w:val="decimal"/>
+      <w:lvlText w:val="%1."/>
+      <w:lvlJc w:val="left"/>
+      <w:pPr>
+        <w:ind w:left="720" w:hanging="360"/>
+      </w:pPr>
+    </w:lvl>
+    <w:lvl w:ilvl="1" w:tplc="04150019" w:tentative="1">
+      <w:start w:val="1"/>
+      <w:numFmt w:val="lowerLetter"/>
+      <w:lvlText w:val="%2."/>
+      <w:lvlJc w:val="left"/>
+      <w:pPr>
+        <w:ind w:left="1440" w:hanging="360"/>
+      </w:pPr>
+    </w:lvl>
+    <w:lvl w:ilvl="2" w:tplc="0415001B" w:tentative="1">
+      <w:start w:val="1"/>
+      <w:numFmt w:val="lowerRoman"/>
+      <w:lvlText w:val="%3."/>
+      <w:lvlJc w:val="right"/>
+      <w:pPr>
+        <w:ind w:left="2160" w:hanging="180"/>
+      </w:pPr>
+    </w:lvl>
+    <w:lvl w:ilvl="3" w:tplc="0415000F" w:tentative="1">
+      <w:start w:val="1"/>
+      <w:numFmt w:val="decimal"/>
+      <w:lvlText w:val="%4."/>
+      <w:lvlJc w:val="left"/>
+      <w:pPr>
+        <w:ind w:left="2880" w:hanging="360"/>
+      </w:pPr>
+    </w:lvl>
+    <w:lvl w:ilvl="4" w:tplc="04150019" w:tentative="1">
+      <w:start w:val="1"/>
+      <w:numFmt w:val="lowerLetter"/>
+      <w:lvlText w:val="%5."/>
+      <w:lvlJc w:val="left"/>
+      <w:pPr>
+        <w:ind w:left="3600" w:hanging="360"/>
+      </w:pPr>
+    </w:lvl>
+    <w:lvl w:ilvl="5" w:tplc="0415001B" w:tentative="1">
+      <w:start w:val="1"/>
+      <w:numFmt w:val="lowerRoman"/>
+      <w:lvlText w:val="%6."/>
+      <w:lvlJc w:val="right"/>
+      <w:pPr>
+        <w:ind w:left="4320" w:hanging="180"/>
+      </w:pPr>
+    </w:lvl>
+    <w:lvl w:ilvl="6" w:tplc="0415000F" w:tentative="1">
+      <w:start w:val="1"/>
+      <w:numFmt w:val="decimal"/>
+      <w:lvlText w:val="%7."/>
+      <w:lvlJc w:val="left"/>
+      <w:pPr>
+        <w:ind w:left="5040" w:hanging="360"/>
+      </w:pPr>
+    </w:lvl>
+    <w:lvl w:ilvl="7" w:tplc="04150019" w:tentative="1">
+      <w:start w:val="1"/>
+      <w:numFmt w:val="lowerLetter"/>
+      <w:lvlText w:val="%8."/>
+      <w:lvlJc w:val="left"/>
+      <w:pPr>
+        <w:ind w:left="5760" w:hanging="360"/>
+      </w:pPr>
+    </w:lvl>
+    <w:lvl w:ilvl="8" w:tplc="0415001B" w:tentative="1">
+      <w:start w:val="1"/>
+      <w:numFmt w:val="lowerRoman"/>
+      <w:lvlText w:val="%9."/>
+      <w:lvlJc w:val="right"/>
+      <w:pPr>
+        <w:ind w:left="6480" w:hanging="180"/>
+      </w:pPr>
+    </w:lvl>
+  </w:abstractNum>
+  <w:abstractNum w:abstractNumId="17" w15:restartNumberingAfterBreak="0">
     <w:nsid w:val="403C7992"/>
     <w:multiLevelType w:val="hybridMultilevel"/>
     <w:tmpl w:val="441AEC1A"/>
@@ -8309,7 +9257,7 @@
       </w:rPr>
     </w:lvl>
   </w:abstractNum>
-  <w:abstractNum w:abstractNumId="13">
+  <w:abstractNum w:abstractNumId="18" w15:restartNumberingAfterBreak="0">
     <w:nsid w:val="46572BA8"/>
     <w:multiLevelType w:val="multilevel"/>
     <w:tmpl w:val="219EFD44"/>
@@ -8422,7 +9370,7 @@
       </w:rPr>
     </w:lvl>
   </w:abstractNum>
-  <w:abstractNum w:abstractNumId="14">
+  <w:abstractNum w:abstractNumId="19" w15:restartNumberingAfterBreak="0">
     <w:nsid w:val="4CA5170A"/>
     <w:multiLevelType w:val="hybridMultilevel"/>
     <w:tmpl w:val="289C4842"/>
@@ -8535,7 +9483,7 @@
       </w:rPr>
     </w:lvl>
   </w:abstractNum>
-  <w:abstractNum w:abstractNumId="15">
+  <w:abstractNum w:abstractNumId="20" w15:restartNumberingAfterBreak="0">
     <w:nsid w:val="5044084C"/>
     <w:multiLevelType w:val="hybridMultilevel"/>
     <w:tmpl w:val="93244302"/>
@@ -8647,7 +9595,7 @@
       </w:rPr>
     </w:lvl>
   </w:abstractNum>
-  <w:abstractNum w:abstractNumId="16">
+  <w:abstractNum w:abstractNumId="21" w15:restartNumberingAfterBreak="0">
     <w:nsid w:val="50AB77AF"/>
     <w:multiLevelType w:val="hybridMultilevel"/>
     <w:tmpl w:val="7EDC2D36"/>
@@ -8760,7 +9708,93 @@
       </w:rPr>
     </w:lvl>
   </w:abstractNum>
-  <w:abstractNum w:abstractNumId="17">
+  <w:abstractNum w:abstractNumId="22" w15:restartNumberingAfterBreak="0">
+    <w:nsid w:val="544E77AD"/>
+    <w:multiLevelType w:val="multilevel"/>
+    <w:tmpl w:val="0415001F"/>
+    <w:lvl w:ilvl="0">
+      <w:start w:val="1"/>
+      <w:numFmt w:val="decimal"/>
+      <w:lvlText w:val="%1."/>
+      <w:lvlJc w:val="left"/>
+      <w:pPr>
+        <w:ind w:left="360" w:hanging="360"/>
+      </w:pPr>
+    </w:lvl>
+    <w:lvl w:ilvl="1">
+      <w:start w:val="1"/>
+      <w:numFmt w:val="decimal"/>
+      <w:lvlText w:val="%1.%2."/>
+      <w:lvlJc w:val="left"/>
+      <w:pPr>
+        <w:ind w:left="792" w:hanging="432"/>
+      </w:pPr>
+    </w:lvl>
+    <w:lvl w:ilvl="2">
+      <w:start w:val="1"/>
+      <w:numFmt w:val="decimal"/>
+      <w:lvlText w:val="%1.%2.%3."/>
+      <w:lvlJc w:val="left"/>
+      <w:pPr>
+        <w:ind w:left="1224" w:hanging="504"/>
+      </w:pPr>
+    </w:lvl>
+    <w:lvl w:ilvl="3">
+      <w:start w:val="1"/>
+      <w:numFmt w:val="decimal"/>
+      <w:lvlText w:val="%1.%2.%3.%4."/>
+      <w:lvlJc w:val="left"/>
+      <w:pPr>
+        <w:ind w:left="1728" w:hanging="648"/>
+      </w:pPr>
+    </w:lvl>
+    <w:lvl w:ilvl="4">
+      <w:start w:val="1"/>
+      <w:numFmt w:val="decimal"/>
+      <w:lvlText w:val="%1.%2.%3.%4.%5."/>
+      <w:lvlJc w:val="left"/>
+      <w:pPr>
+        <w:ind w:left="2232" w:hanging="792"/>
+      </w:pPr>
+    </w:lvl>
+    <w:lvl w:ilvl="5">
+      <w:start w:val="1"/>
+      <w:numFmt w:val="decimal"/>
+      <w:lvlText w:val="%1.%2.%3.%4.%5.%6."/>
+      <w:lvlJc w:val="left"/>
+      <w:pPr>
+        <w:ind w:left="2736" w:hanging="936"/>
+      </w:pPr>
+    </w:lvl>
+    <w:lvl w:ilvl="6">
+      <w:start w:val="1"/>
+      <w:numFmt w:val="decimal"/>
+      <w:lvlText w:val="%1.%2.%3.%4.%5.%6.%7."/>
+      <w:lvlJc w:val="left"/>
+      <w:pPr>
+        <w:ind w:left="3240" w:hanging="1080"/>
+      </w:pPr>
+    </w:lvl>
+    <w:lvl w:ilvl="7">
+      <w:start w:val="1"/>
+      <w:numFmt w:val="decimal"/>
+      <w:lvlText w:val="%1.%2.%3.%4.%5.%6.%7.%8."/>
+      <w:lvlJc w:val="left"/>
+      <w:pPr>
+        <w:ind w:left="3744" w:hanging="1224"/>
+      </w:pPr>
+    </w:lvl>
+    <w:lvl w:ilvl="8">
+      <w:start w:val="1"/>
+      <w:numFmt w:val="decimal"/>
+      <w:lvlText w:val="%1.%2.%3.%4.%5.%6.%7.%8.%9."/>
+      <w:lvlJc w:val="left"/>
+      <w:pPr>
+        <w:ind w:left="4320" w:hanging="1440"/>
+      </w:pPr>
+    </w:lvl>
+  </w:abstractNum>
+  <w:abstractNum w:abstractNumId="23" w15:restartNumberingAfterBreak="0">
     <w:nsid w:val="5611254B"/>
     <w:multiLevelType w:val="hybridMultilevel"/>
     <w:tmpl w:val="E28482BE"/>
@@ -8873,7 +9907,7 @@
       </w:rPr>
     </w:lvl>
   </w:abstractNum>
-  <w:abstractNum w:abstractNumId="18">
+  <w:abstractNum w:abstractNumId="24" w15:restartNumberingAfterBreak="0">
     <w:nsid w:val="5A5F2F4C"/>
     <w:multiLevelType w:val="multilevel"/>
     <w:tmpl w:val="8586EB7A"/>
@@ -8986,7 +10020,7 @@
       </w:rPr>
     </w:lvl>
   </w:abstractNum>
-  <w:abstractNum w:abstractNumId="19">
+  <w:abstractNum w:abstractNumId="25" w15:restartNumberingAfterBreak="0">
     <w:nsid w:val="5A6348D9"/>
     <w:multiLevelType w:val="multilevel"/>
     <w:tmpl w:val="04150025"/>
@@ -9081,7 +10115,7 @@
       </w:pPr>
     </w:lvl>
   </w:abstractNum>
-  <w:abstractNum w:abstractNumId="20">
+  <w:abstractNum w:abstractNumId="26" w15:restartNumberingAfterBreak="0">
     <w:nsid w:val="5ADA315B"/>
     <w:multiLevelType w:val="hybridMultilevel"/>
     <w:tmpl w:val="4ECC4786"/>
@@ -9194,7 +10228,7 @@
       </w:rPr>
     </w:lvl>
   </w:abstractNum>
-  <w:abstractNum w:abstractNumId="21">
+  <w:abstractNum w:abstractNumId="27" w15:restartNumberingAfterBreak="0">
     <w:nsid w:val="5EC14FAE"/>
     <w:multiLevelType w:val="multilevel"/>
     <w:tmpl w:val="19C03C30"/>
@@ -9306,7 +10340,7 @@
       </w:rPr>
     </w:lvl>
   </w:abstractNum>
-  <w:abstractNum w:abstractNumId="22">
+  <w:abstractNum w:abstractNumId="28" w15:restartNumberingAfterBreak="0">
     <w:nsid w:val="67683D5F"/>
     <w:multiLevelType w:val="hybridMultilevel"/>
     <w:tmpl w:val="F4F2B170"/>
@@ -9419,7 +10453,7 @@
       </w:rPr>
     </w:lvl>
   </w:abstractNum>
-  <w:abstractNum w:abstractNumId="23">
+  <w:abstractNum w:abstractNumId="29" w15:restartNumberingAfterBreak="0">
     <w:nsid w:val="697153D1"/>
     <w:multiLevelType w:val="hybridMultilevel"/>
     <w:tmpl w:val="7B04B744"/>
@@ -9532,7 +10566,7 @@
       </w:rPr>
     </w:lvl>
   </w:abstractNum>
-  <w:abstractNum w:abstractNumId="24">
+  <w:abstractNum w:abstractNumId="30" w15:restartNumberingAfterBreak="0">
     <w:nsid w:val="6A0E625A"/>
     <w:multiLevelType w:val="hybridMultilevel"/>
     <w:tmpl w:val="BF187F64"/>
@@ -9645,7 +10679,7 @@
       </w:rPr>
     </w:lvl>
   </w:abstractNum>
-  <w:abstractNum w:abstractNumId="25">
+  <w:abstractNum w:abstractNumId="31" w15:restartNumberingAfterBreak="0">
     <w:nsid w:val="71B611A4"/>
     <w:multiLevelType w:val="multilevel"/>
     <w:tmpl w:val="19C03C30"/>
@@ -9757,7 +10791,7 @@
       </w:rPr>
     </w:lvl>
   </w:abstractNum>
-  <w:abstractNum w:abstractNumId="26">
+  <w:abstractNum w:abstractNumId="32" w15:restartNumberingAfterBreak="0">
     <w:nsid w:val="77FE2F63"/>
     <w:multiLevelType w:val="multilevel"/>
     <w:tmpl w:val="19C03C30"/>
@@ -9869,7 +10903,7 @@
       </w:rPr>
     </w:lvl>
   </w:abstractNum>
-  <w:abstractNum w:abstractNumId="27">
+  <w:abstractNum w:abstractNumId="33" w15:restartNumberingAfterBreak="0">
     <w:nsid w:val="7AEA33D2"/>
     <w:multiLevelType w:val="hybridMultilevel"/>
     <w:tmpl w:val="5FE2D218"/>
@@ -9985,91 +11019,109 @@
     <w:abstractNumId w:val="0"/>
   </w:num>
   <w:num w:numId="2">
-    <w:abstractNumId w:val="8"/>
+    <w:abstractNumId w:val="11"/>
   </w:num>
   <w:num w:numId="3">
-    <w:abstractNumId w:val="12"/>
+    <w:abstractNumId w:val="17"/>
   </w:num>
   <w:num w:numId="4">
-    <w:abstractNumId w:val="17"/>
+    <w:abstractNumId w:val="23"/>
   </w:num>
   <w:num w:numId="5">
-    <w:abstractNumId w:val="15"/>
+    <w:abstractNumId w:val="20"/>
   </w:num>
   <w:num w:numId="6">
-    <w:abstractNumId w:val="27"/>
+    <w:abstractNumId w:val="33"/>
   </w:num>
   <w:num w:numId="7">
-    <w:abstractNumId w:val="14"/>
+    <w:abstractNumId w:val="19"/>
   </w:num>
   <w:num w:numId="8">
-    <w:abstractNumId w:val="23"/>
+    <w:abstractNumId w:val="29"/>
   </w:num>
   <w:num w:numId="9">
-    <w:abstractNumId w:val="4"/>
+    <w:abstractNumId w:val="5"/>
   </w:num>
   <w:num w:numId="10">
-    <w:abstractNumId w:val="22"/>
+    <w:abstractNumId w:val="28"/>
   </w:num>
   <w:num w:numId="11">
     <w:abstractNumId w:val="1"/>
   </w:num>
   <w:num w:numId="12">
+    <w:abstractNumId w:val="4"/>
+  </w:num>
+  <w:num w:numId="13">
+    <w:abstractNumId w:val="6"/>
+  </w:num>
+  <w:num w:numId="14">
+    <w:abstractNumId w:val="27"/>
+  </w:num>
+  <w:num w:numId="15">
+    <w:abstractNumId w:val="32"/>
+  </w:num>
+  <w:num w:numId="16">
+    <w:abstractNumId w:val="31"/>
+  </w:num>
+  <w:num w:numId="17">
+    <w:abstractNumId w:val="14"/>
+  </w:num>
+  <w:num w:numId="18">
     <w:abstractNumId w:val="3"/>
   </w:num>
-  <w:num w:numId="13">
-    <w:abstractNumId w:val="5"/>
+  <w:num w:numId="19">
+    <w:abstractNumId w:val="18"/>
   </w:num>
-  <w:num w:numId="14">
+  <w:num w:numId="20">
+    <w:abstractNumId w:val="12"/>
+  </w:num>
+  <w:num w:numId="21">
+    <w:abstractNumId w:val="13"/>
+  </w:num>
+  <w:num w:numId="22">
+    <w:abstractNumId w:val="7"/>
+  </w:num>
+  <w:num w:numId="23">
+    <w:abstractNumId w:val="25"/>
+  </w:num>
+  <w:num w:numId="24">
+    <w:abstractNumId w:val="24"/>
+  </w:num>
+  <w:num w:numId="25">
+    <w:abstractNumId w:val="10"/>
+  </w:num>
+  <w:num w:numId="26">
     <w:abstractNumId w:val="21"/>
   </w:num>
-  <w:num w:numId="15">
+  <w:num w:numId="27">
+    <w:abstractNumId w:val="30"/>
+  </w:num>
+  <w:num w:numId="28">
     <w:abstractNumId w:val="26"/>
   </w:num>
-  <w:num w:numId="16">
-    <w:abstractNumId w:val="25"/>
+  <w:num w:numId="29">
+    <w:abstractNumId w:val="15"/>
   </w:num>
-  <w:num w:numId="17">
-    <w:abstractNumId w:val="11"/>
+  <w:num w:numId="30">
+    <w:abstractNumId w:val="9"/>
   </w:num>
-  <w:num w:numId="18">
+  <w:num w:numId="31">
+    <w:abstractNumId w:val="16"/>
+  </w:num>
+  <w:num w:numId="32">
+    <w:abstractNumId w:val="8"/>
+  </w:num>
+  <w:num w:numId="33">
     <w:abstractNumId w:val="2"/>
   </w:num>
-  <w:num w:numId="19">
-    <w:abstractNumId w:val="13"/>
-  </w:num>
-  <w:num w:numId="20">
-    <w:abstractNumId w:val="9"/>
-  </w:num>
-  <w:num w:numId="21">
-    <w:abstractNumId w:val="10"/>
-  </w:num>
-  <w:num w:numId="22">
-    <w:abstractNumId w:val="6"/>
-  </w:num>
-  <w:num w:numId="23">
-    <w:abstractNumId w:val="19"/>
-  </w:num>
-  <w:num w:numId="24">
-    <w:abstractNumId w:val="18"/>
-  </w:num>
-  <w:num w:numId="25">
-    <w:abstractNumId w:val="7"/>
-  </w:num>
-  <w:num w:numId="26">
-    <w:abstractNumId w:val="16"/>
-  </w:num>
-  <w:num w:numId="27">
-    <w:abstractNumId w:val="24"/>
-  </w:num>
-  <w:num w:numId="28">
-    <w:abstractNumId w:val="20"/>
+  <w:num w:numId="34">
+    <w:abstractNumId w:val="22"/>
   </w:num>
 </w:numbering>
 </file>
 
 <file path=word/styles.xml><?xml version="1.0" encoding="utf-8"?>
-<w:styles xmlns:r="http://schemas.openxmlformats.org/officeDocument/2006/relationships" xmlns:w="http://schemas.openxmlformats.org/wordprocessingml/2006/main">
+<w:styles xmlns:mc="http://schemas.openxmlformats.org/markup-compatibility/2006" xmlns:r="http://schemas.openxmlformats.org/officeDocument/2006/relationships" xmlns:w="http://schemas.openxmlformats.org/wordprocessingml/2006/main" xmlns:w14="http://schemas.microsoft.com/office/word/2010/wordml" xmlns:w15="http://schemas.microsoft.com/office/word/2012/wordml" xmlns:w16cex="http://schemas.microsoft.com/office/word/2018/wordml/cex" xmlns:w16cid="http://schemas.microsoft.com/office/word/2016/wordml/cid" xmlns:w16="http://schemas.microsoft.com/office/word/2018/wordml" xmlns:w16se="http://schemas.microsoft.com/office/word/2015/wordml/symex" mc:Ignorable="w14 w15 w16se w16cid w16 w16cex">
   <w:docDefaults>
     <w:rPrDefault>
       <w:rPr>
@@ -10085,144 +11137,383 @@
       </w:pPr>
     </w:pPrDefault>
   </w:docDefaults>
-  <w:latentStyles w:defLockedState="0" w:defUIPriority="99" w:defSemiHidden="1" w:defUnhideWhenUsed="1" w:defQFormat="0" w:count="267">
-    <w:lsdException w:name="Normal" w:semiHidden="0" w:uiPriority="0" w:unhideWhenUsed="0" w:qFormat="1"/>
-    <w:lsdException w:name="heading 1" w:semiHidden="0" w:uiPriority="9" w:unhideWhenUsed="0" w:qFormat="1"/>
-    <w:lsdException w:name="heading 2" w:uiPriority="9" w:qFormat="1"/>
-    <w:lsdException w:name="heading 3" w:uiPriority="9" w:qFormat="1"/>
-    <w:lsdException w:name="heading 4" w:uiPriority="9" w:qFormat="1"/>
-    <w:lsdException w:name="heading 5" w:uiPriority="9" w:qFormat="1"/>
-    <w:lsdException w:name="heading 6" w:uiPriority="9" w:qFormat="1"/>
-    <w:lsdException w:name="heading 7" w:uiPriority="9" w:qFormat="1"/>
-    <w:lsdException w:name="heading 8" w:uiPriority="9" w:qFormat="1"/>
-    <w:lsdException w:name="heading 9" w:uiPriority="9" w:qFormat="1"/>
-    <w:lsdException w:name="toc 1" w:uiPriority="39"/>
-    <w:lsdException w:name="toc 2" w:uiPriority="39"/>
-    <w:lsdException w:name="toc 3" w:uiPriority="39"/>
-    <w:lsdException w:name="toc 4" w:uiPriority="39"/>
-    <w:lsdException w:name="toc 5" w:uiPriority="39"/>
-    <w:lsdException w:name="toc 6" w:uiPriority="39"/>
-    <w:lsdException w:name="toc 7" w:uiPriority="39"/>
-    <w:lsdException w:name="toc 8" w:uiPriority="39"/>
-    <w:lsdException w:name="toc 9" w:uiPriority="39"/>
-    <w:lsdException w:name="caption" w:uiPriority="35"/>
-    <w:lsdException w:name="Title" w:semiHidden="0" w:uiPriority="10" w:unhideWhenUsed="0" w:qFormat="1"/>
-    <w:lsdException w:name="Default Paragraph Font" w:uiPriority="1"/>
-    <w:lsdException w:name="Subtitle" w:semiHidden="0" w:uiPriority="11" w:unhideWhenUsed="0" w:qFormat="1"/>
-    <w:lsdException w:name="Strong" w:semiHidden="0" w:uiPriority="22" w:unhideWhenUsed="0" w:qFormat="1"/>
-    <w:lsdException w:name="Emphasis" w:semiHidden="0" w:uiPriority="20" w:unhideWhenUsed="0" w:qFormat="1"/>
-    <w:lsdException w:name="Table Grid" w:uiPriority="59"/>
-    <w:lsdException w:name="Placeholder Text" w:unhideWhenUsed="0"/>
-    <w:lsdException w:name="No Spacing" w:semiHidden="0" w:uiPriority="1" w:unhideWhenUsed="0" w:qFormat="1"/>
-    <w:lsdException w:name="Light Shading" w:semiHidden="0" w:uiPriority="60" w:unhideWhenUsed="0"/>
-    <w:lsdException w:name="Light List" w:semiHidden="0" w:uiPriority="61" w:unhideWhenUsed="0"/>
-    <w:lsdException w:name="Light Grid" w:semiHidden="0" w:uiPriority="62" w:unhideWhenUsed="0"/>
-    <w:lsdException w:name="Medium Shading 1" w:semiHidden="0" w:uiPriority="63" w:unhideWhenUsed="0"/>
-    <w:lsdException w:name="Medium Shading 2" w:semiHidden="0" w:uiPriority="64" w:unhideWhenUsed="0"/>
-    <w:lsdException w:name="Medium List 1" w:semiHidden="0" w:uiPriority="65" w:unhideWhenUsed="0"/>
-    <w:lsdException w:name="Medium List 2" w:semiHidden="0" w:uiPriority="66" w:unhideWhenUsed="0"/>
-    <w:lsdException w:name="Medium Grid 1" w:semiHidden="0" w:uiPriority="67" w:unhideWhenUsed="0"/>
-    <w:lsdException w:name="Medium Grid 2" w:semiHidden="0" w:uiPriority="68" w:unhideWhenUsed="0"/>
-    <w:lsdException w:name="Medium Grid 3" w:semiHidden="0" w:uiPriority="69" w:unhideWhenUsed="0"/>
-    <w:lsdException w:name="Dark List" w:semiHidden="0" w:uiPriority="70" w:unhideWhenUsed="0"/>
-    <w:lsdException w:name="Colorful Shading" w:semiHidden="0" w:uiPriority="71" w:unhideWhenUsed="0"/>
-    <w:lsdException w:name="Colorful List" w:semiHidden="0" w:uiPriority="72" w:unhideWhenUsed="0"/>
-    <w:lsdException w:name="Colorful Grid" w:semiHidden="0" w:uiPriority="73" w:unhideWhenUsed="0"/>
-    <w:lsdException w:name="Light Shading Accent 1" w:semiHidden="0" w:uiPriority="60" w:unhideWhenUsed="0"/>
-    <w:lsdException w:name="Light List Accent 1" w:semiHidden="0" w:uiPriority="61" w:unhideWhenUsed="0"/>
-    <w:lsdException w:name="Light Grid Accent 1" w:semiHidden="0" w:uiPriority="62" w:unhideWhenUsed="0"/>
-    <w:lsdException w:name="Medium Shading 1 Accent 1" w:semiHidden="0" w:uiPriority="63" w:unhideWhenUsed="0"/>
-    <w:lsdException w:name="Medium Shading 2 Accent 1" w:semiHidden="0" w:uiPriority="64" w:unhideWhenUsed="0"/>
-    <w:lsdException w:name="Medium List 1 Accent 1" w:semiHidden="0" w:uiPriority="65" w:unhideWhenUsed="0"/>
-    <w:lsdException w:name="Revision" w:unhideWhenUsed="0"/>
-    <w:lsdException w:name="List Paragraph" w:semiHidden="0" w:uiPriority="34" w:unhideWhenUsed="0" w:qFormat="1"/>
-    <w:lsdException w:name="Quote" w:semiHidden="0" w:uiPriority="29" w:unhideWhenUsed="0" w:qFormat="1"/>
-    <w:lsdException w:name="Intense Quote" w:semiHidden="0" w:uiPriority="30" w:unhideWhenUsed="0" w:qFormat="1"/>
-    <w:lsdException w:name="Medium List 2 Accent 1" w:semiHidden="0" w:uiPriority="66" w:unhideWhenUsed="0"/>
-    <w:lsdException w:name="Medium Grid 1 Accent 1" w:semiHidden="0" w:uiPriority="67" w:unhideWhenUsed="0"/>
-    <w:lsdException w:name="Medium Grid 2 Accent 1" w:semiHidden="0" w:uiPriority="68" w:unhideWhenUsed="0"/>
-    <w:lsdException w:name="Medium Grid 3 Accent 1" w:semiHidden="0" w:uiPriority="69" w:unhideWhenUsed="0"/>
-    <w:lsdException w:name="Dark List Accent 1" w:semiHidden="0" w:uiPriority="70" w:unhideWhenUsed="0"/>
-    <w:lsdException w:name="Colorful Shading Accent 1" w:semiHidden="0" w:uiPriority="71" w:unhideWhenUsed="0"/>
-    <w:lsdException w:name="Colorful List Accent 1" w:semiHidden="0" w:uiPriority="72" w:unhideWhenUsed="0"/>
-    <w:lsdException w:name="Colorful Grid Accent 1" w:semiHidden="0" w:uiPriority="73" w:unhideWhenUsed="0"/>
-    <w:lsdException w:name="Light Shading Accent 2" w:semiHidden="0" w:uiPriority="60" w:unhideWhenUsed="0"/>
-    <w:lsdException w:name="Light List Accent 2" w:semiHidden="0" w:uiPriority="61" w:unhideWhenUsed="0"/>
-    <w:lsdException w:name="Light Grid Accent 2" w:semiHidden="0" w:uiPriority="62" w:unhideWhenUsed="0"/>
-    <w:lsdException w:name="Medium Shading 1 Accent 2" w:semiHidden="0" w:uiPriority="63" w:unhideWhenUsed="0"/>
-    <w:lsdException w:name="Medium Shading 2 Accent 2" w:semiHidden="0" w:uiPriority="64" w:unhideWhenUsed="0"/>
-    <w:lsdException w:name="Medium List 1 Accent 2" w:semiHidden="0" w:uiPriority="65" w:unhideWhenUsed="0"/>
-    <w:lsdException w:name="Medium List 2 Accent 2" w:semiHidden="0" w:uiPriority="66" w:unhideWhenUsed="0"/>
-    <w:lsdException w:name="Medium Grid 1 Accent 2" w:semiHidden="0" w:uiPriority="67" w:unhideWhenUsed="0"/>
-    <w:lsdException w:name="Medium Grid 2 Accent 2" w:semiHidden="0" w:uiPriority="68" w:unhideWhenUsed="0"/>
-    <w:lsdException w:name="Medium Grid 3 Accent 2" w:semiHidden="0" w:uiPriority="69" w:unhideWhenUsed="0"/>
-    <w:lsdException w:name="Dark List Accent 2" w:semiHidden="0" w:uiPriority="70" w:unhideWhenUsed="0"/>
-    <w:lsdException w:name="Colorful Shading Accent 2" w:semiHidden="0" w:uiPriority="71" w:unhideWhenUsed="0"/>
-    <w:lsdException w:name="Colorful List Accent 2" w:semiHidden="0" w:uiPriority="72" w:unhideWhenUsed="0"/>
-    <w:lsdException w:name="Colorful Grid Accent 2" w:semiHidden="0" w:uiPriority="73" w:unhideWhenUsed="0"/>
-    <w:lsdException w:name="Light Shading Accent 3" w:semiHidden="0" w:uiPriority="60" w:unhideWhenUsed="0"/>
-    <w:lsdException w:name="Light List Accent 3" w:semiHidden="0" w:uiPriority="61" w:unhideWhenUsed="0"/>
-    <w:lsdException w:name="Light Grid Accent 3" w:semiHidden="0" w:uiPriority="62" w:unhideWhenUsed="0"/>
-    <w:lsdException w:name="Medium Shading 1 Accent 3" w:semiHidden="0" w:uiPriority="63" w:unhideWhenUsed="0"/>
-    <w:lsdException w:name="Medium Shading 2 Accent 3" w:semiHidden="0" w:uiPriority="64" w:unhideWhenUsed="0"/>
-    <w:lsdException w:name="Medium List 1 Accent 3" w:semiHidden="0" w:uiPriority="65" w:unhideWhenUsed="0"/>
-    <w:lsdException w:name="Medium List 2 Accent 3" w:semiHidden="0" w:uiPriority="66" w:unhideWhenUsed="0"/>
-    <w:lsdException w:name="Medium Grid 1 Accent 3" w:semiHidden="0" w:uiPriority="67" w:unhideWhenUsed="0"/>
-    <w:lsdException w:name="Medium Grid 2 Accent 3" w:semiHidden="0" w:uiPriority="68" w:unhideWhenUsed="0"/>
-    <w:lsdException w:name="Medium Grid 3 Accent 3" w:semiHidden="0" w:uiPriority="69" w:unhideWhenUsed="0"/>
-    <w:lsdException w:name="Dark List Accent 3" w:semiHidden="0" w:uiPriority="70" w:unhideWhenUsed="0"/>
-    <w:lsdException w:name="Colorful Shading Accent 3" w:semiHidden="0" w:uiPriority="71" w:unhideWhenUsed="0"/>
-    <w:lsdException w:name="Colorful List Accent 3" w:semiHidden="0" w:uiPriority="72" w:unhideWhenUsed="0"/>
-    <w:lsdException w:name="Colorful Grid Accent 3" w:semiHidden="0" w:uiPriority="73" w:unhideWhenUsed="0"/>
-    <w:lsdException w:name="Light Shading Accent 4" w:semiHidden="0" w:uiPriority="60" w:unhideWhenUsed="0"/>
-    <w:lsdException w:name="Light List Accent 4" w:semiHidden="0" w:uiPriority="61" w:unhideWhenUsed="0"/>
-    <w:lsdException w:name="Light Grid Accent 4" w:semiHidden="0" w:uiPriority="62" w:unhideWhenUsed="0"/>
-    <w:lsdException w:name="Medium Shading 1 Accent 4" w:semiHidden="0" w:uiPriority="63" w:unhideWhenUsed="0"/>
-    <w:lsdException w:name="Medium Shading 2 Accent 4" w:semiHidden="0" w:uiPriority="64" w:unhideWhenUsed="0"/>
-    <w:lsdException w:name="Medium List 1 Accent 4" w:semiHidden="0" w:uiPriority="65" w:unhideWhenUsed="0"/>
-    <w:lsdException w:name="Medium List 2 Accent 4" w:semiHidden="0" w:uiPriority="66" w:unhideWhenUsed="0"/>
-    <w:lsdException w:name="Medium Grid 1 Accent 4" w:semiHidden="0" w:uiPriority="67" w:unhideWhenUsed="0"/>
-    <w:lsdException w:name="Medium Grid 2 Accent 4" w:semiHidden="0" w:uiPriority="68" w:unhideWhenUsed="0"/>
-    <w:lsdException w:name="Medium Grid 3 Accent 4" w:semiHidden="0" w:uiPriority="69" w:unhideWhenUsed="0"/>
-    <w:lsdException w:name="Dark List Accent 4" w:semiHidden="0" w:uiPriority="70" w:unhideWhenUsed="0"/>
-    <w:lsdException w:name="Colorful Shading Accent 4" w:semiHidden="0" w:uiPriority="71" w:unhideWhenUsed="0"/>
-    <w:lsdException w:name="Colorful List Accent 4" w:semiHidden="0" w:uiPriority="72" w:unhideWhenUsed="0"/>
-    <w:lsdException w:name="Colorful Grid Accent 4" w:semiHidden="0" w:uiPriority="73" w:unhideWhenUsed="0"/>
-    <w:lsdException w:name="Light Shading Accent 5" w:semiHidden="0" w:uiPriority="60" w:unhideWhenUsed="0"/>
-    <w:lsdException w:name="Light List Accent 5" w:semiHidden="0" w:uiPriority="61" w:unhideWhenUsed="0"/>
-    <w:lsdException w:name="Light Grid Accent 5" w:semiHidden="0" w:uiPriority="62" w:unhideWhenUsed="0"/>
-    <w:lsdException w:name="Medium Shading 1 Accent 5" w:semiHidden="0" w:uiPriority="63" w:unhideWhenUsed="0"/>
-    <w:lsdException w:name="Medium Shading 2 Accent 5" w:semiHidden="0" w:uiPriority="64" w:unhideWhenUsed="0"/>
-    <w:lsdException w:name="Medium List 1 Accent 5" w:semiHidden="0" w:uiPriority="65" w:unhideWhenUsed="0"/>
-    <w:lsdException w:name="Medium List 2 Accent 5" w:semiHidden="0" w:uiPriority="66" w:unhideWhenUsed="0"/>
-    <w:lsdException w:name="Medium Grid 1 Accent 5" w:semiHidden="0" w:uiPriority="67" w:unhideWhenUsed="0"/>
-    <w:lsdException w:name="Medium Grid 2 Accent 5" w:semiHidden="0" w:uiPriority="68" w:unhideWhenUsed="0"/>
-    <w:lsdException w:name="Medium Grid 3 Accent 5" w:semiHidden="0" w:uiPriority="69" w:unhideWhenUsed="0"/>
-    <w:lsdException w:name="Dark List Accent 5" w:semiHidden="0" w:uiPriority="70" w:unhideWhenUsed="0"/>
-    <w:lsdException w:name="Colorful Shading Accent 5" w:semiHidden="0" w:uiPriority="71" w:unhideWhenUsed="0"/>
-    <w:lsdException w:name="Colorful List Accent 5" w:semiHidden="0" w:uiPriority="72" w:unhideWhenUsed="0"/>
-    <w:lsdException w:name="Colorful Grid Accent 5" w:semiHidden="0" w:uiPriority="73" w:unhideWhenUsed="0"/>
-    <w:lsdException w:name="Light Shading Accent 6" w:semiHidden="0" w:uiPriority="60" w:unhideWhenUsed="0"/>
-    <w:lsdException w:name="Light List Accent 6" w:semiHidden="0" w:uiPriority="61" w:unhideWhenUsed="0"/>
-    <w:lsdException w:name="Light Grid Accent 6" w:semiHidden="0" w:uiPriority="62" w:unhideWhenUsed="0"/>
-    <w:lsdException w:name="Medium Shading 1 Accent 6" w:semiHidden="0" w:uiPriority="63" w:unhideWhenUsed="0"/>
-    <w:lsdException w:name="Medium Shading 2 Accent 6" w:semiHidden="0" w:uiPriority="64" w:unhideWhenUsed="0"/>
-    <w:lsdException w:name="Medium List 1 Accent 6" w:semiHidden="0" w:uiPriority="65" w:unhideWhenUsed="0"/>
-    <w:lsdException w:name="Medium List 2 Accent 6" w:semiHidden="0" w:uiPriority="66" w:unhideWhenUsed="0"/>
-    <w:lsdException w:name="Medium Grid 1 Accent 6" w:semiHidden="0" w:uiPriority="67" w:unhideWhenUsed="0"/>
-    <w:lsdException w:name="Medium Grid 2 Accent 6" w:semiHidden="0" w:uiPriority="68" w:unhideWhenUsed="0"/>
-    <w:lsdException w:name="Medium Grid 3 Accent 6" w:semiHidden="0" w:uiPriority="69" w:unhideWhenUsed="0"/>
-    <w:lsdException w:name="Dark List Accent 6" w:semiHidden="0" w:uiPriority="70" w:unhideWhenUsed="0"/>
-    <w:lsdException w:name="Colorful Shading Accent 6" w:semiHidden="0" w:uiPriority="71" w:unhideWhenUsed="0"/>
-    <w:lsdException w:name="Colorful List Accent 6" w:semiHidden="0" w:uiPriority="72" w:unhideWhenUsed="0"/>
-    <w:lsdException w:name="Colorful Grid Accent 6" w:semiHidden="0" w:uiPriority="73" w:unhideWhenUsed="0"/>
-    <w:lsdException w:name="Subtle Emphasis" w:semiHidden="0" w:uiPriority="19" w:unhideWhenUsed="0" w:qFormat="1"/>
-    <w:lsdException w:name="Intense Emphasis" w:semiHidden="0" w:uiPriority="21" w:unhideWhenUsed="0" w:qFormat="1"/>
-    <w:lsdException w:name="Subtle Reference" w:semiHidden="0" w:uiPriority="31" w:unhideWhenUsed="0" w:qFormat="1"/>
-    <w:lsdException w:name="Intense Reference" w:semiHidden="0" w:uiPriority="32" w:unhideWhenUsed="0" w:qFormat="1"/>
-    <w:lsdException w:name="Book Title" w:semiHidden="0" w:uiPriority="33" w:unhideWhenUsed="0" w:qFormat="1"/>
-    <w:lsdException w:name="Bibliography" w:uiPriority="37"/>
-    <w:lsdException w:name="TOC Heading" w:uiPriority="39" w:qFormat="1"/>
+  <w:latentStyles w:defLockedState="0" w:defUIPriority="99" w:defSemiHidden="0" w:defUnhideWhenUsed="0" w:defQFormat="0" w:count="376">
+    <w:lsdException w:name="Normal" w:uiPriority="0" w:qFormat="1"/>
+    <w:lsdException w:name="heading 1" w:uiPriority="9" w:qFormat="1"/>
+    <w:lsdException w:name="heading 2" w:semiHidden="1" w:uiPriority="9" w:unhideWhenUsed="1" w:qFormat="1"/>
+    <w:lsdException w:name="heading 3" w:semiHidden="1" w:uiPriority="9" w:unhideWhenUsed="1" w:qFormat="1"/>
+    <w:lsdException w:name="heading 4" w:semiHidden="1" w:uiPriority="9" w:unhideWhenUsed="1" w:qFormat="1"/>
+    <w:lsdException w:name="heading 5" w:semiHidden="1" w:uiPriority="9" w:unhideWhenUsed="1" w:qFormat="1"/>
+    <w:lsdException w:name="heading 6" w:semiHidden="1" w:uiPriority="9" w:unhideWhenUsed="1" w:qFormat="1"/>
+    <w:lsdException w:name="heading 7" w:semiHidden="1" w:uiPriority="9" w:unhideWhenUsed="1" w:qFormat="1"/>
+    <w:lsdException w:name="heading 8" w:semiHidden="1" w:uiPriority="9" w:unhideWhenUsed="1" w:qFormat="1"/>
+    <w:lsdException w:name="heading 9" w:semiHidden="1" w:uiPriority="9" w:unhideWhenUsed="1" w:qFormat="1"/>
+    <w:lsdException w:name="index 1" w:semiHidden="1" w:unhideWhenUsed="1"/>
+    <w:lsdException w:name="index 2" w:semiHidden="1" w:unhideWhenUsed="1"/>
+    <w:lsdException w:name="index 3" w:semiHidden="1" w:unhideWhenUsed="1"/>
+    <w:lsdException w:name="index 4" w:semiHidden="1" w:unhideWhenUsed="1"/>
+    <w:lsdException w:name="index 5" w:semiHidden="1" w:unhideWhenUsed="1"/>
+    <w:lsdException w:name="index 6" w:semiHidden="1" w:unhideWhenUsed="1"/>
+    <w:lsdException w:name="index 7" w:semiHidden="1" w:unhideWhenUsed="1"/>
+    <w:lsdException w:name="index 8" w:semiHidden="1" w:unhideWhenUsed="1"/>
+    <w:lsdException w:name="index 9" w:semiHidden="1" w:unhideWhenUsed="1"/>
+    <w:lsdException w:name="toc 1" w:semiHidden="1" w:uiPriority="39" w:unhideWhenUsed="1"/>
+    <w:lsdException w:name="toc 2" w:semiHidden="1" w:uiPriority="39" w:unhideWhenUsed="1"/>
+    <w:lsdException w:name="toc 3" w:semiHidden="1" w:uiPriority="39" w:unhideWhenUsed="1"/>
+    <w:lsdException w:name="toc 4" w:semiHidden="1" w:uiPriority="39" w:unhideWhenUsed="1"/>
+    <w:lsdException w:name="toc 5" w:semiHidden="1" w:uiPriority="39" w:unhideWhenUsed="1"/>
+    <w:lsdException w:name="toc 6" w:semiHidden="1" w:uiPriority="39" w:unhideWhenUsed="1"/>
+    <w:lsdException w:name="toc 7" w:semiHidden="1" w:uiPriority="39" w:unhideWhenUsed="1"/>
+    <w:lsdException w:name="toc 8" w:semiHidden="1" w:uiPriority="39" w:unhideWhenUsed="1"/>
+    <w:lsdException w:name="toc 9" w:semiHidden="1" w:uiPriority="39" w:unhideWhenUsed="1"/>
+    <w:lsdException w:name="Normal Indent" w:semiHidden="1" w:unhideWhenUsed="1"/>
+    <w:lsdException w:name="footnote text" w:semiHidden="1" w:unhideWhenUsed="1"/>
+    <w:lsdException w:name="annotation text" w:semiHidden="1" w:unhideWhenUsed="1"/>
+    <w:lsdException w:name="header" w:semiHidden="1" w:unhideWhenUsed="1"/>
+    <w:lsdException w:name="footer" w:semiHidden="1" w:unhideWhenUsed="1"/>
+    <w:lsdException w:name="index heading" w:semiHidden="1" w:unhideWhenUsed="1"/>
+    <w:lsdException w:name="caption" w:semiHidden="1" w:uiPriority="35" w:unhideWhenUsed="1"/>
+    <w:lsdException w:name="table of figures" w:semiHidden="1" w:unhideWhenUsed="1"/>
+    <w:lsdException w:name="envelope address" w:semiHidden="1" w:unhideWhenUsed="1"/>
+    <w:lsdException w:name="envelope return" w:semiHidden="1" w:unhideWhenUsed="1"/>
+    <w:lsdException w:name="footnote reference" w:semiHidden="1" w:unhideWhenUsed="1"/>
+    <w:lsdException w:name="annotation reference" w:semiHidden="1" w:unhideWhenUsed="1"/>
+    <w:lsdException w:name="line number" w:semiHidden="1" w:unhideWhenUsed="1"/>
+    <w:lsdException w:name="page number" w:semiHidden="1" w:unhideWhenUsed="1"/>
+    <w:lsdException w:name="endnote reference" w:semiHidden="1" w:unhideWhenUsed="1"/>
+    <w:lsdException w:name="endnote text" w:semiHidden="1" w:unhideWhenUsed="1"/>
+    <w:lsdException w:name="table of authorities" w:semiHidden="1" w:unhideWhenUsed="1"/>
+    <w:lsdException w:name="macro" w:semiHidden="1" w:unhideWhenUsed="1"/>
+    <w:lsdException w:name="toa heading" w:semiHidden="1" w:unhideWhenUsed="1"/>
+    <w:lsdException w:name="List" w:semiHidden="1" w:unhideWhenUsed="1"/>
+    <w:lsdException w:name="List Bullet" w:semiHidden="1" w:unhideWhenUsed="1"/>
+    <w:lsdException w:name="List Number" w:semiHidden="1" w:unhideWhenUsed="1"/>
+    <w:lsdException w:name="List 2" w:semiHidden="1" w:unhideWhenUsed="1"/>
+    <w:lsdException w:name="List 3" w:semiHidden="1" w:unhideWhenUsed="1"/>
+    <w:lsdException w:name="List 4" w:semiHidden="1" w:unhideWhenUsed="1"/>
+    <w:lsdException w:name="List 5" w:semiHidden="1" w:unhideWhenUsed="1"/>
+    <w:lsdException w:name="List Bullet 2" w:semiHidden="1" w:unhideWhenUsed="1"/>
+    <w:lsdException w:name="List Bullet 3" w:semiHidden="1" w:unhideWhenUsed="1"/>
+    <w:lsdException w:name="List Bullet 4" w:semiHidden="1" w:unhideWhenUsed="1"/>
+    <w:lsdException w:name="List Bullet 5" w:semiHidden="1" w:unhideWhenUsed="1"/>
+    <w:lsdException w:name="List Number 2" w:semiHidden="1" w:unhideWhenUsed="1"/>
+    <w:lsdException w:name="List Number 3" w:semiHidden="1" w:unhideWhenUsed="1"/>
+    <w:lsdException w:name="List Number 4" w:semiHidden="1" w:unhideWhenUsed="1"/>
+    <w:lsdException w:name="List Number 5" w:semiHidden="1" w:unhideWhenUsed="1"/>
+    <w:lsdException w:name="Title" w:uiPriority="10" w:qFormat="1"/>
+    <w:lsdException w:name="Closing" w:semiHidden="1" w:unhideWhenUsed="1"/>
+    <w:lsdException w:name="Signature" w:semiHidden="1" w:unhideWhenUsed="1"/>
+    <w:lsdException w:name="Default Paragraph Font" w:semiHidden="1" w:uiPriority="1" w:unhideWhenUsed="1"/>
+    <w:lsdException w:name="Body Text" w:semiHidden="1" w:unhideWhenUsed="1"/>
+    <w:lsdException w:name="Body Text Indent" w:semiHidden="1" w:unhideWhenUsed="1"/>
+    <w:lsdException w:name="List Continue" w:semiHidden="1" w:unhideWhenUsed="1"/>
+    <w:lsdException w:name="List Continue 2" w:semiHidden="1" w:unhideWhenUsed="1"/>
+    <w:lsdException w:name="List Continue 3" w:semiHidden="1" w:unhideWhenUsed="1"/>
+    <w:lsdException w:name="List Continue 4" w:semiHidden="1" w:unhideWhenUsed="1"/>
+    <w:lsdException w:name="List Continue 5" w:semiHidden="1" w:unhideWhenUsed="1"/>
+    <w:lsdException w:name="Message Header" w:semiHidden="1" w:unhideWhenUsed="1"/>
+    <w:lsdException w:name="Subtitle" w:uiPriority="11" w:qFormat="1"/>
+    <w:lsdException w:name="Salutation" w:semiHidden="1" w:unhideWhenUsed="1"/>
+    <w:lsdException w:name="Date" w:semiHidden="1" w:unhideWhenUsed="1"/>
+    <w:lsdException w:name="Body Text First Indent" w:semiHidden="1" w:unhideWhenUsed="1"/>
+    <w:lsdException w:name="Body Text First Indent 2" w:semiHidden="1" w:unhideWhenUsed="1"/>
+    <w:lsdException w:name="Note Heading" w:semiHidden="1" w:unhideWhenUsed="1"/>
+    <w:lsdException w:name="Body Text 2" w:semiHidden="1" w:unhideWhenUsed="1"/>
+    <w:lsdException w:name="Body Text 3" w:semiHidden="1" w:unhideWhenUsed="1"/>
+    <w:lsdException w:name="Body Text Indent 2" w:semiHidden="1" w:unhideWhenUsed="1"/>
+    <w:lsdException w:name="Body Text Indent 3" w:semiHidden="1" w:unhideWhenUsed="1"/>
+    <w:lsdException w:name="Block Text" w:semiHidden="1" w:unhideWhenUsed="1"/>
+    <w:lsdException w:name="Hyperlink" w:semiHidden="1" w:unhideWhenUsed="1"/>
+    <w:lsdException w:name="FollowedHyperlink" w:semiHidden="1" w:unhideWhenUsed="1"/>
+    <w:lsdException w:name="Strong" w:uiPriority="22" w:qFormat="1"/>
+    <w:lsdException w:name="Emphasis" w:uiPriority="20" w:qFormat="1"/>
+    <w:lsdException w:name="Document Map" w:semiHidden="1" w:unhideWhenUsed="1"/>
+    <w:lsdException w:name="Plain Text" w:semiHidden="1" w:unhideWhenUsed="1"/>
+    <w:lsdException w:name="E-mail Signature" w:semiHidden="1" w:unhideWhenUsed="1"/>
+    <w:lsdException w:name="HTML Top of Form" w:semiHidden="1" w:unhideWhenUsed="1"/>
+    <w:lsdException w:name="HTML Bottom of Form" w:semiHidden="1" w:unhideWhenUsed="1"/>
+    <w:lsdException w:name="Normal (Web)" w:semiHidden="1" w:unhideWhenUsed="1"/>
+    <w:lsdException w:name="HTML Acronym" w:semiHidden="1" w:unhideWhenUsed="1"/>
+    <w:lsdException w:name="HTML Address" w:semiHidden="1" w:unhideWhenUsed="1"/>
+    <w:lsdException w:name="HTML Cite" w:semiHidden="1" w:unhideWhenUsed="1"/>
+    <w:lsdException w:name="HTML Code" w:semiHidden="1" w:unhideWhenUsed="1"/>
+    <w:lsdException w:name="HTML Definition" w:semiHidden="1" w:unhideWhenUsed="1"/>
+    <w:lsdException w:name="HTML Keyboard" w:semiHidden="1" w:unhideWhenUsed="1"/>
+    <w:lsdException w:name="HTML Preformatted" w:semiHidden="1" w:unhideWhenUsed="1"/>
+    <w:lsdException w:name="HTML Sample" w:semiHidden="1" w:unhideWhenUsed="1"/>
+    <w:lsdException w:name="HTML Typewriter" w:semiHidden="1" w:unhideWhenUsed="1"/>
+    <w:lsdException w:name="HTML Variable" w:semiHidden="1" w:unhideWhenUsed="1"/>
+    <w:lsdException w:name="Normal Table" w:semiHidden="1" w:unhideWhenUsed="1"/>
+    <w:lsdException w:name="annotation subject" w:semiHidden="1" w:unhideWhenUsed="1"/>
+    <w:lsdException w:name="No List" w:semiHidden="1" w:unhideWhenUsed="1"/>
+    <w:lsdException w:name="Outline List 1" w:semiHidden="1" w:unhideWhenUsed="1"/>
+    <w:lsdException w:name="Outline List 2" w:semiHidden="1" w:unhideWhenUsed="1"/>
+    <w:lsdException w:name="Outline List 3" w:semiHidden="1" w:unhideWhenUsed="1"/>
+    <w:lsdException w:name="Table Simple 1" w:semiHidden="1" w:unhideWhenUsed="1"/>
+    <w:lsdException w:name="Table Simple 2" w:semiHidden="1" w:unhideWhenUsed="1"/>
+    <w:lsdException w:name="Table Simple 3" w:semiHidden="1" w:unhideWhenUsed="1"/>
+    <w:lsdException w:name="Table Classic 1" w:semiHidden="1" w:unhideWhenUsed="1"/>
+    <w:lsdException w:name="Table Classic 2" w:semiHidden="1" w:unhideWhenUsed="1"/>
+    <w:lsdException w:name="Table Classic 3" w:semiHidden="1" w:unhideWhenUsed="1"/>
+    <w:lsdException w:name="Table Classic 4" w:semiHidden="1" w:unhideWhenUsed="1"/>
+    <w:lsdException w:name="Table Colorful 1" w:semiHidden="1" w:unhideWhenUsed="1"/>
+    <w:lsdException w:name="Table Colorful 2" w:semiHidden="1" w:unhideWhenUsed="1"/>
+    <w:lsdException w:name="Table Colorful 3" w:semiHidden="1" w:unhideWhenUsed="1"/>
+    <w:lsdException w:name="Table Columns 1" w:semiHidden="1" w:unhideWhenUsed="1"/>
+    <w:lsdException w:name="Table Columns 2" w:semiHidden="1" w:unhideWhenUsed="1"/>
+    <w:lsdException w:name="Table Columns 3" w:semiHidden="1" w:unhideWhenUsed="1"/>
+    <w:lsdException w:name="Table Columns 4" w:semiHidden="1" w:unhideWhenUsed="1"/>
+    <w:lsdException w:name="Table Columns 5" w:semiHidden="1" w:unhideWhenUsed="1"/>
+    <w:lsdException w:name="Table Grid 1" w:semiHidden="1" w:unhideWhenUsed="1"/>
+    <w:lsdException w:name="Table Grid 2" w:semiHidden="1" w:unhideWhenUsed="1"/>
+    <w:lsdException w:name="Table Grid 3" w:semiHidden="1" w:unhideWhenUsed="1"/>
+    <w:lsdException w:name="Table Grid 4" w:semiHidden="1" w:unhideWhenUsed="1"/>
+    <w:lsdException w:name="Table Grid 5" w:semiHidden="1" w:unhideWhenUsed="1"/>
+    <w:lsdException w:name="Table Grid 6" w:semiHidden="1" w:unhideWhenUsed="1"/>
+    <w:lsdException w:name="Table Grid 7" w:semiHidden="1" w:unhideWhenUsed="1"/>
+    <w:lsdException w:name="Table Grid 8" w:semiHidden="1" w:unhideWhenUsed="1"/>
+    <w:lsdException w:name="Table List 1" w:semiHidden="1" w:unhideWhenUsed="1"/>
+    <w:lsdException w:name="Table List 2" w:semiHidden="1" w:unhideWhenUsed="1"/>
+    <w:lsdException w:name="Table List 3" w:semiHidden="1" w:unhideWhenUsed="1"/>
+    <w:lsdException w:name="Table List 4" w:semiHidden="1" w:unhideWhenUsed="1"/>
+    <w:lsdException w:name="Table List 5" w:semiHidden="1" w:unhideWhenUsed="1"/>
+    <w:lsdException w:name="Table List 6" w:semiHidden="1" w:unhideWhenUsed="1"/>
+    <w:lsdException w:name="Table List 7" w:semiHidden="1" w:unhideWhenUsed="1"/>
+    <w:lsdException w:name="Table List 8" w:semiHidden="1" w:unhideWhenUsed="1"/>
+    <w:lsdException w:name="Table 3D effects 1" w:semiHidden="1" w:unhideWhenUsed="1"/>
+    <w:lsdException w:name="Table 3D effects 2" w:semiHidden="1" w:unhideWhenUsed="1"/>
+    <w:lsdException w:name="Table 3D effects 3" w:semiHidden="1" w:unhideWhenUsed="1"/>
+    <w:lsdException w:name="Table Contemporary" w:semiHidden="1" w:unhideWhenUsed="1"/>
+    <w:lsdException w:name="Table Elegant" w:semiHidden="1" w:unhideWhenUsed="1"/>
+    <w:lsdException w:name="Table Professional" w:semiHidden="1" w:unhideWhenUsed="1"/>
+    <w:lsdException w:name="Table Subtle 1" w:semiHidden="1" w:unhideWhenUsed="1"/>
+    <w:lsdException w:name="Table Subtle 2" w:semiHidden="1" w:unhideWhenUsed="1"/>
+    <w:lsdException w:name="Table Web 1" w:semiHidden="1" w:unhideWhenUsed="1"/>
+    <w:lsdException w:name="Table Web 2" w:semiHidden="1" w:unhideWhenUsed="1"/>
+    <w:lsdException w:name="Table Web 3" w:semiHidden="1" w:unhideWhenUsed="1"/>
+    <w:lsdException w:name="Balloon Text" w:semiHidden="1" w:unhideWhenUsed="1"/>
+    <w:lsdException w:name="Table Grid" w:semiHidden="1" w:uiPriority="59" w:unhideWhenUsed="1"/>
+    <w:lsdException w:name="Table Theme" w:semiHidden="1" w:unhideWhenUsed="1"/>
+    <w:lsdException w:name="Placeholder Text" w:semiHidden="1"/>
+    <w:lsdException w:name="No Spacing" w:uiPriority="1" w:qFormat="1"/>
+    <w:lsdException w:name="Light Shading" w:uiPriority="60"/>
+    <w:lsdException w:name="Light List" w:uiPriority="61"/>
+    <w:lsdException w:name="Light Grid" w:uiPriority="62"/>
+    <w:lsdException w:name="Medium Shading 1" w:uiPriority="63"/>
+    <w:lsdException w:name="Medium Shading 2" w:uiPriority="64"/>
+    <w:lsdException w:name="Medium List 1" w:uiPriority="65"/>
+    <w:lsdException w:name="Medium List 2" w:uiPriority="66"/>
+    <w:lsdException w:name="Medium Grid 1" w:uiPriority="67"/>
+    <w:lsdException w:name="Medium Grid 2" w:uiPriority="68"/>
+    <w:lsdException w:name="Medium Grid 3" w:uiPriority="69"/>
+    <w:lsdException w:name="Dark List" w:uiPriority="70"/>
+    <w:lsdException w:name="Colorful Shading" w:uiPriority="71"/>
+    <w:lsdException w:name="Colorful List" w:uiPriority="72"/>
+    <w:lsdException w:name="Colorful Grid" w:uiPriority="73"/>
+    <w:lsdException w:name="Light Shading Accent 1" w:uiPriority="60"/>
+    <w:lsdException w:name="Light List Accent 1" w:uiPriority="61"/>
+    <w:lsdException w:name="Light Grid Accent 1" w:uiPriority="62"/>
+    <w:lsdException w:name="Medium Shading 1 Accent 1" w:uiPriority="63"/>
+    <w:lsdException w:name="Medium Shading 2 Accent 1" w:uiPriority="64"/>
+    <w:lsdException w:name="Medium List 1 Accent 1" w:uiPriority="65"/>
+    <w:lsdException w:name="Revision" w:semiHidden="1"/>
+    <w:lsdException w:name="List Paragraph" w:uiPriority="34" w:qFormat="1"/>
+    <w:lsdException w:name="Quote" w:uiPriority="29" w:qFormat="1"/>
+    <w:lsdException w:name="Intense Quote" w:uiPriority="30" w:qFormat="1"/>
+    <w:lsdException w:name="Medium List 2 Accent 1" w:uiPriority="66"/>
+    <w:lsdException w:name="Medium Grid 1 Accent 1" w:uiPriority="67"/>
+    <w:lsdException w:name="Medium Grid 2 Accent 1" w:uiPriority="68"/>
+    <w:lsdException w:name="Medium Grid 3 Accent 1" w:uiPriority="69"/>
+    <w:lsdException w:name="Dark List Accent 1" w:uiPriority="70"/>
+    <w:lsdException w:name="Colorful Shading Accent 1" w:uiPriority="71"/>
+    <w:lsdException w:name="Colorful List Accent 1" w:uiPriority="72"/>
+    <w:lsdException w:name="Colorful Grid Accent 1" w:uiPriority="73"/>
+    <w:lsdException w:name="Light Shading Accent 2" w:uiPriority="60"/>
+    <w:lsdException w:name="Light List Accent 2" w:uiPriority="61"/>
+    <w:lsdException w:name="Light Grid Accent 2" w:uiPriority="62"/>
+    <w:lsdException w:name="Medium Shading 1 Accent 2" w:uiPriority="63"/>
+    <w:lsdException w:name="Medium Shading 2 Accent 2" w:uiPriority="64"/>
+    <w:lsdException w:name="Medium List 1 Accent 2" w:uiPriority="65"/>
+    <w:lsdException w:name="Medium List 2 Accent 2" w:uiPriority="66"/>
+    <w:lsdException w:name="Medium Grid 1 Accent 2" w:uiPriority="67"/>
+    <w:lsdException w:name="Medium Grid 2 Accent 2" w:uiPriority="68"/>
+    <w:lsdException w:name="Medium Grid 3 Accent 2" w:uiPriority="69"/>
+    <w:lsdException w:name="Dark List Accent 2" w:uiPriority="70"/>
+    <w:lsdException w:name="Colorful Shading Accent 2" w:uiPriority="71"/>
+    <w:lsdException w:name="Colorful List Accent 2" w:uiPriority="72"/>
+    <w:lsdException w:name="Colorful Grid Accent 2" w:uiPriority="73"/>
+    <w:lsdException w:name="Light Shading Accent 3" w:uiPriority="60"/>
+    <w:lsdException w:name="Light List Accent 3" w:uiPriority="61"/>
+    <w:lsdException w:name="Light Grid Accent 3" w:uiPriority="62"/>
+    <w:lsdException w:name="Medium Shading 1 Accent 3" w:uiPriority="63"/>
+    <w:lsdException w:name="Medium Shading 2 Accent 3" w:uiPriority="64"/>
+    <w:lsdException w:name="Medium List 1 Accent 3" w:uiPriority="65"/>
+    <w:lsdException w:name="Medium List 2 Accent 3" w:uiPriority="66"/>
+    <w:lsdException w:name="Medium Grid 1 Accent 3" w:uiPriority="67"/>
+    <w:lsdException w:name="Medium Grid 2 Accent 3" w:uiPriority="68"/>
+    <w:lsdException w:name="Medium Grid 3 Accent 3" w:uiPriority="69"/>
+    <w:lsdException w:name="Dark List Accent 3" w:uiPriority="70"/>
+    <w:lsdException w:name="Colorful Shading Accent 3" w:uiPriority="71"/>
+    <w:lsdException w:name="Colorful List Accent 3" w:uiPriority="72"/>
+    <w:lsdException w:name="Colorful Grid Accent 3" w:uiPriority="73"/>
+    <w:lsdException w:name="Light Shading Accent 4" w:uiPriority="60"/>
+    <w:lsdException w:name="Light List Accent 4" w:uiPriority="61"/>
+    <w:lsdException w:name="Light Grid Accent 4" w:uiPriority="62"/>
+    <w:lsdException w:name="Medium Shading 1 Accent 4" w:uiPriority="63"/>
+    <w:lsdException w:name="Medium Shading 2 Accent 4" w:uiPriority="64"/>
+    <w:lsdException w:name="Medium List 1 Accent 4" w:uiPriority="65"/>
+    <w:lsdException w:name="Medium List 2 Accent 4" w:uiPriority="66"/>
+    <w:lsdException w:name="Medium Grid 1 Accent 4" w:uiPriority="67"/>
+    <w:lsdException w:name="Medium Grid 2 Accent 4" w:uiPriority="68"/>
+    <w:lsdException w:name="Medium Grid 3 Accent 4" w:uiPriority="69"/>
+    <w:lsdException w:name="Dark List Accent 4" w:uiPriority="70"/>
+    <w:lsdException w:name="Colorful Shading Accent 4" w:uiPriority="71"/>
+    <w:lsdException w:name="Colorful List Accent 4" w:uiPriority="72"/>
+    <w:lsdException w:name="Colorful Grid Accent 4" w:uiPriority="73"/>
+    <w:lsdException w:name="Light Shading Accent 5" w:uiPriority="60"/>
+    <w:lsdException w:name="Light List Accent 5" w:uiPriority="61"/>
+    <w:lsdException w:name="Light Grid Accent 5" w:uiPriority="62"/>
+    <w:lsdException w:name="Medium Shading 1 Accent 5" w:uiPriority="63"/>
+    <w:lsdException w:name="Medium Shading 2 Accent 5" w:uiPriority="64"/>
+    <w:lsdException w:name="Medium List 1 Accent 5" w:uiPriority="65"/>
+    <w:lsdException w:name="Medium List 2 Accent 5" w:uiPriority="66"/>
+    <w:lsdException w:name="Medium Grid 1 Accent 5" w:uiPriority="67"/>
+    <w:lsdException w:name="Medium Grid 2 Accent 5" w:uiPriority="68"/>
+    <w:lsdException w:name="Medium Grid 3 Accent 5" w:uiPriority="69"/>
+    <w:lsdException w:name="Dark List Accent 5" w:uiPriority="70"/>
+    <w:lsdException w:name="Colorful Shading Accent 5" w:uiPriority="71"/>
+    <w:lsdException w:name="Colorful List Accent 5" w:uiPriority="72"/>
+    <w:lsdException w:name="Colorful Grid Accent 5" w:uiPriority="73"/>
+    <w:lsdException w:name="Light Shading Accent 6" w:uiPriority="60"/>
+    <w:lsdException w:name="Light List Accent 6" w:uiPriority="61"/>
+    <w:lsdException w:name="Light Grid Accent 6" w:uiPriority="62"/>
+    <w:lsdException w:name="Medium Shading 1 Accent 6" w:uiPriority="63"/>
+    <w:lsdException w:name="Medium Shading 2 Accent 6" w:uiPriority="64"/>
+    <w:lsdException w:name="Medium List 1 Accent 6" w:uiPriority="65"/>
+    <w:lsdException w:name="Medium List 2 Accent 6" w:uiPriority="66"/>
+    <w:lsdException w:name="Medium Grid 1 Accent 6" w:uiPriority="67"/>
+    <w:lsdException w:name="Medium Grid 2 Accent 6" w:uiPriority="68"/>
+    <w:lsdException w:name="Medium Grid 3 Accent 6" w:uiPriority="69"/>
+    <w:lsdException w:name="Dark List Accent 6" w:uiPriority="70"/>
+    <w:lsdException w:name="Colorful Shading Accent 6" w:uiPriority="71"/>
+    <w:lsdException w:name="Colorful List Accent 6" w:uiPriority="72"/>
+    <w:lsdException w:name="Colorful Grid Accent 6" w:uiPriority="73"/>
+    <w:lsdException w:name="Subtle Emphasis" w:uiPriority="19" w:qFormat="1"/>
+    <w:lsdException w:name="Intense Emphasis" w:uiPriority="21" w:qFormat="1"/>
+    <w:lsdException w:name="Subtle Reference" w:uiPriority="31" w:qFormat="1"/>
+    <w:lsdException w:name="Intense Reference" w:uiPriority="32" w:qFormat="1"/>
+    <w:lsdException w:name="Book Title" w:uiPriority="33" w:qFormat="1"/>
+    <w:lsdException w:name="Bibliography" w:semiHidden="1" w:uiPriority="37" w:unhideWhenUsed="1"/>
+    <w:lsdException w:name="TOC Heading" w:semiHidden="1" w:uiPriority="39" w:unhideWhenUsed="1" w:qFormat="1"/>
+    <w:lsdException w:name="Plain Table 1" w:uiPriority="41"/>
+    <w:lsdException w:name="Plain Table 2" w:uiPriority="42"/>
+    <w:lsdException w:name="Plain Table 3" w:uiPriority="43"/>
+    <w:lsdException w:name="Plain Table 4" w:uiPriority="44"/>
+    <w:lsdException w:name="Plain Table 5" w:uiPriority="45"/>
+    <w:lsdException w:name="Grid Table Light" w:uiPriority="40"/>
+    <w:lsdException w:name="Grid Table 1 Light" w:uiPriority="46"/>
+    <w:lsdException w:name="Grid Table 2" w:uiPriority="47"/>
+    <w:lsdException w:name="Grid Table 3" w:uiPriority="48"/>
+    <w:lsdException w:name="Grid Table 4" w:uiPriority="49"/>
+    <w:lsdException w:name="Grid Table 5 Dark" w:uiPriority="50"/>
+    <w:lsdException w:name="Grid Table 6 Colorful" w:uiPriority="51"/>
+    <w:lsdException w:name="Grid Table 7 Colorful" w:uiPriority="52"/>
+    <w:lsdException w:name="Grid Table 1 Light Accent 1" w:uiPriority="46"/>
+    <w:lsdException w:name="Grid Table 2 Accent 1" w:uiPriority="47"/>
+    <w:lsdException w:name="Grid Table 3 Accent 1" w:uiPriority="48"/>
+    <w:lsdException w:name="Grid Table 4 Accent 1" w:uiPriority="49"/>
+    <w:lsdException w:name="Grid Table 5 Dark Accent 1" w:uiPriority="50"/>
+    <w:lsdException w:name="Grid Table 6 Colorful Accent 1" w:uiPriority="51"/>
+    <w:lsdException w:name="Grid Table 7 Colorful Accent 1" w:uiPriority="52"/>
+    <w:lsdException w:name="Grid Table 1 Light Accent 2" w:uiPriority="46"/>
+    <w:lsdException w:name="Grid Table 2 Accent 2" w:uiPriority="47"/>
+    <w:lsdException w:name="Grid Table 3 Accent 2" w:uiPriority="48"/>
+    <w:lsdException w:name="Grid Table 4 Accent 2" w:uiPriority="49"/>
+    <w:lsdException w:name="Grid Table 5 Dark Accent 2" w:uiPriority="50"/>
+    <w:lsdException w:name="Grid Table 6 Colorful Accent 2" w:uiPriority="51"/>
+    <w:lsdException w:name="Grid Table 7 Colorful Accent 2" w:uiPriority="52"/>
+    <w:lsdException w:name="Grid Table 1 Light Accent 3" w:uiPriority="46"/>
+    <w:lsdException w:name="Grid Table 2 Accent 3" w:uiPriority="47"/>
+    <w:lsdException w:name="Grid Table 3 Accent 3" w:uiPriority="48"/>
+    <w:lsdException w:name="Grid Table 4 Accent 3" w:uiPriority="49"/>
+    <w:lsdException w:name="Grid Table 5 Dark Accent 3" w:uiPriority="50"/>
+    <w:lsdException w:name="Grid Table 6 Colorful Accent 3" w:uiPriority="51"/>
+    <w:lsdException w:name="Grid Table 7 Colorful Accent 3" w:uiPriority="52"/>
+    <w:lsdException w:name="Grid Table 1 Light Accent 4" w:uiPriority="46"/>
+    <w:lsdException w:name="Grid Table 2 Accent 4" w:uiPriority="47"/>
+    <w:lsdException w:name="Grid Table 3 Accent 4" w:uiPriority="48"/>
+    <w:lsdException w:name="Grid Table 4 Accent 4" w:uiPriority="49"/>
+    <w:lsdException w:name="Grid Table 5 Dark Accent 4" w:uiPriority="50"/>
+    <w:lsdException w:name="Grid Table 6 Colorful Accent 4" w:uiPriority="51"/>
+    <w:lsdException w:name="Grid Table 7 Colorful Accent 4" w:uiPriority="52"/>
+    <w:lsdException w:name="Grid Table 1 Light Accent 5" w:uiPriority="46"/>
+    <w:lsdException w:name="Grid Table 2 Accent 5" w:uiPriority="47"/>
+    <w:lsdException w:name="Grid Table 3 Accent 5" w:uiPriority="48"/>
+    <w:lsdException w:name="Grid Table 4 Accent 5" w:uiPriority="49"/>
+    <w:lsdException w:name="Grid Table 5 Dark Accent 5" w:uiPriority="50"/>
+    <w:lsdException w:name="Grid Table 6 Colorful Accent 5" w:uiPriority="51"/>
+    <w:lsdException w:name="Grid Table 7 Colorful Accent 5" w:uiPriority="52"/>
+    <w:lsdException w:name="Grid Table 1 Light Accent 6" w:uiPriority="46"/>
+    <w:lsdException w:name="Grid Table 2 Accent 6" w:uiPriority="47"/>
+    <w:lsdException w:name="Grid Table 3 Accent 6" w:uiPriority="48"/>
+    <w:lsdException w:name="Grid Table 4 Accent 6" w:uiPriority="49"/>
+    <w:lsdException w:name="Grid Table 5 Dark Accent 6" w:uiPriority="50"/>
+    <w:lsdException w:name="Grid Table 6 Colorful Accent 6" w:uiPriority="51"/>
+    <w:lsdException w:name="Grid Table 7 Colorful Accent 6" w:uiPriority="52"/>
+    <w:lsdException w:name="List Table 1 Light" w:uiPriority="46"/>
+    <w:lsdException w:name="List Table 2" w:uiPriority="47"/>
+    <w:lsdException w:name="List Table 3" w:uiPriority="48"/>
+    <w:lsdException w:name="List Table 4" w:uiPriority="49"/>
+    <w:lsdException w:name="List Table 5 Dark" w:uiPriority="50"/>
+    <w:lsdException w:name="List Table 6 Colorful" w:uiPriority="51"/>
+    <w:lsdException w:name="List Table 7 Colorful" w:uiPriority="52"/>
+    <w:lsdException w:name="List Table 1 Light Accent 1" w:uiPriority="46"/>
+    <w:lsdException w:name="List Table 2 Accent 1" w:uiPriority="47"/>
+    <w:lsdException w:name="List Table 3 Accent 1" w:uiPriority="48"/>
+    <w:lsdException w:name="List Table 4 Accent 1" w:uiPriority="49"/>
+    <w:lsdException w:name="List Table 5 Dark Accent 1" w:uiPriority="50"/>
+    <w:lsdException w:name="List Table 6 Colorful Accent 1" w:uiPriority="51"/>
+    <w:lsdException w:name="List Table 7 Colorful Accent 1" w:uiPriority="52"/>
+    <w:lsdException w:name="List Table 1 Light Accent 2" w:uiPriority="46"/>
+    <w:lsdException w:name="List Table 2 Accent 2" w:uiPriority="47"/>
+    <w:lsdException w:name="List Table 3 Accent 2" w:uiPriority="48"/>
+    <w:lsdException w:name="List Table 4 Accent 2" w:uiPriority="49"/>
+    <w:lsdException w:name="List Table 5 Dark Accent 2" w:uiPriority="50"/>
+    <w:lsdException w:name="List Table 6 Colorful Accent 2" w:uiPriority="51"/>
+    <w:lsdException w:name="List Table 7 Colorful Accent 2" w:uiPriority="52"/>
+    <w:lsdException w:name="List Table 1 Light Accent 3" w:uiPriority="46"/>
+    <w:lsdException w:name="List Table 2 Accent 3" w:uiPriority="47"/>
+    <w:lsdException w:name="List Table 3 Accent 3" w:uiPriority="48"/>
+    <w:lsdException w:name="List Table 4 Accent 3" w:uiPriority="49"/>
+    <w:lsdException w:name="List Table 5 Dark Accent 3" w:uiPriority="50"/>
+    <w:lsdException w:name="List Table 6 Colorful Accent 3" w:uiPriority="51"/>
+    <w:lsdException w:name="List Table 7 Colorful Accent 3" w:uiPriority="52"/>
+    <w:lsdException w:name="List Table 1 Light Accent 4" w:uiPriority="46"/>
+    <w:lsdException w:name="List Table 2 Accent 4" w:uiPriority="47"/>
+    <w:lsdException w:name="List Table 3 Accent 4" w:uiPriority="48"/>
+    <w:lsdException w:name="List Table 4 Accent 4" w:uiPriority="49"/>
+    <w:lsdException w:name="List Table 5 Dark Accent 4" w:uiPriority="50"/>
+    <w:lsdException w:name="List Table 6 Colorful Accent 4" w:uiPriority="51"/>
+    <w:lsdException w:name="List Table 7 Colorful Accent 4" w:uiPriority="52"/>
+    <w:lsdException w:name="List Table 1 Light Accent 5" w:uiPriority="46"/>
+    <w:lsdException w:name="List Table 2 Accent 5" w:uiPriority="47"/>
+    <w:lsdException w:name="List Table 3 Accent 5" w:uiPriority="48"/>
+    <w:lsdException w:name="List Table 4 Accent 5" w:uiPriority="49"/>
+    <w:lsdException w:name="List Table 5 Dark Accent 5" w:uiPriority="50"/>
+    <w:lsdException w:name="List Table 6 Colorful Accent 5" w:uiPriority="51"/>
+    <w:lsdException w:name="List Table 7 Colorful Accent 5" w:uiPriority="52"/>
+    <w:lsdException w:name="List Table 1 Light Accent 6" w:uiPriority="46"/>
+    <w:lsdException w:name="List Table 2 Accent 6" w:uiPriority="47"/>
+    <w:lsdException w:name="List Table 3 Accent 6" w:uiPriority="48"/>
+    <w:lsdException w:name="List Table 4 Accent 6" w:uiPriority="49"/>
+    <w:lsdException w:name="List Table 5 Dark Accent 6" w:uiPriority="50"/>
+    <w:lsdException w:name="List Table 6 Colorful Accent 6" w:uiPriority="51"/>
+    <w:lsdException w:name="List Table 7 Colorful Accent 6" w:uiPriority="52"/>
+    <w:lsdException w:name="Mention" w:semiHidden="1" w:unhideWhenUsed="1"/>
+    <w:lsdException w:name="Smart Hyperlink" w:semiHidden="1" w:unhideWhenUsed="1"/>
+    <w:lsdException w:name="Hashtag" w:semiHidden="1" w:unhideWhenUsed="1"/>
+    <w:lsdException w:name="Unresolved Mention" w:semiHidden="1" w:unhideWhenUsed="1"/>
+    <w:lsdException w:name="Smart Link" w:semiHidden="1" w:unhideWhenUsed="1"/>
   </w:latentStyles>
   <w:style w:type="paragraph" w:default="1" w:styleId="Normalny">
     <w:name w:val="Normal"/>
@@ -10467,7 +11758,6 @@
     <w:uiPriority w:val="99"/>
     <w:semiHidden/>
     <w:unhideWhenUsed/>
-    <w:qFormat/>
     <w:tblPr>
       <w:tblInd w:w="0" w:type="dxa"/>
       <w:tblCellMar>
@@ -10969,7 +12259,6 @@
     <w:unhideWhenUsed/>
     <w:rsid w:val="00024D64"/>
     <w:tblPr>
-      <w:tblInd w:w="0" w:type="dxa"/>
       <w:tblBorders>
         <w:top w:val="single" w:sz="4" w:space="0" w:color="000000" w:themeColor="text1"/>
         <w:left w:val="single" w:sz="4" w:space="0" w:color="000000" w:themeColor="text1"/>
@@ -10978,12 +12267,6 @@
         <w:insideH w:val="single" w:sz="4" w:space="0" w:color="000000" w:themeColor="text1"/>
         <w:insideV w:val="single" w:sz="4" w:space="0" w:color="000000" w:themeColor="text1"/>
       </w:tblBorders>
-      <w:tblCellMar>
-        <w:top w:w="0" w:type="dxa"/>
-        <w:left w:w="108" w:type="dxa"/>
-        <w:bottom w:w="0" w:type="dxa"/>
-        <w:right w:w="108" w:type="dxa"/>
-      </w:tblCellMar>
     </w:tblPr>
   </w:style>
 </w:styles>

</xml_diff>

<commit_message>
punkt 5.3 (został jeszcze podpunkt 4 do zrobienia)
</commit_message>
<xml_diff>
--- a/io - zawartość pracy zaliczeniowej - szablon.docx
+++ b/io - zawartość pracy zaliczeniowej - szablon.docx
@@ -9340,7 +9340,7 @@
         <w:rPr>
           <w:lang w:val="pl-PL"/>
         </w:rPr>
-        <w:t>Wydajność – w odniesieniu do konkretnych sytuacji – funkcji systemu</w:t>
+        <w:t>Aplikacja wydana na systemy Android oraz iOS jest zoptymalizowna pod kątem wielu urządzeń mobilnych. Sam system nie potrzebuje bardzo wyskich wymagań sprzętowych, jest w stanie działać płynnie na praktycznie każdym telefonie pracującym pod kontrolom podanego wyżej systemu operacyjnego.</w:t>
       </w:r>
     </w:p>
     <w:p>
@@ -9358,7 +9358,7 @@
         <w:rPr>
           <w:lang w:val="pl-PL"/>
         </w:rPr>
-        <w:t>Bezpieczeństwo – utrata, zniszczenie danych, zniszczenie innego systemu przez nasz – wraz z działaniami zapobiegawczymi i ograniczającymi skutki</w:t>
+        <w:t>Zaszyfrowane dane użytkowników są przechowywane na wewnętrzym zabezpieczonym serwerze. Dodatkowo istnieje kopia zapasowa wszystkich plików na serwerze zewnętrznym w razie awarii bądź uszkodzenia czy ataku wymierzonego w naszą firmę.</w:t>
       </w:r>
     </w:p>
     <w:p>
@@ -9376,7 +9376,7 @@
         <w:rPr>
           <w:lang w:val="pl-PL"/>
         </w:rPr>
-        <w:t>Zabezpieczenia</w:t>
+        <w:t>Pliki użytkowników są zaszyfrowane, co uniemożliwia pozyskanie z nich cennych danych osobowych osobom, które nie są do tego upoważnione. Dodatkowo, każda osoba posiada własne konto, które jest zabezpieczone hasłem. Oprócz tego, można użyć opcji weryfkacji dwuetapowej przy logowaniu: token będzie wysłany jako SMS lub na podany przy rejestracji adres e-mail.</w:t>
       </w:r>
     </w:p>
     <w:p>

</xml_diff>

<commit_message>
Update io - zawartość pracy zaliczeniowej - szablon.docx
</commit_message>
<xml_diff>
--- a/io - zawartość pracy zaliczeniowej - szablon.docx
+++ b/io - zawartość pracy zaliczeniowej - szablon.docx
@@ -1,6 +1,6 @@
 
 <file path=word/document.xml><?xml version="1.0" encoding="utf-8"?>
-<w:document xmlns:ve="http://schemas.openxmlformats.org/markup-compatibility/2006" xmlns:o="urn:schemas-microsoft-com:office:office" xmlns:r="http://schemas.openxmlformats.org/officeDocument/2006/relationships" xmlns:m="http://schemas.openxmlformats.org/officeDocument/2006/math" xmlns:v="urn:schemas-microsoft-com:vml" xmlns:wp="http://schemas.openxmlformats.org/drawingml/2006/wordprocessingDrawing" xmlns:w10="urn:schemas-microsoft-com:office:word" xmlns:w="http://schemas.openxmlformats.org/wordprocessingml/2006/main" xmlns:wne="http://schemas.microsoft.com/office/word/2006/wordml">
+<w:document xmlns:wpc="http://schemas.microsoft.com/office/word/2010/wordprocessingCanvas" xmlns:cx="http://schemas.microsoft.com/office/drawing/2014/chartex" xmlns:cx1="http://schemas.microsoft.com/office/drawing/2015/9/8/chartex" xmlns:cx2="http://schemas.microsoft.com/office/drawing/2015/10/21/chartex" xmlns:cx3="http://schemas.microsoft.com/office/drawing/2016/5/9/chartex" xmlns:cx4="http://schemas.microsoft.com/office/drawing/2016/5/10/chartex" xmlns:cx5="http://schemas.microsoft.com/office/drawing/2016/5/11/chartex" xmlns:cx6="http://schemas.microsoft.com/office/drawing/2016/5/12/chartex" xmlns:cx7="http://schemas.microsoft.com/office/drawing/2016/5/13/chartex" xmlns:cx8="http://schemas.microsoft.com/office/drawing/2016/5/14/chartex" xmlns:mc="http://schemas.openxmlformats.org/markup-compatibility/2006" xmlns:aink="http://schemas.microsoft.com/office/drawing/2016/ink" xmlns:am3d="http://schemas.microsoft.com/office/drawing/2017/model3d" xmlns:o="urn:schemas-microsoft-com:office:office" xmlns:r="http://schemas.openxmlformats.org/officeDocument/2006/relationships" xmlns:m="http://schemas.openxmlformats.org/officeDocument/2006/math" xmlns:v="urn:schemas-microsoft-com:vml" xmlns:wp14="http://schemas.microsoft.com/office/word/2010/wordprocessingDrawing" xmlns:wp="http://schemas.openxmlformats.org/drawingml/2006/wordprocessingDrawing" xmlns:w10="urn:schemas-microsoft-com:office:word" xmlns:w="http://schemas.openxmlformats.org/wordprocessingml/2006/main" xmlns:w14="http://schemas.microsoft.com/office/word/2010/wordml" xmlns:w15="http://schemas.microsoft.com/office/word/2012/wordml" xmlns:w16cex="http://schemas.microsoft.com/office/word/2018/wordml/cex" xmlns:w16cid="http://schemas.microsoft.com/office/word/2016/wordml/cid" xmlns:w16="http://schemas.microsoft.com/office/word/2018/wordml" xmlns:w16se="http://schemas.microsoft.com/office/word/2015/wordml/symex" xmlns:wpg="http://schemas.microsoft.com/office/word/2010/wordprocessingGroup" xmlns:wpi="http://schemas.microsoft.com/office/word/2010/wordprocessingInk" xmlns:wne="http://schemas.microsoft.com/office/word/2006/wordml" xmlns:wps="http://schemas.microsoft.com/office/word/2010/wordprocessingShape" mc:Ignorable="w14 w15 w16se w16cid w16 w16cex wp14">
   <w:body>
     <w:p>
       <w:pPr>
@@ -121,7 +121,23 @@
           <w:b/>
           <w:lang w:val="pl-PL"/>
         </w:rPr>
-        <w:t>Oskar Wiszowaty, Wojciech Osiak</w:t>
+        <w:t xml:space="preserve">Oskar </w:t>
+      </w:r>
+      <w:proofErr w:type="spellStart"/>
+      <w:r>
+        <w:rPr>
+          <w:b/>
+          <w:lang w:val="pl-PL"/>
+        </w:rPr>
+        <w:t>Wiszowaty</w:t>
+      </w:r>
+      <w:proofErr w:type="spellEnd"/>
+      <w:r>
+        <w:rPr>
+          <w:b/>
+          <w:lang w:val="pl-PL"/>
+        </w:rPr>
+        <w:t>, Wojciech Osiak</w:t>
       </w:r>
     </w:p>
     <w:p>
@@ -3529,8 +3545,16 @@
         <w:rPr>
           <w:lang w:val="pl-PL"/>
         </w:rPr>
-        <w:t>Zarządzania projektem – sugerowane JazzHub</w:t>
-      </w:r>
+        <w:t xml:space="preserve">Zarządzania projektem – sugerowane </w:t>
+      </w:r>
+      <w:proofErr w:type="spellStart"/>
+      <w:r>
+        <w:rPr>
+          <w:lang w:val="pl-PL"/>
+        </w:rPr>
+        <w:t>JazzHub</w:t>
+      </w:r>
+      <w:proofErr w:type="spellEnd"/>
     </w:p>
     <w:p>
       <w:pPr>
@@ -3571,8 +3595,30 @@
         <w:rPr>
           <w:lang w:val="pl-PL"/>
         </w:rPr>
-        <w:t>System obsługi defektów – np. Bitbucket, JazzHub</w:t>
-      </w:r>
+        <w:t xml:space="preserve">System obsługi defektów – np. </w:t>
+      </w:r>
+      <w:proofErr w:type="spellStart"/>
+      <w:r>
+        <w:rPr>
+          <w:lang w:val="pl-PL"/>
+        </w:rPr>
+        <w:t>Bitbucket</w:t>
+      </w:r>
+      <w:proofErr w:type="spellEnd"/>
+      <w:r>
+        <w:rPr>
+          <w:lang w:val="pl-PL"/>
+        </w:rPr>
+        <w:t xml:space="preserve">, </w:t>
+      </w:r>
+      <w:proofErr w:type="spellStart"/>
+      <w:r>
+        <w:rPr>
+          <w:lang w:val="pl-PL"/>
+        </w:rPr>
+        <w:t>JazzHub</w:t>
+      </w:r>
+      <w:proofErr w:type="spellEnd"/>
     </w:p>
     <w:p>
       <w:pPr>
@@ -3977,14 +4023,28 @@
         <w:rPr>
           <w:lang w:val="pl-PL"/>
         </w:rPr>
-        <w:t>Wystarczy sama tabela 2x2 (silne-słabe-szanse-zagrożenia)</w:t>
+        <w:t>Wystarczy sama tabela 2x2 (</w:t>
+      </w:r>
+      <w:proofErr w:type="spellStart"/>
+      <w:r>
+        <w:rPr>
+          <w:lang w:val="pl-PL"/>
+        </w:rPr>
+        <w:t>silne-słabe-szanse-zagrożenia</w:t>
+      </w:r>
+      <w:proofErr w:type="spellEnd"/>
+      <w:r>
+        <w:rPr>
+          <w:lang w:val="pl-PL"/>
+        </w:rPr>
+        <w:t>)</w:t>
       </w:r>
     </w:p>
     <w:tbl>
       <w:tblPr>
         <w:tblStyle w:val="Tabela-Siatka"/>
         <w:tblW w:w="0" w:type="auto"/>
-        <w:tblLook w:val="04A0"/>
+        <w:tblLook w:val="04A0" w:firstRow="1" w:lastRow="0" w:firstColumn="1" w:lastColumn="0" w:noHBand="0" w:noVBand="1"/>
       </w:tblPr>
       <w:tblGrid>
         <w:gridCol w:w="4390"/>
@@ -4003,6 +4063,7 @@
                 <w:lang w:val="pl-PL"/>
               </w:rPr>
             </w:pPr>
+            <w:proofErr w:type="spellStart"/>
             <w:r>
               <w:rPr>
                 <w:b/>
@@ -4010,6 +4071,7 @@
               </w:rPr>
               <w:t>Strenghts</w:t>
             </w:r>
+            <w:proofErr w:type="spellEnd"/>
           </w:p>
           <w:p>
             <w:pPr>
@@ -4117,6 +4179,7 @@
                 <w:lang w:val="pl-PL"/>
               </w:rPr>
             </w:pPr>
+            <w:proofErr w:type="spellStart"/>
             <w:r>
               <w:rPr>
                 <w:b/>
@@ -4124,6 +4187,7 @@
               </w:rPr>
               <w:t>Weaknesses</w:t>
             </w:r>
+            <w:proofErr w:type="spellEnd"/>
           </w:p>
           <w:p>
             <w:pPr>
@@ -4225,6 +4289,7 @@
                 <w:lang w:val="pl-PL"/>
               </w:rPr>
             </w:pPr>
+            <w:proofErr w:type="spellStart"/>
             <w:r>
               <w:rPr>
                 <w:b/>
@@ -4232,6 +4297,7 @@
               </w:rPr>
               <w:t>Opportunities</w:t>
             </w:r>
+            <w:proofErr w:type="spellEnd"/>
           </w:p>
           <w:p>
             <w:pPr>
@@ -4312,6 +4378,7 @@
                 <w:lang w:val="pl-PL"/>
               </w:rPr>
             </w:pPr>
+            <w:proofErr w:type="spellStart"/>
             <w:r>
               <w:rPr>
                 <w:b/>
@@ -4319,6 +4386,7 @@
               </w:rPr>
               <w:t>Threats</w:t>
             </w:r>
+            <w:proofErr w:type="spellEnd"/>
           </w:p>
           <w:p>
             <w:pPr>
@@ -4726,6 +4794,24 @@
     </w:p>
     <w:p>
       <w:pPr>
+        <w:rPr>
+          <w:rFonts w:eastAsiaTheme="majorEastAsia"/>
+          <w:b/>
+          <w:bCs/>
+          <w:sz w:val="28"/>
+          <w:szCs w:val="26"/>
+          <w:lang w:val="pl-PL"/>
+        </w:rPr>
+      </w:pPr>
+      <w:r>
+        <w:rPr>
+          <w:lang w:val="pl-PL"/>
+        </w:rPr>
+        <w:br w:type="page"/>
+      </w:r>
+    </w:p>
+    <w:p>
+      <w:pPr>
         <w:pStyle w:val="Nagwek3"/>
         <w:rPr>
           <w:lang w:val="pl-PL"/>
@@ -4735,6 +4821,7 @@
         <w:rPr>
           <w:lang w:val="pl-PL"/>
         </w:rPr>
+        <w:lastRenderedPageBreak/>
         <w:t>Ogranicz</w:t>
       </w:r>
       <w:r>
@@ -4781,19 +4868,238 @@
           <w:lang w:val="pl-PL"/>
         </w:rPr>
       </w:pPr>
-      <w:r>
-        <w:rPr>
-          <w:lang w:val="pl-PL"/>
-        </w:rPr>
-        <w:t>Tabelka</w:t>
-      </w:r>
+    </w:p>
+    <w:tbl>
+      <w:tblPr>
+        <w:tblStyle w:val="Tabela-Siatka"/>
+        <w:tblW w:w="0" w:type="auto"/>
+        <w:tblLook w:val="04A0" w:firstRow="1" w:lastRow="0" w:firstColumn="1" w:lastColumn="0" w:noHBand="0" w:noVBand="1"/>
+      </w:tblPr>
+      <w:tblGrid>
+        <w:gridCol w:w="4390"/>
+        <w:gridCol w:w="4390"/>
+      </w:tblGrid>
+      <w:tr>
+        <w:tc>
+          <w:tcPr>
+            <w:tcW w:w="4390" w:type="dxa"/>
+          </w:tcPr>
+          <w:p>
+            <w:pPr>
+              <w:rPr>
+                <w:lang w:val="pl-PL"/>
+              </w:rPr>
+            </w:pPr>
+            <w:r>
+              <w:rPr>
+                <w:lang w:val="pl-PL"/>
+              </w:rPr>
+              <w:t>Przepisy prawne</w:t>
+            </w:r>
+          </w:p>
+        </w:tc>
+        <w:tc>
+          <w:tcPr>
+            <w:tcW w:w="4390" w:type="dxa"/>
+          </w:tcPr>
+          <w:p>
+            <w:pPr>
+              <w:rPr>
+                <w:lang w:val="pl-PL"/>
+              </w:rPr>
+            </w:pPr>
+            <w:r>
+              <w:rPr>
+                <w:lang w:val="pl-PL"/>
+              </w:rPr>
+              <w:t>Zgodność z FIDE</w:t>
+            </w:r>
+          </w:p>
+          <w:p>
+            <w:pPr>
+              <w:rPr>
+                <w:lang w:val="pl-PL"/>
+              </w:rPr>
+            </w:pPr>
+            <w:r>
+              <w:rPr>
+                <w:lang w:val="pl-PL"/>
+              </w:rPr>
+              <w:t>Zgodność z regulaminem i polityką prywatności sklepów z aplikacjami</w:t>
+            </w:r>
+          </w:p>
+        </w:tc>
+      </w:tr>
+      <w:tr>
+        <w:tc>
+          <w:tcPr>
+            <w:tcW w:w="4390" w:type="dxa"/>
+          </w:tcPr>
+          <w:p>
+            <w:pPr>
+              <w:rPr>
+                <w:lang w:val="pl-PL"/>
+              </w:rPr>
+            </w:pPr>
+            <w:r>
+              <w:rPr>
+                <w:lang w:val="pl-PL"/>
+              </w:rPr>
+              <w:t>Technologia</w:t>
+            </w:r>
+          </w:p>
+        </w:tc>
+        <w:tc>
+          <w:tcPr>
+            <w:tcW w:w="4390" w:type="dxa"/>
+          </w:tcPr>
+          <w:p>
+            <w:pPr>
+              <w:rPr>
+                <w:lang w:val="pl-PL"/>
+              </w:rPr>
+            </w:pPr>
+            <w:proofErr w:type="spellStart"/>
+            <w:r>
+              <w:rPr>
+                <w:lang w:val="pl-PL"/>
+              </w:rPr>
+              <w:t>Dart+Flutter</w:t>
+            </w:r>
+            <w:proofErr w:type="spellEnd"/>
+          </w:p>
+        </w:tc>
+      </w:tr>
+      <w:tr>
+        <w:tc>
+          <w:tcPr>
+            <w:tcW w:w="4390" w:type="dxa"/>
+          </w:tcPr>
+          <w:p>
+            <w:pPr>
+              <w:rPr>
+                <w:lang w:val="pl-PL"/>
+              </w:rPr>
+            </w:pPr>
+            <w:r>
+              <w:rPr>
+                <w:lang w:val="pl-PL"/>
+              </w:rPr>
+              <w:t>Baza danych</w:t>
+            </w:r>
+          </w:p>
+        </w:tc>
+        <w:tc>
+          <w:tcPr>
+            <w:tcW w:w="4390" w:type="dxa"/>
+          </w:tcPr>
+          <w:p>
+            <w:pPr>
+              <w:rPr>
+                <w:lang w:val="pl-PL"/>
+              </w:rPr>
+            </w:pPr>
+            <w:proofErr w:type="spellStart"/>
+            <w:r>
+              <w:rPr>
+                <w:lang w:val="pl-PL"/>
+              </w:rPr>
+              <w:t>Firebase</w:t>
+            </w:r>
+            <w:proofErr w:type="spellEnd"/>
+          </w:p>
+        </w:tc>
+      </w:tr>
+      <w:tr>
+        <w:tc>
+          <w:tcPr>
+            <w:tcW w:w="4390" w:type="dxa"/>
+          </w:tcPr>
+          <w:p>
+            <w:pPr>
+              <w:rPr>
+                <w:lang w:val="pl-PL"/>
+              </w:rPr>
+            </w:pPr>
+            <w:r>
+              <w:rPr>
+                <w:lang w:val="pl-PL"/>
+              </w:rPr>
+              <w:t>Powiązania z innymi aplikacjami</w:t>
+            </w:r>
+          </w:p>
+        </w:tc>
+        <w:tc>
+          <w:tcPr>
+            <w:tcW w:w="4390" w:type="dxa"/>
+          </w:tcPr>
+          <w:p>
+            <w:pPr>
+              <w:rPr>
+                <w:lang w:val="pl-PL"/>
+              </w:rPr>
+            </w:pPr>
+            <w:r>
+              <w:rPr>
+                <w:lang w:val="pl-PL"/>
+              </w:rPr>
+              <w:t>Konto Google</w:t>
+            </w:r>
+          </w:p>
+        </w:tc>
+      </w:tr>
+      <w:tr>
+        <w:tc>
+          <w:tcPr>
+            <w:tcW w:w="4390" w:type="dxa"/>
+          </w:tcPr>
+          <w:p>
+            <w:pPr>
+              <w:rPr>
+                <w:lang w:val="pl-PL"/>
+              </w:rPr>
+            </w:pPr>
+            <w:r>
+              <w:rPr>
+                <w:lang w:val="pl-PL"/>
+              </w:rPr>
+              <w:t>Docelowa platforma sprzętowa</w:t>
+            </w:r>
+          </w:p>
+        </w:tc>
+        <w:tc>
+          <w:tcPr>
+            <w:tcW w:w="4390" w:type="dxa"/>
+          </w:tcPr>
+          <w:p>
+            <w:pPr>
+              <w:rPr>
+                <w:lang w:val="pl-PL"/>
+              </w:rPr>
+            </w:pPr>
+            <w:r>
+              <w:rPr>
+                <w:lang w:val="pl-PL"/>
+              </w:rPr>
+              <w:t>Urządzenia mobilne z systemami Android i iOS</w:t>
+            </w:r>
+          </w:p>
+        </w:tc>
+      </w:tr>
+    </w:tbl>
+    <w:p>
+      <w:pPr>
+        <w:rPr>
+          <w:lang w:val="pl-PL"/>
+        </w:rPr>
+      </w:pPr>
     </w:p>
     <w:p>
       <w:pPr>
         <w:pStyle w:val="Akapitzlist"/>
         <w:numPr>
           <w:ilvl w:val="0"/>
-          <w:numId w:val="34"/>
+          <w:numId w:val="35"/>
         </w:numPr>
         <w:rPr>
           <w:lang w:val="pl-PL"/>
@@ -4803,15 +5109,15 @@
         <w:rPr>
           <w:lang w:val="pl-PL"/>
         </w:rPr>
-        <w:t>Specyficzne technologie</w:t>
+        <w:t>Zgodność z FIDE – notacja używana do zapisu przebiegu partii w bazie danych powinna być zgodna z oficjalnymi zasadami FIDE. Dodatkowo system powinien śledzić przebieg każdej partii pod kątem nielegalnych posunięć zgodnie z zasadami szachowymi zawartymi w FIDE.</w:t>
       </w:r>
     </w:p>
     <w:p>
       <w:pPr>
         <w:pStyle w:val="Akapitzlist"/>
         <w:numPr>
-          <w:ilvl w:val="1"/>
-          <w:numId w:val="34"/>
+          <w:ilvl w:val="0"/>
+          <w:numId w:val="35"/>
         </w:numPr>
         <w:rPr>
           <w:lang w:val="pl-PL"/>
@@ -4821,15 +5127,27 @@
         <w:rPr>
           <w:lang w:val="pl-PL"/>
         </w:rPr>
-        <w:t>Język programowania: Dart+Flutter</w:t>
+        <w:t>Zgodność</w:t>
+      </w:r>
+      <w:r>
+        <w:rPr>
+          <w:lang w:val="pl-PL"/>
+        </w:rPr>
+        <w:t xml:space="preserve"> z </w:t>
+      </w:r>
+      <w:r>
+        <w:rPr>
+          <w:lang w:val="pl-PL"/>
+        </w:rPr>
+        <w:t>polityką prywatności sklepów z aplikacjami – wydanie aplikacji poprzez sklep z aplikacjami (np. Google Play) wymaga spełnienia regulaminu i polityki prywatności sklepu.</w:t>
       </w:r>
     </w:p>
     <w:p>
       <w:pPr>
         <w:pStyle w:val="Akapitzlist"/>
         <w:numPr>
-          <w:ilvl w:val="2"/>
-          <w:numId w:val="34"/>
+          <w:ilvl w:val="0"/>
+          <w:numId w:val="35"/>
         </w:numPr>
         <w:rPr>
           <w:lang w:val="pl-PL"/>
@@ -4839,16 +5157,49 @@
         <w:rPr>
           <w:lang w:val="pl-PL"/>
         </w:rPr>
-        <w:lastRenderedPageBreak/>
-        <w:t>System będzie aplikacją mobilną dostępną na systemy Android oraz iOS</w:t>
+        <w:t xml:space="preserve">Technologia – Zastosowanie </w:t>
+      </w:r>
+      <w:r>
+        <w:rPr>
+          <w:lang w:val="pl-PL"/>
+        </w:rPr>
+        <w:t xml:space="preserve">języka programowania </w:t>
+      </w:r>
+      <w:proofErr w:type="spellStart"/>
+      <w:r>
+        <w:rPr>
+          <w:lang w:val="pl-PL"/>
+        </w:rPr>
+        <w:t>Dart</w:t>
+      </w:r>
+      <w:proofErr w:type="spellEnd"/>
+      <w:r>
+        <w:rPr>
+          <w:lang w:val="pl-PL"/>
+        </w:rPr>
+        <w:t xml:space="preserve"> i pakietu UI </w:t>
+      </w:r>
+      <w:proofErr w:type="spellStart"/>
+      <w:r>
+        <w:rPr>
+          <w:lang w:val="pl-PL"/>
+        </w:rPr>
+        <w:t>Flutter</w:t>
+      </w:r>
+      <w:proofErr w:type="spellEnd"/>
+      <w:r>
+        <w:rPr>
+          <w:lang w:val="pl-PL"/>
+        </w:rPr>
+        <w:t xml:space="preserve"> pozwala na łatwe przygotowanie GUI i funkcjonalności aplikacji na systemy Android i iOS bazujących na jednej bazie kodu.</w:t>
       </w:r>
     </w:p>
     <w:p>
       <w:pPr>
         <w:pStyle w:val="Akapitzlist"/>
         <w:numPr>
-          <w:ilvl w:val="1"/>
-          <w:numId w:val="34"/>
+          <w:ilvl w:val="0"/>
+          <w:numId w:val="35"/>
         </w:numPr>
         <w:rPr>
           <w:lang w:val="pl-PL"/>
@@ -4858,15 +5209,49 @@
         <w:rPr>
           <w:lang w:val="pl-PL"/>
         </w:rPr>
-        <w:t>Baza danych: Firebase</w:t>
+        <w:t xml:space="preserve">Baza danych </w:t>
+      </w:r>
+      <w:r>
+        <w:rPr>
+          <w:lang w:val="pl-PL"/>
+        </w:rPr>
+        <w:t xml:space="preserve">– aplikacje </w:t>
+      </w:r>
+      <w:proofErr w:type="spellStart"/>
+      <w:r>
+        <w:rPr>
+          <w:lang w:val="pl-PL"/>
+        </w:rPr>
+        <w:t>Flutter</w:t>
+      </w:r>
+      <w:proofErr w:type="spellEnd"/>
+      <w:r>
+        <w:rPr>
+          <w:lang w:val="pl-PL"/>
+        </w:rPr>
+        <w:t xml:space="preserve"> pozwalają na łatwe połączenie z bazami danych </w:t>
+      </w:r>
+      <w:proofErr w:type="spellStart"/>
+      <w:r>
+        <w:rPr>
+          <w:lang w:val="pl-PL"/>
+        </w:rPr>
+        <w:t>Firebase</w:t>
+      </w:r>
+      <w:proofErr w:type="spellEnd"/>
+      <w:r>
+        <w:rPr>
+          <w:lang w:val="pl-PL"/>
+        </w:rPr>
+        <w:t>, za pośrednictwem wbudowanego API.</w:t>
       </w:r>
     </w:p>
     <w:p>
       <w:pPr>
         <w:pStyle w:val="Akapitzlist"/>
         <w:numPr>
-          <w:ilvl w:val="2"/>
-          <w:numId w:val="34"/>
+          <w:ilvl w:val="0"/>
+          <w:numId w:val="35"/>
         </w:numPr>
         <w:rPr>
           <w:lang w:val="pl-PL"/>
@@ -4876,7 +5261,39 @@
         <w:rPr>
           <w:lang w:val="pl-PL"/>
         </w:rPr>
-        <w:t>Konto wewnątrz systemu powiązane będzie z konkretnym kontem Google</w:t>
+        <w:t xml:space="preserve">Powiązania z innymi aplikacjami – baza danych </w:t>
+      </w:r>
+      <w:proofErr w:type="spellStart"/>
+      <w:r>
+        <w:rPr>
+          <w:lang w:val="pl-PL"/>
+        </w:rPr>
+        <w:t>Firebase</w:t>
+      </w:r>
+      <w:proofErr w:type="spellEnd"/>
+      <w:r>
+        <w:rPr>
+          <w:lang w:val="pl-PL"/>
+        </w:rPr>
+        <w:t xml:space="preserve"> pozwala na łatwe rozróżnienie i logowanie użytkowników do aplikacji za pośrednictwem ich konta Google.</w:t>
+      </w:r>
+    </w:p>
+    <w:p>
+      <w:pPr>
+        <w:pStyle w:val="Akapitzlist"/>
+        <w:numPr>
+          <w:ilvl w:val="0"/>
+          <w:numId w:val="35"/>
+        </w:numPr>
+        <w:rPr>
+          <w:lang w:val="pl-PL"/>
+        </w:rPr>
+      </w:pPr>
+      <w:r>
+        <w:rPr>
+          <w:lang w:val="pl-PL"/>
+        </w:rPr>
+        <w:t>Docelowa platforma sprzętowa – ponieważ w dzisiejszych czasach każdy nosi przy sobie telefon, aplikacja mobilna pozwala na łatwy dostęp do danych turniejowych nawet w trakcie turnieju.</w:t>
       </w:r>
     </w:p>
     <w:p>
@@ -4951,6 +5368,12 @@
         </w:rPr>
         <w:t>Użycie przez organizatora do stworzenia par turniejowych</w:t>
       </w:r>
+      <w:r>
+        <w:rPr>
+          <w:lang w:val="pl-PL"/>
+        </w:rPr>
+        <w:t xml:space="preserve"> między graczami</w:t>
+      </w:r>
     </w:p>
     <w:p>
       <w:pPr>
@@ -5075,6 +5498,7 @@
         <w:rPr>
           <w:lang w:val="pl-PL"/>
         </w:rPr>
+        <w:lastRenderedPageBreak/>
         <w:t>Użycie przez trenera</w:t>
       </w:r>
       <w:r>
@@ -5131,7 +5555,7 @@
           <w:lang w:val="pl-PL" w:eastAsia="pl-PL"/>
         </w:rPr>
         <w:drawing>
-          <wp:anchor distT="0" distB="0" distL="114300" distR="114300" simplePos="0" relativeHeight="251663360" behindDoc="0" locked="0" layoutInCell="1" allowOverlap="1">
+          <wp:anchor distT="0" distB="0" distL="114300" distR="114300" simplePos="0" relativeHeight="251663360" behindDoc="0" locked="0" layoutInCell="1" allowOverlap="1" wp14:anchorId="275464A0" wp14:editId="6BA5099E">
             <wp:simplePos x="0" y="0"/>
             <wp:positionH relativeFrom="column">
               <wp:posOffset>19050</wp:posOffset>
@@ -5299,9 +5723,8 @@
           <w:noProof/>
           <w:lang w:val="pl-PL" w:eastAsia="pl-PL"/>
         </w:rPr>
-        <w:lastRenderedPageBreak/>
         <w:drawing>
-          <wp:anchor distT="0" distB="0" distL="114300" distR="114300" simplePos="0" relativeHeight="251662336" behindDoc="0" locked="0" layoutInCell="1" allowOverlap="1">
+          <wp:anchor distT="0" distB="0" distL="114300" distR="114300" simplePos="0" relativeHeight="251662336" behindDoc="0" locked="0" layoutInCell="1" allowOverlap="1" wp14:anchorId="356EE048" wp14:editId="799EFF59">
             <wp:simplePos x="0" y="0"/>
             <wp:positionH relativeFrom="column">
               <wp:posOffset>19050</wp:posOffset>
@@ -5589,7 +6012,6 @@
         <w:rPr>
           <w:lang w:val="pl-PL"/>
         </w:rPr>
-        <w:lastRenderedPageBreak/>
         <w:t>Przypadek 3: Gracz sprawdza dostępne informacje na temat swojego następnego przeciwnika</w:t>
       </w:r>
     </w:p>
@@ -5605,7 +6027,7 @@
           <w:lang w:val="pl-PL" w:eastAsia="pl-PL"/>
         </w:rPr>
         <w:drawing>
-          <wp:anchor distT="0" distB="0" distL="114300" distR="114300" simplePos="0" relativeHeight="251661312" behindDoc="0" locked="0" layoutInCell="1" allowOverlap="1">
+          <wp:anchor distT="0" distB="0" distL="114300" distR="114300" simplePos="0" relativeHeight="251661312" behindDoc="0" locked="0" layoutInCell="1" allowOverlap="1" wp14:anchorId="63B6E753" wp14:editId="7AD54DDD">
             <wp:simplePos x="0" y="0"/>
             <wp:positionH relativeFrom="column">
               <wp:posOffset>19050</wp:posOffset>
@@ -5865,7 +6287,6 @@
         <w:rPr>
           <w:lang w:val="pl-PL"/>
         </w:rPr>
-        <w:lastRenderedPageBreak/>
         <w:t>Przypadek 4: Gracz sprawdza w systemie przydzielone mu stanowisko przy rozgrywaniu następnej partii</w:t>
       </w:r>
     </w:p>
@@ -5881,7 +6302,7 @@
           <w:lang w:val="pl-PL" w:eastAsia="pl-PL"/>
         </w:rPr>
         <w:drawing>
-          <wp:anchor distT="0" distB="0" distL="114300" distR="114300" simplePos="0" relativeHeight="251660288" behindDoc="0" locked="0" layoutInCell="1" allowOverlap="1">
+          <wp:anchor distT="0" distB="0" distL="114300" distR="114300" simplePos="0" relativeHeight="251660288" behindDoc="0" locked="0" layoutInCell="1" allowOverlap="1" wp14:anchorId="64191B02" wp14:editId="322E0228">
             <wp:simplePos x="0" y="0"/>
             <wp:positionH relativeFrom="column">
               <wp:posOffset>19050</wp:posOffset>
@@ -6169,7 +6590,6 @@
         <w:rPr>
           <w:lang w:val="pl-PL"/>
         </w:rPr>
-        <w:lastRenderedPageBreak/>
         <w:t>Przypadek 5: Gracz trenuje przez partią z danym przeciwnikiem</w:t>
       </w:r>
     </w:p>
@@ -6185,7 +6605,7 @@
           <w:lang w:val="pl-PL" w:eastAsia="pl-PL"/>
         </w:rPr>
         <w:drawing>
-          <wp:anchor distT="0" distB="0" distL="114300" distR="114300" simplePos="0" relativeHeight="251659264" behindDoc="0" locked="0" layoutInCell="1" allowOverlap="1">
+          <wp:anchor distT="0" distB="0" distL="114300" distR="114300" simplePos="0" relativeHeight="251659264" behindDoc="0" locked="0" layoutInCell="1" allowOverlap="1" wp14:anchorId="2A15779F" wp14:editId="149AE65B">
             <wp:simplePos x="0" y="0"/>
             <wp:positionH relativeFrom="column">
               <wp:posOffset>19050</wp:posOffset>
@@ -6494,7 +6914,6 @@
         <w:rPr>
           <w:lang w:val="pl-PL"/>
         </w:rPr>
-        <w:lastRenderedPageBreak/>
         <w:t>Przypadek 6: Trener oraz podopieczny (gracz) używają aplikacji bezpośrednio przed partią w celu powtórzenia najważniejszych taktyk, które wypracowali</w:t>
       </w:r>
     </w:p>
@@ -6510,7 +6929,7 @@
           <w:lang w:val="pl-PL" w:eastAsia="pl-PL"/>
         </w:rPr>
         <w:drawing>
-          <wp:anchor distT="0" distB="0" distL="114300" distR="114300" simplePos="0" relativeHeight="251658240" behindDoc="0" locked="0" layoutInCell="1" allowOverlap="1">
+          <wp:anchor distT="0" distB="0" distL="114300" distR="114300" simplePos="0" relativeHeight="251658240" behindDoc="0" locked="0" layoutInCell="1" allowOverlap="1" wp14:anchorId="1583F180" wp14:editId="01D47712">
             <wp:simplePos x="0" y="0"/>
             <wp:positionH relativeFrom="column">
               <wp:posOffset>19050</wp:posOffset>
@@ -6743,7 +7162,6 @@
         <w:rPr>
           <w:lang w:val="pl-PL"/>
         </w:rPr>
-        <w:lastRenderedPageBreak/>
         <w:t>Szczegółowy opis wymagań</w:t>
       </w:r>
     </w:p>
@@ -7276,7 +7694,6 @@
         <w:rPr>
           <w:lang w:val="pl-PL"/>
         </w:rPr>
-        <w:lastRenderedPageBreak/>
         <w:t xml:space="preserve">Numer – </w:t>
       </w:r>
       <w:r>
@@ -8215,7 +8632,6 @@
         <w:rPr>
           <w:lang w:val="pl-PL"/>
         </w:rPr>
-        <w:lastRenderedPageBreak/>
         <w:t xml:space="preserve">Numer – </w:t>
       </w:r>
       <w:r>
@@ -8646,7 +9062,6 @@
         <w:rPr>
           <w:lang w:val="pl-PL"/>
         </w:rPr>
-        <w:lastRenderedPageBreak/>
         <w:t xml:space="preserve">Numer – </w:t>
       </w:r>
       <w:r>
@@ -9105,7 +9520,6 @@
         <w:rPr>
           <w:lang w:val="pl-PL"/>
         </w:rPr>
-        <w:lastRenderedPageBreak/>
         <w:t xml:space="preserve">Numer – </w:t>
       </w:r>
       <w:r>
@@ -9437,8 +9851,16 @@
         <w:rPr>
           <w:lang w:val="pl-PL"/>
         </w:rPr>
-        <w:t>Trener ustala z graczem listę przydatnych zagrań</w:t>
-      </w:r>
+        <w:t xml:space="preserve">Trener ustala z graczem listę przydatnych </w:t>
+      </w:r>
+      <w:proofErr w:type="spellStart"/>
+      <w:r>
+        <w:rPr>
+          <w:lang w:val="pl-PL"/>
+        </w:rPr>
+        <w:t>zagrań</w:t>
+      </w:r>
+      <w:proofErr w:type="spellEnd"/>
     </w:p>
     <w:p>
       <w:pPr>
@@ -9456,7 +9878,22 @@
         <w:rPr>
           <w:lang w:val="pl-PL"/>
         </w:rPr>
-        <w:t>Lista ta posłuży do wypracowania zagrań, które mają za zadanie pomóc graczowi wygrać partię</w:t>
+        <w:lastRenderedPageBreak/>
+        <w:t xml:space="preserve">Lista ta posłuży do wypracowania </w:t>
+      </w:r>
+      <w:proofErr w:type="spellStart"/>
+      <w:r>
+        <w:rPr>
+          <w:lang w:val="pl-PL"/>
+        </w:rPr>
+        <w:t>zagrań</w:t>
+      </w:r>
+      <w:proofErr w:type="spellEnd"/>
+      <w:r>
+        <w:rPr>
+          <w:lang w:val="pl-PL"/>
+        </w:rPr>
+        <w:t>, które mają za zadanie pomóc graczowi wygrać partię</w:t>
       </w:r>
     </w:p>
     <w:p>
@@ -9680,7 +10117,6 @@
         <w:rPr>
           <w:lang w:val="pl-PL"/>
         </w:rPr>
-        <w:lastRenderedPageBreak/>
         <w:t>Wymagania niefunkcjonalne</w:t>
       </w:r>
       <w:bookmarkEnd w:id="12"/>
@@ -9713,7 +10149,31 @@
         <w:rPr>
           <w:lang w:val="pl-PL"/>
         </w:rPr>
-        <w:t>Aplikacja wydana na systemy Android oraz iOS jest zoptymalizowna pod kątem wielu urządzeń mobilnych. Sam system nie potrzebuje bardzo wyskich wymagań sprzętowych, jest w stanie działać płynnie na praktycznie każdym telefonie pracującym pod kontrolom podanego wyżej systemu operacyjnego.</w:t>
+        <w:t xml:space="preserve">Aplikacja wydana na systemy Android oraz iOS jest </w:t>
+      </w:r>
+      <w:r>
+        <w:rPr>
+          <w:lang w:val="pl-PL"/>
+        </w:rPr>
+        <w:t>zoptymalizowana</w:t>
+      </w:r>
+      <w:r>
+        <w:rPr>
+          <w:lang w:val="pl-PL"/>
+        </w:rPr>
+        <w:t xml:space="preserve"> pod kątem wielu urządzeń mobilnych. Sam system nie potrzebuje bardzo wys</w:t>
+      </w:r>
+      <w:r>
+        <w:rPr>
+          <w:lang w:val="pl-PL"/>
+        </w:rPr>
+        <w:t>o</w:t>
+      </w:r>
+      <w:r>
+        <w:rPr>
+          <w:lang w:val="pl-PL"/>
+        </w:rPr>
+        <w:t>kich wymagań sprzętowych, jest w stanie działać płynnie na praktycznie każdym telefonie pracującym pod kontrolom podanego wyżej systemu operacyjnego.</w:t>
       </w:r>
     </w:p>
     <w:p>
@@ -9731,7 +10191,19 @@
         <w:rPr>
           <w:lang w:val="pl-PL"/>
         </w:rPr>
-        <w:t>Zaszyfrowane dane użytkowników są przechowywane na wewnętrzym zabezpieczonym serwerze. Dodatkowo istnieje kopia zapasowa wszystkich plików na serwerze zewnętrznym w razie awarii bądź uszkodzenia czy ataku wymierzonego w naszą firmę.</w:t>
+        <w:t xml:space="preserve">Zaszyfrowane dane użytkowników są przechowywane na </w:t>
+      </w:r>
+      <w:r>
+        <w:rPr>
+          <w:lang w:val="pl-PL"/>
+        </w:rPr>
+        <w:t>wewnętrznym</w:t>
+      </w:r>
+      <w:r>
+        <w:rPr>
+          <w:lang w:val="pl-PL"/>
+        </w:rPr>
+        <w:t xml:space="preserve"> zabezpieczonym serwerze. Dodatkowo istnieje kopia zapasowa wszystkich plików na serwerze zewnętrznym w razie awarii bądź uszkodzenia czy ataku wymierzonego w naszą firmę.</w:t>
       </w:r>
     </w:p>
     <w:p>
@@ -9749,7 +10221,33 @@
         <w:rPr>
           <w:lang w:val="pl-PL"/>
         </w:rPr>
-        <w:t>Pliki użytkowników są zaszyfrowane, co uniemożliwia pozyskanie z nich cennych danych osobowych osobom, które nie są do tego upoważnione. Dodatkowo, każda osoba posiada własne konto, które jest zabezpieczone hasłem. Oprócz tego, można użyć opcji weryfkacji dwuetapowej przy logowaniu: token będzie wysłany jako SMS lub na podany przy rejestracji adres e-mail.</w:t>
+        <w:t>Pliki użytkowników są zaszyfrowane, co uniemożliwia pozyskanie z nich cennych danych osobowych osobom, które nie są do tego upoważnione. Dodatkowo, każda osoba posiada własne konto, które jest zabezpieczone hasłem. Oprócz tego, można użyć opcji weryf</w:t>
+      </w:r>
+      <w:r>
+        <w:rPr>
+          <w:lang w:val="pl-PL"/>
+        </w:rPr>
+        <w:t>i</w:t>
+      </w:r>
+      <w:r>
+        <w:rPr>
+          <w:lang w:val="pl-PL"/>
+        </w:rPr>
+        <w:t xml:space="preserve">kacji dwuetapowej przy logowaniu: </w:t>
+      </w:r>
+      <w:proofErr w:type="spellStart"/>
+      <w:r>
+        <w:rPr>
+          <w:lang w:val="pl-PL"/>
+        </w:rPr>
+        <w:t>token</w:t>
+      </w:r>
+      <w:proofErr w:type="spellEnd"/>
+      <w:r>
+        <w:rPr>
+          <w:lang w:val="pl-PL"/>
+        </w:rPr>
+        <w:t xml:space="preserve"> będzie wysłany jako SMS lub na podany przy rejestracji adres e-mail.</w:t>
       </w:r>
     </w:p>
     <w:p>
@@ -9911,7 +10409,49 @@
         <w:rPr>
           <w:lang w:val="pl-PL"/>
         </w:rPr>
-        <w:t>. szkolenie, rozruch, konfiguracja, serwis – może obejmować różne wydania (tj. o różnej funkcjonalności – personal, professional, enterprise) i wersje (1.0, 1.5, itd.)</w:t>
+        <w:t xml:space="preserve">. szkolenie, rozruch, konfiguracja, serwis – może obejmować różne wydania (tj. o różnej funkcjonalności – </w:t>
+      </w:r>
+      <w:proofErr w:type="spellStart"/>
+      <w:r>
+        <w:rPr>
+          <w:lang w:val="pl-PL"/>
+        </w:rPr>
+        <w:t>personal</w:t>
+      </w:r>
+      <w:proofErr w:type="spellEnd"/>
+      <w:r>
+        <w:rPr>
+          <w:lang w:val="pl-PL"/>
+        </w:rPr>
+        <w:t xml:space="preserve">, </w:t>
+      </w:r>
+      <w:proofErr w:type="spellStart"/>
+      <w:r>
+        <w:rPr>
+          <w:lang w:val="pl-PL"/>
+        </w:rPr>
+        <w:t>professional</w:t>
+      </w:r>
+      <w:proofErr w:type="spellEnd"/>
+      <w:r>
+        <w:rPr>
+          <w:lang w:val="pl-PL"/>
+        </w:rPr>
+        <w:t xml:space="preserve">, </w:t>
+      </w:r>
+      <w:proofErr w:type="spellStart"/>
+      <w:r>
+        <w:rPr>
+          <w:lang w:val="pl-PL"/>
+        </w:rPr>
+        <w:t>enterprise</w:t>
+      </w:r>
+      <w:proofErr w:type="spellEnd"/>
+      <w:r>
+        <w:rPr>
+          <w:lang w:val="pl-PL"/>
+        </w:rPr>
+        <w:t>) i wersje (1.0, 1.5, itd.)</w:t>
       </w:r>
     </w:p>
     <w:p>
@@ -10051,7 +10591,21 @@
         <w:rPr>
           <w:lang w:val="pl-PL"/>
         </w:rPr>
-        <w:t>Działania w odniesieniu do poszczególnych ryzyk.</w:t>
+        <w:t xml:space="preserve">Działania w odniesieniu do poszczególnych </w:t>
+      </w:r>
+      <w:proofErr w:type="spellStart"/>
+      <w:r>
+        <w:rPr>
+          <w:lang w:val="pl-PL"/>
+        </w:rPr>
+        <w:t>ryzyk</w:t>
+      </w:r>
+      <w:proofErr w:type="spellEnd"/>
+      <w:r>
+        <w:rPr>
+          <w:lang w:val="pl-PL"/>
+        </w:rPr>
+        <w:t>.</w:t>
       </w:r>
     </w:p>
     <w:p>
@@ -11302,15 +11856,15 @@
 </file>
 
 <file path=word/endnotes.xml><?xml version="1.0" encoding="utf-8"?>
-<w:endnotes xmlns:ve="http://schemas.openxmlformats.org/markup-compatibility/2006" xmlns:o="urn:schemas-microsoft-com:office:office" xmlns:r="http://schemas.openxmlformats.org/officeDocument/2006/relationships" xmlns:m="http://schemas.openxmlformats.org/officeDocument/2006/math" xmlns:v="urn:schemas-microsoft-com:vml" xmlns:wp="http://schemas.openxmlformats.org/drawingml/2006/wordprocessingDrawing" xmlns:w10="urn:schemas-microsoft-com:office:word" xmlns:w="http://schemas.openxmlformats.org/wordprocessingml/2006/main" xmlns:wne="http://schemas.microsoft.com/office/word/2006/wordml">
-  <w:endnote w:type="separator" w:id="0">
+<w:endnotes xmlns:wpc="http://schemas.microsoft.com/office/word/2010/wordprocessingCanvas" xmlns:cx="http://schemas.microsoft.com/office/drawing/2014/chartex" xmlns:cx1="http://schemas.microsoft.com/office/drawing/2015/9/8/chartex" xmlns:cx2="http://schemas.microsoft.com/office/drawing/2015/10/21/chartex" xmlns:cx3="http://schemas.microsoft.com/office/drawing/2016/5/9/chartex" xmlns:cx4="http://schemas.microsoft.com/office/drawing/2016/5/10/chartex" xmlns:cx5="http://schemas.microsoft.com/office/drawing/2016/5/11/chartex" xmlns:cx6="http://schemas.microsoft.com/office/drawing/2016/5/12/chartex" xmlns:cx7="http://schemas.microsoft.com/office/drawing/2016/5/13/chartex" xmlns:cx8="http://schemas.microsoft.com/office/drawing/2016/5/14/chartex" xmlns:mc="http://schemas.openxmlformats.org/markup-compatibility/2006" xmlns:aink="http://schemas.microsoft.com/office/drawing/2016/ink" xmlns:am3d="http://schemas.microsoft.com/office/drawing/2017/model3d" xmlns:o="urn:schemas-microsoft-com:office:office" xmlns:r="http://schemas.openxmlformats.org/officeDocument/2006/relationships" xmlns:m="http://schemas.openxmlformats.org/officeDocument/2006/math" xmlns:v="urn:schemas-microsoft-com:vml" xmlns:wp14="http://schemas.microsoft.com/office/word/2010/wordprocessingDrawing" xmlns:wp="http://schemas.openxmlformats.org/drawingml/2006/wordprocessingDrawing" xmlns:w10="urn:schemas-microsoft-com:office:word" xmlns:w="http://schemas.openxmlformats.org/wordprocessingml/2006/main" xmlns:w14="http://schemas.microsoft.com/office/word/2010/wordml" xmlns:w15="http://schemas.microsoft.com/office/word/2012/wordml" xmlns:w16cex="http://schemas.microsoft.com/office/word/2018/wordml/cex" xmlns:w16cid="http://schemas.microsoft.com/office/word/2016/wordml/cid" xmlns:w16="http://schemas.microsoft.com/office/word/2018/wordml" xmlns:w16se="http://schemas.microsoft.com/office/word/2015/wordml/symex" xmlns:wpg="http://schemas.microsoft.com/office/word/2010/wordprocessingGroup" xmlns:wpi="http://schemas.microsoft.com/office/word/2010/wordprocessingInk" xmlns:wne="http://schemas.microsoft.com/office/word/2006/wordml" xmlns:wps="http://schemas.microsoft.com/office/word/2010/wordprocessingShape" mc:Ignorable="w14 w15 w16se w16cid w16 w16cex wp14">
+  <w:endnote w:type="separator" w:id="-1">
     <w:p>
       <w:r>
         <w:separator/>
       </w:r>
     </w:p>
   </w:endnote>
-  <w:endnote w:type="continuationSeparator" w:id="1">
+  <w:endnote w:type="continuationSeparator" w:id="0">
     <w:p>
       <w:r>
         <w:continuationSeparator/>
@@ -11321,15 +11875,15 @@
 </file>
 
 <file path=word/footnotes.xml><?xml version="1.0" encoding="utf-8"?>
-<w:footnotes xmlns:ve="http://schemas.openxmlformats.org/markup-compatibility/2006" xmlns:o="urn:schemas-microsoft-com:office:office" xmlns:r="http://schemas.openxmlformats.org/officeDocument/2006/relationships" xmlns:m="http://schemas.openxmlformats.org/officeDocument/2006/math" xmlns:v="urn:schemas-microsoft-com:vml" xmlns:wp="http://schemas.openxmlformats.org/drawingml/2006/wordprocessingDrawing" xmlns:w10="urn:schemas-microsoft-com:office:word" xmlns:w="http://schemas.openxmlformats.org/wordprocessingml/2006/main" xmlns:wne="http://schemas.microsoft.com/office/word/2006/wordml">
-  <w:footnote w:type="separator" w:id="0">
+<w:footnotes xmlns:wpc="http://schemas.microsoft.com/office/word/2010/wordprocessingCanvas" xmlns:cx="http://schemas.microsoft.com/office/drawing/2014/chartex" xmlns:cx1="http://schemas.microsoft.com/office/drawing/2015/9/8/chartex" xmlns:cx2="http://schemas.microsoft.com/office/drawing/2015/10/21/chartex" xmlns:cx3="http://schemas.microsoft.com/office/drawing/2016/5/9/chartex" xmlns:cx4="http://schemas.microsoft.com/office/drawing/2016/5/10/chartex" xmlns:cx5="http://schemas.microsoft.com/office/drawing/2016/5/11/chartex" xmlns:cx6="http://schemas.microsoft.com/office/drawing/2016/5/12/chartex" xmlns:cx7="http://schemas.microsoft.com/office/drawing/2016/5/13/chartex" xmlns:cx8="http://schemas.microsoft.com/office/drawing/2016/5/14/chartex" xmlns:mc="http://schemas.openxmlformats.org/markup-compatibility/2006" xmlns:aink="http://schemas.microsoft.com/office/drawing/2016/ink" xmlns:am3d="http://schemas.microsoft.com/office/drawing/2017/model3d" xmlns:o="urn:schemas-microsoft-com:office:office" xmlns:r="http://schemas.openxmlformats.org/officeDocument/2006/relationships" xmlns:m="http://schemas.openxmlformats.org/officeDocument/2006/math" xmlns:v="urn:schemas-microsoft-com:vml" xmlns:wp14="http://schemas.microsoft.com/office/word/2010/wordprocessingDrawing" xmlns:wp="http://schemas.openxmlformats.org/drawingml/2006/wordprocessingDrawing" xmlns:w10="urn:schemas-microsoft-com:office:word" xmlns:w="http://schemas.openxmlformats.org/wordprocessingml/2006/main" xmlns:w14="http://schemas.microsoft.com/office/word/2010/wordml" xmlns:w15="http://schemas.microsoft.com/office/word/2012/wordml" xmlns:w16cex="http://schemas.microsoft.com/office/word/2018/wordml/cex" xmlns:w16cid="http://schemas.microsoft.com/office/word/2016/wordml/cid" xmlns:w16="http://schemas.microsoft.com/office/word/2018/wordml" xmlns:w16se="http://schemas.microsoft.com/office/word/2015/wordml/symex" xmlns:wpg="http://schemas.microsoft.com/office/word/2010/wordprocessingGroup" xmlns:wpi="http://schemas.microsoft.com/office/word/2010/wordprocessingInk" xmlns:wne="http://schemas.microsoft.com/office/word/2006/wordml" xmlns:wps="http://schemas.microsoft.com/office/word/2010/wordprocessingShape" mc:Ignorable="w14 w15 w16se w16cid w16 w16cex wp14">
+  <w:footnote w:type="separator" w:id="-1">
     <w:p>
       <w:r>
         <w:separator/>
       </w:r>
     </w:p>
   </w:footnote>
-  <w:footnote w:type="continuationSeparator" w:id="1">
+  <w:footnote w:type="continuationSeparator" w:id="0">
     <w:p>
       <w:r>
         <w:continuationSeparator/>
@@ -11340,8 +11894,8 @@
 </file>
 
 <file path=word/numbering.xml><?xml version="1.0" encoding="utf-8"?>
-<w:numbering xmlns:ve="http://schemas.openxmlformats.org/markup-compatibility/2006" xmlns:o="urn:schemas-microsoft-com:office:office" xmlns:r="http://schemas.openxmlformats.org/officeDocument/2006/relationships" xmlns:m="http://schemas.openxmlformats.org/officeDocument/2006/math" xmlns:v="urn:schemas-microsoft-com:vml" xmlns:wp="http://schemas.openxmlformats.org/drawingml/2006/wordprocessingDrawing" xmlns:w10="urn:schemas-microsoft-com:office:word" xmlns:w="http://schemas.openxmlformats.org/wordprocessingml/2006/main" xmlns:wne="http://schemas.microsoft.com/office/word/2006/wordml">
-  <w:abstractNum w:abstractNumId="0">
+<w:numbering xmlns:wpc="http://schemas.microsoft.com/office/word/2010/wordprocessingCanvas" xmlns:cx="http://schemas.microsoft.com/office/drawing/2014/chartex" xmlns:cx1="http://schemas.microsoft.com/office/drawing/2015/9/8/chartex" xmlns:cx2="http://schemas.microsoft.com/office/drawing/2015/10/21/chartex" xmlns:cx3="http://schemas.microsoft.com/office/drawing/2016/5/9/chartex" xmlns:cx4="http://schemas.microsoft.com/office/drawing/2016/5/10/chartex" xmlns:cx5="http://schemas.microsoft.com/office/drawing/2016/5/11/chartex" xmlns:cx6="http://schemas.microsoft.com/office/drawing/2016/5/12/chartex" xmlns:cx7="http://schemas.microsoft.com/office/drawing/2016/5/13/chartex" xmlns:cx8="http://schemas.microsoft.com/office/drawing/2016/5/14/chartex" xmlns:mc="http://schemas.openxmlformats.org/markup-compatibility/2006" xmlns:aink="http://schemas.microsoft.com/office/drawing/2016/ink" xmlns:am3d="http://schemas.microsoft.com/office/drawing/2017/model3d" xmlns:o="urn:schemas-microsoft-com:office:office" xmlns:r="http://schemas.openxmlformats.org/officeDocument/2006/relationships" xmlns:m="http://schemas.openxmlformats.org/officeDocument/2006/math" xmlns:v="urn:schemas-microsoft-com:vml" xmlns:wp14="http://schemas.microsoft.com/office/word/2010/wordprocessingDrawing" xmlns:wp="http://schemas.openxmlformats.org/drawingml/2006/wordprocessingDrawing" xmlns:w10="urn:schemas-microsoft-com:office:word" xmlns:w="http://schemas.openxmlformats.org/wordprocessingml/2006/main" xmlns:w14="http://schemas.microsoft.com/office/word/2010/wordml" xmlns:w15="http://schemas.microsoft.com/office/word/2012/wordml" xmlns:w16cex="http://schemas.microsoft.com/office/word/2018/wordml/cex" xmlns:w16cid="http://schemas.microsoft.com/office/word/2016/wordml/cid" xmlns:w16="http://schemas.microsoft.com/office/word/2018/wordml" xmlns:w16se="http://schemas.microsoft.com/office/word/2015/wordml/symex" xmlns:wpg="http://schemas.microsoft.com/office/word/2010/wordprocessingGroup" xmlns:wpi="http://schemas.microsoft.com/office/word/2010/wordprocessingInk" xmlns:wne="http://schemas.microsoft.com/office/word/2006/wordml" xmlns:wps="http://schemas.microsoft.com/office/word/2010/wordprocessingShape" mc:Ignorable="w14 w15 w16se w16cid w16 w16cex wp14">
+  <w:abstractNum w:abstractNumId="0" w15:restartNumberingAfterBreak="0">
     <w:nsid w:val="DB3182C0"/>
     <w:multiLevelType w:val="hybridMultilevel"/>
     <w:tmpl w:val="C3C85614"/>
@@ -11454,7 +12008,7 @@
       </w:pPr>
     </w:lvl>
   </w:abstractNum>
-  <w:abstractNum w:abstractNumId="1">
+  <w:abstractNum w:abstractNumId="1" w15:restartNumberingAfterBreak="0">
     <w:nsid w:val="02B333E8"/>
     <w:multiLevelType w:val="multilevel"/>
     <w:tmpl w:val="19C03C30"/>
@@ -11566,7 +12120,7 @@
       </w:rPr>
     </w:lvl>
   </w:abstractNum>
-  <w:abstractNum w:abstractNumId="2">
+  <w:abstractNum w:abstractNumId="2" w15:restartNumberingAfterBreak="0">
     <w:nsid w:val="03951849"/>
     <w:multiLevelType w:val="hybridMultilevel"/>
     <w:tmpl w:val="9726F3F4"/>
@@ -11652,7 +12206,7 @@
       </w:pPr>
     </w:lvl>
   </w:abstractNum>
-  <w:abstractNum w:abstractNumId="3">
+  <w:abstractNum w:abstractNumId="3" w15:restartNumberingAfterBreak="0">
     <w:nsid w:val="0487548E"/>
     <w:multiLevelType w:val="multilevel"/>
     <w:tmpl w:val="219EFD44"/>
@@ -11765,7 +12319,7 @@
       </w:rPr>
     </w:lvl>
   </w:abstractNum>
-  <w:abstractNum w:abstractNumId="4">
+  <w:abstractNum w:abstractNumId="4" w15:restartNumberingAfterBreak="0">
     <w:nsid w:val="05A70F23"/>
     <w:multiLevelType w:val="multilevel"/>
     <w:tmpl w:val="19C03C30"/>
@@ -11877,7 +12431,7 @@
       </w:rPr>
     </w:lvl>
   </w:abstractNum>
-  <w:abstractNum w:abstractNumId="5">
+  <w:abstractNum w:abstractNumId="5" w15:restartNumberingAfterBreak="0">
     <w:nsid w:val="152854AD"/>
     <w:multiLevelType w:val="multilevel"/>
     <w:tmpl w:val="694857D2"/>
@@ -11989,7 +12543,7 @@
       </w:rPr>
     </w:lvl>
   </w:abstractNum>
-  <w:abstractNum w:abstractNumId="6">
+  <w:abstractNum w:abstractNumId="6" w15:restartNumberingAfterBreak="0">
     <w:nsid w:val="1A210990"/>
     <w:multiLevelType w:val="multilevel"/>
     <w:tmpl w:val="19C03C30"/>
@@ -12101,7 +12655,7 @@
       </w:rPr>
     </w:lvl>
   </w:abstractNum>
-  <w:abstractNum w:abstractNumId="7">
+  <w:abstractNum w:abstractNumId="7" w15:restartNumberingAfterBreak="0">
     <w:nsid w:val="2298513D"/>
     <w:multiLevelType w:val="multilevel"/>
     <w:tmpl w:val="CB645F06"/>
@@ -12213,7 +12767,7 @@
       </w:rPr>
     </w:lvl>
   </w:abstractNum>
-  <w:abstractNum w:abstractNumId="8">
+  <w:abstractNum w:abstractNumId="8" w15:restartNumberingAfterBreak="0">
     <w:nsid w:val="23982B3A"/>
     <w:multiLevelType w:val="hybridMultilevel"/>
     <w:tmpl w:val="10609B32"/>
@@ -12299,7 +12853,7 @@
       </w:pPr>
     </w:lvl>
   </w:abstractNum>
-  <w:abstractNum w:abstractNumId="9">
+  <w:abstractNum w:abstractNumId="9" w15:restartNumberingAfterBreak="0">
     <w:nsid w:val="25403C30"/>
     <w:multiLevelType w:val="hybridMultilevel"/>
     <w:tmpl w:val="A0A455D2"/>
@@ -12412,7 +12966,7 @@
       </w:rPr>
     </w:lvl>
   </w:abstractNum>
-  <w:abstractNum w:abstractNumId="10">
+  <w:abstractNum w:abstractNumId="10" w15:restartNumberingAfterBreak="0">
     <w:nsid w:val="286B56F7"/>
     <w:multiLevelType w:val="hybridMultilevel"/>
     <w:tmpl w:val="251E356A"/>
@@ -12525,7 +13079,7 @@
       </w:rPr>
     </w:lvl>
   </w:abstractNum>
-  <w:abstractNum w:abstractNumId="11">
+  <w:abstractNum w:abstractNumId="11" w15:restartNumberingAfterBreak="0">
     <w:nsid w:val="2A1071C1"/>
     <w:multiLevelType w:val="multilevel"/>
     <w:tmpl w:val="3AD4213A"/>
@@ -12638,7 +13192,7 @@
       </w:rPr>
     </w:lvl>
   </w:abstractNum>
-  <w:abstractNum w:abstractNumId="12">
+  <w:abstractNum w:abstractNumId="12" w15:restartNumberingAfterBreak="0">
     <w:nsid w:val="2A5E0A20"/>
     <w:multiLevelType w:val="multilevel"/>
     <w:tmpl w:val="A0D48978"/>
@@ -12751,7 +13305,7 @@
       </w:rPr>
     </w:lvl>
   </w:abstractNum>
-  <w:abstractNum w:abstractNumId="13">
+  <w:abstractNum w:abstractNumId="13" w15:restartNumberingAfterBreak="0">
     <w:nsid w:val="2E04029F"/>
     <w:multiLevelType w:val="multilevel"/>
     <w:tmpl w:val="694857D2"/>
@@ -12863,7 +13417,7 @@
       </w:rPr>
     </w:lvl>
   </w:abstractNum>
-  <w:abstractNum w:abstractNumId="14">
+  <w:abstractNum w:abstractNumId="14" w15:restartNumberingAfterBreak="0">
     <w:nsid w:val="3588666B"/>
     <w:multiLevelType w:val="multilevel"/>
     <w:tmpl w:val="19C03C30"/>
@@ -12975,7 +13529,7 @@
       </w:rPr>
     </w:lvl>
   </w:abstractNum>
-  <w:abstractNum w:abstractNumId="15">
+  <w:abstractNum w:abstractNumId="15" w15:restartNumberingAfterBreak="0">
     <w:nsid w:val="38956915"/>
     <w:multiLevelType w:val="hybridMultilevel"/>
     <w:tmpl w:val="329E3D92"/>
@@ -13088,7 +13642,7 @@
       </w:rPr>
     </w:lvl>
   </w:abstractNum>
-  <w:abstractNum w:abstractNumId="16">
+  <w:abstractNum w:abstractNumId="16" w15:restartNumberingAfterBreak="0">
     <w:nsid w:val="3DBD2E35"/>
     <w:multiLevelType w:val="hybridMultilevel"/>
     <w:tmpl w:val="C6AEA1EC"/>
@@ -13174,7 +13728,7 @@
       </w:pPr>
     </w:lvl>
   </w:abstractNum>
-  <w:abstractNum w:abstractNumId="17">
+  <w:abstractNum w:abstractNumId="17" w15:restartNumberingAfterBreak="0">
     <w:nsid w:val="403C7992"/>
     <w:multiLevelType w:val="hybridMultilevel"/>
     <w:tmpl w:val="441AEC1A"/>
@@ -13287,7 +13841,7 @@
       </w:rPr>
     </w:lvl>
   </w:abstractNum>
-  <w:abstractNum w:abstractNumId="18">
+  <w:abstractNum w:abstractNumId="18" w15:restartNumberingAfterBreak="0">
     <w:nsid w:val="46572BA8"/>
     <w:multiLevelType w:val="multilevel"/>
     <w:tmpl w:val="219EFD44"/>
@@ -13400,7 +13954,7 @@
       </w:rPr>
     </w:lvl>
   </w:abstractNum>
-  <w:abstractNum w:abstractNumId="19">
+  <w:abstractNum w:abstractNumId="19" w15:restartNumberingAfterBreak="0">
     <w:nsid w:val="4CA5170A"/>
     <w:multiLevelType w:val="hybridMultilevel"/>
     <w:tmpl w:val="289C4842"/>
@@ -13513,7 +14067,7 @@
       </w:rPr>
     </w:lvl>
   </w:abstractNum>
-  <w:abstractNum w:abstractNumId="20">
+  <w:abstractNum w:abstractNumId="20" w15:restartNumberingAfterBreak="0">
     <w:nsid w:val="5044084C"/>
     <w:multiLevelType w:val="hybridMultilevel"/>
     <w:tmpl w:val="93244302"/>
@@ -13625,7 +14179,7 @@
       </w:rPr>
     </w:lvl>
   </w:abstractNum>
-  <w:abstractNum w:abstractNumId="21">
+  <w:abstractNum w:abstractNumId="21" w15:restartNumberingAfterBreak="0">
     <w:nsid w:val="50AB77AF"/>
     <w:multiLevelType w:val="hybridMultilevel"/>
     <w:tmpl w:val="7EDC2D36"/>
@@ -13738,7 +14292,7 @@
       </w:rPr>
     </w:lvl>
   </w:abstractNum>
-  <w:abstractNum w:abstractNumId="22">
+  <w:abstractNum w:abstractNumId="22" w15:restartNumberingAfterBreak="0">
     <w:nsid w:val="544E77AD"/>
     <w:multiLevelType w:val="multilevel"/>
     <w:tmpl w:val="0415001F"/>
@@ -13824,7 +14378,7 @@
       </w:pPr>
     </w:lvl>
   </w:abstractNum>
-  <w:abstractNum w:abstractNumId="23">
+  <w:abstractNum w:abstractNumId="23" w15:restartNumberingAfterBreak="0">
     <w:nsid w:val="5611254B"/>
     <w:multiLevelType w:val="hybridMultilevel"/>
     <w:tmpl w:val="E28482BE"/>
@@ -13937,7 +14491,7 @@
       </w:rPr>
     </w:lvl>
   </w:abstractNum>
-  <w:abstractNum w:abstractNumId="24">
+  <w:abstractNum w:abstractNumId="24" w15:restartNumberingAfterBreak="0">
     <w:nsid w:val="5A5F2F4C"/>
     <w:multiLevelType w:val="multilevel"/>
     <w:tmpl w:val="8586EB7A"/>
@@ -14050,7 +14604,7 @@
       </w:rPr>
     </w:lvl>
   </w:abstractNum>
-  <w:abstractNum w:abstractNumId="25">
+  <w:abstractNum w:abstractNumId="25" w15:restartNumberingAfterBreak="0">
     <w:nsid w:val="5A6348D9"/>
     <w:multiLevelType w:val="multilevel"/>
     <w:tmpl w:val="04150025"/>
@@ -14145,7 +14699,7 @@
       </w:pPr>
     </w:lvl>
   </w:abstractNum>
-  <w:abstractNum w:abstractNumId="26">
+  <w:abstractNum w:abstractNumId="26" w15:restartNumberingAfterBreak="0">
     <w:nsid w:val="5ADA315B"/>
     <w:multiLevelType w:val="hybridMultilevel"/>
     <w:tmpl w:val="4ECC4786"/>
@@ -14258,7 +14812,7 @@
       </w:rPr>
     </w:lvl>
   </w:abstractNum>
-  <w:abstractNum w:abstractNumId="27">
+  <w:abstractNum w:abstractNumId="27" w15:restartNumberingAfterBreak="0">
     <w:nsid w:val="5EC14FAE"/>
     <w:multiLevelType w:val="multilevel"/>
     <w:tmpl w:val="19C03C30"/>
@@ -14370,7 +14924,120 @@
       </w:rPr>
     </w:lvl>
   </w:abstractNum>
-  <w:abstractNum w:abstractNumId="28">
+  <w:abstractNum w:abstractNumId="28" w15:restartNumberingAfterBreak="0">
+    <w:nsid w:val="64F54592"/>
+    <w:multiLevelType w:val="hybridMultilevel"/>
+    <w:tmpl w:val="E8F47EF4"/>
+    <w:lvl w:ilvl="0" w:tplc="04150001">
+      <w:start w:val="1"/>
+      <w:numFmt w:val="bullet"/>
+      <w:lvlText w:val=""/>
+      <w:lvlJc w:val="left"/>
+      <w:pPr>
+        <w:ind w:left="720" w:hanging="360"/>
+      </w:pPr>
+      <w:rPr>
+        <w:rFonts w:ascii="Symbol" w:hAnsi="Symbol" w:hint="default"/>
+      </w:rPr>
+    </w:lvl>
+    <w:lvl w:ilvl="1" w:tplc="04150003" w:tentative="1">
+      <w:start w:val="1"/>
+      <w:numFmt w:val="bullet"/>
+      <w:lvlText w:val="o"/>
+      <w:lvlJc w:val="left"/>
+      <w:pPr>
+        <w:ind w:left="1440" w:hanging="360"/>
+      </w:pPr>
+      <w:rPr>
+        <w:rFonts w:ascii="Courier New" w:hAnsi="Courier New" w:cs="Courier New" w:hint="default"/>
+      </w:rPr>
+    </w:lvl>
+    <w:lvl w:ilvl="2" w:tplc="04150005" w:tentative="1">
+      <w:start w:val="1"/>
+      <w:numFmt w:val="bullet"/>
+      <w:lvlText w:val=""/>
+      <w:lvlJc w:val="left"/>
+      <w:pPr>
+        <w:ind w:left="2160" w:hanging="360"/>
+      </w:pPr>
+      <w:rPr>
+        <w:rFonts w:ascii="Wingdings" w:hAnsi="Wingdings" w:hint="default"/>
+      </w:rPr>
+    </w:lvl>
+    <w:lvl w:ilvl="3" w:tplc="04150001" w:tentative="1">
+      <w:start w:val="1"/>
+      <w:numFmt w:val="bullet"/>
+      <w:lvlText w:val=""/>
+      <w:lvlJc w:val="left"/>
+      <w:pPr>
+        <w:ind w:left="2880" w:hanging="360"/>
+      </w:pPr>
+      <w:rPr>
+        <w:rFonts w:ascii="Symbol" w:hAnsi="Symbol" w:hint="default"/>
+      </w:rPr>
+    </w:lvl>
+    <w:lvl w:ilvl="4" w:tplc="04150003" w:tentative="1">
+      <w:start w:val="1"/>
+      <w:numFmt w:val="bullet"/>
+      <w:lvlText w:val="o"/>
+      <w:lvlJc w:val="left"/>
+      <w:pPr>
+        <w:ind w:left="3600" w:hanging="360"/>
+      </w:pPr>
+      <w:rPr>
+        <w:rFonts w:ascii="Courier New" w:hAnsi="Courier New" w:cs="Courier New" w:hint="default"/>
+      </w:rPr>
+    </w:lvl>
+    <w:lvl w:ilvl="5" w:tplc="04150005" w:tentative="1">
+      <w:start w:val="1"/>
+      <w:numFmt w:val="bullet"/>
+      <w:lvlText w:val=""/>
+      <w:lvlJc w:val="left"/>
+      <w:pPr>
+        <w:ind w:left="4320" w:hanging="360"/>
+      </w:pPr>
+      <w:rPr>
+        <w:rFonts w:ascii="Wingdings" w:hAnsi="Wingdings" w:hint="default"/>
+      </w:rPr>
+    </w:lvl>
+    <w:lvl w:ilvl="6" w:tplc="04150001" w:tentative="1">
+      <w:start w:val="1"/>
+      <w:numFmt w:val="bullet"/>
+      <w:lvlText w:val=""/>
+      <w:lvlJc w:val="left"/>
+      <w:pPr>
+        <w:ind w:left="5040" w:hanging="360"/>
+      </w:pPr>
+      <w:rPr>
+        <w:rFonts w:ascii="Symbol" w:hAnsi="Symbol" w:hint="default"/>
+      </w:rPr>
+    </w:lvl>
+    <w:lvl w:ilvl="7" w:tplc="04150003" w:tentative="1">
+      <w:start w:val="1"/>
+      <w:numFmt w:val="bullet"/>
+      <w:lvlText w:val="o"/>
+      <w:lvlJc w:val="left"/>
+      <w:pPr>
+        <w:ind w:left="5760" w:hanging="360"/>
+      </w:pPr>
+      <w:rPr>
+        <w:rFonts w:ascii="Courier New" w:hAnsi="Courier New" w:cs="Courier New" w:hint="default"/>
+      </w:rPr>
+    </w:lvl>
+    <w:lvl w:ilvl="8" w:tplc="04150005" w:tentative="1">
+      <w:start w:val="1"/>
+      <w:numFmt w:val="bullet"/>
+      <w:lvlText w:val=""/>
+      <w:lvlJc w:val="left"/>
+      <w:pPr>
+        <w:ind w:left="6480" w:hanging="360"/>
+      </w:pPr>
+      <w:rPr>
+        <w:rFonts w:ascii="Wingdings" w:hAnsi="Wingdings" w:hint="default"/>
+      </w:rPr>
+    </w:lvl>
+  </w:abstractNum>
+  <w:abstractNum w:abstractNumId="29" w15:restartNumberingAfterBreak="0">
     <w:nsid w:val="67683D5F"/>
     <w:multiLevelType w:val="hybridMultilevel"/>
     <w:tmpl w:val="F4F2B170"/>
@@ -14483,7 +15150,7 @@
       </w:rPr>
     </w:lvl>
   </w:abstractNum>
-  <w:abstractNum w:abstractNumId="29">
+  <w:abstractNum w:abstractNumId="30" w15:restartNumberingAfterBreak="0">
     <w:nsid w:val="697153D1"/>
     <w:multiLevelType w:val="hybridMultilevel"/>
     <w:tmpl w:val="7B04B744"/>
@@ -14596,7 +15263,7 @@
       </w:rPr>
     </w:lvl>
   </w:abstractNum>
-  <w:abstractNum w:abstractNumId="30">
+  <w:abstractNum w:abstractNumId="31" w15:restartNumberingAfterBreak="0">
     <w:nsid w:val="6A0E625A"/>
     <w:multiLevelType w:val="hybridMultilevel"/>
     <w:tmpl w:val="BF187F64"/>
@@ -14709,7 +15376,7 @@
       </w:rPr>
     </w:lvl>
   </w:abstractNum>
-  <w:abstractNum w:abstractNumId="31">
+  <w:abstractNum w:abstractNumId="32" w15:restartNumberingAfterBreak="0">
     <w:nsid w:val="71B611A4"/>
     <w:multiLevelType w:val="multilevel"/>
     <w:tmpl w:val="19C03C30"/>
@@ -14821,7 +15488,7 @@
       </w:rPr>
     </w:lvl>
   </w:abstractNum>
-  <w:abstractNum w:abstractNumId="32">
+  <w:abstractNum w:abstractNumId="33" w15:restartNumberingAfterBreak="0">
     <w:nsid w:val="77FE2F63"/>
     <w:multiLevelType w:val="multilevel"/>
     <w:tmpl w:val="19C03C30"/>
@@ -14933,7 +15600,7 @@
       </w:rPr>
     </w:lvl>
   </w:abstractNum>
-  <w:abstractNum w:abstractNumId="33">
+  <w:abstractNum w:abstractNumId="34" w15:restartNumberingAfterBreak="0">
     <w:nsid w:val="7AEA33D2"/>
     <w:multiLevelType w:val="hybridMultilevel"/>
     <w:tmpl w:val="5FE2D218"/>
@@ -15061,19 +15728,19 @@
     <w:abstractNumId w:val="20"/>
   </w:num>
   <w:num w:numId="6">
-    <w:abstractNumId w:val="33"/>
+    <w:abstractNumId w:val="34"/>
   </w:num>
   <w:num w:numId="7">
     <w:abstractNumId w:val="19"/>
   </w:num>
   <w:num w:numId="8">
-    <w:abstractNumId w:val="29"/>
+    <w:abstractNumId w:val="30"/>
   </w:num>
   <w:num w:numId="9">
     <w:abstractNumId w:val="5"/>
   </w:num>
   <w:num w:numId="10">
-    <w:abstractNumId w:val="28"/>
+    <w:abstractNumId w:val="29"/>
   </w:num>
   <w:num w:numId="11">
     <w:abstractNumId w:val="1"/>
@@ -15088,10 +15755,10 @@
     <w:abstractNumId w:val="27"/>
   </w:num>
   <w:num w:numId="15">
-    <w:abstractNumId w:val="32"/>
+    <w:abstractNumId w:val="33"/>
   </w:num>
   <w:num w:numId="16">
-    <w:abstractNumId w:val="31"/>
+    <w:abstractNumId w:val="32"/>
   </w:num>
   <w:num w:numId="17">
     <w:abstractNumId w:val="14"/>
@@ -15124,7 +15791,7 @@
     <w:abstractNumId w:val="21"/>
   </w:num>
   <w:num w:numId="27">
-    <w:abstractNumId w:val="30"/>
+    <w:abstractNumId w:val="31"/>
   </w:num>
   <w:num w:numId="28">
     <w:abstractNumId w:val="26"/>
@@ -15147,11 +15814,14 @@
   <w:num w:numId="34">
     <w:abstractNumId w:val="22"/>
   </w:num>
+  <w:num w:numId="35">
+    <w:abstractNumId w:val="28"/>
+  </w:num>
 </w:numbering>
 </file>
 
 <file path=word/styles.xml><?xml version="1.0" encoding="utf-8"?>
-<w:styles xmlns:r="http://schemas.openxmlformats.org/officeDocument/2006/relationships" xmlns:w="http://schemas.openxmlformats.org/wordprocessingml/2006/main">
+<w:styles xmlns:mc="http://schemas.openxmlformats.org/markup-compatibility/2006" xmlns:r="http://schemas.openxmlformats.org/officeDocument/2006/relationships" xmlns:w="http://schemas.openxmlformats.org/wordprocessingml/2006/main" xmlns:w14="http://schemas.microsoft.com/office/word/2010/wordml" xmlns:w15="http://schemas.microsoft.com/office/word/2012/wordml" xmlns:w16cex="http://schemas.microsoft.com/office/word/2018/wordml/cex" xmlns:w16cid="http://schemas.microsoft.com/office/word/2016/wordml/cid" xmlns:w16="http://schemas.microsoft.com/office/word/2018/wordml" xmlns:w16se="http://schemas.microsoft.com/office/word/2015/wordml/symex" mc:Ignorable="w14 w15 w16se w16cid w16 w16cex">
   <w:docDefaults>
     <w:rPrDefault>
       <w:rPr>
@@ -15167,144 +15837,383 @@
       </w:pPr>
     </w:pPrDefault>
   </w:docDefaults>
-  <w:latentStyles w:defLockedState="0" w:defUIPriority="99" w:defSemiHidden="1" w:defUnhideWhenUsed="1" w:defQFormat="0" w:count="267">
-    <w:lsdException w:name="Normal" w:semiHidden="0" w:uiPriority="0" w:unhideWhenUsed="0" w:qFormat="1"/>
-    <w:lsdException w:name="heading 1" w:semiHidden="0" w:uiPriority="9" w:unhideWhenUsed="0" w:qFormat="1"/>
-    <w:lsdException w:name="heading 2" w:uiPriority="9" w:qFormat="1"/>
-    <w:lsdException w:name="heading 3" w:uiPriority="9" w:qFormat="1"/>
-    <w:lsdException w:name="heading 4" w:uiPriority="9" w:qFormat="1"/>
-    <w:lsdException w:name="heading 5" w:uiPriority="9" w:qFormat="1"/>
-    <w:lsdException w:name="heading 6" w:uiPriority="9" w:qFormat="1"/>
-    <w:lsdException w:name="heading 7" w:uiPriority="9" w:qFormat="1"/>
-    <w:lsdException w:name="heading 8" w:uiPriority="9" w:qFormat="1"/>
-    <w:lsdException w:name="heading 9" w:uiPriority="9" w:qFormat="1"/>
-    <w:lsdException w:name="toc 1" w:uiPriority="39"/>
-    <w:lsdException w:name="toc 2" w:uiPriority="39"/>
-    <w:lsdException w:name="toc 3" w:uiPriority="39"/>
-    <w:lsdException w:name="toc 4" w:uiPriority="39"/>
-    <w:lsdException w:name="toc 5" w:uiPriority="39"/>
-    <w:lsdException w:name="toc 6" w:uiPriority="39"/>
-    <w:lsdException w:name="toc 7" w:uiPriority="39"/>
-    <w:lsdException w:name="toc 8" w:uiPriority="39"/>
-    <w:lsdException w:name="toc 9" w:uiPriority="39"/>
-    <w:lsdException w:name="caption" w:uiPriority="35"/>
-    <w:lsdException w:name="Title" w:semiHidden="0" w:uiPriority="10" w:unhideWhenUsed="0" w:qFormat="1"/>
-    <w:lsdException w:name="Default Paragraph Font" w:uiPriority="1"/>
-    <w:lsdException w:name="Subtitle" w:semiHidden="0" w:uiPriority="11" w:unhideWhenUsed="0" w:qFormat="1"/>
-    <w:lsdException w:name="Strong" w:semiHidden="0" w:uiPriority="22" w:unhideWhenUsed="0" w:qFormat="1"/>
-    <w:lsdException w:name="Emphasis" w:semiHidden="0" w:uiPriority="20" w:unhideWhenUsed="0" w:qFormat="1"/>
-    <w:lsdException w:name="Table Grid" w:uiPriority="59"/>
-    <w:lsdException w:name="Placeholder Text" w:unhideWhenUsed="0"/>
-    <w:lsdException w:name="No Spacing" w:semiHidden="0" w:uiPriority="1" w:unhideWhenUsed="0" w:qFormat="1"/>
-    <w:lsdException w:name="Light Shading" w:semiHidden="0" w:uiPriority="60" w:unhideWhenUsed="0"/>
-    <w:lsdException w:name="Light List" w:semiHidden="0" w:uiPriority="61" w:unhideWhenUsed="0"/>
-    <w:lsdException w:name="Light Grid" w:semiHidden="0" w:uiPriority="62" w:unhideWhenUsed="0"/>
-    <w:lsdException w:name="Medium Shading 1" w:semiHidden="0" w:uiPriority="63" w:unhideWhenUsed="0"/>
-    <w:lsdException w:name="Medium Shading 2" w:semiHidden="0" w:uiPriority="64" w:unhideWhenUsed="0"/>
-    <w:lsdException w:name="Medium List 1" w:semiHidden="0" w:uiPriority="65" w:unhideWhenUsed="0"/>
-    <w:lsdException w:name="Medium List 2" w:semiHidden="0" w:uiPriority="66" w:unhideWhenUsed="0"/>
-    <w:lsdException w:name="Medium Grid 1" w:semiHidden="0" w:uiPriority="67" w:unhideWhenUsed="0"/>
-    <w:lsdException w:name="Medium Grid 2" w:semiHidden="0" w:uiPriority="68" w:unhideWhenUsed="0"/>
-    <w:lsdException w:name="Medium Grid 3" w:semiHidden="0" w:uiPriority="69" w:unhideWhenUsed="0"/>
-    <w:lsdException w:name="Dark List" w:semiHidden="0" w:uiPriority="70" w:unhideWhenUsed="0"/>
-    <w:lsdException w:name="Colorful Shading" w:semiHidden="0" w:uiPriority="71" w:unhideWhenUsed="0"/>
-    <w:lsdException w:name="Colorful List" w:semiHidden="0" w:uiPriority="72" w:unhideWhenUsed="0"/>
-    <w:lsdException w:name="Colorful Grid" w:semiHidden="0" w:uiPriority="73" w:unhideWhenUsed="0"/>
-    <w:lsdException w:name="Light Shading Accent 1" w:semiHidden="0" w:uiPriority="60" w:unhideWhenUsed="0"/>
-    <w:lsdException w:name="Light List Accent 1" w:semiHidden="0" w:uiPriority="61" w:unhideWhenUsed="0"/>
-    <w:lsdException w:name="Light Grid Accent 1" w:semiHidden="0" w:uiPriority="62" w:unhideWhenUsed="0"/>
-    <w:lsdException w:name="Medium Shading 1 Accent 1" w:semiHidden="0" w:uiPriority="63" w:unhideWhenUsed="0"/>
-    <w:lsdException w:name="Medium Shading 2 Accent 1" w:semiHidden="0" w:uiPriority="64" w:unhideWhenUsed="0"/>
-    <w:lsdException w:name="Medium List 1 Accent 1" w:semiHidden="0" w:uiPriority="65" w:unhideWhenUsed="0"/>
-    <w:lsdException w:name="Revision" w:unhideWhenUsed="0"/>
-    <w:lsdException w:name="List Paragraph" w:semiHidden="0" w:uiPriority="34" w:unhideWhenUsed="0" w:qFormat="1"/>
-    <w:lsdException w:name="Quote" w:semiHidden="0" w:uiPriority="29" w:unhideWhenUsed="0" w:qFormat="1"/>
-    <w:lsdException w:name="Intense Quote" w:semiHidden="0" w:uiPriority="30" w:unhideWhenUsed="0" w:qFormat="1"/>
-    <w:lsdException w:name="Medium List 2 Accent 1" w:semiHidden="0" w:uiPriority="66" w:unhideWhenUsed="0"/>
-    <w:lsdException w:name="Medium Grid 1 Accent 1" w:semiHidden="0" w:uiPriority="67" w:unhideWhenUsed="0"/>
-    <w:lsdException w:name="Medium Grid 2 Accent 1" w:semiHidden="0" w:uiPriority="68" w:unhideWhenUsed="0"/>
-    <w:lsdException w:name="Medium Grid 3 Accent 1" w:semiHidden="0" w:uiPriority="69" w:unhideWhenUsed="0"/>
-    <w:lsdException w:name="Dark List Accent 1" w:semiHidden="0" w:uiPriority="70" w:unhideWhenUsed="0"/>
-    <w:lsdException w:name="Colorful Shading Accent 1" w:semiHidden="0" w:uiPriority="71" w:unhideWhenUsed="0"/>
-    <w:lsdException w:name="Colorful List Accent 1" w:semiHidden="0" w:uiPriority="72" w:unhideWhenUsed="0"/>
-    <w:lsdException w:name="Colorful Grid Accent 1" w:semiHidden="0" w:uiPriority="73" w:unhideWhenUsed="0"/>
-    <w:lsdException w:name="Light Shading Accent 2" w:semiHidden="0" w:uiPriority="60" w:unhideWhenUsed="0"/>
-    <w:lsdException w:name="Light List Accent 2" w:semiHidden="0" w:uiPriority="61" w:unhideWhenUsed="0"/>
-    <w:lsdException w:name="Light Grid Accent 2" w:semiHidden="0" w:uiPriority="62" w:unhideWhenUsed="0"/>
-    <w:lsdException w:name="Medium Shading 1 Accent 2" w:semiHidden="0" w:uiPriority="63" w:unhideWhenUsed="0"/>
-    <w:lsdException w:name="Medium Shading 2 Accent 2" w:semiHidden="0" w:uiPriority="64" w:unhideWhenUsed="0"/>
-    <w:lsdException w:name="Medium List 1 Accent 2" w:semiHidden="0" w:uiPriority="65" w:unhideWhenUsed="0"/>
-    <w:lsdException w:name="Medium List 2 Accent 2" w:semiHidden="0" w:uiPriority="66" w:unhideWhenUsed="0"/>
-    <w:lsdException w:name="Medium Grid 1 Accent 2" w:semiHidden="0" w:uiPriority="67" w:unhideWhenUsed="0"/>
-    <w:lsdException w:name="Medium Grid 2 Accent 2" w:semiHidden="0" w:uiPriority="68" w:unhideWhenUsed="0"/>
-    <w:lsdException w:name="Medium Grid 3 Accent 2" w:semiHidden="0" w:uiPriority="69" w:unhideWhenUsed="0"/>
-    <w:lsdException w:name="Dark List Accent 2" w:semiHidden="0" w:uiPriority="70" w:unhideWhenUsed="0"/>
-    <w:lsdException w:name="Colorful Shading Accent 2" w:semiHidden="0" w:uiPriority="71" w:unhideWhenUsed="0"/>
-    <w:lsdException w:name="Colorful List Accent 2" w:semiHidden="0" w:uiPriority="72" w:unhideWhenUsed="0"/>
-    <w:lsdException w:name="Colorful Grid Accent 2" w:semiHidden="0" w:uiPriority="73" w:unhideWhenUsed="0"/>
-    <w:lsdException w:name="Light Shading Accent 3" w:semiHidden="0" w:uiPriority="60" w:unhideWhenUsed="0"/>
-    <w:lsdException w:name="Light List Accent 3" w:semiHidden="0" w:uiPriority="61" w:unhideWhenUsed="0"/>
-    <w:lsdException w:name="Light Grid Accent 3" w:semiHidden="0" w:uiPriority="62" w:unhideWhenUsed="0"/>
-    <w:lsdException w:name="Medium Shading 1 Accent 3" w:semiHidden="0" w:uiPriority="63" w:unhideWhenUsed="0"/>
-    <w:lsdException w:name="Medium Shading 2 Accent 3" w:semiHidden="0" w:uiPriority="64" w:unhideWhenUsed="0"/>
-    <w:lsdException w:name="Medium List 1 Accent 3" w:semiHidden="0" w:uiPriority="65" w:unhideWhenUsed="0"/>
-    <w:lsdException w:name="Medium List 2 Accent 3" w:semiHidden="0" w:uiPriority="66" w:unhideWhenUsed="0"/>
-    <w:lsdException w:name="Medium Grid 1 Accent 3" w:semiHidden="0" w:uiPriority="67" w:unhideWhenUsed="0"/>
-    <w:lsdException w:name="Medium Grid 2 Accent 3" w:semiHidden="0" w:uiPriority="68" w:unhideWhenUsed="0"/>
-    <w:lsdException w:name="Medium Grid 3 Accent 3" w:semiHidden="0" w:uiPriority="69" w:unhideWhenUsed="0"/>
-    <w:lsdException w:name="Dark List Accent 3" w:semiHidden="0" w:uiPriority="70" w:unhideWhenUsed="0"/>
-    <w:lsdException w:name="Colorful Shading Accent 3" w:semiHidden="0" w:uiPriority="71" w:unhideWhenUsed="0"/>
-    <w:lsdException w:name="Colorful List Accent 3" w:semiHidden="0" w:uiPriority="72" w:unhideWhenUsed="0"/>
-    <w:lsdException w:name="Colorful Grid Accent 3" w:semiHidden="0" w:uiPriority="73" w:unhideWhenUsed="0"/>
-    <w:lsdException w:name="Light Shading Accent 4" w:semiHidden="0" w:uiPriority="60" w:unhideWhenUsed="0"/>
-    <w:lsdException w:name="Light List Accent 4" w:semiHidden="0" w:uiPriority="61" w:unhideWhenUsed="0"/>
-    <w:lsdException w:name="Light Grid Accent 4" w:semiHidden="0" w:uiPriority="62" w:unhideWhenUsed="0"/>
-    <w:lsdException w:name="Medium Shading 1 Accent 4" w:semiHidden="0" w:uiPriority="63" w:unhideWhenUsed="0"/>
-    <w:lsdException w:name="Medium Shading 2 Accent 4" w:semiHidden="0" w:uiPriority="64" w:unhideWhenUsed="0"/>
-    <w:lsdException w:name="Medium List 1 Accent 4" w:semiHidden="0" w:uiPriority="65" w:unhideWhenUsed="0"/>
-    <w:lsdException w:name="Medium List 2 Accent 4" w:semiHidden="0" w:uiPriority="66" w:unhideWhenUsed="0"/>
-    <w:lsdException w:name="Medium Grid 1 Accent 4" w:semiHidden="0" w:uiPriority="67" w:unhideWhenUsed="0"/>
-    <w:lsdException w:name="Medium Grid 2 Accent 4" w:semiHidden="0" w:uiPriority="68" w:unhideWhenUsed="0"/>
-    <w:lsdException w:name="Medium Grid 3 Accent 4" w:semiHidden="0" w:uiPriority="69" w:unhideWhenUsed="0"/>
-    <w:lsdException w:name="Dark List Accent 4" w:semiHidden="0" w:uiPriority="70" w:unhideWhenUsed="0"/>
-    <w:lsdException w:name="Colorful Shading Accent 4" w:semiHidden="0" w:uiPriority="71" w:unhideWhenUsed="0"/>
-    <w:lsdException w:name="Colorful List Accent 4" w:semiHidden="0" w:uiPriority="72" w:unhideWhenUsed="0"/>
-    <w:lsdException w:name="Colorful Grid Accent 4" w:semiHidden="0" w:uiPriority="73" w:unhideWhenUsed="0"/>
-    <w:lsdException w:name="Light Shading Accent 5" w:semiHidden="0" w:uiPriority="60" w:unhideWhenUsed="0"/>
-    <w:lsdException w:name="Light List Accent 5" w:semiHidden="0" w:uiPriority="61" w:unhideWhenUsed="0"/>
-    <w:lsdException w:name="Light Grid Accent 5" w:semiHidden="0" w:uiPriority="62" w:unhideWhenUsed="0"/>
-    <w:lsdException w:name="Medium Shading 1 Accent 5" w:semiHidden="0" w:uiPriority="63" w:unhideWhenUsed="0"/>
-    <w:lsdException w:name="Medium Shading 2 Accent 5" w:semiHidden="0" w:uiPriority="64" w:unhideWhenUsed="0"/>
-    <w:lsdException w:name="Medium List 1 Accent 5" w:semiHidden="0" w:uiPriority="65" w:unhideWhenUsed="0"/>
-    <w:lsdException w:name="Medium List 2 Accent 5" w:semiHidden="0" w:uiPriority="66" w:unhideWhenUsed="0"/>
-    <w:lsdException w:name="Medium Grid 1 Accent 5" w:semiHidden="0" w:uiPriority="67" w:unhideWhenUsed="0"/>
-    <w:lsdException w:name="Medium Grid 2 Accent 5" w:semiHidden="0" w:uiPriority="68" w:unhideWhenUsed="0"/>
-    <w:lsdException w:name="Medium Grid 3 Accent 5" w:semiHidden="0" w:uiPriority="69" w:unhideWhenUsed="0"/>
-    <w:lsdException w:name="Dark List Accent 5" w:semiHidden="0" w:uiPriority="70" w:unhideWhenUsed="0"/>
-    <w:lsdException w:name="Colorful Shading Accent 5" w:semiHidden="0" w:uiPriority="71" w:unhideWhenUsed="0"/>
-    <w:lsdException w:name="Colorful List Accent 5" w:semiHidden="0" w:uiPriority="72" w:unhideWhenUsed="0"/>
-    <w:lsdException w:name="Colorful Grid Accent 5" w:semiHidden="0" w:uiPriority="73" w:unhideWhenUsed="0"/>
-    <w:lsdException w:name="Light Shading Accent 6" w:semiHidden="0" w:uiPriority="60" w:unhideWhenUsed="0"/>
-    <w:lsdException w:name="Light List Accent 6" w:semiHidden="0" w:uiPriority="61" w:unhideWhenUsed="0"/>
-    <w:lsdException w:name="Light Grid Accent 6" w:semiHidden="0" w:uiPriority="62" w:unhideWhenUsed="0"/>
-    <w:lsdException w:name="Medium Shading 1 Accent 6" w:semiHidden="0" w:uiPriority="63" w:unhideWhenUsed="0"/>
-    <w:lsdException w:name="Medium Shading 2 Accent 6" w:semiHidden="0" w:uiPriority="64" w:unhideWhenUsed="0"/>
-    <w:lsdException w:name="Medium List 1 Accent 6" w:semiHidden="0" w:uiPriority="65" w:unhideWhenUsed="0"/>
-    <w:lsdException w:name="Medium List 2 Accent 6" w:semiHidden="0" w:uiPriority="66" w:unhideWhenUsed="0"/>
-    <w:lsdException w:name="Medium Grid 1 Accent 6" w:semiHidden="0" w:uiPriority="67" w:unhideWhenUsed="0"/>
-    <w:lsdException w:name="Medium Grid 2 Accent 6" w:semiHidden="0" w:uiPriority="68" w:unhideWhenUsed="0"/>
-    <w:lsdException w:name="Medium Grid 3 Accent 6" w:semiHidden="0" w:uiPriority="69" w:unhideWhenUsed="0"/>
-    <w:lsdException w:name="Dark List Accent 6" w:semiHidden="0" w:uiPriority="70" w:unhideWhenUsed="0"/>
-    <w:lsdException w:name="Colorful Shading Accent 6" w:semiHidden="0" w:uiPriority="71" w:unhideWhenUsed="0"/>
-    <w:lsdException w:name="Colorful List Accent 6" w:semiHidden="0" w:uiPriority="72" w:unhideWhenUsed="0"/>
-    <w:lsdException w:name="Colorful Grid Accent 6" w:semiHidden="0" w:uiPriority="73" w:unhideWhenUsed="0"/>
-    <w:lsdException w:name="Subtle Emphasis" w:semiHidden="0" w:uiPriority="19" w:unhideWhenUsed="0" w:qFormat="1"/>
-    <w:lsdException w:name="Intense Emphasis" w:semiHidden="0" w:uiPriority="21" w:unhideWhenUsed="0" w:qFormat="1"/>
-    <w:lsdException w:name="Subtle Reference" w:semiHidden="0" w:uiPriority="31" w:unhideWhenUsed="0" w:qFormat="1"/>
-    <w:lsdException w:name="Intense Reference" w:semiHidden="0" w:uiPriority="32" w:unhideWhenUsed="0" w:qFormat="1"/>
-    <w:lsdException w:name="Book Title" w:semiHidden="0" w:uiPriority="33" w:unhideWhenUsed="0" w:qFormat="1"/>
-    <w:lsdException w:name="Bibliography" w:uiPriority="37"/>
-    <w:lsdException w:name="TOC Heading" w:uiPriority="39" w:qFormat="1"/>
+  <w:latentStyles w:defLockedState="0" w:defUIPriority="99" w:defSemiHidden="0" w:defUnhideWhenUsed="0" w:defQFormat="0" w:count="376">
+    <w:lsdException w:name="Normal" w:uiPriority="0" w:qFormat="1"/>
+    <w:lsdException w:name="heading 1" w:uiPriority="9" w:qFormat="1"/>
+    <w:lsdException w:name="heading 2" w:semiHidden="1" w:uiPriority="9" w:unhideWhenUsed="1" w:qFormat="1"/>
+    <w:lsdException w:name="heading 3" w:semiHidden="1" w:uiPriority="9" w:unhideWhenUsed="1" w:qFormat="1"/>
+    <w:lsdException w:name="heading 4" w:semiHidden="1" w:uiPriority="9" w:unhideWhenUsed="1" w:qFormat="1"/>
+    <w:lsdException w:name="heading 5" w:semiHidden="1" w:uiPriority="9" w:unhideWhenUsed="1" w:qFormat="1"/>
+    <w:lsdException w:name="heading 6" w:semiHidden="1" w:uiPriority="9" w:unhideWhenUsed="1" w:qFormat="1"/>
+    <w:lsdException w:name="heading 7" w:semiHidden="1" w:uiPriority="9" w:unhideWhenUsed="1" w:qFormat="1"/>
+    <w:lsdException w:name="heading 8" w:semiHidden="1" w:uiPriority="9" w:unhideWhenUsed="1" w:qFormat="1"/>
+    <w:lsdException w:name="heading 9" w:semiHidden="1" w:uiPriority="9" w:unhideWhenUsed="1" w:qFormat="1"/>
+    <w:lsdException w:name="index 1" w:semiHidden="1" w:unhideWhenUsed="1"/>
+    <w:lsdException w:name="index 2" w:semiHidden="1" w:unhideWhenUsed="1"/>
+    <w:lsdException w:name="index 3" w:semiHidden="1" w:unhideWhenUsed="1"/>
+    <w:lsdException w:name="index 4" w:semiHidden="1" w:unhideWhenUsed="1"/>
+    <w:lsdException w:name="index 5" w:semiHidden="1" w:unhideWhenUsed="1"/>
+    <w:lsdException w:name="index 6" w:semiHidden="1" w:unhideWhenUsed="1"/>
+    <w:lsdException w:name="index 7" w:semiHidden="1" w:unhideWhenUsed="1"/>
+    <w:lsdException w:name="index 8" w:semiHidden="1" w:unhideWhenUsed="1"/>
+    <w:lsdException w:name="index 9" w:semiHidden="1" w:unhideWhenUsed="1"/>
+    <w:lsdException w:name="toc 1" w:semiHidden="1" w:uiPriority="39" w:unhideWhenUsed="1"/>
+    <w:lsdException w:name="toc 2" w:semiHidden="1" w:uiPriority="39" w:unhideWhenUsed="1"/>
+    <w:lsdException w:name="toc 3" w:semiHidden="1" w:uiPriority="39" w:unhideWhenUsed="1"/>
+    <w:lsdException w:name="toc 4" w:semiHidden="1" w:uiPriority="39" w:unhideWhenUsed="1"/>
+    <w:lsdException w:name="toc 5" w:semiHidden="1" w:uiPriority="39" w:unhideWhenUsed="1"/>
+    <w:lsdException w:name="toc 6" w:semiHidden="1" w:uiPriority="39" w:unhideWhenUsed="1"/>
+    <w:lsdException w:name="toc 7" w:semiHidden="1" w:uiPriority="39" w:unhideWhenUsed="1"/>
+    <w:lsdException w:name="toc 8" w:semiHidden="1" w:uiPriority="39" w:unhideWhenUsed="1"/>
+    <w:lsdException w:name="toc 9" w:semiHidden="1" w:uiPriority="39" w:unhideWhenUsed="1"/>
+    <w:lsdException w:name="Normal Indent" w:semiHidden="1" w:unhideWhenUsed="1"/>
+    <w:lsdException w:name="footnote text" w:semiHidden="1" w:unhideWhenUsed="1"/>
+    <w:lsdException w:name="annotation text" w:semiHidden="1" w:unhideWhenUsed="1"/>
+    <w:lsdException w:name="header" w:semiHidden="1" w:unhideWhenUsed="1"/>
+    <w:lsdException w:name="footer" w:semiHidden="1" w:unhideWhenUsed="1"/>
+    <w:lsdException w:name="index heading" w:semiHidden="1" w:unhideWhenUsed="1"/>
+    <w:lsdException w:name="caption" w:semiHidden="1" w:uiPriority="35" w:unhideWhenUsed="1"/>
+    <w:lsdException w:name="table of figures" w:semiHidden="1" w:unhideWhenUsed="1"/>
+    <w:lsdException w:name="envelope address" w:semiHidden="1" w:unhideWhenUsed="1"/>
+    <w:lsdException w:name="envelope return" w:semiHidden="1" w:unhideWhenUsed="1"/>
+    <w:lsdException w:name="footnote reference" w:semiHidden="1" w:unhideWhenUsed="1"/>
+    <w:lsdException w:name="annotation reference" w:semiHidden="1" w:unhideWhenUsed="1"/>
+    <w:lsdException w:name="line number" w:semiHidden="1" w:unhideWhenUsed="1"/>
+    <w:lsdException w:name="page number" w:semiHidden="1" w:unhideWhenUsed="1"/>
+    <w:lsdException w:name="endnote reference" w:semiHidden="1" w:unhideWhenUsed="1"/>
+    <w:lsdException w:name="endnote text" w:semiHidden="1" w:unhideWhenUsed="1"/>
+    <w:lsdException w:name="table of authorities" w:semiHidden="1" w:unhideWhenUsed="1"/>
+    <w:lsdException w:name="macro" w:semiHidden="1" w:unhideWhenUsed="1"/>
+    <w:lsdException w:name="toa heading" w:semiHidden="1" w:unhideWhenUsed="1"/>
+    <w:lsdException w:name="List" w:semiHidden="1" w:unhideWhenUsed="1"/>
+    <w:lsdException w:name="List Bullet" w:semiHidden="1" w:unhideWhenUsed="1"/>
+    <w:lsdException w:name="List Number" w:semiHidden="1" w:unhideWhenUsed="1"/>
+    <w:lsdException w:name="List 2" w:semiHidden="1" w:unhideWhenUsed="1"/>
+    <w:lsdException w:name="List 3" w:semiHidden="1" w:unhideWhenUsed="1"/>
+    <w:lsdException w:name="List 4" w:semiHidden="1" w:unhideWhenUsed="1"/>
+    <w:lsdException w:name="List 5" w:semiHidden="1" w:unhideWhenUsed="1"/>
+    <w:lsdException w:name="List Bullet 2" w:semiHidden="1" w:unhideWhenUsed="1"/>
+    <w:lsdException w:name="List Bullet 3" w:semiHidden="1" w:unhideWhenUsed="1"/>
+    <w:lsdException w:name="List Bullet 4" w:semiHidden="1" w:unhideWhenUsed="1"/>
+    <w:lsdException w:name="List Bullet 5" w:semiHidden="1" w:unhideWhenUsed="1"/>
+    <w:lsdException w:name="List Number 2" w:semiHidden="1" w:unhideWhenUsed="1"/>
+    <w:lsdException w:name="List Number 3" w:semiHidden="1" w:unhideWhenUsed="1"/>
+    <w:lsdException w:name="List Number 4" w:semiHidden="1" w:unhideWhenUsed="1"/>
+    <w:lsdException w:name="List Number 5" w:semiHidden="1" w:unhideWhenUsed="1"/>
+    <w:lsdException w:name="Title" w:uiPriority="10" w:qFormat="1"/>
+    <w:lsdException w:name="Closing" w:semiHidden="1" w:unhideWhenUsed="1"/>
+    <w:lsdException w:name="Signature" w:semiHidden="1" w:unhideWhenUsed="1"/>
+    <w:lsdException w:name="Default Paragraph Font" w:semiHidden="1" w:uiPriority="1" w:unhideWhenUsed="1"/>
+    <w:lsdException w:name="Body Text" w:semiHidden="1" w:unhideWhenUsed="1"/>
+    <w:lsdException w:name="Body Text Indent" w:semiHidden="1" w:unhideWhenUsed="1"/>
+    <w:lsdException w:name="List Continue" w:semiHidden="1" w:unhideWhenUsed="1"/>
+    <w:lsdException w:name="List Continue 2" w:semiHidden="1" w:unhideWhenUsed="1"/>
+    <w:lsdException w:name="List Continue 3" w:semiHidden="1" w:unhideWhenUsed="1"/>
+    <w:lsdException w:name="List Continue 4" w:semiHidden="1" w:unhideWhenUsed="1"/>
+    <w:lsdException w:name="List Continue 5" w:semiHidden="1" w:unhideWhenUsed="1"/>
+    <w:lsdException w:name="Message Header" w:semiHidden="1" w:unhideWhenUsed="1"/>
+    <w:lsdException w:name="Subtitle" w:uiPriority="11" w:qFormat="1"/>
+    <w:lsdException w:name="Salutation" w:semiHidden="1" w:unhideWhenUsed="1"/>
+    <w:lsdException w:name="Date" w:semiHidden="1" w:unhideWhenUsed="1"/>
+    <w:lsdException w:name="Body Text First Indent" w:semiHidden="1" w:unhideWhenUsed="1"/>
+    <w:lsdException w:name="Body Text First Indent 2" w:semiHidden="1" w:unhideWhenUsed="1"/>
+    <w:lsdException w:name="Note Heading" w:semiHidden="1" w:unhideWhenUsed="1"/>
+    <w:lsdException w:name="Body Text 2" w:semiHidden="1" w:unhideWhenUsed="1"/>
+    <w:lsdException w:name="Body Text 3" w:semiHidden="1" w:unhideWhenUsed="1"/>
+    <w:lsdException w:name="Body Text Indent 2" w:semiHidden="1" w:unhideWhenUsed="1"/>
+    <w:lsdException w:name="Body Text Indent 3" w:semiHidden="1" w:unhideWhenUsed="1"/>
+    <w:lsdException w:name="Block Text" w:semiHidden="1" w:unhideWhenUsed="1"/>
+    <w:lsdException w:name="Hyperlink" w:semiHidden="1" w:unhideWhenUsed="1"/>
+    <w:lsdException w:name="FollowedHyperlink" w:semiHidden="1" w:unhideWhenUsed="1"/>
+    <w:lsdException w:name="Strong" w:uiPriority="22" w:qFormat="1"/>
+    <w:lsdException w:name="Emphasis" w:uiPriority="20" w:qFormat="1"/>
+    <w:lsdException w:name="Document Map" w:semiHidden="1" w:unhideWhenUsed="1"/>
+    <w:lsdException w:name="Plain Text" w:semiHidden="1" w:unhideWhenUsed="1"/>
+    <w:lsdException w:name="E-mail Signature" w:semiHidden="1" w:unhideWhenUsed="1"/>
+    <w:lsdException w:name="HTML Top of Form" w:semiHidden="1" w:unhideWhenUsed="1"/>
+    <w:lsdException w:name="HTML Bottom of Form" w:semiHidden="1" w:unhideWhenUsed="1"/>
+    <w:lsdException w:name="Normal (Web)" w:semiHidden="1" w:unhideWhenUsed="1"/>
+    <w:lsdException w:name="HTML Acronym" w:semiHidden="1" w:unhideWhenUsed="1"/>
+    <w:lsdException w:name="HTML Address" w:semiHidden="1" w:unhideWhenUsed="1"/>
+    <w:lsdException w:name="HTML Cite" w:semiHidden="1" w:unhideWhenUsed="1"/>
+    <w:lsdException w:name="HTML Code" w:semiHidden="1" w:unhideWhenUsed="1"/>
+    <w:lsdException w:name="HTML Definition" w:semiHidden="1" w:unhideWhenUsed="1"/>
+    <w:lsdException w:name="HTML Keyboard" w:semiHidden="1" w:unhideWhenUsed="1"/>
+    <w:lsdException w:name="HTML Preformatted" w:semiHidden="1" w:unhideWhenUsed="1"/>
+    <w:lsdException w:name="HTML Sample" w:semiHidden="1" w:unhideWhenUsed="1"/>
+    <w:lsdException w:name="HTML Typewriter" w:semiHidden="1" w:unhideWhenUsed="1"/>
+    <w:lsdException w:name="HTML Variable" w:semiHidden="1" w:unhideWhenUsed="1"/>
+    <w:lsdException w:name="Normal Table" w:semiHidden="1" w:unhideWhenUsed="1"/>
+    <w:lsdException w:name="annotation subject" w:semiHidden="1" w:unhideWhenUsed="1"/>
+    <w:lsdException w:name="No List" w:semiHidden="1" w:unhideWhenUsed="1"/>
+    <w:lsdException w:name="Outline List 1" w:semiHidden="1" w:unhideWhenUsed="1"/>
+    <w:lsdException w:name="Outline List 2" w:semiHidden="1" w:unhideWhenUsed="1"/>
+    <w:lsdException w:name="Outline List 3" w:semiHidden="1" w:unhideWhenUsed="1"/>
+    <w:lsdException w:name="Table Simple 1" w:semiHidden="1" w:unhideWhenUsed="1"/>
+    <w:lsdException w:name="Table Simple 2" w:semiHidden="1" w:unhideWhenUsed="1"/>
+    <w:lsdException w:name="Table Simple 3" w:semiHidden="1" w:unhideWhenUsed="1"/>
+    <w:lsdException w:name="Table Classic 1" w:semiHidden="1" w:unhideWhenUsed="1"/>
+    <w:lsdException w:name="Table Classic 2" w:semiHidden="1" w:unhideWhenUsed="1"/>
+    <w:lsdException w:name="Table Classic 3" w:semiHidden="1" w:unhideWhenUsed="1"/>
+    <w:lsdException w:name="Table Classic 4" w:semiHidden="1" w:unhideWhenUsed="1"/>
+    <w:lsdException w:name="Table Colorful 1" w:semiHidden="1" w:unhideWhenUsed="1"/>
+    <w:lsdException w:name="Table Colorful 2" w:semiHidden="1" w:unhideWhenUsed="1"/>
+    <w:lsdException w:name="Table Colorful 3" w:semiHidden="1" w:unhideWhenUsed="1"/>
+    <w:lsdException w:name="Table Columns 1" w:semiHidden="1" w:unhideWhenUsed="1"/>
+    <w:lsdException w:name="Table Columns 2" w:semiHidden="1" w:unhideWhenUsed="1"/>
+    <w:lsdException w:name="Table Columns 3" w:semiHidden="1" w:unhideWhenUsed="1"/>
+    <w:lsdException w:name="Table Columns 4" w:semiHidden="1" w:unhideWhenUsed="1"/>
+    <w:lsdException w:name="Table Columns 5" w:semiHidden="1" w:unhideWhenUsed="1"/>
+    <w:lsdException w:name="Table Grid 1" w:semiHidden="1" w:unhideWhenUsed="1"/>
+    <w:lsdException w:name="Table Grid 2" w:semiHidden="1" w:unhideWhenUsed="1"/>
+    <w:lsdException w:name="Table Grid 3" w:semiHidden="1" w:unhideWhenUsed="1"/>
+    <w:lsdException w:name="Table Grid 4" w:semiHidden="1" w:unhideWhenUsed="1"/>
+    <w:lsdException w:name="Table Grid 5" w:semiHidden="1" w:unhideWhenUsed="1"/>
+    <w:lsdException w:name="Table Grid 6" w:semiHidden="1" w:unhideWhenUsed="1"/>
+    <w:lsdException w:name="Table Grid 7" w:semiHidden="1" w:unhideWhenUsed="1"/>
+    <w:lsdException w:name="Table Grid 8" w:semiHidden="1" w:unhideWhenUsed="1"/>
+    <w:lsdException w:name="Table List 1" w:semiHidden="1" w:unhideWhenUsed="1"/>
+    <w:lsdException w:name="Table List 2" w:semiHidden="1" w:unhideWhenUsed="1"/>
+    <w:lsdException w:name="Table List 3" w:semiHidden="1" w:unhideWhenUsed="1"/>
+    <w:lsdException w:name="Table List 4" w:semiHidden="1" w:unhideWhenUsed="1"/>
+    <w:lsdException w:name="Table List 5" w:semiHidden="1" w:unhideWhenUsed="1"/>
+    <w:lsdException w:name="Table List 6" w:semiHidden="1" w:unhideWhenUsed="1"/>
+    <w:lsdException w:name="Table List 7" w:semiHidden="1" w:unhideWhenUsed="1"/>
+    <w:lsdException w:name="Table List 8" w:semiHidden="1" w:unhideWhenUsed="1"/>
+    <w:lsdException w:name="Table 3D effects 1" w:semiHidden="1" w:unhideWhenUsed="1"/>
+    <w:lsdException w:name="Table 3D effects 2" w:semiHidden="1" w:unhideWhenUsed="1"/>
+    <w:lsdException w:name="Table 3D effects 3" w:semiHidden="1" w:unhideWhenUsed="1"/>
+    <w:lsdException w:name="Table Contemporary" w:semiHidden="1" w:unhideWhenUsed="1"/>
+    <w:lsdException w:name="Table Elegant" w:semiHidden="1" w:unhideWhenUsed="1"/>
+    <w:lsdException w:name="Table Professional" w:semiHidden="1" w:unhideWhenUsed="1"/>
+    <w:lsdException w:name="Table Subtle 1" w:semiHidden="1" w:unhideWhenUsed="1"/>
+    <w:lsdException w:name="Table Subtle 2" w:semiHidden="1" w:unhideWhenUsed="1"/>
+    <w:lsdException w:name="Table Web 1" w:semiHidden="1" w:unhideWhenUsed="1"/>
+    <w:lsdException w:name="Table Web 2" w:semiHidden="1" w:unhideWhenUsed="1"/>
+    <w:lsdException w:name="Table Web 3" w:semiHidden="1" w:unhideWhenUsed="1"/>
+    <w:lsdException w:name="Balloon Text" w:semiHidden="1" w:unhideWhenUsed="1"/>
+    <w:lsdException w:name="Table Grid" w:semiHidden="1" w:uiPriority="59" w:unhideWhenUsed="1"/>
+    <w:lsdException w:name="Table Theme" w:semiHidden="1" w:unhideWhenUsed="1"/>
+    <w:lsdException w:name="Placeholder Text" w:semiHidden="1"/>
+    <w:lsdException w:name="No Spacing" w:uiPriority="1" w:qFormat="1"/>
+    <w:lsdException w:name="Light Shading" w:uiPriority="60"/>
+    <w:lsdException w:name="Light List" w:uiPriority="61"/>
+    <w:lsdException w:name="Light Grid" w:uiPriority="62"/>
+    <w:lsdException w:name="Medium Shading 1" w:uiPriority="63"/>
+    <w:lsdException w:name="Medium Shading 2" w:uiPriority="64"/>
+    <w:lsdException w:name="Medium List 1" w:uiPriority="65"/>
+    <w:lsdException w:name="Medium List 2" w:uiPriority="66"/>
+    <w:lsdException w:name="Medium Grid 1" w:uiPriority="67"/>
+    <w:lsdException w:name="Medium Grid 2" w:uiPriority="68"/>
+    <w:lsdException w:name="Medium Grid 3" w:uiPriority="69"/>
+    <w:lsdException w:name="Dark List" w:uiPriority="70"/>
+    <w:lsdException w:name="Colorful Shading" w:uiPriority="71"/>
+    <w:lsdException w:name="Colorful List" w:uiPriority="72"/>
+    <w:lsdException w:name="Colorful Grid" w:uiPriority="73"/>
+    <w:lsdException w:name="Light Shading Accent 1" w:uiPriority="60"/>
+    <w:lsdException w:name="Light List Accent 1" w:uiPriority="61"/>
+    <w:lsdException w:name="Light Grid Accent 1" w:uiPriority="62"/>
+    <w:lsdException w:name="Medium Shading 1 Accent 1" w:uiPriority="63"/>
+    <w:lsdException w:name="Medium Shading 2 Accent 1" w:uiPriority="64"/>
+    <w:lsdException w:name="Medium List 1 Accent 1" w:uiPriority="65"/>
+    <w:lsdException w:name="Revision" w:semiHidden="1"/>
+    <w:lsdException w:name="List Paragraph" w:uiPriority="34" w:qFormat="1"/>
+    <w:lsdException w:name="Quote" w:uiPriority="29" w:qFormat="1"/>
+    <w:lsdException w:name="Intense Quote" w:uiPriority="30" w:qFormat="1"/>
+    <w:lsdException w:name="Medium List 2 Accent 1" w:uiPriority="66"/>
+    <w:lsdException w:name="Medium Grid 1 Accent 1" w:uiPriority="67"/>
+    <w:lsdException w:name="Medium Grid 2 Accent 1" w:uiPriority="68"/>
+    <w:lsdException w:name="Medium Grid 3 Accent 1" w:uiPriority="69"/>
+    <w:lsdException w:name="Dark List Accent 1" w:uiPriority="70"/>
+    <w:lsdException w:name="Colorful Shading Accent 1" w:uiPriority="71"/>
+    <w:lsdException w:name="Colorful List Accent 1" w:uiPriority="72"/>
+    <w:lsdException w:name="Colorful Grid Accent 1" w:uiPriority="73"/>
+    <w:lsdException w:name="Light Shading Accent 2" w:uiPriority="60"/>
+    <w:lsdException w:name="Light List Accent 2" w:uiPriority="61"/>
+    <w:lsdException w:name="Light Grid Accent 2" w:uiPriority="62"/>
+    <w:lsdException w:name="Medium Shading 1 Accent 2" w:uiPriority="63"/>
+    <w:lsdException w:name="Medium Shading 2 Accent 2" w:uiPriority="64"/>
+    <w:lsdException w:name="Medium List 1 Accent 2" w:uiPriority="65"/>
+    <w:lsdException w:name="Medium List 2 Accent 2" w:uiPriority="66"/>
+    <w:lsdException w:name="Medium Grid 1 Accent 2" w:uiPriority="67"/>
+    <w:lsdException w:name="Medium Grid 2 Accent 2" w:uiPriority="68"/>
+    <w:lsdException w:name="Medium Grid 3 Accent 2" w:uiPriority="69"/>
+    <w:lsdException w:name="Dark List Accent 2" w:uiPriority="70"/>
+    <w:lsdException w:name="Colorful Shading Accent 2" w:uiPriority="71"/>
+    <w:lsdException w:name="Colorful List Accent 2" w:uiPriority="72"/>
+    <w:lsdException w:name="Colorful Grid Accent 2" w:uiPriority="73"/>
+    <w:lsdException w:name="Light Shading Accent 3" w:uiPriority="60"/>
+    <w:lsdException w:name="Light List Accent 3" w:uiPriority="61"/>
+    <w:lsdException w:name="Light Grid Accent 3" w:uiPriority="62"/>
+    <w:lsdException w:name="Medium Shading 1 Accent 3" w:uiPriority="63"/>
+    <w:lsdException w:name="Medium Shading 2 Accent 3" w:uiPriority="64"/>
+    <w:lsdException w:name="Medium List 1 Accent 3" w:uiPriority="65"/>
+    <w:lsdException w:name="Medium List 2 Accent 3" w:uiPriority="66"/>
+    <w:lsdException w:name="Medium Grid 1 Accent 3" w:uiPriority="67"/>
+    <w:lsdException w:name="Medium Grid 2 Accent 3" w:uiPriority="68"/>
+    <w:lsdException w:name="Medium Grid 3 Accent 3" w:uiPriority="69"/>
+    <w:lsdException w:name="Dark List Accent 3" w:uiPriority="70"/>
+    <w:lsdException w:name="Colorful Shading Accent 3" w:uiPriority="71"/>
+    <w:lsdException w:name="Colorful List Accent 3" w:uiPriority="72"/>
+    <w:lsdException w:name="Colorful Grid Accent 3" w:uiPriority="73"/>
+    <w:lsdException w:name="Light Shading Accent 4" w:uiPriority="60"/>
+    <w:lsdException w:name="Light List Accent 4" w:uiPriority="61"/>
+    <w:lsdException w:name="Light Grid Accent 4" w:uiPriority="62"/>
+    <w:lsdException w:name="Medium Shading 1 Accent 4" w:uiPriority="63"/>
+    <w:lsdException w:name="Medium Shading 2 Accent 4" w:uiPriority="64"/>
+    <w:lsdException w:name="Medium List 1 Accent 4" w:uiPriority="65"/>
+    <w:lsdException w:name="Medium List 2 Accent 4" w:uiPriority="66"/>
+    <w:lsdException w:name="Medium Grid 1 Accent 4" w:uiPriority="67"/>
+    <w:lsdException w:name="Medium Grid 2 Accent 4" w:uiPriority="68"/>
+    <w:lsdException w:name="Medium Grid 3 Accent 4" w:uiPriority="69"/>
+    <w:lsdException w:name="Dark List Accent 4" w:uiPriority="70"/>
+    <w:lsdException w:name="Colorful Shading Accent 4" w:uiPriority="71"/>
+    <w:lsdException w:name="Colorful List Accent 4" w:uiPriority="72"/>
+    <w:lsdException w:name="Colorful Grid Accent 4" w:uiPriority="73"/>
+    <w:lsdException w:name="Light Shading Accent 5" w:uiPriority="60"/>
+    <w:lsdException w:name="Light List Accent 5" w:uiPriority="61"/>
+    <w:lsdException w:name="Light Grid Accent 5" w:uiPriority="62"/>
+    <w:lsdException w:name="Medium Shading 1 Accent 5" w:uiPriority="63"/>
+    <w:lsdException w:name="Medium Shading 2 Accent 5" w:uiPriority="64"/>
+    <w:lsdException w:name="Medium List 1 Accent 5" w:uiPriority="65"/>
+    <w:lsdException w:name="Medium List 2 Accent 5" w:uiPriority="66"/>
+    <w:lsdException w:name="Medium Grid 1 Accent 5" w:uiPriority="67"/>
+    <w:lsdException w:name="Medium Grid 2 Accent 5" w:uiPriority="68"/>
+    <w:lsdException w:name="Medium Grid 3 Accent 5" w:uiPriority="69"/>
+    <w:lsdException w:name="Dark List Accent 5" w:uiPriority="70"/>
+    <w:lsdException w:name="Colorful Shading Accent 5" w:uiPriority="71"/>
+    <w:lsdException w:name="Colorful List Accent 5" w:uiPriority="72"/>
+    <w:lsdException w:name="Colorful Grid Accent 5" w:uiPriority="73"/>
+    <w:lsdException w:name="Light Shading Accent 6" w:uiPriority="60"/>
+    <w:lsdException w:name="Light List Accent 6" w:uiPriority="61"/>
+    <w:lsdException w:name="Light Grid Accent 6" w:uiPriority="62"/>
+    <w:lsdException w:name="Medium Shading 1 Accent 6" w:uiPriority="63"/>
+    <w:lsdException w:name="Medium Shading 2 Accent 6" w:uiPriority="64"/>
+    <w:lsdException w:name="Medium List 1 Accent 6" w:uiPriority="65"/>
+    <w:lsdException w:name="Medium List 2 Accent 6" w:uiPriority="66"/>
+    <w:lsdException w:name="Medium Grid 1 Accent 6" w:uiPriority="67"/>
+    <w:lsdException w:name="Medium Grid 2 Accent 6" w:uiPriority="68"/>
+    <w:lsdException w:name="Medium Grid 3 Accent 6" w:uiPriority="69"/>
+    <w:lsdException w:name="Dark List Accent 6" w:uiPriority="70"/>
+    <w:lsdException w:name="Colorful Shading Accent 6" w:uiPriority="71"/>
+    <w:lsdException w:name="Colorful List Accent 6" w:uiPriority="72"/>
+    <w:lsdException w:name="Colorful Grid Accent 6" w:uiPriority="73"/>
+    <w:lsdException w:name="Subtle Emphasis" w:uiPriority="19" w:qFormat="1"/>
+    <w:lsdException w:name="Intense Emphasis" w:uiPriority="21" w:qFormat="1"/>
+    <w:lsdException w:name="Subtle Reference" w:uiPriority="31" w:qFormat="1"/>
+    <w:lsdException w:name="Intense Reference" w:uiPriority="32" w:qFormat="1"/>
+    <w:lsdException w:name="Book Title" w:uiPriority="33" w:qFormat="1"/>
+    <w:lsdException w:name="Bibliography" w:semiHidden="1" w:uiPriority="37" w:unhideWhenUsed="1"/>
+    <w:lsdException w:name="TOC Heading" w:semiHidden="1" w:uiPriority="39" w:unhideWhenUsed="1" w:qFormat="1"/>
+    <w:lsdException w:name="Plain Table 1" w:uiPriority="41"/>
+    <w:lsdException w:name="Plain Table 2" w:uiPriority="42"/>
+    <w:lsdException w:name="Plain Table 3" w:uiPriority="43"/>
+    <w:lsdException w:name="Plain Table 4" w:uiPriority="44"/>
+    <w:lsdException w:name="Plain Table 5" w:uiPriority="45"/>
+    <w:lsdException w:name="Grid Table Light" w:uiPriority="40"/>
+    <w:lsdException w:name="Grid Table 1 Light" w:uiPriority="46"/>
+    <w:lsdException w:name="Grid Table 2" w:uiPriority="47"/>
+    <w:lsdException w:name="Grid Table 3" w:uiPriority="48"/>
+    <w:lsdException w:name="Grid Table 4" w:uiPriority="49"/>
+    <w:lsdException w:name="Grid Table 5 Dark" w:uiPriority="50"/>
+    <w:lsdException w:name="Grid Table 6 Colorful" w:uiPriority="51"/>
+    <w:lsdException w:name="Grid Table 7 Colorful" w:uiPriority="52"/>
+    <w:lsdException w:name="Grid Table 1 Light Accent 1" w:uiPriority="46"/>
+    <w:lsdException w:name="Grid Table 2 Accent 1" w:uiPriority="47"/>
+    <w:lsdException w:name="Grid Table 3 Accent 1" w:uiPriority="48"/>
+    <w:lsdException w:name="Grid Table 4 Accent 1" w:uiPriority="49"/>
+    <w:lsdException w:name="Grid Table 5 Dark Accent 1" w:uiPriority="50"/>
+    <w:lsdException w:name="Grid Table 6 Colorful Accent 1" w:uiPriority="51"/>
+    <w:lsdException w:name="Grid Table 7 Colorful Accent 1" w:uiPriority="52"/>
+    <w:lsdException w:name="Grid Table 1 Light Accent 2" w:uiPriority="46"/>
+    <w:lsdException w:name="Grid Table 2 Accent 2" w:uiPriority="47"/>
+    <w:lsdException w:name="Grid Table 3 Accent 2" w:uiPriority="48"/>
+    <w:lsdException w:name="Grid Table 4 Accent 2" w:uiPriority="49"/>
+    <w:lsdException w:name="Grid Table 5 Dark Accent 2" w:uiPriority="50"/>
+    <w:lsdException w:name="Grid Table 6 Colorful Accent 2" w:uiPriority="51"/>
+    <w:lsdException w:name="Grid Table 7 Colorful Accent 2" w:uiPriority="52"/>
+    <w:lsdException w:name="Grid Table 1 Light Accent 3" w:uiPriority="46"/>
+    <w:lsdException w:name="Grid Table 2 Accent 3" w:uiPriority="47"/>
+    <w:lsdException w:name="Grid Table 3 Accent 3" w:uiPriority="48"/>
+    <w:lsdException w:name="Grid Table 4 Accent 3" w:uiPriority="49"/>
+    <w:lsdException w:name="Grid Table 5 Dark Accent 3" w:uiPriority="50"/>
+    <w:lsdException w:name="Grid Table 6 Colorful Accent 3" w:uiPriority="51"/>
+    <w:lsdException w:name="Grid Table 7 Colorful Accent 3" w:uiPriority="52"/>
+    <w:lsdException w:name="Grid Table 1 Light Accent 4" w:uiPriority="46"/>
+    <w:lsdException w:name="Grid Table 2 Accent 4" w:uiPriority="47"/>
+    <w:lsdException w:name="Grid Table 3 Accent 4" w:uiPriority="48"/>
+    <w:lsdException w:name="Grid Table 4 Accent 4" w:uiPriority="49"/>
+    <w:lsdException w:name="Grid Table 5 Dark Accent 4" w:uiPriority="50"/>
+    <w:lsdException w:name="Grid Table 6 Colorful Accent 4" w:uiPriority="51"/>
+    <w:lsdException w:name="Grid Table 7 Colorful Accent 4" w:uiPriority="52"/>
+    <w:lsdException w:name="Grid Table 1 Light Accent 5" w:uiPriority="46"/>
+    <w:lsdException w:name="Grid Table 2 Accent 5" w:uiPriority="47"/>
+    <w:lsdException w:name="Grid Table 3 Accent 5" w:uiPriority="48"/>
+    <w:lsdException w:name="Grid Table 4 Accent 5" w:uiPriority="49"/>
+    <w:lsdException w:name="Grid Table 5 Dark Accent 5" w:uiPriority="50"/>
+    <w:lsdException w:name="Grid Table 6 Colorful Accent 5" w:uiPriority="51"/>
+    <w:lsdException w:name="Grid Table 7 Colorful Accent 5" w:uiPriority="52"/>
+    <w:lsdException w:name="Grid Table 1 Light Accent 6" w:uiPriority="46"/>
+    <w:lsdException w:name="Grid Table 2 Accent 6" w:uiPriority="47"/>
+    <w:lsdException w:name="Grid Table 3 Accent 6" w:uiPriority="48"/>
+    <w:lsdException w:name="Grid Table 4 Accent 6" w:uiPriority="49"/>
+    <w:lsdException w:name="Grid Table 5 Dark Accent 6" w:uiPriority="50"/>
+    <w:lsdException w:name="Grid Table 6 Colorful Accent 6" w:uiPriority="51"/>
+    <w:lsdException w:name="Grid Table 7 Colorful Accent 6" w:uiPriority="52"/>
+    <w:lsdException w:name="List Table 1 Light" w:uiPriority="46"/>
+    <w:lsdException w:name="List Table 2" w:uiPriority="47"/>
+    <w:lsdException w:name="List Table 3" w:uiPriority="48"/>
+    <w:lsdException w:name="List Table 4" w:uiPriority="49"/>
+    <w:lsdException w:name="List Table 5 Dark" w:uiPriority="50"/>
+    <w:lsdException w:name="List Table 6 Colorful" w:uiPriority="51"/>
+    <w:lsdException w:name="List Table 7 Colorful" w:uiPriority="52"/>
+    <w:lsdException w:name="List Table 1 Light Accent 1" w:uiPriority="46"/>
+    <w:lsdException w:name="List Table 2 Accent 1" w:uiPriority="47"/>
+    <w:lsdException w:name="List Table 3 Accent 1" w:uiPriority="48"/>
+    <w:lsdException w:name="List Table 4 Accent 1" w:uiPriority="49"/>
+    <w:lsdException w:name="List Table 5 Dark Accent 1" w:uiPriority="50"/>
+    <w:lsdException w:name="List Table 6 Colorful Accent 1" w:uiPriority="51"/>
+    <w:lsdException w:name="List Table 7 Colorful Accent 1" w:uiPriority="52"/>
+    <w:lsdException w:name="List Table 1 Light Accent 2" w:uiPriority="46"/>
+    <w:lsdException w:name="List Table 2 Accent 2" w:uiPriority="47"/>
+    <w:lsdException w:name="List Table 3 Accent 2" w:uiPriority="48"/>
+    <w:lsdException w:name="List Table 4 Accent 2" w:uiPriority="49"/>
+    <w:lsdException w:name="List Table 5 Dark Accent 2" w:uiPriority="50"/>
+    <w:lsdException w:name="List Table 6 Colorful Accent 2" w:uiPriority="51"/>
+    <w:lsdException w:name="List Table 7 Colorful Accent 2" w:uiPriority="52"/>
+    <w:lsdException w:name="List Table 1 Light Accent 3" w:uiPriority="46"/>
+    <w:lsdException w:name="List Table 2 Accent 3" w:uiPriority="47"/>
+    <w:lsdException w:name="List Table 3 Accent 3" w:uiPriority="48"/>
+    <w:lsdException w:name="List Table 4 Accent 3" w:uiPriority="49"/>
+    <w:lsdException w:name="List Table 5 Dark Accent 3" w:uiPriority="50"/>
+    <w:lsdException w:name="List Table 6 Colorful Accent 3" w:uiPriority="51"/>
+    <w:lsdException w:name="List Table 7 Colorful Accent 3" w:uiPriority="52"/>
+    <w:lsdException w:name="List Table 1 Light Accent 4" w:uiPriority="46"/>
+    <w:lsdException w:name="List Table 2 Accent 4" w:uiPriority="47"/>
+    <w:lsdException w:name="List Table 3 Accent 4" w:uiPriority="48"/>
+    <w:lsdException w:name="List Table 4 Accent 4" w:uiPriority="49"/>
+    <w:lsdException w:name="List Table 5 Dark Accent 4" w:uiPriority="50"/>
+    <w:lsdException w:name="List Table 6 Colorful Accent 4" w:uiPriority="51"/>
+    <w:lsdException w:name="List Table 7 Colorful Accent 4" w:uiPriority="52"/>
+    <w:lsdException w:name="List Table 1 Light Accent 5" w:uiPriority="46"/>
+    <w:lsdException w:name="List Table 2 Accent 5" w:uiPriority="47"/>
+    <w:lsdException w:name="List Table 3 Accent 5" w:uiPriority="48"/>
+    <w:lsdException w:name="List Table 4 Accent 5" w:uiPriority="49"/>
+    <w:lsdException w:name="List Table 5 Dark Accent 5" w:uiPriority="50"/>
+    <w:lsdException w:name="List Table 6 Colorful Accent 5" w:uiPriority="51"/>
+    <w:lsdException w:name="List Table 7 Colorful Accent 5" w:uiPriority="52"/>
+    <w:lsdException w:name="List Table 1 Light Accent 6" w:uiPriority="46"/>
+    <w:lsdException w:name="List Table 2 Accent 6" w:uiPriority="47"/>
+    <w:lsdException w:name="List Table 3 Accent 6" w:uiPriority="48"/>
+    <w:lsdException w:name="List Table 4 Accent 6" w:uiPriority="49"/>
+    <w:lsdException w:name="List Table 5 Dark Accent 6" w:uiPriority="50"/>
+    <w:lsdException w:name="List Table 6 Colorful Accent 6" w:uiPriority="51"/>
+    <w:lsdException w:name="List Table 7 Colorful Accent 6" w:uiPriority="52"/>
+    <w:lsdException w:name="Mention" w:semiHidden="1" w:unhideWhenUsed="1"/>
+    <w:lsdException w:name="Smart Hyperlink" w:semiHidden="1" w:unhideWhenUsed="1"/>
+    <w:lsdException w:name="Hashtag" w:semiHidden="1" w:unhideWhenUsed="1"/>
+    <w:lsdException w:name="Unresolved Mention" w:semiHidden="1" w:unhideWhenUsed="1"/>
+    <w:lsdException w:name="Smart Link" w:semiHidden="1" w:unhideWhenUsed="1"/>
   </w:latentStyles>
   <w:style w:type="paragraph" w:default="1" w:styleId="Normalny">
     <w:name w:val="Normal"/>
@@ -15549,7 +16458,6 @@
     <w:uiPriority w:val="99"/>
     <w:semiHidden/>
     <w:unhideWhenUsed/>
-    <w:qFormat/>
     <w:tblPr>
       <w:tblInd w:w="0" w:type="dxa"/>
       <w:tblCellMar>
@@ -16051,7 +16959,6 @@
     <w:unhideWhenUsed/>
     <w:rsid w:val="00024D64"/>
     <w:tblPr>
-      <w:tblInd w:w="0" w:type="dxa"/>
       <w:tblBorders>
         <w:top w:val="single" w:sz="4" w:space="0" w:color="000000" w:themeColor="text1"/>
         <w:left w:val="single" w:sz="4" w:space="0" w:color="000000" w:themeColor="text1"/>
@@ -16060,12 +16967,6 @@
         <w:insideH w:val="single" w:sz="4" w:space="0" w:color="000000" w:themeColor="text1"/>
         <w:insideV w:val="single" w:sz="4" w:space="0" w:color="000000" w:themeColor="text1"/>
       </w:tblBorders>
-      <w:tblCellMar>
-        <w:top w:w="0" w:type="dxa"/>
-        <w:left w:w="108" w:type="dxa"/>
-        <w:bottom w:w="0" w:type="dxa"/>
-        <w:right w:w="108" w:type="dxa"/>
-      </w:tblCellMar>
     </w:tblPr>
   </w:style>
   <w:style w:type="paragraph" w:styleId="Tekstprzypisudolnego">

</xml_diff>

<commit_message>
poporawki, początek punktu 8
ebebe auuu
</commit_message>
<xml_diff>
--- a/io - zawartość pracy zaliczeniowej - szablon.docx
+++ b/io - zawartość pracy zaliczeniowej - szablon.docx
@@ -10132,7 +10132,7 @@
                     <a:blip r:embed="rId15" cstate="print">
                       <a:extLst>
                         <a:ext uri="{28A0092B-C50C-407E-A947-70E740481C1C}">
-                          <a14:useLocalDpi xmlns="" xmlns:wpc="http://schemas.microsoft.com/office/word/2010/wordprocessingCanvas" xmlns:cx="http://schemas.microsoft.com/office/drawing/2014/chartex" xmlns:cx1="http://schemas.microsoft.com/office/drawing/2015/9/8/chartex" xmlns:cx2="http://schemas.microsoft.com/office/drawing/2015/10/21/chartex" xmlns:cx3="http://schemas.microsoft.com/office/drawing/2016/5/9/chartex" xmlns:cx4="http://schemas.microsoft.com/office/drawing/2016/5/10/chartex" xmlns:cx5="http://schemas.microsoft.com/office/drawing/2016/5/11/chartex" xmlns:cx6="http://schemas.microsoft.com/office/drawing/2016/5/12/chartex" xmlns:cx7="http://schemas.microsoft.com/office/drawing/2016/5/13/chartex" xmlns:cx8="http://schemas.microsoft.com/office/drawing/2016/5/14/chartex" xmlns:mc="http://schemas.openxmlformats.org/markup-compatibility/2006" xmlns:aink="http://schemas.microsoft.com/office/drawing/2016/ink" xmlns:am3d="http://schemas.microsoft.com/office/drawing/2017/model3d" xmlns:o="urn:schemas-microsoft-com:office:office" xmlns:v="urn:schemas-microsoft-com:vml" xmlns:wp14="http://schemas.microsoft.com/office/word/2010/wordprocessingDrawing" xmlns:w10="urn:schemas-microsoft-com:office:word" xmlns:w="http://schemas.openxmlformats.org/wordprocessingml/2006/main" xmlns:w14="http://schemas.microsoft.com/office/word/2010/wordml" xmlns:w15="http://schemas.microsoft.com/office/word/2012/wordml" xmlns:w16cex="http://schemas.microsoft.com/office/word/2018/wordml/cex" xmlns:w16cid="http://schemas.microsoft.com/office/word/2016/wordml/cid" xmlns:w16="http://schemas.microsoft.com/office/word/2018/wordml" xmlns:w16se="http://schemas.microsoft.com/office/word/2015/wordml/symex" xmlns:wpg="http://schemas.microsoft.com/office/word/2010/wordprocessingGroup" xmlns:wpi="http://schemas.microsoft.com/office/word/2010/wordprocessingInk" xmlns:wps="http://schemas.microsoft.com/office/word/2010/wordprocessingShape" xmlns:a14="http://schemas.microsoft.com/office/drawing/2010/main" val="0"/>
+                          <a14:useLocalDpi xmlns:a14="http://schemas.microsoft.com/office/drawing/2010/main" xmlns:wps="http://schemas.microsoft.com/office/word/2010/wordprocessingShape" xmlns:wpi="http://schemas.microsoft.com/office/word/2010/wordprocessingInk" xmlns:wpg="http://schemas.microsoft.com/office/word/2010/wordprocessingGroup" xmlns:w16se="http://schemas.microsoft.com/office/word/2015/wordml/symex" xmlns:w16="http://schemas.microsoft.com/office/word/2018/wordml" xmlns:w16cid="http://schemas.microsoft.com/office/word/2016/wordml/cid" xmlns:w16cex="http://schemas.microsoft.com/office/word/2018/wordml/cex" xmlns:w15="http://schemas.microsoft.com/office/word/2012/wordml" xmlns:w14="http://schemas.microsoft.com/office/word/2010/wordml" xmlns:w="http://schemas.openxmlformats.org/wordprocessingml/2006/main" xmlns:w10="urn:schemas-microsoft-com:office:word" xmlns:wp14="http://schemas.microsoft.com/office/word/2010/wordprocessingDrawing" xmlns:v="urn:schemas-microsoft-com:vml" xmlns:o="urn:schemas-microsoft-com:office:office" xmlns:am3d="http://schemas.microsoft.com/office/drawing/2017/model3d" xmlns:aink="http://schemas.microsoft.com/office/drawing/2016/ink" xmlns:mc="http://schemas.openxmlformats.org/markup-compatibility/2006" xmlns:cx8="http://schemas.microsoft.com/office/drawing/2016/5/14/chartex" xmlns:cx7="http://schemas.microsoft.com/office/drawing/2016/5/13/chartex" xmlns:cx6="http://schemas.microsoft.com/office/drawing/2016/5/12/chartex" xmlns:cx5="http://schemas.microsoft.com/office/drawing/2016/5/11/chartex" xmlns:cx4="http://schemas.microsoft.com/office/drawing/2016/5/10/chartex" xmlns:cx3="http://schemas.microsoft.com/office/drawing/2016/5/9/chartex" xmlns:cx2="http://schemas.microsoft.com/office/drawing/2015/10/21/chartex" xmlns:cx1="http://schemas.microsoft.com/office/drawing/2015/9/8/chartex" xmlns:cx="http://schemas.microsoft.com/office/drawing/2014/chartex" xmlns:wpc="http://schemas.microsoft.com/office/word/2010/wordprocessingCanvas" xmlns="" val="0"/>
                         </a:ext>
                       </a:extLst>
                     </a:blip>
@@ -10349,7 +10349,7 @@
         <w:rPr>
           <w:lang w:val="pl-PL"/>
         </w:rPr>
-        <w:t>Przerwy w dostępności do usługi Firebase</w:t>
+        <w:t>Chwilowa niedostępność usługi bazy danych Firebase</w:t>
       </w:r>
     </w:p>
     <w:p>
@@ -10367,7 +10367,7 @@
         <w:rPr>
           <w:lang w:val="pl-PL"/>
         </w:rPr>
-        <w:t>Konkurencja na rynku</w:t>
+        <w:t>Przekroczenie założonego przez zleceniodawcę budżetu</w:t>
       </w:r>
     </w:p>
     <w:p>
@@ -10385,7 +10385,7 @@
         <w:rPr>
           <w:lang w:val="pl-PL"/>
         </w:rPr>
-        <w:t>Nieodpowiednie zarządzanie projektem</w:t>
+        <w:t>Niedotrzymanie zaplanowanego terminu pracy</w:t>
       </w:r>
     </w:p>
     <w:p>
@@ -10421,8 +10421,21 @@
         <w:rPr>
           <w:lang w:val="pl-PL"/>
         </w:rPr>
-        <w:t>Brak sprecyzowanych wymagań ze strony użytkownika</w:t>
-      </w:r>
+        <w:t xml:space="preserve">Brak sprecyzowanych wymagań ze strony </w:t>
+      </w:r>
+      <w:r>
+        <w:rPr>
+          <w:lang w:val="pl-PL"/>
+        </w:rPr>
+        <w:t>zleceniodawcy projektu</w:t>
+      </w:r>
+    </w:p>
+    <w:p>
+      <w:pPr>
+        <w:rPr>
+          <w:lang w:val="pl-PL"/>
+        </w:rPr>
+      </w:pPr>
     </w:p>
     <w:p>
       <w:pPr>
@@ -10431,12 +10444,18 @@
           <w:lang w:val="pl-PL"/>
         </w:rPr>
       </w:pPr>
-      <w:bookmarkStart w:id="19" w:name="_Toc1976810"/>
-      <w:r>
-        <w:rPr>
-          <w:lang w:val="pl-PL"/>
-        </w:rPr>
-        <w:t>Ocena ryzyka</w:t>
+      <w:bookmarkStart w:id="19" w:name="_Toc1976811"/>
+      <w:r>
+        <w:rPr>
+          <w:lang w:val="pl-PL"/>
+        </w:rPr>
+        <w:t>Ocena ryzyka i p</w:t>
+      </w:r>
+      <w:r>
+        <w:rPr>
+          <w:lang w:val="pl-PL"/>
+        </w:rPr>
+        <w:t>lan reakcji na ryzyko</w:t>
       </w:r>
       <w:bookmarkEnd w:id="19"/>
     </w:p>
@@ -10446,245 +10465,623 @@
           <w:lang w:val="pl-PL"/>
         </w:rPr>
       </w:pPr>
-      <w:r>
-        <w:rPr>
-          <w:lang w:val="pl-PL"/>
-        </w:rPr>
-        <w:t>Prawdopodobieństwo i wpływ w skali od 1 do 5</w:t>
-      </w:r>
-    </w:p>
-    <w:p>
-      <w:pPr>
-        <w:pStyle w:val="Akapitzlist"/>
-        <w:numPr>
-          <w:ilvl w:val="0"/>
-          <w:numId w:val="41"/>
-        </w:numPr>
-        <w:rPr>
-          <w:lang w:val="pl-PL"/>
-        </w:rPr>
-      </w:pPr>
-      <w:r>
-        <w:rPr>
-          <w:lang w:val="pl-PL"/>
-        </w:rPr>
-        <w:t>Prawdopodobieństwo – 1, wpływ – 5</w:t>
-      </w:r>
-    </w:p>
-    <w:p>
-      <w:pPr>
-        <w:pStyle w:val="Akapitzlist"/>
-        <w:numPr>
-          <w:ilvl w:val="0"/>
-          <w:numId w:val="41"/>
-        </w:numPr>
-        <w:rPr>
-          <w:lang w:val="pl-PL"/>
-        </w:rPr>
-      </w:pPr>
-      <w:r>
-        <w:rPr>
-          <w:lang w:val="pl-PL"/>
-        </w:rPr>
-        <w:t>Prawdopodobieństwo – 5, wpływ – 3</w:t>
-      </w:r>
-    </w:p>
-    <w:p>
-      <w:pPr>
-        <w:pStyle w:val="Akapitzlist"/>
-        <w:numPr>
-          <w:ilvl w:val="0"/>
-          <w:numId w:val="41"/>
-        </w:numPr>
-        <w:rPr>
-          <w:lang w:val="pl-PL"/>
-        </w:rPr>
-      </w:pPr>
-      <w:r>
-        <w:rPr>
-          <w:lang w:val="pl-PL"/>
-        </w:rPr>
-        <w:t xml:space="preserve">Prawdopodobieństwo – </w:t>
-      </w:r>
-      <w:r>
-        <w:rPr>
-          <w:lang w:val="pl-PL"/>
-        </w:rPr>
-        <w:t>3</w:t>
-      </w:r>
-      <w:r>
-        <w:rPr>
-          <w:lang w:val="pl-PL"/>
-        </w:rPr>
-        <w:t xml:space="preserve">, wpływ – </w:t>
-      </w:r>
-      <w:r>
-        <w:rPr>
-          <w:lang w:val="pl-PL"/>
-        </w:rPr>
-        <w:t>4</w:t>
-      </w:r>
-    </w:p>
-    <w:p>
-      <w:pPr>
-        <w:pStyle w:val="Akapitzlist"/>
-        <w:numPr>
-          <w:ilvl w:val="0"/>
-          <w:numId w:val="41"/>
-        </w:numPr>
-        <w:rPr>
-          <w:lang w:val="pl-PL"/>
-        </w:rPr>
-      </w:pPr>
-      <w:r>
-        <w:rPr>
-          <w:lang w:val="pl-PL"/>
-        </w:rPr>
-        <w:t>Prawdopodobieństwo – 2, wpływ – zależny od funkcjonalności, której dotyczy ryzyko</w:t>
-      </w:r>
-    </w:p>
-    <w:p>
-      <w:pPr>
-        <w:pStyle w:val="Akapitzlist"/>
-        <w:numPr>
-          <w:ilvl w:val="0"/>
-          <w:numId w:val="41"/>
-        </w:numPr>
-        <w:rPr>
-          <w:lang w:val="pl-PL"/>
-        </w:rPr>
-      </w:pPr>
-      <w:r>
-        <w:rPr>
-          <w:lang w:val="pl-PL"/>
-        </w:rPr>
-        <w:t>Prawdopodobieństwo – 2, wpływ – 4</w:t>
-      </w:r>
-    </w:p>
-    <w:p>
-      <w:pPr>
-        <w:rPr>
-          <w:lang w:val="pl-PL"/>
-        </w:rPr>
-      </w:pPr>
-    </w:p>
-    <w:p>
-      <w:pPr>
-        <w:pStyle w:val="Nagwek2"/>
-        <w:rPr>
-          <w:lang w:val="pl-PL"/>
-        </w:rPr>
-      </w:pPr>
-      <w:bookmarkStart w:id="20" w:name="_Toc1976811"/>
-      <w:r>
-        <w:rPr>
-          <w:lang w:val="pl-PL"/>
-        </w:rPr>
-        <w:t>Plan reakcji na ryzyko</w:t>
-      </w:r>
-      <w:bookmarkEnd w:id="20"/>
-    </w:p>
-    <w:p>
-      <w:pPr>
-        <w:pStyle w:val="Akapitzlist"/>
-        <w:numPr>
-          <w:ilvl w:val="0"/>
-          <w:numId w:val="42"/>
-        </w:numPr>
-        <w:rPr>
-          <w:lang w:val="pl-PL"/>
-        </w:rPr>
-      </w:pPr>
-      <w:r>
-        <w:rPr>
-          <w:lang w:val="pl-PL"/>
-        </w:rPr>
-        <w:t>Kontakt z obsługą techniczną usługi Firebase</w:t>
-      </w:r>
-    </w:p>
-    <w:p>
-      <w:pPr>
-        <w:pStyle w:val="Akapitzlist"/>
-        <w:numPr>
-          <w:ilvl w:val="0"/>
-          <w:numId w:val="42"/>
-        </w:numPr>
-        <w:rPr>
-          <w:lang w:val="pl-PL"/>
-        </w:rPr>
-      </w:pPr>
-      <w:r>
-        <w:rPr>
-          <w:lang w:val="pl-PL"/>
-        </w:rPr>
-        <w:t>Innowacyjne funkcjonalności systemu (dokładnie planowanie fizycznych turniejów szachowych)</w:t>
-      </w:r>
-      <w:r>
-        <w:rPr>
-          <w:lang w:val="pl-PL"/>
-        </w:rPr>
-        <w:t xml:space="preserve">, zastosowanie </w:t>
-      </w:r>
-      <w:r>
-        <w:rPr>
-          <w:lang w:val="pl-PL"/>
-        </w:rPr>
-        <w:t>efektywnej kampanii reklamowej</w:t>
-      </w:r>
-    </w:p>
-    <w:p>
-      <w:pPr>
-        <w:pStyle w:val="Akapitzlist"/>
-        <w:numPr>
-          <w:ilvl w:val="0"/>
-          <w:numId w:val="42"/>
-        </w:numPr>
-        <w:rPr>
-          <w:lang w:val="pl-PL"/>
-        </w:rPr>
-      </w:pPr>
-      <w:r>
-        <w:rPr>
-          <w:lang w:val="pl-PL"/>
-        </w:rPr>
-        <w:t>Konsultacja ze specjalistą do spraw zarządzania projektem</w:t>
-      </w:r>
-    </w:p>
-    <w:p>
-      <w:pPr>
-        <w:pStyle w:val="Akapitzlist"/>
-        <w:numPr>
-          <w:ilvl w:val="0"/>
-          <w:numId w:val="42"/>
-        </w:numPr>
-        <w:rPr>
-          <w:lang w:val="pl-PL"/>
-        </w:rPr>
-      </w:pPr>
-      <w:r>
-        <w:rPr>
-          <w:lang w:val="pl-PL"/>
-        </w:rPr>
-        <w:t>Ograniczenie funkcjonalności systemu</w:t>
-      </w:r>
-    </w:p>
-    <w:p>
-      <w:pPr>
-        <w:pStyle w:val="Akapitzlist"/>
-        <w:numPr>
-          <w:ilvl w:val="0"/>
-          <w:numId w:val="42"/>
-        </w:numPr>
-        <w:rPr>
-          <w:lang w:val="pl-PL"/>
-        </w:rPr>
-      </w:pPr>
-      <w:r>
-        <w:rPr>
-          <w:lang w:val="pl-PL"/>
-        </w:rPr>
-        <w:t>Konsultacja z użytkownikami (ankiety) i wprowadzanie dodatkowych funkcjonalności</w:t>
-      </w:r>
+    </w:p>
+    <w:tbl>
+      <w:tblPr>
+        <w:tblStyle w:val="Tabela-Siatka"/>
+        <w:tblW w:w="0" w:type="auto"/>
+        <w:tblInd w:w="360" w:type="dxa"/>
+        <w:tblLayout w:type="fixed"/>
+        <w:tblLook w:val="04A0"/>
+      </w:tblPr>
+      <w:tblGrid>
+        <w:gridCol w:w="1024"/>
+        <w:gridCol w:w="5528"/>
+        <w:gridCol w:w="993"/>
+        <w:gridCol w:w="951"/>
+      </w:tblGrid>
+      <w:tr>
+        <w:tc>
+          <w:tcPr>
+            <w:tcW w:w="1024" w:type="dxa"/>
+          </w:tcPr>
+          <w:p>
+            <w:pPr>
+              <w:jc w:val="center"/>
+              <w:rPr>
+                <w:lang w:val="pl-PL"/>
+              </w:rPr>
+            </w:pPr>
+            <w:r>
+              <w:rPr>
+                <w:lang w:val="pl-PL"/>
+              </w:rPr>
+              <w:t>Lp.</w:t>
+            </w:r>
+          </w:p>
+        </w:tc>
+        <w:tc>
+          <w:tcPr>
+            <w:tcW w:w="5528" w:type="dxa"/>
+          </w:tcPr>
+          <w:p>
+            <w:pPr>
+              <w:jc w:val="center"/>
+              <w:rPr>
+                <w:lang w:val="pl-PL"/>
+              </w:rPr>
+            </w:pPr>
+            <w:r>
+              <w:rPr>
+                <w:lang w:val="pl-PL"/>
+              </w:rPr>
+              <w:t>Plan reakcji</w:t>
+            </w:r>
+          </w:p>
+        </w:tc>
+        <w:tc>
+          <w:tcPr>
+            <w:tcW w:w="993" w:type="dxa"/>
+          </w:tcPr>
+          <w:p>
+            <w:pPr>
+              <w:jc w:val="center"/>
+              <w:rPr>
+                <w:lang w:val="pl-PL"/>
+              </w:rPr>
+            </w:pPr>
+            <w:r>
+              <w:rPr>
+                <w:lang w:val="pl-PL"/>
+              </w:rPr>
+              <w:t>P</w:t>
+            </w:r>
+          </w:p>
+        </w:tc>
+        <w:tc>
+          <w:tcPr>
+            <w:tcW w:w="951" w:type="dxa"/>
+          </w:tcPr>
+          <w:p>
+            <w:pPr>
+              <w:jc w:val="center"/>
+              <w:rPr>
+                <w:lang w:val="pl-PL"/>
+              </w:rPr>
+            </w:pPr>
+            <w:r>
+              <w:rPr>
+                <w:lang w:val="pl-PL"/>
+              </w:rPr>
+              <w:t>W</w:t>
+            </w:r>
+          </w:p>
+        </w:tc>
+      </w:tr>
+      <w:tr>
+        <w:tc>
+          <w:tcPr>
+            <w:tcW w:w="1024" w:type="dxa"/>
+            <w:vAlign w:val="center"/>
+          </w:tcPr>
+          <w:p>
+            <w:pPr>
+              <w:jc w:val="center"/>
+              <w:rPr>
+                <w:lang w:val="pl-PL"/>
+              </w:rPr>
+            </w:pPr>
+            <w:r>
+              <w:rPr>
+                <w:lang w:val="pl-PL"/>
+              </w:rPr>
+              <w:t>1</w:t>
+            </w:r>
+          </w:p>
+        </w:tc>
+        <w:tc>
+          <w:tcPr>
+            <w:tcW w:w="5528" w:type="dxa"/>
+            <w:vAlign w:val="center"/>
+          </w:tcPr>
+          <w:p>
+            <w:pPr>
+              <w:jc w:val="center"/>
+              <w:rPr>
+                <w:lang w:val="pl-PL"/>
+              </w:rPr>
+            </w:pPr>
+            <w:r>
+              <w:rPr>
+                <w:lang w:val="pl-PL"/>
+              </w:rPr>
+              <w:t>Kontakt z obsługą techniczną usługi Firebase, uruchomienie kopii zapasowych w przypadku długiego czasu niedostępności usługi Firebase</w:t>
+            </w:r>
+          </w:p>
+        </w:tc>
+        <w:tc>
+          <w:tcPr>
+            <w:tcW w:w="993" w:type="dxa"/>
+            <w:vAlign w:val="center"/>
+          </w:tcPr>
+          <w:p>
+            <w:pPr>
+              <w:jc w:val="center"/>
+              <w:rPr>
+                <w:lang w:val="pl-PL"/>
+              </w:rPr>
+            </w:pPr>
+            <w:r>
+              <w:rPr>
+                <w:lang w:val="pl-PL"/>
+              </w:rPr>
+              <w:t>1</w:t>
+            </w:r>
+          </w:p>
+        </w:tc>
+        <w:tc>
+          <w:tcPr>
+            <w:tcW w:w="951" w:type="dxa"/>
+            <w:vAlign w:val="center"/>
+          </w:tcPr>
+          <w:p>
+            <w:pPr>
+              <w:jc w:val="center"/>
+              <w:rPr>
+                <w:lang w:val="pl-PL"/>
+              </w:rPr>
+            </w:pPr>
+            <w:r>
+              <w:rPr>
+                <w:lang w:val="pl-PL"/>
+              </w:rPr>
+              <w:t>5</w:t>
+            </w:r>
+          </w:p>
+        </w:tc>
+      </w:tr>
+      <w:tr>
+        <w:tc>
+          <w:tcPr>
+            <w:tcW w:w="1024" w:type="dxa"/>
+            <w:vAlign w:val="center"/>
+          </w:tcPr>
+          <w:p>
+            <w:pPr>
+              <w:jc w:val="center"/>
+              <w:rPr>
+                <w:lang w:val="pl-PL"/>
+              </w:rPr>
+            </w:pPr>
+            <w:r>
+              <w:rPr>
+                <w:lang w:val="pl-PL"/>
+              </w:rPr>
+              <w:t>2</w:t>
+            </w:r>
+          </w:p>
+        </w:tc>
+        <w:tc>
+          <w:tcPr>
+            <w:tcW w:w="5528" w:type="dxa"/>
+            <w:vAlign w:val="center"/>
+          </w:tcPr>
+          <w:p>
+            <w:pPr>
+              <w:jc w:val="center"/>
+              <w:rPr>
+                <w:lang w:val="pl-PL"/>
+              </w:rPr>
+            </w:pPr>
+            <w:r>
+              <w:rPr>
+                <w:lang w:val="pl-PL"/>
+              </w:rPr>
+              <w:t>Poszukiwanie tańszych rozwiązań lub negocjacje odnośnie zwiększenia budżetu</w:t>
+            </w:r>
+          </w:p>
+        </w:tc>
+        <w:tc>
+          <w:tcPr>
+            <w:tcW w:w="993" w:type="dxa"/>
+            <w:vAlign w:val="center"/>
+          </w:tcPr>
+          <w:p>
+            <w:pPr>
+              <w:jc w:val="center"/>
+              <w:rPr>
+                <w:lang w:val="pl-PL"/>
+              </w:rPr>
+            </w:pPr>
+            <w:r>
+              <w:rPr>
+                <w:lang w:val="pl-PL"/>
+              </w:rPr>
+              <w:t>2</w:t>
+            </w:r>
+          </w:p>
+        </w:tc>
+        <w:tc>
+          <w:tcPr>
+            <w:tcW w:w="951" w:type="dxa"/>
+            <w:vAlign w:val="center"/>
+          </w:tcPr>
+          <w:p>
+            <w:pPr>
+              <w:jc w:val="center"/>
+              <w:rPr>
+                <w:lang w:val="pl-PL"/>
+              </w:rPr>
+            </w:pPr>
+            <w:r>
+              <w:rPr>
+                <w:lang w:val="pl-PL"/>
+              </w:rPr>
+              <w:t>4</w:t>
+            </w:r>
+          </w:p>
+        </w:tc>
+      </w:tr>
+      <w:tr>
+        <w:tc>
+          <w:tcPr>
+            <w:tcW w:w="1024" w:type="dxa"/>
+            <w:vAlign w:val="center"/>
+          </w:tcPr>
+          <w:p>
+            <w:pPr>
+              <w:jc w:val="center"/>
+              <w:rPr>
+                <w:lang w:val="pl-PL"/>
+              </w:rPr>
+            </w:pPr>
+            <w:r>
+              <w:rPr>
+                <w:lang w:val="pl-PL"/>
+              </w:rPr>
+              <w:t>3</w:t>
+            </w:r>
+          </w:p>
+        </w:tc>
+        <w:tc>
+          <w:tcPr>
+            <w:tcW w:w="5528" w:type="dxa"/>
+            <w:vAlign w:val="center"/>
+          </w:tcPr>
+          <w:p>
+            <w:pPr>
+              <w:jc w:val="center"/>
+              <w:rPr>
+                <w:lang w:val="pl-PL"/>
+              </w:rPr>
+            </w:pPr>
+            <w:r>
+              <w:rPr>
+                <w:lang w:val="pl-PL"/>
+              </w:rPr>
+              <w:t>Konsultacja ze specjalistą do spraw zarządzania projektem</w:t>
+            </w:r>
+            <w:r>
+              <w:rPr>
+                <w:lang w:val="pl-PL"/>
+              </w:rPr>
+              <w:t xml:space="preserve"> w celu optymalizacji terminowego wykonania prac</w:t>
+            </w:r>
+          </w:p>
+        </w:tc>
+        <w:tc>
+          <w:tcPr>
+            <w:tcW w:w="993" w:type="dxa"/>
+            <w:vAlign w:val="center"/>
+          </w:tcPr>
+          <w:p>
+            <w:pPr>
+              <w:jc w:val="center"/>
+              <w:rPr>
+                <w:lang w:val="pl-PL"/>
+              </w:rPr>
+            </w:pPr>
+            <w:r>
+              <w:rPr>
+                <w:lang w:val="pl-PL"/>
+              </w:rPr>
+              <w:t>3</w:t>
+            </w:r>
+          </w:p>
+        </w:tc>
+        <w:tc>
+          <w:tcPr>
+            <w:tcW w:w="951" w:type="dxa"/>
+            <w:vAlign w:val="center"/>
+          </w:tcPr>
+          <w:p>
+            <w:pPr>
+              <w:jc w:val="center"/>
+              <w:rPr>
+                <w:lang w:val="pl-PL"/>
+              </w:rPr>
+            </w:pPr>
+            <w:r>
+              <w:rPr>
+                <w:lang w:val="pl-PL"/>
+              </w:rPr>
+              <w:t>3</w:t>
+            </w:r>
+          </w:p>
+        </w:tc>
+      </w:tr>
+      <w:tr>
+        <w:tc>
+          <w:tcPr>
+            <w:tcW w:w="1024" w:type="dxa"/>
+            <w:vAlign w:val="center"/>
+          </w:tcPr>
+          <w:p>
+            <w:pPr>
+              <w:jc w:val="center"/>
+              <w:rPr>
+                <w:lang w:val="pl-PL"/>
+              </w:rPr>
+            </w:pPr>
+            <w:r>
+              <w:rPr>
+                <w:lang w:val="pl-PL"/>
+              </w:rPr>
+              <w:t>4</w:t>
+            </w:r>
+          </w:p>
+        </w:tc>
+        <w:tc>
+          <w:tcPr>
+            <w:tcW w:w="5528" w:type="dxa"/>
+            <w:vAlign w:val="center"/>
+          </w:tcPr>
+          <w:p>
+            <w:pPr>
+              <w:jc w:val="center"/>
+              <w:rPr>
+                <w:lang w:val="pl-PL"/>
+              </w:rPr>
+            </w:pPr>
+            <w:r>
+              <w:rPr>
+                <w:lang w:val="pl-PL"/>
+              </w:rPr>
+              <w:t>Ograniczenie</w:t>
+            </w:r>
+            <w:r>
+              <w:rPr>
+                <w:lang w:val="pl-PL"/>
+              </w:rPr>
+              <w:t xml:space="preserve"> zaplanowanych</w:t>
+            </w:r>
+            <w:r>
+              <w:rPr>
+                <w:lang w:val="pl-PL"/>
+              </w:rPr>
+              <w:t xml:space="preserve"> funkcjonalności systemu</w:t>
+            </w:r>
+          </w:p>
+        </w:tc>
+        <w:tc>
+          <w:tcPr>
+            <w:tcW w:w="993" w:type="dxa"/>
+            <w:vAlign w:val="center"/>
+          </w:tcPr>
+          <w:p>
+            <w:pPr>
+              <w:jc w:val="center"/>
+              <w:rPr>
+                <w:lang w:val="pl-PL"/>
+              </w:rPr>
+            </w:pPr>
+            <w:r>
+              <w:rPr>
+                <w:lang w:val="pl-PL"/>
+              </w:rPr>
+              <w:t>2</w:t>
+            </w:r>
+          </w:p>
+        </w:tc>
+        <w:tc>
+          <w:tcPr>
+            <w:tcW w:w="951" w:type="dxa"/>
+            <w:vAlign w:val="center"/>
+          </w:tcPr>
+          <w:p>
+            <w:pPr>
+              <w:jc w:val="center"/>
+              <w:rPr>
+                <w:lang w:val="pl-PL"/>
+              </w:rPr>
+            </w:pPr>
+            <w:r>
+              <w:rPr>
+                <w:lang w:val="pl-PL"/>
+              </w:rPr>
+              <w:t>z</w:t>
+            </w:r>
+          </w:p>
+        </w:tc>
+      </w:tr>
+      <w:tr>
+        <w:tc>
+          <w:tcPr>
+            <w:tcW w:w="1024" w:type="dxa"/>
+            <w:vAlign w:val="center"/>
+          </w:tcPr>
+          <w:p>
+            <w:pPr>
+              <w:jc w:val="center"/>
+              <w:rPr>
+                <w:lang w:val="pl-PL"/>
+              </w:rPr>
+            </w:pPr>
+            <w:r>
+              <w:rPr>
+                <w:lang w:val="pl-PL"/>
+              </w:rPr>
+              <w:t>5</w:t>
+            </w:r>
+          </w:p>
+        </w:tc>
+        <w:tc>
+          <w:tcPr>
+            <w:tcW w:w="5528" w:type="dxa"/>
+            <w:vAlign w:val="center"/>
+          </w:tcPr>
+          <w:p>
+            <w:pPr>
+              <w:jc w:val="center"/>
+              <w:rPr>
+                <w:lang w:val="pl-PL"/>
+              </w:rPr>
+            </w:pPr>
+            <w:r>
+              <w:rPr>
+                <w:lang w:val="pl-PL"/>
+              </w:rPr>
+              <w:t>Konsultacje ze zleceniodawcą aby wyeliminować ewentualne błędy powstałe przy realizacji projektu</w:t>
+            </w:r>
+          </w:p>
+        </w:tc>
+        <w:tc>
+          <w:tcPr>
+            <w:tcW w:w="993" w:type="dxa"/>
+            <w:vAlign w:val="center"/>
+          </w:tcPr>
+          <w:p>
+            <w:pPr>
+              <w:jc w:val="center"/>
+              <w:rPr>
+                <w:lang w:val="pl-PL"/>
+              </w:rPr>
+            </w:pPr>
+            <w:r>
+              <w:rPr>
+                <w:lang w:val="pl-PL"/>
+              </w:rPr>
+              <w:t>2</w:t>
+            </w:r>
+          </w:p>
+        </w:tc>
+        <w:tc>
+          <w:tcPr>
+            <w:tcW w:w="951" w:type="dxa"/>
+            <w:vAlign w:val="center"/>
+          </w:tcPr>
+          <w:p>
+            <w:pPr>
+              <w:jc w:val="center"/>
+              <w:rPr>
+                <w:lang w:val="pl-PL"/>
+              </w:rPr>
+            </w:pPr>
+            <w:r>
+              <w:rPr>
+                <w:lang w:val="pl-PL"/>
+              </w:rPr>
+              <w:t>4</w:t>
+            </w:r>
+          </w:p>
+        </w:tc>
+      </w:tr>
+    </w:tbl>
+    <w:p>
+      <w:pPr>
+        <w:ind w:left="360"/>
+        <w:rPr>
+          <w:lang w:val="pl-PL"/>
+        </w:rPr>
+      </w:pPr>
+    </w:p>
+    <w:p>
+      <w:pPr>
+        <w:ind w:left="360"/>
+        <w:rPr>
+          <w:lang w:val="pl-PL"/>
+        </w:rPr>
+      </w:pPr>
+      <w:r>
+        <w:rPr>
+          <w:lang w:val="pl-PL"/>
+        </w:rPr>
+        <w:t>Lp</w:t>
+      </w:r>
+      <w:r>
+        <w:rPr>
+          <w:lang w:val="pl-PL"/>
+        </w:rPr>
+        <w:t>.</w:t>
+      </w:r>
+      <w:r>
+        <w:rPr>
+          <w:lang w:val="pl-PL"/>
+        </w:rPr>
+        <w:t xml:space="preserve"> – liczba porządkowa</w:t>
+      </w:r>
+    </w:p>
+    <w:p>
+      <w:pPr>
+        <w:ind w:left="360"/>
+        <w:rPr>
+          <w:lang w:val="pl-PL"/>
+        </w:rPr>
+      </w:pPr>
+      <w:r>
+        <w:rPr>
+          <w:lang w:val="pl-PL"/>
+        </w:rPr>
+        <w:t>P – prawdopodobieństwo</w:t>
+      </w:r>
+    </w:p>
+    <w:p>
+      <w:pPr>
+        <w:ind w:left="360"/>
+        <w:rPr>
+          <w:lang w:val="pl-PL"/>
+        </w:rPr>
+      </w:pPr>
+      <w:r>
+        <w:rPr>
+          <w:lang w:val="pl-PL"/>
+        </w:rPr>
+        <w:t xml:space="preserve">W </w:t>
+      </w:r>
+      <w:r>
+        <w:rPr>
+          <w:lang w:val="pl-PL"/>
+        </w:rPr>
+        <w:t>–</w:t>
+      </w:r>
+      <w:r>
+        <w:rPr>
+          <w:lang w:val="pl-PL"/>
+        </w:rPr>
+        <w:t xml:space="preserve"> wpływ</w:t>
+      </w:r>
+    </w:p>
+    <w:p>
+      <w:pPr>
+        <w:ind w:firstLine="360"/>
+        <w:rPr>
+          <w:lang w:val="pl-PL"/>
+        </w:rPr>
+      </w:pPr>
+      <w:r>
+        <w:rPr>
+          <w:lang w:val="pl-PL"/>
+        </w:rPr>
+        <w:t>z – zależny od funkcjonalności, której dotyczy ryzyko</w:t>
+      </w:r>
+    </w:p>
+    <w:p>
+      <w:pPr>
+        <w:ind w:left="360"/>
+        <w:rPr>
+          <w:lang w:val="pl-PL"/>
+        </w:rPr>
+      </w:pPr>
     </w:p>
     <w:p>
       <w:pPr>
@@ -10693,7 +11090,7 @@
           <w:lang w:val="pl-PL"/>
         </w:rPr>
       </w:pPr>
-      <w:bookmarkStart w:id="21" w:name="_Toc1976812"/>
+      <w:bookmarkStart w:id="20" w:name="_Toc1976812"/>
       <w:r>
         <w:rPr>
           <w:lang w:val="pl-PL"/>
@@ -10701,41 +11098,41 @@
         <w:lastRenderedPageBreak/>
         <w:t>Zarządzanie jakością</w:t>
       </w:r>
+      <w:bookmarkEnd w:id="20"/>
+    </w:p>
+    <w:p>
+      <w:pPr>
+        <w:pStyle w:val="Nagwek2"/>
+        <w:rPr>
+          <w:lang w:val="pl-PL"/>
+        </w:rPr>
+      </w:pPr>
+      <w:bookmarkStart w:id="21" w:name="_Toc1976813"/>
+      <w:r>
+        <w:rPr>
+          <w:lang w:val="pl-PL"/>
+        </w:rPr>
+        <w:t>Scenariusze</w:t>
+      </w:r>
+      <w:r>
+        <w:rPr>
+          <w:lang w:val="pl-PL"/>
+        </w:rPr>
+        <w:t xml:space="preserve"> i przypadki</w:t>
+      </w:r>
+      <w:r>
+        <w:rPr>
+          <w:lang w:val="pl-PL"/>
+        </w:rPr>
+        <w:t xml:space="preserve"> testow</w:t>
+      </w:r>
+      <w:r>
+        <w:rPr>
+          <w:lang w:val="pl-PL"/>
+        </w:rPr>
+        <w:t>e</w:t>
+      </w:r>
       <w:bookmarkEnd w:id="21"/>
-    </w:p>
-    <w:p>
-      <w:pPr>
-        <w:pStyle w:val="Nagwek2"/>
-        <w:rPr>
-          <w:lang w:val="pl-PL"/>
-        </w:rPr>
-      </w:pPr>
-      <w:bookmarkStart w:id="22" w:name="_Toc1976813"/>
-      <w:r>
-        <w:rPr>
-          <w:lang w:val="pl-PL"/>
-        </w:rPr>
-        <w:t>Scenariusze</w:t>
-      </w:r>
-      <w:r>
-        <w:rPr>
-          <w:lang w:val="pl-PL"/>
-        </w:rPr>
-        <w:t xml:space="preserve"> i przypadki</w:t>
-      </w:r>
-      <w:r>
-        <w:rPr>
-          <w:lang w:val="pl-PL"/>
-        </w:rPr>
-        <w:t xml:space="preserve"> testow</w:t>
-      </w:r>
-      <w:r>
-        <w:rPr>
-          <w:lang w:val="pl-PL"/>
-        </w:rPr>
-        <w:t>e</w:t>
-      </w:r>
-      <w:bookmarkEnd w:id="22"/>
     </w:p>
     <w:p>
       <w:pPr>
@@ -11024,12 +11421,793 @@
     </w:p>
     <w:p>
       <w:pPr>
+        <w:rPr>
+          <w:lang w:val="pl-PL"/>
+        </w:rPr>
+      </w:pPr>
+    </w:p>
+    <w:p>
+      <w:pPr>
+        <w:rPr>
+          <w:lang w:val="pl-PL"/>
+        </w:rPr>
+      </w:pPr>
+    </w:p>
+    <w:tbl>
+      <w:tblPr>
+        <w:tblStyle w:val="Tabela-Siatka"/>
+        <w:tblW w:w="0" w:type="auto"/>
+        <w:tblLook w:val="04A0"/>
+      </w:tblPr>
+      <w:tblGrid>
+        <w:gridCol w:w="4390"/>
+        <w:gridCol w:w="4390"/>
+      </w:tblGrid>
+      <w:tr>
+        <w:tc>
+          <w:tcPr>
+            <w:tcW w:w="4390" w:type="dxa"/>
+          </w:tcPr>
+          <w:p>
+            <w:pPr>
+              <w:rPr>
+                <w:lang w:val="pl-PL"/>
+              </w:rPr>
+            </w:pPr>
+            <w:r>
+              <w:rPr>
+                <w:lang w:val="pl-PL"/>
+              </w:rPr>
+              <w:t>ID</w:t>
+            </w:r>
+          </w:p>
+        </w:tc>
+        <w:tc>
+          <w:tcPr>
+            <w:tcW w:w="4390" w:type="dxa"/>
+          </w:tcPr>
+          <w:p>
+            <w:pPr>
+              <w:rPr>
+                <w:lang w:val="pl-PL"/>
+              </w:rPr>
+            </w:pPr>
+            <w:r>
+              <w:rPr>
+                <w:lang w:val="pl-PL"/>
+              </w:rPr>
+              <w:t>1</w:t>
+            </w:r>
+          </w:p>
+        </w:tc>
+      </w:tr>
+      <w:tr>
+        <w:tc>
+          <w:tcPr>
+            <w:tcW w:w="4390" w:type="dxa"/>
+          </w:tcPr>
+          <w:p>
+            <w:pPr>
+              <w:rPr>
+                <w:lang w:val="pl-PL"/>
+              </w:rPr>
+            </w:pPr>
+            <w:r>
+              <w:rPr>
+                <w:lang w:val="pl-PL"/>
+              </w:rPr>
+              <w:t xml:space="preserve">Nazwa </w:t>
+            </w:r>
+            <w:r>
+              <w:rPr>
+                <w:lang w:val="pl-PL"/>
+              </w:rPr>
+              <w:t>scenariusza</w:t>
+            </w:r>
+          </w:p>
+        </w:tc>
+        <w:tc>
+          <w:tcPr>
+            <w:tcW w:w="4390" w:type="dxa"/>
+          </w:tcPr>
+          <w:p>
+            <w:pPr>
+              <w:rPr>
+                <w:lang w:val="pl-PL"/>
+              </w:rPr>
+            </w:pPr>
+            <w:r>
+              <w:rPr>
+                <w:lang w:val="pl-PL"/>
+              </w:rPr>
+              <w:t>Generowanie testowych turniejów</w:t>
+            </w:r>
+          </w:p>
+        </w:tc>
+      </w:tr>
+      <w:tr>
+        <w:tc>
+          <w:tcPr>
+            <w:tcW w:w="4390" w:type="dxa"/>
+          </w:tcPr>
+          <w:p>
+            <w:pPr>
+              <w:rPr>
+                <w:lang w:val="pl-PL"/>
+              </w:rPr>
+            </w:pPr>
+            <w:r>
+              <w:rPr>
+                <w:lang w:val="pl-PL"/>
+              </w:rPr>
+              <w:t>K</w:t>
+            </w:r>
+            <w:r>
+              <w:rPr>
+                <w:lang w:val="pl-PL"/>
+              </w:rPr>
+              <w:t>ategoria</w:t>
+            </w:r>
+          </w:p>
+        </w:tc>
+        <w:tc>
+          <w:tcPr>
+            <w:tcW w:w="4390" w:type="dxa"/>
+          </w:tcPr>
+          <w:p>
+            <w:pPr>
+              <w:rPr>
+                <w:lang w:val="pl-PL"/>
+              </w:rPr>
+            </w:pPr>
+            <w:r>
+              <w:rPr>
+                <w:lang w:val="pl-PL"/>
+              </w:rPr>
+              <w:t>Poprawność działań</w:t>
+            </w:r>
+          </w:p>
+        </w:tc>
+      </w:tr>
+      <w:tr>
+        <w:tc>
+          <w:tcPr>
+            <w:tcW w:w="4390" w:type="dxa"/>
+          </w:tcPr>
+          <w:p>
+            <w:pPr>
+              <w:rPr>
+                <w:lang w:val="pl-PL"/>
+              </w:rPr>
+            </w:pPr>
+            <w:r>
+              <w:rPr>
+                <w:lang w:val="pl-PL"/>
+              </w:rPr>
+              <w:t>O</w:t>
+            </w:r>
+            <w:r>
+              <w:rPr>
+                <w:lang w:val="pl-PL"/>
+              </w:rPr>
+              <w:t>pis</w:t>
+            </w:r>
+          </w:p>
+        </w:tc>
+        <w:tc>
+          <w:tcPr>
+            <w:tcW w:w="4390" w:type="dxa"/>
+          </w:tcPr>
+          <w:p>
+            <w:pPr>
+              <w:rPr>
+                <w:lang w:val="pl-PL"/>
+              </w:rPr>
+            </w:pPr>
+            <w:r>
+              <w:rPr>
+                <w:lang w:val="pl-PL"/>
+              </w:rPr>
+              <w:t>Weryfikacja poprawności generowanych turniejów z podanych danych</w:t>
+            </w:r>
+          </w:p>
+        </w:tc>
+      </w:tr>
+      <w:tr>
+        <w:tc>
+          <w:tcPr>
+            <w:tcW w:w="4390" w:type="dxa"/>
+          </w:tcPr>
+          <w:p>
+            <w:pPr>
+              <w:rPr>
+                <w:lang w:val="pl-PL"/>
+              </w:rPr>
+            </w:pPr>
+            <w:r>
+              <w:rPr>
+                <w:lang w:val="pl-PL"/>
+              </w:rPr>
+              <w:t>T</w:t>
+            </w:r>
+            <w:r>
+              <w:rPr>
+                <w:lang w:val="pl-PL"/>
+              </w:rPr>
+              <w:t>ester</w:t>
+            </w:r>
+          </w:p>
+        </w:tc>
+        <w:tc>
+          <w:tcPr>
+            <w:tcW w:w="4390" w:type="dxa"/>
+          </w:tcPr>
+          <w:p>
+            <w:pPr>
+              <w:rPr>
+                <w:lang w:val="pl-PL"/>
+              </w:rPr>
+            </w:pPr>
+            <w:r>
+              <w:rPr>
+                <w:lang w:val="pl-PL"/>
+              </w:rPr>
+              <w:t>Wiszowaty</w:t>
+            </w:r>
+          </w:p>
+        </w:tc>
+      </w:tr>
+      <w:tr>
+        <w:tc>
+          <w:tcPr>
+            <w:tcW w:w="4390" w:type="dxa"/>
+          </w:tcPr>
+          <w:p>
+            <w:pPr>
+              <w:rPr>
+                <w:lang w:val="pl-PL"/>
+              </w:rPr>
+            </w:pPr>
+            <w:r>
+              <w:rPr>
+                <w:lang w:val="pl-PL"/>
+              </w:rPr>
+              <w:t>T</w:t>
+            </w:r>
+            <w:r>
+              <w:rPr>
+                <w:lang w:val="pl-PL"/>
+              </w:rPr>
+              <w:t>ermin</w:t>
+            </w:r>
+          </w:p>
+        </w:tc>
+        <w:tc>
+          <w:tcPr>
+            <w:tcW w:w="4390" w:type="dxa"/>
+          </w:tcPr>
+          <w:p>
+            <w:pPr>
+              <w:rPr>
+                <w:lang w:val="pl-PL"/>
+              </w:rPr>
+            </w:pPr>
+            <w:r>
+              <w:rPr>
+                <w:lang w:val="pl-PL"/>
+              </w:rPr>
+              <w:t>19.07.2021</w:t>
+            </w:r>
+          </w:p>
+        </w:tc>
+      </w:tr>
+      <w:tr>
+        <w:tc>
+          <w:tcPr>
+            <w:tcW w:w="4390" w:type="dxa"/>
+          </w:tcPr>
+          <w:p>
+            <w:pPr>
+              <w:rPr>
+                <w:lang w:val="pl-PL"/>
+              </w:rPr>
+            </w:pPr>
+            <w:r>
+              <w:rPr>
+                <w:lang w:val="pl-PL"/>
+              </w:rPr>
+              <w:t>N</w:t>
+            </w:r>
+            <w:r>
+              <w:rPr>
+                <w:lang w:val="pl-PL"/>
+              </w:rPr>
+              <w:t>arzędzia wspomagające</w:t>
+            </w:r>
+          </w:p>
+        </w:tc>
+        <w:tc>
+          <w:tcPr>
+            <w:tcW w:w="4390" w:type="dxa"/>
+          </w:tcPr>
+          <w:p>
+            <w:pPr>
+              <w:rPr>
+                <w:lang w:val="pl-PL"/>
+              </w:rPr>
+            </w:pPr>
+            <w:r>
+              <w:rPr>
+                <w:lang w:val="pl-PL"/>
+              </w:rPr>
+              <w:t>Emulator systemu mobilnego</w:t>
+            </w:r>
+          </w:p>
+        </w:tc>
+      </w:tr>
+    </w:tbl>
+    <w:p>
+      <w:pPr>
+        <w:rPr>
+          <w:lang w:val="pl-PL"/>
+        </w:rPr>
+      </w:pPr>
+    </w:p>
+    <w:p>
+      <w:pPr>
+        <w:rPr>
+          <w:b/>
+          <w:lang w:val="pl-PL"/>
+        </w:rPr>
+      </w:pPr>
+    </w:p>
+    <w:p>
+      <w:pPr>
+        <w:jc w:val="center"/>
+        <w:rPr>
+          <w:b/>
+          <w:lang w:val="pl-PL"/>
+        </w:rPr>
+      </w:pPr>
+      <w:r>
+        <w:rPr>
+          <w:b/>
+          <w:lang w:val="pl-PL"/>
+        </w:rPr>
+        <w:t>Przebieg działań</w:t>
+      </w:r>
+    </w:p>
+    <w:tbl>
+      <w:tblPr>
+        <w:tblStyle w:val="Tabela-Siatka"/>
+        <w:tblW w:w="0" w:type="auto"/>
+        <w:tblLook w:val="04A0"/>
+      </w:tblPr>
+      <w:tblGrid>
+        <w:gridCol w:w="959"/>
+        <w:gridCol w:w="3969"/>
+        <w:gridCol w:w="3852"/>
+      </w:tblGrid>
+      <w:tr>
+        <w:tc>
+          <w:tcPr>
+            <w:tcW w:w="959" w:type="dxa"/>
+          </w:tcPr>
+          <w:p>
+            <w:pPr>
+              <w:rPr>
+                <w:lang w:val="pl-PL"/>
+              </w:rPr>
+            </w:pPr>
+            <w:r>
+              <w:rPr>
+                <w:lang w:val="pl-PL"/>
+              </w:rPr>
+              <w:t>Lp.</w:t>
+            </w:r>
+          </w:p>
+        </w:tc>
+        <w:tc>
+          <w:tcPr>
+            <w:tcW w:w="3969" w:type="dxa"/>
+          </w:tcPr>
+          <w:p>
+            <w:pPr>
+              <w:rPr>
+                <w:lang w:val="pl-PL"/>
+              </w:rPr>
+            </w:pPr>
+            <w:r>
+              <w:rPr>
+                <w:lang w:val="pl-PL"/>
+              </w:rPr>
+              <w:t>Działania testera</w:t>
+            </w:r>
+          </w:p>
+        </w:tc>
+        <w:tc>
+          <w:tcPr>
+            <w:tcW w:w="3852" w:type="dxa"/>
+          </w:tcPr>
+          <w:p>
+            <w:pPr>
+              <w:rPr>
+                <w:lang w:val="pl-PL"/>
+              </w:rPr>
+            </w:pPr>
+            <w:r>
+              <w:rPr>
+                <w:lang w:val="pl-PL"/>
+              </w:rPr>
+              <w:t>Działania systemu</w:t>
+            </w:r>
+          </w:p>
+        </w:tc>
+      </w:tr>
+      <w:tr>
+        <w:tc>
+          <w:tcPr>
+            <w:tcW w:w="959" w:type="dxa"/>
+          </w:tcPr>
+          <w:p>
+            <w:pPr>
+              <w:rPr>
+                <w:lang w:val="pl-PL"/>
+              </w:rPr>
+            </w:pPr>
+            <w:r>
+              <w:rPr>
+                <w:lang w:val="pl-PL"/>
+              </w:rPr>
+              <w:t>1</w:t>
+            </w:r>
+          </w:p>
+        </w:tc>
+        <w:tc>
+          <w:tcPr>
+            <w:tcW w:w="3969" w:type="dxa"/>
+          </w:tcPr>
+          <w:p>
+            <w:pPr>
+              <w:rPr>
+                <w:lang w:val="pl-PL"/>
+              </w:rPr>
+            </w:pPr>
+            <w:r>
+              <w:rPr>
+                <w:lang w:val="pl-PL"/>
+              </w:rPr>
+              <w:t>Utworzenie turnieju</w:t>
+            </w:r>
+          </w:p>
+        </w:tc>
+        <w:tc>
+          <w:tcPr>
+            <w:tcW w:w="3852" w:type="dxa"/>
+          </w:tcPr>
+          <w:p>
+            <w:pPr>
+              <w:rPr>
+                <w:lang w:val="pl-PL"/>
+              </w:rPr>
+            </w:pPr>
+            <w:r>
+              <w:rPr>
+                <w:lang w:val="pl-PL"/>
+              </w:rPr>
+              <w:t>Prośba o zaproszenie graczy</w:t>
+            </w:r>
+          </w:p>
+        </w:tc>
+      </w:tr>
+      <w:tr>
+        <w:tc>
+          <w:tcPr>
+            <w:tcW w:w="959" w:type="dxa"/>
+          </w:tcPr>
+          <w:p>
+            <w:pPr>
+              <w:rPr>
+                <w:lang w:val="pl-PL"/>
+              </w:rPr>
+            </w:pPr>
+            <w:r>
+              <w:rPr>
+                <w:lang w:val="pl-PL"/>
+              </w:rPr>
+              <w:t>2</w:t>
+            </w:r>
+          </w:p>
+        </w:tc>
+        <w:tc>
+          <w:tcPr>
+            <w:tcW w:w="3969" w:type="dxa"/>
+          </w:tcPr>
+          <w:p>
+            <w:pPr>
+              <w:rPr>
+                <w:lang w:val="pl-PL"/>
+              </w:rPr>
+            </w:pPr>
+            <w:r>
+              <w:rPr>
+                <w:lang w:val="pl-PL"/>
+              </w:rPr>
+              <w:t>Dołączenie do turnieju</w:t>
+            </w:r>
+          </w:p>
+        </w:tc>
+        <w:tc>
+          <w:tcPr>
+            <w:tcW w:w="3852" w:type="dxa"/>
+          </w:tcPr>
+          <w:p>
+            <w:pPr>
+              <w:rPr>
+                <w:lang w:val="pl-PL"/>
+              </w:rPr>
+            </w:pPr>
+            <w:r>
+              <w:rPr>
+                <w:lang w:val="pl-PL"/>
+              </w:rPr>
+              <w:t>Oczekiwanie na rozpoczęcie turnieju</w:t>
+            </w:r>
+          </w:p>
+        </w:tc>
+      </w:tr>
+      <w:tr>
+        <w:tc>
+          <w:tcPr>
+            <w:tcW w:w="959" w:type="dxa"/>
+          </w:tcPr>
+          <w:p>
+            <w:pPr>
+              <w:rPr>
+                <w:lang w:val="pl-PL"/>
+              </w:rPr>
+            </w:pPr>
+            <w:r>
+              <w:rPr>
+                <w:lang w:val="pl-PL"/>
+              </w:rPr>
+              <w:t>3</w:t>
+            </w:r>
+          </w:p>
+        </w:tc>
+        <w:tc>
+          <w:tcPr>
+            <w:tcW w:w="3969" w:type="dxa"/>
+          </w:tcPr>
+          <w:p>
+            <w:pPr>
+              <w:rPr>
+                <w:lang w:val="pl-PL"/>
+              </w:rPr>
+            </w:pPr>
+            <w:r>
+              <w:rPr>
+                <w:lang w:val="pl-PL"/>
+              </w:rPr>
+              <w:t>Rozpoczęcie turnieju</w:t>
+            </w:r>
+          </w:p>
+        </w:tc>
+        <w:tc>
+          <w:tcPr>
+            <w:tcW w:w="3852" w:type="dxa"/>
+          </w:tcPr>
+          <w:p>
+            <w:pPr>
+              <w:rPr>
+                <w:lang w:val="pl-PL"/>
+              </w:rPr>
+            </w:pPr>
+            <w:r>
+              <w:rPr>
+                <w:lang w:val="pl-PL"/>
+              </w:rPr>
+              <w:t>Generowanie par turniejowych</w:t>
+            </w:r>
+          </w:p>
+        </w:tc>
+      </w:tr>
+    </w:tbl>
+    <w:p>
+      <w:pPr>
+        <w:rPr>
+          <w:lang w:val="pl-PL"/>
+        </w:rPr>
+      </w:pPr>
+      <w:r>
+        <w:rPr>
+          <w:lang w:val="pl-PL"/>
+        </w:rPr>
+        <w:br/>
+      </w:r>
+    </w:p>
+    <w:p>
+      <w:pPr>
+        <w:rPr>
+          <w:lang w:val="pl-PL"/>
+        </w:rPr>
+      </w:pPr>
+      <w:r>
+        <w:rPr>
+          <w:lang w:val="pl-PL"/>
+        </w:rPr>
+        <w:br w:type="page"/>
+      </w:r>
+    </w:p>
+    <w:p>
+      <w:pPr>
+        <w:jc w:val="center"/>
+        <w:rPr>
+          <w:b/>
+          <w:lang w:val="pl-PL"/>
+        </w:rPr>
+      </w:pPr>
+      <w:r>
+        <w:rPr>
+          <w:b/>
+          <w:lang w:val="pl-PL"/>
+        </w:rPr>
+        <w:lastRenderedPageBreak/>
+        <w:t>Zestaw danych testowych</w:t>
+      </w:r>
+    </w:p>
+    <w:tbl>
+      <w:tblPr>
+        <w:tblStyle w:val="Tabela-Siatka"/>
+        <w:tblW w:w="0" w:type="auto"/>
+        <w:tblLook w:val="04A0"/>
+      </w:tblPr>
+      <w:tblGrid>
+        <w:gridCol w:w="2963"/>
+        <w:gridCol w:w="3267"/>
+        <w:gridCol w:w="2626"/>
+      </w:tblGrid>
+      <w:tr>
+        <w:tc>
+          <w:tcPr>
+            <w:tcW w:w="2963" w:type="dxa"/>
+            <w:vAlign w:val="center"/>
+          </w:tcPr>
+          <w:p>
+            <w:pPr>
+              <w:jc w:val="center"/>
+              <w:rPr>
+                <w:lang w:val="pl-PL"/>
+              </w:rPr>
+            </w:pPr>
+            <w:r>
+              <w:rPr>
+                <w:lang w:val="pl-PL"/>
+              </w:rPr>
+              <w:t>Dane użyte przez testera</w:t>
+            </w:r>
+          </w:p>
+        </w:tc>
+        <w:tc>
+          <w:tcPr>
+            <w:tcW w:w="3267" w:type="dxa"/>
+            <w:vAlign w:val="center"/>
+          </w:tcPr>
+          <w:p>
+            <w:pPr>
+              <w:jc w:val="center"/>
+              <w:rPr>
+                <w:lang w:val="pl-PL"/>
+              </w:rPr>
+            </w:pPr>
+            <w:r>
+              <w:rPr>
+                <w:lang w:val="pl-PL"/>
+              </w:rPr>
+              <w:t>Dane zwrócone przez system</w:t>
+            </w:r>
+          </w:p>
+        </w:tc>
+        <w:tc>
+          <w:tcPr>
+            <w:tcW w:w="2626" w:type="dxa"/>
+            <w:vAlign w:val="center"/>
+          </w:tcPr>
+          <w:p>
+            <w:pPr>
+              <w:jc w:val="center"/>
+              <w:rPr>
+                <w:lang w:val="pl-PL"/>
+              </w:rPr>
+            </w:pPr>
+            <w:r>
+              <w:rPr>
+                <w:lang w:val="pl-PL"/>
+              </w:rPr>
+              <w:t>Warunek zaliczenia testu</w:t>
+            </w:r>
+          </w:p>
+        </w:tc>
+      </w:tr>
+      <w:tr>
+        <w:tc>
+          <w:tcPr>
+            <w:tcW w:w="2963" w:type="dxa"/>
+            <w:vAlign w:val="center"/>
+          </w:tcPr>
+          <w:p>
+            <w:pPr>
+              <w:jc w:val="center"/>
+              <w:rPr>
+                <w:lang w:val="pl-PL"/>
+              </w:rPr>
+            </w:pPr>
+            <w:r>
+              <w:rPr>
+                <w:lang w:val="pl-PL"/>
+              </w:rPr>
+              <w:t>Tester nie używa żadnych danych</w:t>
+            </w:r>
+          </w:p>
+        </w:tc>
+        <w:tc>
+          <w:tcPr>
+            <w:tcW w:w="3267" w:type="dxa"/>
+            <w:vAlign w:val="center"/>
+          </w:tcPr>
+          <w:p>
+            <w:pPr>
+              <w:jc w:val="center"/>
+              <w:rPr>
+                <w:lang w:val="pl-PL"/>
+              </w:rPr>
+            </w:pPr>
+            <w:r>
+              <w:rPr>
+                <w:lang w:val="pl-PL"/>
+              </w:rPr>
+              <w:t>Wygenerowany turniej i pary</w:t>
+            </w:r>
+          </w:p>
+        </w:tc>
+        <w:tc>
+          <w:tcPr>
+            <w:tcW w:w="2626" w:type="dxa"/>
+            <w:vAlign w:val="center"/>
+          </w:tcPr>
+          <w:p>
+            <w:pPr>
+              <w:jc w:val="center"/>
+              <w:rPr>
+                <w:lang w:val="pl-PL"/>
+              </w:rPr>
+            </w:pPr>
+            <w:r>
+              <w:rPr>
+                <w:lang w:val="pl-PL"/>
+              </w:rPr>
+              <w:t>Poprawnie wygenerowany turniej</w:t>
+            </w:r>
+          </w:p>
+        </w:tc>
+      </w:tr>
+    </w:tbl>
+    <w:p>
+      <w:pPr>
+        <w:jc w:val="left"/>
+        <w:rPr>
+          <w:lang w:val="pl-PL"/>
+        </w:rPr>
+      </w:pPr>
+    </w:p>
+    <w:p>
+      <w:pPr>
         <w:pStyle w:val="Nagwek1"/>
         <w:rPr>
           <w:lang w:val="pl-PL"/>
         </w:rPr>
       </w:pPr>
-      <w:bookmarkStart w:id="23" w:name="_Toc1976814"/>
+      <w:bookmarkStart w:id="22" w:name="_Toc1976814"/>
       <w:r>
         <w:rPr>
           <w:lang w:val="pl-PL"/>
@@ -11037,21 +12215,56 @@
         <w:lastRenderedPageBreak/>
         <w:t>Projekt techniczny</w:t>
       </w:r>
+      <w:bookmarkEnd w:id="22"/>
+    </w:p>
+    <w:p>
+      <w:pPr>
+        <w:pStyle w:val="Nagwek2"/>
+        <w:rPr>
+          <w:lang w:val="pl-PL"/>
+        </w:rPr>
+      </w:pPr>
+      <w:bookmarkStart w:id="23" w:name="_Toc1976815"/>
+      <w:r>
+        <w:rPr>
+          <w:lang w:val="pl-PL"/>
+        </w:rPr>
+        <w:t>Opis architektury systemu</w:t>
+      </w:r>
       <w:bookmarkEnd w:id="23"/>
     </w:p>
     <w:p>
       <w:pPr>
+        <w:rPr>
+          <w:lang w:val="pl-PL"/>
+        </w:rPr>
+      </w:pPr>
+      <w:r>
+        <w:rPr>
+          <w:lang w:val="pl-PL"/>
+        </w:rPr>
+        <w:t>z ew. rysunkami pomocniczymi</w:t>
+      </w:r>
+    </w:p>
+    <w:p>
+      <w:pPr>
         <w:pStyle w:val="Nagwek2"/>
         <w:rPr>
           <w:lang w:val="pl-PL"/>
         </w:rPr>
       </w:pPr>
-      <w:bookmarkStart w:id="24" w:name="_Toc1976815"/>
-      <w:r>
-        <w:rPr>
-          <w:lang w:val="pl-PL"/>
-        </w:rPr>
-        <w:t>Opis architektury systemu</w:t>
+      <w:bookmarkStart w:id="24" w:name="_Toc1976816"/>
+      <w:r>
+        <w:rPr>
+          <w:lang w:val="pl-PL"/>
+        </w:rPr>
+        <w:t xml:space="preserve">Technologie implementacji </w:t>
+      </w:r>
+      <w:r>
+        <w:rPr>
+          <w:lang w:val="pl-PL"/>
+        </w:rPr>
+        <w:t>systemu</w:t>
       </w:r>
       <w:bookmarkEnd w:id="24"/>
     </w:p>
@@ -11065,7 +12278,7 @@
         <w:rPr>
           <w:lang w:val="pl-PL"/>
         </w:rPr>
-        <w:t>z ew. rysunkami pomocniczymi</w:t>
+        <w:t>tabela z listą wykorzystanych technologii, każda z uzasadnieniem</w:t>
       </w:r>
     </w:p>
     <w:p>
@@ -11075,18 +12288,12 @@
           <w:lang w:val="pl-PL"/>
         </w:rPr>
       </w:pPr>
-      <w:bookmarkStart w:id="25" w:name="_Toc1976816"/>
-      <w:r>
-        <w:rPr>
-          <w:lang w:val="pl-PL"/>
-        </w:rPr>
-        <w:t xml:space="preserve">Technologie implementacji </w:t>
-      </w:r>
-      <w:r>
-        <w:rPr>
-          <w:lang w:val="pl-PL"/>
-        </w:rPr>
-        <w:t>systemu</w:t>
+      <w:bookmarkStart w:id="25" w:name="_Toc1976817"/>
+      <w:r>
+        <w:rPr>
+          <w:lang w:val="pl-PL"/>
+        </w:rPr>
+        <w:t>Diagramy UML</w:t>
       </w:r>
       <w:bookmarkEnd w:id="25"/>
     </w:p>
@@ -11100,7 +12307,194 @@
         <w:rPr>
           <w:lang w:val="pl-PL"/>
         </w:rPr>
-        <w:t>tabela z listą wykorzystanych technologii, każda z uzasadnieniem</w:t>
+        <w:t>każdy diagram ma mieć tytuł oraz ma być na osobnej stronie</w:t>
+      </w:r>
+    </w:p>
+    <w:p>
+      <w:pPr>
+        <w:rPr>
+          <w:lang w:val="pl-PL"/>
+        </w:rPr>
+      </w:pPr>
+      <w:r>
+        <w:rPr>
+          <w:lang w:val="pl-PL"/>
+        </w:rPr>
+        <w:t xml:space="preserve">diagramy przypadków użycia umieszczone w punkcie </w:t>
+      </w:r>
+      <w:r>
+        <w:rPr>
+          <w:lang w:val="pl-PL"/>
+        </w:rPr>
+        <w:fldChar w:fldCharType="begin"/>
+      </w:r>
+      <w:r>
+        <w:rPr>
+          <w:lang w:val="pl-PL"/>
+        </w:rPr>
+        <w:instrText xml:space="preserve"> REF _Ref413828923 \r \h </w:instrText>
+      </w:r>
+      <w:r>
+        <w:rPr>
+          <w:lang w:val="pl-PL"/>
+        </w:rPr>
+      </w:r>
+      <w:r>
+        <w:rPr>
+          <w:lang w:val="pl-PL"/>
+        </w:rPr>
+        <w:fldChar w:fldCharType="separate"/>
+      </w:r>
+      <w:r>
+        <w:rPr>
+          <w:lang w:val="pl-PL"/>
+        </w:rPr>
+        <w:t>5.2.2</w:t>
+      </w:r>
+      <w:r>
+        <w:rPr>
+          <w:lang w:val="pl-PL"/>
+        </w:rPr>
+        <w:fldChar w:fldCharType="end"/>
+      </w:r>
+      <w:r>
+        <w:rPr>
+          <w:lang w:val="pl-PL"/>
+        </w:rPr>
+        <w:t>, a nie tutaj.</w:t>
+      </w:r>
+    </w:p>
+    <w:p>
+      <w:pPr>
+        <w:rPr>
+          <w:lang w:val="pl-PL"/>
+        </w:rPr>
+      </w:pPr>
+    </w:p>
+    <w:p>
+      <w:pPr>
+        <w:pStyle w:val="Nagwek3"/>
+        <w:rPr>
+          <w:lang w:val="pl-PL"/>
+        </w:rPr>
+      </w:pPr>
+      <w:r>
+        <w:rPr>
+          <w:lang w:val="pl-PL"/>
+        </w:rPr>
+        <w:t>D</w:t>
+      </w:r>
+      <w:r>
+        <w:rPr>
+          <w:lang w:val="pl-PL"/>
+        </w:rPr>
+        <w:t>iagram(-y) klas</w:t>
+      </w:r>
+    </w:p>
+    <w:p>
+      <w:pPr>
+        <w:rPr>
+          <w:lang w:val="pl-PL"/>
+        </w:rPr>
+      </w:pPr>
+    </w:p>
+    <w:p>
+      <w:pPr>
+        <w:pStyle w:val="Nagwek3"/>
+        <w:rPr>
+          <w:lang w:val="pl-PL"/>
+        </w:rPr>
+      </w:pPr>
+      <w:r>
+        <w:rPr>
+          <w:lang w:val="pl-PL"/>
+        </w:rPr>
+        <w:t>D</w:t>
+      </w:r>
+      <w:r>
+        <w:rPr>
+          <w:lang w:val="pl-PL"/>
+        </w:rPr>
+        <w:t>iagram(-y) czynności</w:t>
+      </w:r>
+    </w:p>
+    <w:p>
+      <w:pPr>
+        <w:rPr>
+          <w:lang w:val="pl-PL"/>
+        </w:rPr>
+      </w:pPr>
+    </w:p>
+    <w:p>
+      <w:pPr>
+        <w:pStyle w:val="Nagwek3"/>
+        <w:rPr>
+          <w:lang w:val="pl-PL"/>
+        </w:rPr>
+      </w:pPr>
+      <w:r>
+        <w:rPr>
+          <w:lang w:val="pl-PL"/>
+        </w:rPr>
+        <w:t>D</w:t>
+      </w:r>
+      <w:r>
+        <w:rPr>
+          <w:lang w:val="pl-PL"/>
+        </w:rPr>
+        <w:t>iagramy sekwencji</w:t>
+      </w:r>
+    </w:p>
+    <w:p>
+      <w:pPr>
+        <w:rPr>
+          <w:lang w:val="pl-PL"/>
+        </w:rPr>
+      </w:pPr>
+      <w:r>
+        <w:rPr>
+          <w:lang w:val="pl-PL"/>
+        </w:rPr>
+        <w:t>co najmniej 5, w tym co najmniej 1 przypadek użycia zilustrowany kilkoma diagramami sekwencji</w:t>
+      </w:r>
+    </w:p>
+    <w:p>
+      <w:pPr>
+        <w:pStyle w:val="Nagwek3"/>
+        <w:rPr>
+          <w:lang w:val="pl-PL"/>
+        </w:rPr>
+      </w:pPr>
+      <w:r>
+        <w:rPr>
+          <w:lang w:val="pl-PL"/>
+        </w:rPr>
+        <w:t>I</w:t>
+      </w:r>
+      <w:r>
+        <w:rPr>
+          <w:lang w:val="pl-PL"/>
+        </w:rPr>
+        <w:t>nne diagramy</w:t>
+      </w:r>
+    </w:p>
+    <w:p>
+      <w:pPr>
+        <w:rPr>
+          <w:lang w:val="pl-PL"/>
+        </w:rPr>
+      </w:pPr>
+      <w:r>
+        <w:rPr>
+          <w:lang w:val="pl-PL"/>
+        </w:rPr>
+        <w:t>co najmniej trzy –</w:t>
+      </w:r>
+      <w:r>
+        <w:rPr>
+          <w:lang w:val="pl-PL"/>
+        </w:rPr>
+        <w:t xml:space="preserve"> komponentów, rozmieszczenia, maszyny stanowej itp.</w:t>
       </w:r>
     </w:p>
     <w:p>
@@ -11110,12 +12504,18 @@
           <w:lang w:val="pl-PL"/>
         </w:rPr>
       </w:pPr>
-      <w:bookmarkStart w:id="26" w:name="_Toc1976817"/>
-      <w:r>
-        <w:rPr>
-          <w:lang w:val="pl-PL"/>
-        </w:rPr>
-        <w:t>Diagramy UML</w:t>
+      <w:bookmarkStart w:id="26" w:name="_Toc1976818"/>
+      <w:r>
+        <w:rPr>
+          <w:lang w:val="pl-PL"/>
+        </w:rPr>
+        <w:t>Charakterystyka zasto</w:t>
+      </w:r>
+      <w:r>
+        <w:rPr>
+          <w:lang w:val="pl-PL"/>
+        </w:rPr>
+        <w:t>sowanych wzorców projektowych</w:t>
       </w:r>
       <w:bookmarkEnd w:id="26"/>
     </w:p>
@@ -11129,69 +12529,24 @@
         <w:rPr>
           <w:lang w:val="pl-PL"/>
         </w:rPr>
-        <w:t>każdy diagram ma mieć tytuł oraz ma być na osobnej stronie</w:t>
-      </w:r>
-    </w:p>
-    <w:p>
-      <w:pPr>
-        <w:rPr>
-          <w:lang w:val="pl-PL"/>
-        </w:rPr>
-      </w:pPr>
-      <w:r>
-        <w:rPr>
-          <w:lang w:val="pl-PL"/>
-        </w:rPr>
-        <w:t xml:space="preserve">diagramy przypadków użycia umieszczone w punkcie </w:t>
-      </w:r>
-      <w:r>
-        <w:rPr>
-          <w:lang w:val="pl-PL"/>
-        </w:rPr>
-        <w:fldChar w:fldCharType="begin"/>
-      </w:r>
-      <w:r>
-        <w:rPr>
-          <w:lang w:val="pl-PL"/>
-        </w:rPr>
-        <w:instrText xml:space="preserve"> REF _Ref413828923 \r \h </w:instrText>
-      </w:r>
-      <w:r>
-        <w:rPr>
-          <w:lang w:val="pl-PL"/>
-        </w:rPr>
-      </w:r>
-      <w:r>
-        <w:rPr>
-          <w:lang w:val="pl-PL"/>
-        </w:rPr>
-        <w:fldChar w:fldCharType="separate"/>
-      </w:r>
-      <w:r>
-        <w:rPr>
-          <w:lang w:val="pl-PL"/>
-        </w:rPr>
-        <w:t>5.2.2</w:t>
-      </w:r>
-      <w:r>
-        <w:rPr>
-          <w:lang w:val="pl-PL"/>
-        </w:rPr>
-        <w:fldChar w:fldCharType="end"/>
-      </w:r>
-      <w:r>
-        <w:rPr>
-          <w:lang w:val="pl-PL"/>
-        </w:rPr>
-        <w:t>, a nie tutaj.</w:t>
-      </w:r>
-    </w:p>
-    <w:p>
-      <w:pPr>
-        <w:rPr>
-          <w:lang w:val="pl-PL"/>
-        </w:rPr>
-      </w:pPr>
+        <w:t>informacja opisowa wspomagana diagramami (odsyłaczami do diagramów UML); jeśli wykorzystano wzorce projektowe, to należy wykazać dwa z nich</w:t>
+      </w:r>
+    </w:p>
+    <w:p>
+      <w:pPr>
+        <w:pStyle w:val="Nagwek2"/>
+        <w:rPr>
+          <w:lang w:val="pl-PL"/>
+        </w:rPr>
+      </w:pPr>
+      <w:bookmarkStart w:id="27" w:name="_Toc1976819"/>
+      <w:r>
+        <w:rPr>
+          <w:lang w:val="pl-PL"/>
+        </w:rPr>
+        <w:t>Projekt bazy danych</w:t>
+      </w:r>
+      <w:bookmarkEnd w:id="27"/>
     </w:p>
     <w:p>
       <w:pPr>
@@ -11204,21 +12559,21 @@
         <w:rPr>
           <w:lang w:val="pl-PL"/>
         </w:rPr>
-        <w:t>D</w:t>
-      </w:r>
-      <w:r>
-        <w:rPr>
-          <w:lang w:val="pl-PL"/>
-        </w:rPr>
-        <w:t>iagram(-y) klas</w:t>
-      </w:r>
-    </w:p>
-    <w:p>
-      <w:pPr>
-        <w:rPr>
-          <w:lang w:val="pl-PL"/>
-        </w:rPr>
-      </w:pPr>
+        <w:t>Schemat</w:t>
+      </w:r>
+    </w:p>
+    <w:p>
+      <w:pPr>
+        <w:rPr>
+          <w:lang w:val="pl-PL"/>
+        </w:rPr>
+      </w:pPr>
+      <w:r>
+        <w:rPr>
+          <w:lang w:val="pl-PL"/>
+        </w:rPr>
+        <w:t>w trzeciej formie normalnej; jeśli w innej to umieć uzasadnić wybór</w:t>
+      </w:r>
     </w:p>
     <w:p>
       <w:pPr>
@@ -11231,93 +12586,15 @@
         <w:rPr>
           <w:lang w:val="pl-PL"/>
         </w:rPr>
-        <w:t>D</w:t>
-      </w:r>
-      <w:r>
-        <w:rPr>
-          <w:lang w:val="pl-PL"/>
-        </w:rPr>
-        <w:t>iagram(-y) czynności</w:t>
-      </w:r>
-    </w:p>
-    <w:p>
-      <w:pPr>
-        <w:rPr>
-          <w:lang w:val="pl-PL"/>
-        </w:rPr>
-      </w:pPr>
-    </w:p>
-    <w:p>
-      <w:pPr>
-        <w:pStyle w:val="Nagwek3"/>
-        <w:rPr>
-          <w:lang w:val="pl-PL"/>
-        </w:rPr>
-      </w:pPr>
-      <w:r>
-        <w:rPr>
-          <w:lang w:val="pl-PL"/>
-        </w:rPr>
-        <w:t>D</w:t>
-      </w:r>
-      <w:r>
-        <w:rPr>
-          <w:lang w:val="pl-PL"/>
-        </w:rPr>
-        <w:t>iagramy sekwencji</w:t>
-      </w:r>
-    </w:p>
-    <w:p>
-      <w:pPr>
-        <w:rPr>
-          <w:lang w:val="pl-PL"/>
-        </w:rPr>
-      </w:pPr>
-      <w:r>
-        <w:rPr>
-          <w:lang w:val="pl-PL"/>
-        </w:rPr>
-        <w:t>co najmniej 5, w tym co najmniej 1 przypadek użycia zilustrowany kilkoma diagramami sekwencji</w:t>
-      </w:r>
-    </w:p>
-    <w:p>
-      <w:pPr>
-        <w:pStyle w:val="Nagwek3"/>
-        <w:rPr>
-          <w:lang w:val="pl-PL"/>
-        </w:rPr>
-      </w:pPr>
-      <w:r>
-        <w:rPr>
-          <w:lang w:val="pl-PL"/>
-        </w:rPr>
-        <w:t>I</w:t>
-      </w:r>
-      <w:r>
-        <w:rPr>
-          <w:lang w:val="pl-PL"/>
-        </w:rPr>
-        <w:t>nne diagramy</w:t>
-      </w:r>
-    </w:p>
-    <w:p>
-      <w:pPr>
-        <w:rPr>
-          <w:lang w:val="pl-PL"/>
-        </w:rPr>
-      </w:pPr>
-      <w:r>
-        <w:rPr>
-          <w:lang w:val="pl-PL"/>
-        </w:rPr>
-        <w:t>co najmniej trzy –</w:t>
-      </w:r>
-      <w:r>
-        <w:rPr>
-          <w:lang w:val="pl-PL"/>
-        </w:rPr>
-        <w:t xml:space="preserve"> komponentów, rozmieszczenia, maszyny stanowej itp.</w:t>
-      </w:r>
+        <w:t>Projekty szczegółowe tabel</w:t>
+      </w:r>
+    </w:p>
+    <w:p>
+      <w:pPr>
+        <w:rPr>
+          <w:lang w:val="pl-PL"/>
+        </w:rPr>
+      </w:pPr>
     </w:p>
     <w:p>
       <w:pPr>
@@ -11326,113 +12603,14 @@
           <w:lang w:val="pl-PL"/>
         </w:rPr>
       </w:pPr>
-      <w:bookmarkStart w:id="27" w:name="_Toc1976818"/>
-      <w:r>
-        <w:rPr>
-          <w:lang w:val="pl-PL"/>
-        </w:rPr>
-        <w:t>Charakterystyka zasto</w:t>
-      </w:r>
-      <w:r>
-        <w:rPr>
-          <w:lang w:val="pl-PL"/>
-        </w:rPr>
-        <w:t>sowanych wzorców projektowych</w:t>
-      </w:r>
-      <w:bookmarkEnd w:id="27"/>
-    </w:p>
-    <w:p>
-      <w:pPr>
-        <w:rPr>
-          <w:lang w:val="pl-PL"/>
-        </w:rPr>
-      </w:pPr>
-      <w:r>
-        <w:rPr>
-          <w:lang w:val="pl-PL"/>
-        </w:rPr>
-        <w:t>informacja opisowa wspomagana diagramami (odsyłaczami do diagramów UML); jeśli wykorzystano wzorce projektowe, to należy wykazać dwa z nich</w:t>
-      </w:r>
-    </w:p>
-    <w:p>
-      <w:pPr>
-        <w:pStyle w:val="Nagwek2"/>
-        <w:rPr>
-          <w:lang w:val="pl-PL"/>
-        </w:rPr>
-      </w:pPr>
-      <w:bookmarkStart w:id="28" w:name="_Toc1976819"/>
-      <w:r>
-        <w:rPr>
-          <w:lang w:val="pl-PL"/>
-        </w:rPr>
-        <w:t>Projekt bazy danych</w:t>
+      <w:bookmarkStart w:id="28" w:name="_Toc1976820"/>
+      <w:r>
+        <w:rPr>
+          <w:lang w:val="pl-PL"/>
+        </w:rPr>
+        <w:t>Projekt interfejsu użytkownika</w:t>
       </w:r>
       <w:bookmarkEnd w:id="28"/>
-    </w:p>
-    <w:p>
-      <w:pPr>
-        <w:pStyle w:val="Nagwek3"/>
-        <w:rPr>
-          <w:lang w:val="pl-PL"/>
-        </w:rPr>
-      </w:pPr>
-      <w:r>
-        <w:rPr>
-          <w:lang w:val="pl-PL"/>
-        </w:rPr>
-        <w:t>Schemat</w:t>
-      </w:r>
-    </w:p>
-    <w:p>
-      <w:pPr>
-        <w:rPr>
-          <w:lang w:val="pl-PL"/>
-        </w:rPr>
-      </w:pPr>
-      <w:r>
-        <w:rPr>
-          <w:lang w:val="pl-PL"/>
-        </w:rPr>
-        <w:t>w trzeciej formie normalnej; jeśli w innej to umieć uzasadnić wybór</w:t>
-      </w:r>
-    </w:p>
-    <w:p>
-      <w:pPr>
-        <w:pStyle w:val="Nagwek3"/>
-        <w:rPr>
-          <w:lang w:val="pl-PL"/>
-        </w:rPr>
-      </w:pPr>
-      <w:r>
-        <w:rPr>
-          <w:lang w:val="pl-PL"/>
-        </w:rPr>
-        <w:t>Projekty szczegółowe tabel</w:t>
-      </w:r>
-    </w:p>
-    <w:p>
-      <w:pPr>
-        <w:rPr>
-          <w:lang w:val="pl-PL"/>
-        </w:rPr>
-      </w:pPr>
-    </w:p>
-    <w:p>
-      <w:pPr>
-        <w:pStyle w:val="Nagwek2"/>
-        <w:rPr>
-          <w:lang w:val="pl-PL"/>
-        </w:rPr>
-      </w:pPr>
-      <w:bookmarkStart w:id="29" w:name="_Toc1976820"/>
-      <w:r>
-        <w:rPr>
-          <w:lang w:val="pl-PL"/>
-        </w:rPr>
-        <w:t>Projekt interfejsu użytkownika</w:t>
-      </w:r>
-      <w:bookmarkEnd w:id="29"/>
     </w:p>
     <w:p>
       <w:pPr>
@@ -11694,14 +12872,14 @@
           <w:lang w:val="pl-PL"/>
         </w:rPr>
       </w:pPr>
-      <w:bookmarkStart w:id="30" w:name="_Toc1976821"/>
+      <w:bookmarkStart w:id="29" w:name="_Toc1976821"/>
       <w:r>
         <w:rPr>
           <w:lang w:val="pl-PL"/>
         </w:rPr>
         <w:t>Procedura wdrożenia</w:t>
       </w:r>
-      <w:bookmarkEnd w:id="30"/>
+      <w:bookmarkEnd w:id="29"/>
     </w:p>
     <w:p>
       <w:pPr>
@@ -11723,7 +12901,7 @@
           <w:lang w:val="pl-PL"/>
         </w:rPr>
       </w:pPr>
-      <w:bookmarkStart w:id="31" w:name="_Toc1976822"/>
+      <w:bookmarkStart w:id="30" w:name="_Toc1976822"/>
       <w:r>
         <w:rPr>
           <w:lang w:val="pl-PL"/>
@@ -11731,7 +12909,7 @@
         <w:lastRenderedPageBreak/>
         <w:t>Dokumentacja dla użytkownika</w:t>
       </w:r>
-      <w:bookmarkEnd w:id="31"/>
+      <w:bookmarkEnd w:id="30"/>
     </w:p>
     <w:p>
       <w:pPr>
@@ -11822,7 +13000,7 @@
           <w:lang w:val="pl-PL"/>
         </w:rPr>
       </w:pPr>
-      <w:bookmarkStart w:id="32" w:name="_Toc1976823"/>
+      <w:bookmarkStart w:id="31" w:name="_Toc1976823"/>
       <w:r>
         <w:rPr>
           <w:lang w:val="pl-PL"/>
@@ -11830,32 +13008,32 @@
         <w:lastRenderedPageBreak/>
         <w:t>Podsumowanie</w:t>
       </w:r>
+      <w:bookmarkEnd w:id="31"/>
+    </w:p>
+    <w:p>
+      <w:pPr>
+        <w:pStyle w:val="Nagwek2"/>
+        <w:rPr>
+          <w:lang w:val="pl-PL"/>
+        </w:rPr>
+      </w:pPr>
+      <w:bookmarkStart w:id="32" w:name="_Toc1976824"/>
+      <w:r>
+        <w:rPr>
+          <w:lang w:val="pl-PL"/>
+        </w:rPr>
+        <w:t>Szczegółowe nakład</w:t>
+      </w:r>
+      <w:r>
+        <w:rPr>
+          <w:lang w:val="pl-PL"/>
+        </w:rPr>
+        <w:t>y projektowe członków zespołu</w:t>
+      </w:r>
       <w:bookmarkEnd w:id="32"/>
     </w:p>
     <w:p>
       <w:pPr>
-        <w:pStyle w:val="Nagwek2"/>
-        <w:rPr>
-          <w:lang w:val="pl-PL"/>
-        </w:rPr>
-      </w:pPr>
-      <w:bookmarkStart w:id="33" w:name="_Toc1976824"/>
-      <w:r>
-        <w:rPr>
-          <w:lang w:val="pl-PL"/>
-        </w:rPr>
-        <w:t>Szczegółowe nakład</w:t>
-      </w:r>
-      <w:r>
-        <w:rPr>
-          <w:lang w:val="pl-PL"/>
-        </w:rPr>
-        <w:t>y projektowe członków zespołu</w:t>
-      </w:r>
-      <w:bookmarkEnd w:id="33"/>
-    </w:p>
-    <w:p>
-      <w:pPr>
         <w:rPr>
           <w:lang w:val="pl-PL"/>
         </w:rPr>
@@ -11880,7 +13058,7 @@
           <w:lang w:val="pl-PL"/>
         </w:rPr>
       </w:pPr>
-      <w:bookmarkStart w:id="34" w:name="_Toc1976825"/>
+      <w:bookmarkStart w:id="33" w:name="_Toc1976825"/>
       <w:r>
         <w:rPr>
           <w:lang w:val="pl-PL"/>
@@ -11888,7 +13066,7 @@
         <w:lastRenderedPageBreak/>
         <w:t>Inne informacje</w:t>
       </w:r>
-      <w:bookmarkEnd w:id="34"/>
+      <w:bookmarkEnd w:id="33"/>
     </w:p>
     <w:p>
       <w:pPr>
@@ -13742,6 +14920,92 @@
     </w:lvl>
   </w:abstractNum>
   <w:abstractNum w:abstractNumId="17">
+    <w:nsid w:val="2CD940C5"/>
+    <w:multiLevelType w:val="hybridMultilevel"/>
+    <w:tmpl w:val="D82A5F72"/>
+    <w:lvl w:ilvl="0" w:tplc="0415000F">
+      <w:start w:val="1"/>
+      <w:numFmt w:val="decimal"/>
+      <w:lvlText w:val="%1."/>
+      <w:lvlJc w:val="left"/>
+      <w:pPr>
+        <w:ind w:left="720" w:hanging="360"/>
+      </w:pPr>
+    </w:lvl>
+    <w:lvl w:ilvl="1" w:tplc="04150019" w:tentative="1">
+      <w:start w:val="1"/>
+      <w:numFmt w:val="lowerLetter"/>
+      <w:lvlText w:val="%2."/>
+      <w:lvlJc w:val="left"/>
+      <w:pPr>
+        <w:ind w:left="1440" w:hanging="360"/>
+      </w:pPr>
+    </w:lvl>
+    <w:lvl w:ilvl="2" w:tplc="0415001B" w:tentative="1">
+      <w:start w:val="1"/>
+      <w:numFmt w:val="lowerRoman"/>
+      <w:lvlText w:val="%3."/>
+      <w:lvlJc w:val="right"/>
+      <w:pPr>
+        <w:ind w:left="2160" w:hanging="180"/>
+      </w:pPr>
+    </w:lvl>
+    <w:lvl w:ilvl="3" w:tplc="0415000F" w:tentative="1">
+      <w:start w:val="1"/>
+      <w:numFmt w:val="decimal"/>
+      <w:lvlText w:val="%4."/>
+      <w:lvlJc w:val="left"/>
+      <w:pPr>
+        <w:ind w:left="2880" w:hanging="360"/>
+      </w:pPr>
+    </w:lvl>
+    <w:lvl w:ilvl="4" w:tplc="04150019" w:tentative="1">
+      <w:start w:val="1"/>
+      <w:numFmt w:val="lowerLetter"/>
+      <w:lvlText w:val="%5."/>
+      <w:lvlJc w:val="left"/>
+      <w:pPr>
+        <w:ind w:left="3600" w:hanging="360"/>
+      </w:pPr>
+    </w:lvl>
+    <w:lvl w:ilvl="5" w:tplc="0415001B" w:tentative="1">
+      <w:start w:val="1"/>
+      <w:numFmt w:val="lowerRoman"/>
+      <w:lvlText w:val="%6."/>
+      <w:lvlJc w:val="right"/>
+      <w:pPr>
+        <w:ind w:left="4320" w:hanging="180"/>
+      </w:pPr>
+    </w:lvl>
+    <w:lvl w:ilvl="6" w:tplc="0415000F" w:tentative="1">
+      <w:start w:val="1"/>
+      <w:numFmt w:val="decimal"/>
+      <w:lvlText w:val="%7."/>
+      <w:lvlJc w:val="left"/>
+      <w:pPr>
+        <w:ind w:left="5040" w:hanging="360"/>
+      </w:pPr>
+    </w:lvl>
+    <w:lvl w:ilvl="7" w:tplc="04150019" w:tentative="1">
+      <w:start w:val="1"/>
+      <w:numFmt w:val="lowerLetter"/>
+      <w:lvlText w:val="%8."/>
+      <w:lvlJc w:val="left"/>
+      <w:pPr>
+        <w:ind w:left="5760" w:hanging="360"/>
+      </w:pPr>
+    </w:lvl>
+    <w:lvl w:ilvl="8" w:tplc="0415001B" w:tentative="1">
+      <w:start w:val="1"/>
+      <w:numFmt w:val="lowerRoman"/>
+      <w:lvlText w:val="%9."/>
+      <w:lvlJc w:val="right"/>
+      <w:pPr>
+        <w:ind w:left="6480" w:hanging="180"/>
+      </w:pPr>
+    </w:lvl>
+  </w:abstractNum>
+  <w:abstractNum w:abstractNumId="18">
     <w:nsid w:val="2E04029F"/>
     <w:multiLevelType w:val="multilevel"/>
     <w:tmpl w:val="694857D2"/>
@@ -13853,7 +15117,7 @@
       </w:rPr>
     </w:lvl>
   </w:abstractNum>
-  <w:abstractNum w:abstractNumId="18">
+  <w:abstractNum w:abstractNumId="19">
     <w:nsid w:val="2EA41463"/>
     <w:multiLevelType w:val="hybridMultilevel"/>
     <w:tmpl w:val="EC66A50A"/>
@@ -13939,7 +15203,7 @@
       </w:pPr>
     </w:lvl>
   </w:abstractNum>
-  <w:abstractNum w:abstractNumId="19">
+  <w:abstractNum w:abstractNumId="20">
     <w:nsid w:val="3588666B"/>
     <w:multiLevelType w:val="multilevel"/>
     <w:tmpl w:val="19C03C30"/>
@@ -14051,7 +15315,93 @@
       </w:rPr>
     </w:lvl>
   </w:abstractNum>
-  <w:abstractNum w:abstractNumId="20">
+  <w:abstractNum w:abstractNumId="21">
+    <w:nsid w:val="364B17F8"/>
+    <w:multiLevelType w:val="hybridMultilevel"/>
+    <w:tmpl w:val="D82A5F72"/>
+    <w:lvl w:ilvl="0" w:tplc="0415000F">
+      <w:start w:val="1"/>
+      <w:numFmt w:val="decimal"/>
+      <w:lvlText w:val="%1."/>
+      <w:lvlJc w:val="left"/>
+      <w:pPr>
+        <w:ind w:left="720" w:hanging="360"/>
+      </w:pPr>
+    </w:lvl>
+    <w:lvl w:ilvl="1" w:tplc="04150019" w:tentative="1">
+      <w:start w:val="1"/>
+      <w:numFmt w:val="lowerLetter"/>
+      <w:lvlText w:val="%2."/>
+      <w:lvlJc w:val="left"/>
+      <w:pPr>
+        <w:ind w:left="1440" w:hanging="360"/>
+      </w:pPr>
+    </w:lvl>
+    <w:lvl w:ilvl="2" w:tplc="0415001B" w:tentative="1">
+      <w:start w:val="1"/>
+      <w:numFmt w:val="lowerRoman"/>
+      <w:lvlText w:val="%3."/>
+      <w:lvlJc w:val="right"/>
+      <w:pPr>
+        <w:ind w:left="2160" w:hanging="180"/>
+      </w:pPr>
+    </w:lvl>
+    <w:lvl w:ilvl="3" w:tplc="0415000F" w:tentative="1">
+      <w:start w:val="1"/>
+      <w:numFmt w:val="decimal"/>
+      <w:lvlText w:val="%4."/>
+      <w:lvlJc w:val="left"/>
+      <w:pPr>
+        <w:ind w:left="2880" w:hanging="360"/>
+      </w:pPr>
+    </w:lvl>
+    <w:lvl w:ilvl="4" w:tplc="04150019" w:tentative="1">
+      <w:start w:val="1"/>
+      <w:numFmt w:val="lowerLetter"/>
+      <w:lvlText w:val="%5."/>
+      <w:lvlJc w:val="left"/>
+      <w:pPr>
+        <w:ind w:left="3600" w:hanging="360"/>
+      </w:pPr>
+    </w:lvl>
+    <w:lvl w:ilvl="5" w:tplc="0415001B" w:tentative="1">
+      <w:start w:val="1"/>
+      <w:numFmt w:val="lowerRoman"/>
+      <w:lvlText w:val="%6."/>
+      <w:lvlJc w:val="right"/>
+      <w:pPr>
+        <w:ind w:left="4320" w:hanging="180"/>
+      </w:pPr>
+    </w:lvl>
+    <w:lvl w:ilvl="6" w:tplc="0415000F" w:tentative="1">
+      <w:start w:val="1"/>
+      <w:numFmt w:val="decimal"/>
+      <w:lvlText w:val="%7."/>
+      <w:lvlJc w:val="left"/>
+      <w:pPr>
+        <w:ind w:left="5040" w:hanging="360"/>
+      </w:pPr>
+    </w:lvl>
+    <w:lvl w:ilvl="7" w:tplc="04150019" w:tentative="1">
+      <w:start w:val="1"/>
+      <w:numFmt w:val="lowerLetter"/>
+      <w:lvlText w:val="%8."/>
+      <w:lvlJc w:val="left"/>
+      <w:pPr>
+        <w:ind w:left="5760" w:hanging="360"/>
+      </w:pPr>
+    </w:lvl>
+    <w:lvl w:ilvl="8" w:tplc="0415001B" w:tentative="1">
+      <w:start w:val="1"/>
+      <w:numFmt w:val="lowerRoman"/>
+      <w:lvlText w:val="%9."/>
+      <w:lvlJc w:val="right"/>
+      <w:pPr>
+        <w:ind w:left="6480" w:hanging="180"/>
+      </w:pPr>
+    </w:lvl>
+  </w:abstractNum>
+  <w:abstractNum w:abstractNumId="22">
     <w:nsid w:val="38956915"/>
     <w:multiLevelType w:val="hybridMultilevel"/>
     <w:tmpl w:val="329E3D92"/>
@@ -14164,7 +15514,7 @@
       </w:rPr>
     </w:lvl>
   </w:abstractNum>
-  <w:abstractNum w:abstractNumId="21">
+  <w:abstractNum w:abstractNumId="23">
     <w:nsid w:val="3DBD2E35"/>
     <w:multiLevelType w:val="hybridMultilevel"/>
     <w:tmpl w:val="C6AEA1EC"/>
@@ -14250,7 +15600,7 @@
       </w:pPr>
     </w:lvl>
   </w:abstractNum>
-  <w:abstractNum w:abstractNumId="22">
+  <w:abstractNum w:abstractNumId="24">
     <w:nsid w:val="403C7992"/>
     <w:multiLevelType w:val="hybridMultilevel"/>
     <w:tmpl w:val="441AEC1A"/>
@@ -14363,7 +15713,7 @@
       </w:rPr>
     </w:lvl>
   </w:abstractNum>
-  <w:abstractNum w:abstractNumId="23">
+  <w:abstractNum w:abstractNumId="25">
     <w:nsid w:val="46572BA8"/>
     <w:multiLevelType w:val="multilevel"/>
     <w:tmpl w:val="219EFD44"/>
@@ -14476,7 +15826,7 @@
       </w:rPr>
     </w:lvl>
   </w:abstractNum>
-  <w:abstractNum w:abstractNumId="24">
+  <w:abstractNum w:abstractNumId="26">
     <w:nsid w:val="4B897AB6"/>
     <w:multiLevelType w:val="hybridMultilevel"/>
     <w:tmpl w:val="E5C68290"/>
@@ -14589,7 +15939,7 @@
       </w:rPr>
     </w:lvl>
   </w:abstractNum>
-  <w:abstractNum w:abstractNumId="25">
+  <w:abstractNum w:abstractNumId="27">
     <w:nsid w:val="4CA5170A"/>
     <w:multiLevelType w:val="hybridMultilevel"/>
     <w:tmpl w:val="289C4842"/>
@@ -14702,7 +16052,7 @@
       </w:rPr>
     </w:lvl>
   </w:abstractNum>
-  <w:abstractNum w:abstractNumId="26">
+  <w:abstractNum w:abstractNumId="28">
     <w:nsid w:val="5044084C"/>
     <w:multiLevelType w:val="hybridMultilevel"/>
     <w:tmpl w:val="93244302"/>
@@ -14814,7 +16164,7 @@
       </w:rPr>
     </w:lvl>
   </w:abstractNum>
-  <w:abstractNum w:abstractNumId="27">
+  <w:abstractNum w:abstractNumId="29">
     <w:nsid w:val="50AB77AF"/>
     <w:multiLevelType w:val="hybridMultilevel"/>
     <w:tmpl w:val="7EDC2D36"/>
@@ -14927,7 +16277,7 @@
       </w:rPr>
     </w:lvl>
   </w:abstractNum>
-  <w:abstractNum w:abstractNumId="28">
+  <w:abstractNum w:abstractNumId="30">
     <w:nsid w:val="544E77AD"/>
     <w:multiLevelType w:val="multilevel"/>
     <w:tmpl w:val="0415001F"/>
@@ -15013,7 +16363,7 @@
       </w:pPr>
     </w:lvl>
   </w:abstractNum>
-  <w:abstractNum w:abstractNumId="29">
+  <w:abstractNum w:abstractNumId="31">
     <w:nsid w:val="5611254B"/>
     <w:multiLevelType w:val="hybridMultilevel"/>
     <w:tmpl w:val="E28482BE"/>
@@ -15126,7 +16476,7 @@
       </w:rPr>
     </w:lvl>
   </w:abstractNum>
-  <w:abstractNum w:abstractNumId="30">
+  <w:abstractNum w:abstractNumId="32">
     <w:nsid w:val="5A5F2F4C"/>
     <w:multiLevelType w:val="multilevel"/>
     <w:tmpl w:val="8586EB7A"/>
@@ -15239,7 +16589,7 @@
       </w:rPr>
     </w:lvl>
   </w:abstractNum>
-  <w:abstractNum w:abstractNumId="31">
+  <w:abstractNum w:abstractNumId="33">
     <w:nsid w:val="5A6348D9"/>
     <w:multiLevelType w:val="multilevel"/>
     <w:tmpl w:val="04150025"/>
@@ -15334,7 +16684,7 @@
       </w:pPr>
     </w:lvl>
   </w:abstractNum>
-  <w:abstractNum w:abstractNumId="32">
+  <w:abstractNum w:abstractNumId="34">
     <w:nsid w:val="5ADA315B"/>
     <w:multiLevelType w:val="hybridMultilevel"/>
     <w:tmpl w:val="4ECC4786"/>
@@ -15447,7 +16797,93 @@
       </w:rPr>
     </w:lvl>
   </w:abstractNum>
-  <w:abstractNum w:abstractNumId="33">
+  <w:abstractNum w:abstractNumId="35">
+    <w:nsid w:val="5BB32DBC"/>
+    <w:multiLevelType w:val="hybridMultilevel"/>
+    <w:tmpl w:val="D82A5F72"/>
+    <w:lvl w:ilvl="0" w:tplc="0415000F">
+      <w:start w:val="1"/>
+      <w:numFmt w:val="decimal"/>
+      <w:lvlText w:val="%1."/>
+      <w:lvlJc w:val="left"/>
+      <w:pPr>
+        <w:ind w:left="720" w:hanging="360"/>
+      </w:pPr>
+    </w:lvl>
+    <w:lvl w:ilvl="1" w:tplc="04150019" w:tentative="1">
+      <w:start w:val="1"/>
+      <w:numFmt w:val="lowerLetter"/>
+      <w:lvlText w:val="%2."/>
+      <w:lvlJc w:val="left"/>
+      <w:pPr>
+        <w:ind w:left="1440" w:hanging="360"/>
+      </w:pPr>
+    </w:lvl>
+    <w:lvl w:ilvl="2" w:tplc="0415001B" w:tentative="1">
+      <w:start w:val="1"/>
+      <w:numFmt w:val="lowerRoman"/>
+      <w:lvlText w:val="%3."/>
+      <w:lvlJc w:val="right"/>
+      <w:pPr>
+        <w:ind w:left="2160" w:hanging="180"/>
+      </w:pPr>
+    </w:lvl>
+    <w:lvl w:ilvl="3" w:tplc="0415000F" w:tentative="1">
+      <w:start w:val="1"/>
+      <w:numFmt w:val="decimal"/>
+      <w:lvlText w:val="%4."/>
+      <w:lvlJc w:val="left"/>
+      <w:pPr>
+        <w:ind w:left="2880" w:hanging="360"/>
+      </w:pPr>
+    </w:lvl>
+    <w:lvl w:ilvl="4" w:tplc="04150019" w:tentative="1">
+      <w:start w:val="1"/>
+      <w:numFmt w:val="lowerLetter"/>
+      <w:lvlText w:val="%5."/>
+      <w:lvlJc w:val="left"/>
+      <w:pPr>
+        <w:ind w:left="3600" w:hanging="360"/>
+      </w:pPr>
+    </w:lvl>
+    <w:lvl w:ilvl="5" w:tplc="0415001B" w:tentative="1">
+      <w:start w:val="1"/>
+      <w:numFmt w:val="lowerRoman"/>
+      <w:lvlText w:val="%6."/>
+      <w:lvlJc w:val="right"/>
+      <w:pPr>
+        <w:ind w:left="4320" w:hanging="180"/>
+      </w:pPr>
+    </w:lvl>
+    <w:lvl w:ilvl="6" w:tplc="0415000F" w:tentative="1">
+      <w:start w:val="1"/>
+      <w:numFmt w:val="decimal"/>
+      <w:lvlText w:val="%7."/>
+      <w:lvlJc w:val="left"/>
+      <w:pPr>
+        <w:ind w:left="5040" w:hanging="360"/>
+      </w:pPr>
+    </w:lvl>
+    <w:lvl w:ilvl="7" w:tplc="04150019" w:tentative="1">
+      <w:start w:val="1"/>
+      <w:numFmt w:val="lowerLetter"/>
+      <w:lvlText w:val="%8."/>
+      <w:lvlJc w:val="left"/>
+      <w:pPr>
+        <w:ind w:left="5760" w:hanging="360"/>
+      </w:pPr>
+    </w:lvl>
+    <w:lvl w:ilvl="8" w:tplc="0415001B" w:tentative="1">
+      <w:start w:val="1"/>
+      <w:numFmt w:val="lowerRoman"/>
+      <w:lvlText w:val="%9."/>
+      <w:lvlJc w:val="right"/>
+      <w:pPr>
+        <w:ind w:left="6480" w:hanging="180"/>
+      </w:pPr>
+    </w:lvl>
+  </w:abstractNum>
+  <w:abstractNum w:abstractNumId="36">
     <w:nsid w:val="5EC14FAE"/>
     <w:multiLevelType w:val="multilevel"/>
     <w:tmpl w:val="19C03C30"/>
@@ -15559,7 +16995,7 @@
       </w:rPr>
     </w:lvl>
   </w:abstractNum>
-  <w:abstractNum w:abstractNumId="34">
+  <w:abstractNum w:abstractNumId="37">
     <w:nsid w:val="64F54592"/>
     <w:multiLevelType w:val="hybridMultilevel"/>
     <w:tmpl w:val="E8F47EF4"/>
@@ -15672,7 +17108,7 @@
       </w:rPr>
     </w:lvl>
   </w:abstractNum>
-  <w:abstractNum w:abstractNumId="35">
+  <w:abstractNum w:abstractNumId="38">
     <w:nsid w:val="67683D5F"/>
     <w:multiLevelType w:val="hybridMultilevel"/>
     <w:tmpl w:val="F4F2B170"/>
@@ -15785,7 +17221,7 @@
       </w:rPr>
     </w:lvl>
   </w:abstractNum>
-  <w:abstractNum w:abstractNumId="36">
+  <w:abstractNum w:abstractNumId="39">
     <w:nsid w:val="697153D1"/>
     <w:multiLevelType w:val="hybridMultilevel"/>
     <w:tmpl w:val="7B04B744"/>
@@ -15898,7 +17334,7 @@
       </w:rPr>
     </w:lvl>
   </w:abstractNum>
-  <w:abstractNum w:abstractNumId="37">
+  <w:abstractNum w:abstractNumId="40">
     <w:nsid w:val="6A0E625A"/>
     <w:multiLevelType w:val="hybridMultilevel"/>
     <w:tmpl w:val="BF187F64"/>
@@ -16011,7 +17447,7 @@
       </w:rPr>
     </w:lvl>
   </w:abstractNum>
-  <w:abstractNum w:abstractNumId="38">
+  <w:abstractNum w:abstractNumId="41">
     <w:nsid w:val="71B611A4"/>
     <w:multiLevelType w:val="multilevel"/>
     <w:tmpl w:val="19C03C30"/>
@@ -16123,7 +17559,7 @@
       </w:rPr>
     </w:lvl>
   </w:abstractNum>
-  <w:abstractNum w:abstractNumId="39">
+  <w:abstractNum w:abstractNumId="42">
     <w:nsid w:val="77C20DE5"/>
     <w:multiLevelType w:val="hybridMultilevel"/>
     <w:tmpl w:val="62DC106A"/>
@@ -16209,7 +17645,7 @@
       </w:pPr>
     </w:lvl>
   </w:abstractNum>
-  <w:abstractNum w:abstractNumId="40">
+  <w:abstractNum w:abstractNumId="43">
     <w:nsid w:val="77FE2F63"/>
     <w:multiLevelType w:val="multilevel"/>
     <w:tmpl w:val="19C03C30"/>
@@ -16321,7 +17757,93 @@
       </w:rPr>
     </w:lvl>
   </w:abstractNum>
-  <w:abstractNum w:abstractNumId="41">
+  <w:abstractNum w:abstractNumId="44">
+    <w:nsid w:val="793834EB"/>
+    <w:multiLevelType w:val="hybridMultilevel"/>
+    <w:tmpl w:val="D82A5F72"/>
+    <w:lvl w:ilvl="0" w:tplc="0415000F">
+      <w:start w:val="1"/>
+      <w:numFmt w:val="decimal"/>
+      <w:lvlText w:val="%1."/>
+      <w:lvlJc w:val="left"/>
+      <w:pPr>
+        <w:ind w:left="720" w:hanging="360"/>
+      </w:pPr>
+    </w:lvl>
+    <w:lvl w:ilvl="1" w:tplc="04150019" w:tentative="1">
+      <w:start w:val="1"/>
+      <w:numFmt w:val="lowerLetter"/>
+      <w:lvlText w:val="%2."/>
+      <w:lvlJc w:val="left"/>
+      <w:pPr>
+        <w:ind w:left="1440" w:hanging="360"/>
+      </w:pPr>
+    </w:lvl>
+    <w:lvl w:ilvl="2" w:tplc="0415001B" w:tentative="1">
+      <w:start w:val="1"/>
+      <w:numFmt w:val="lowerRoman"/>
+      <w:lvlText w:val="%3."/>
+      <w:lvlJc w:val="right"/>
+      <w:pPr>
+        <w:ind w:left="2160" w:hanging="180"/>
+      </w:pPr>
+    </w:lvl>
+    <w:lvl w:ilvl="3" w:tplc="0415000F" w:tentative="1">
+      <w:start w:val="1"/>
+      <w:numFmt w:val="decimal"/>
+      <w:lvlText w:val="%4."/>
+      <w:lvlJc w:val="left"/>
+      <w:pPr>
+        <w:ind w:left="2880" w:hanging="360"/>
+      </w:pPr>
+    </w:lvl>
+    <w:lvl w:ilvl="4" w:tplc="04150019" w:tentative="1">
+      <w:start w:val="1"/>
+      <w:numFmt w:val="lowerLetter"/>
+      <w:lvlText w:val="%5."/>
+      <w:lvlJc w:val="left"/>
+      <w:pPr>
+        <w:ind w:left="3600" w:hanging="360"/>
+      </w:pPr>
+    </w:lvl>
+    <w:lvl w:ilvl="5" w:tplc="0415001B" w:tentative="1">
+      <w:start w:val="1"/>
+      <w:numFmt w:val="lowerRoman"/>
+      <w:lvlText w:val="%6."/>
+      <w:lvlJc w:val="right"/>
+      <w:pPr>
+        <w:ind w:left="4320" w:hanging="180"/>
+      </w:pPr>
+    </w:lvl>
+    <w:lvl w:ilvl="6" w:tplc="0415000F" w:tentative="1">
+      <w:start w:val="1"/>
+      <w:numFmt w:val="decimal"/>
+      <w:lvlText w:val="%7."/>
+      <w:lvlJc w:val="left"/>
+      <w:pPr>
+        <w:ind w:left="5040" w:hanging="360"/>
+      </w:pPr>
+    </w:lvl>
+    <w:lvl w:ilvl="7" w:tplc="04150019" w:tentative="1">
+      <w:start w:val="1"/>
+      <w:numFmt w:val="lowerLetter"/>
+      <w:lvlText w:val="%8."/>
+      <w:lvlJc w:val="left"/>
+      <w:pPr>
+        <w:ind w:left="5760" w:hanging="360"/>
+      </w:pPr>
+    </w:lvl>
+    <w:lvl w:ilvl="8" w:tplc="0415001B" w:tentative="1">
+      <w:start w:val="1"/>
+      <w:numFmt w:val="lowerRoman"/>
+      <w:lvlText w:val="%9."/>
+      <w:lvlJc w:val="right"/>
+      <w:pPr>
+        <w:ind w:left="6480" w:hanging="180"/>
+      </w:pPr>
+    </w:lvl>
+  </w:abstractNum>
+  <w:abstractNum w:abstractNumId="45">
     <w:nsid w:val="7AEA33D2"/>
     <w:multiLevelType w:val="hybridMultilevel"/>
     <w:tmpl w:val="5FE2D218"/>
@@ -16440,28 +17962,28 @@
     <w:abstractNumId w:val="15"/>
   </w:num>
   <w:num w:numId="3">
-    <w:abstractNumId w:val="22"/>
+    <w:abstractNumId w:val="24"/>
   </w:num>
   <w:num w:numId="4">
-    <w:abstractNumId w:val="29"/>
+    <w:abstractNumId w:val="31"/>
   </w:num>
   <w:num w:numId="5">
-    <w:abstractNumId w:val="26"/>
+    <w:abstractNumId w:val="28"/>
   </w:num>
   <w:num w:numId="6">
-    <w:abstractNumId w:val="41"/>
+    <w:abstractNumId w:val="45"/>
   </w:num>
   <w:num w:numId="7">
-    <w:abstractNumId w:val="25"/>
+    <w:abstractNumId w:val="27"/>
   </w:num>
   <w:num w:numId="8">
-    <w:abstractNumId w:val="36"/>
+    <w:abstractNumId w:val="39"/>
   </w:num>
   <w:num w:numId="9">
     <w:abstractNumId w:val="8"/>
   </w:num>
   <w:num w:numId="10">
-    <w:abstractNumId w:val="35"/>
+    <w:abstractNumId w:val="38"/>
   </w:num>
   <w:num w:numId="11">
     <w:abstractNumId w:val="1"/>
@@ -16473,58 +17995,58 @@
     <w:abstractNumId w:val="9"/>
   </w:num>
   <w:num w:numId="14">
-    <w:abstractNumId w:val="33"/>
+    <w:abstractNumId w:val="36"/>
   </w:num>
   <w:num w:numId="15">
-    <w:abstractNumId w:val="40"/>
+    <w:abstractNumId w:val="43"/>
   </w:num>
   <w:num w:numId="16">
-    <w:abstractNumId w:val="38"/>
+    <w:abstractNumId w:val="41"/>
   </w:num>
   <w:num w:numId="17">
-    <w:abstractNumId w:val="19"/>
+    <w:abstractNumId w:val="20"/>
   </w:num>
   <w:num w:numId="18">
     <w:abstractNumId w:val="5"/>
   </w:num>
   <w:num w:numId="19">
-    <w:abstractNumId w:val="23"/>
+    <w:abstractNumId w:val="25"/>
   </w:num>
   <w:num w:numId="20">
     <w:abstractNumId w:val="16"/>
   </w:num>
   <w:num w:numId="21">
-    <w:abstractNumId w:val="17"/>
+    <w:abstractNumId w:val="18"/>
   </w:num>
   <w:num w:numId="22">
     <w:abstractNumId w:val="10"/>
   </w:num>
   <w:num w:numId="23">
-    <w:abstractNumId w:val="31"/>
+    <w:abstractNumId w:val="33"/>
   </w:num>
   <w:num w:numId="24">
-    <w:abstractNumId w:val="30"/>
+    <w:abstractNumId w:val="32"/>
   </w:num>
   <w:num w:numId="25">
     <w:abstractNumId w:val="14"/>
   </w:num>
   <w:num w:numId="26">
-    <w:abstractNumId w:val="27"/>
+    <w:abstractNumId w:val="29"/>
   </w:num>
   <w:num w:numId="27">
-    <w:abstractNumId w:val="37"/>
+    <w:abstractNumId w:val="40"/>
   </w:num>
   <w:num w:numId="28">
-    <w:abstractNumId w:val="32"/>
+    <w:abstractNumId w:val="34"/>
   </w:num>
   <w:num w:numId="29">
-    <w:abstractNumId w:val="20"/>
+    <w:abstractNumId w:val="22"/>
   </w:num>
   <w:num w:numId="30">
     <w:abstractNumId w:val="13"/>
   </w:num>
   <w:num w:numId="31">
-    <w:abstractNumId w:val="21"/>
+    <w:abstractNumId w:val="23"/>
   </w:num>
   <w:num w:numId="32">
     <w:abstractNumId w:val="12"/>
@@ -16533,10 +18055,10 @@
     <w:abstractNumId w:val="4"/>
   </w:num>
   <w:num w:numId="34">
-    <w:abstractNumId w:val="28"/>
+    <w:abstractNumId w:val="30"/>
   </w:num>
   <w:num w:numId="35">
-    <w:abstractNumId w:val="34"/>
+    <w:abstractNumId w:val="37"/>
   </w:num>
   <w:num w:numId="36">
     <w:abstractNumId w:val="11"/>
@@ -16548,16 +18070,28 @@
     <w:abstractNumId w:val="2"/>
   </w:num>
   <w:num w:numId="39">
-    <w:abstractNumId w:val="24"/>
+    <w:abstractNumId w:val="26"/>
   </w:num>
   <w:num w:numId="40">
-    <w:abstractNumId w:val="18"/>
+    <w:abstractNumId w:val="19"/>
   </w:num>
   <w:num w:numId="41">
-    <w:abstractNumId w:val="39"/>
+    <w:abstractNumId w:val="42"/>
   </w:num>
   <w:num w:numId="42">
     <w:abstractNumId w:val="3"/>
+  </w:num>
+  <w:num w:numId="43">
+    <w:abstractNumId w:val="35"/>
+  </w:num>
+  <w:num w:numId="44">
+    <w:abstractNumId w:val="21"/>
+  </w:num>
+  <w:num w:numId="45">
+    <w:abstractNumId w:val="17"/>
+  </w:num>
+  <w:num w:numId="46">
+    <w:abstractNumId w:val="44"/>
   </w:num>
 </w:numbering>
 </file>

</xml_diff>

<commit_message>
porządek w folderze, 9.3 częsciowo, 9.6
</commit_message>
<xml_diff>
--- a/io - zawartość pracy zaliczeniowej - szablon.docx
+++ b/io - zawartość pracy zaliczeniowej - szablon.docx
@@ -6595,7 +6595,7 @@
                     <a:blip r:embed="rId14">
                       <a:extLst>
                         <a:ext uri="{28A0092B-C50C-407E-A947-70E740481C1C}">
-                          <a14:useLocalDpi xmlns:a14="http://schemas.microsoft.com/office/drawing/2010/main" xmlns:wps="http://schemas.microsoft.com/office/word/2010/wordprocessingShape" xmlns:wpi="http://schemas.microsoft.com/office/word/2010/wordprocessingInk" xmlns:wpg="http://schemas.microsoft.com/office/word/2010/wordprocessingGroup" xmlns:w16se="http://schemas.microsoft.com/office/word/2015/wordml/symex" xmlns:w16sdtdh="http://schemas.microsoft.com/office/word/2020/wordml/sdtdatahash" xmlns:w16="http://schemas.microsoft.com/office/word/2018/wordml" xmlns:w16cid="http://schemas.microsoft.com/office/word/2016/wordml/cid" xmlns:w16cex="http://schemas.microsoft.com/office/word/2018/wordml/cex" xmlns:w15="http://schemas.microsoft.com/office/word/2012/wordml" xmlns:w14="http://schemas.microsoft.com/office/word/2010/wordml" xmlns:w="http://schemas.openxmlformats.org/wordprocessingml/2006/main" xmlns:w10="urn:schemas-microsoft-com:office:word" xmlns:wp14="http://schemas.microsoft.com/office/word/2010/wordprocessingDrawing" xmlns:v="urn:schemas-microsoft-com:vml" xmlns:o="urn:schemas-microsoft-com:office:office" xmlns:am3d="http://schemas.microsoft.com/office/drawing/2017/model3d" xmlns:aink="http://schemas.microsoft.com/office/drawing/2016/ink" xmlns:mc="http://schemas.openxmlformats.org/markup-compatibility/2006" xmlns:cx8="http://schemas.microsoft.com/office/drawing/2016/5/14/chartex" xmlns:cx7="http://schemas.microsoft.com/office/drawing/2016/5/13/chartex" xmlns:cx6="http://schemas.microsoft.com/office/drawing/2016/5/12/chartex" xmlns:cx5="http://schemas.microsoft.com/office/drawing/2016/5/11/chartex" xmlns:cx4="http://schemas.microsoft.com/office/drawing/2016/5/10/chartex" xmlns:cx3="http://schemas.microsoft.com/office/drawing/2016/5/9/chartex" xmlns:cx2="http://schemas.microsoft.com/office/drawing/2015/10/21/chartex" xmlns:cx1="http://schemas.microsoft.com/office/drawing/2015/9/8/chartex" xmlns:cx="http://schemas.microsoft.com/office/drawing/2014/chartex" xmlns:wpc="http://schemas.microsoft.com/office/word/2010/wordprocessingCanvas" xmlns="" val="0"/>
+                          <a14:useLocalDpi xmlns="" xmlns:wpc="http://schemas.microsoft.com/office/word/2010/wordprocessingCanvas" xmlns:cx="http://schemas.microsoft.com/office/drawing/2014/chartex" xmlns:cx1="http://schemas.microsoft.com/office/drawing/2015/9/8/chartex" xmlns:cx2="http://schemas.microsoft.com/office/drawing/2015/10/21/chartex" xmlns:cx3="http://schemas.microsoft.com/office/drawing/2016/5/9/chartex" xmlns:cx4="http://schemas.microsoft.com/office/drawing/2016/5/10/chartex" xmlns:cx5="http://schemas.microsoft.com/office/drawing/2016/5/11/chartex" xmlns:cx6="http://schemas.microsoft.com/office/drawing/2016/5/12/chartex" xmlns:cx7="http://schemas.microsoft.com/office/drawing/2016/5/13/chartex" xmlns:cx8="http://schemas.microsoft.com/office/drawing/2016/5/14/chartex" xmlns:mc="http://schemas.openxmlformats.org/markup-compatibility/2006" xmlns:aink="http://schemas.microsoft.com/office/drawing/2016/ink" xmlns:am3d="http://schemas.microsoft.com/office/drawing/2017/model3d" xmlns:o="urn:schemas-microsoft-com:office:office" xmlns:v="urn:schemas-microsoft-com:vml" xmlns:wp14="http://schemas.microsoft.com/office/word/2010/wordprocessingDrawing" xmlns:w10="urn:schemas-microsoft-com:office:word" xmlns:w="http://schemas.openxmlformats.org/wordprocessingml/2006/main" xmlns:w14="http://schemas.microsoft.com/office/word/2010/wordml" xmlns:w15="http://schemas.microsoft.com/office/word/2012/wordml" xmlns:w16cex="http://schemas.microsoft.com/office/word/2018/wordml/cex" xmlns:w16cid="http://schemas.microsoft.com/office/word/2016/wordml/cid" xmlns:w16="http://schemas.microsoft.com/office/word/2018/wordml" xmlns:w16sdtdh="http://schemas.microsoft.com/office/word/2020/wordml/sdtdatahash" xmlns:w16se="http://schemas.microsoft.com/office/word/2015/wordml/symex" xmlns:wpg="http://schemas.microsoft.com/office/word/2010/wordprocessingGroup" xmlns:wpi="http://schemas.microsoft.com/office/word/2010/wordprocessingInk" xmlns:wps="http://schemas.microsoft.com/office/word/2010/wordprocessingShape" xmlns:a14="http://schemas.microsoft.com/office/drawing/2010/main" val="0"/>
                         </a:ext>
                       </a:extLst>
                     </a:blip>
@@ -10259,7 +10259,7 @@
                     <a:blip r:embed="rId15" cstate="print">
                       <a:extLst>
                         <a:ext uri="{28A0092B-C50C-407E-A947-70E740481C1C}">
-                          <a14:useLocalDpi xmlns:a14="http://schemas.microsoft.com/office/drawing/2010/main" xmlns:wps="http://schemas.microsoft.com/office/word/2010/wordprocessingShape" xmlns:wpi="http://schemas.microsoft.com/office/word/2010/wordprocessingInk" xmlns:wpg="http://schemas.microsoft.com/office/word/2010/wordprocessingGroup" xmlns:w16se="http://schemas.microsoft.com/office/word/2015/wordml/symex" xmlns:w16sdtdh="http://schemas.microsoft.com/office/word/2020/wordml/sdtdatahash" xmlns:w16="http://schemas.microsoft.com/office/word/2018/wordml" xmlns:w16cid="http://schemas.microsoft.com/office/word/2016/wordml/cid" xmlns:w16cex="http://schemas.microsoft.com/office/word/2018/wordml/cex" xmlns:w15="http://schemas.microsoft.com/office/word/2012/wordml" xmlns:w14="http://schemas.microsoft.com/office/word/2010/wordml" xmlns:w="http://schemas.openxmlformats.org/wordprocessingml/2006/main" xmlns:w10="urn:schemas-microsoft-com:office:word" xmlns:wp14="http://schemas.microsoft.com/office/word/2010/wordprocessingDrawing" xmlns:v="urn:schemas-microsoft-com:vml" xmlns:o="urn:schemas-microsoft-com:office:office" xmlns:am3d="http://schemas.microsoft.com/office/drawing/2017/model3d" xmlns:aink="http://schemas.microsoft.com/office/drawing/2016/ink" xmlns:mc="http://schemas.openxmlformats.org/markup-compatibility/2006" xmlns:cx8="http://schemas.microsoft.com/office/drawing/2016/5/14/chartex" xmlns:cx7="http://schemas.microsoft.com/office/drawing/2016/5/13/chartex" xmlns:cx6="http://schemas.microsoft.com/office/drawing/2016/5/12/chartex" xmlns:cx5="http://schemas.microsoft.com/office/drawing/2016/5/11/chartex" xmlns:cx4="http://schemas.microsoft.com/office/drawing/2016/5/10/chartex" xmlns:cx3="http://schemas.microsoft.com/office/drawing/2016/5/9/chartex" xmlns:cx2="http://schemas.microsoft.com/office/drawing/2015/10/21/chartex" xmlns:cx1="http://schemas.microsoft.com/office/drawing/2015/9/8/chartex" xmlns:cx="http://schemas.microsoft.com/office/drawing/2014/chartex" xmlns:wpc="http://schemas.microsoft.com/office/word/2010/wordprocessingCanvas" xmlns="" val="0"/>
+                          <a14:useLocalDpi xmlns="" xmlns:wpc="http://schemas.microsoft.com/office/word/2010/wordprocessingCanvas" xmlns:cx="http://schemas.microsoft.com/office/drawing/2014/chartex" xmlns:cx1="http://schemas.microsoft.com/office/drawing/2015/9/8/chartex" xmlns:cx2="http://schemas.microsoft.com/office/drawing/2015/10/21/chartex" xmlns:cx3="http://schemas.microsoft.com/office/drawing/2016/5/9/chartex" xmlns:cx4="http://schemas.microsoft.com/office/drawing/2016/5/10/chartex" xmlns:cx5="http://schemas.microsoft.com/office/drawing/2016/5/11/chartex" xmlns:cx6="http://schemas.microsoft.com/office/drawing/2016/5/12/chartex" xmlns:cx7="http://schemas.microsoft.com/office/drawing/2016/5/13/chartex" xmlns:cx8="http://schemas.microsoft.com/office/drawing/2016/5/14/chartex" xmlns:mc="http://schemas.openxmlformats.org/markup-compatibility/2006" xmlns:aink="http://schemas.microsoft.com/office/drawing/2016/ink" xmlns:am3d="http://schemas.microsoft.com/office/drawing/2017/model3d" xmlns:o="urn:schemas-microsoft-com:office:office" xmlns:v="urn:schemas-microsoft-com:vml" xmlns:wp14="http://schemas.microsoft.com/office/word/2010/wordprocessingDrawing" xmlns:w10="urn:schemas-microsoft-com:office:word" xmlns:w="http://schemas.openxmlformats.org/wordprocessingml/2006/main" xmlns:w14="http://schemas.microsoft.com/office/word/2010/wordml" xmlns:w15="http://schemas.microsoft.com/office/word/2012/wordml" xmlns:w16cex="http://schemas.microsoft.com/office/word/2018/wordml/cex" xmlns:w16cid="http://schemas.microsoft.com/office/word/2016/wordml/cid" xmlns:w16="http://schemas.microsoft.com/office/word/2018/wordml" xmlns:w16sdtdh="http://schemas.microsoft.com/office/word/2020/wordml/sdtdatahash" xmlns:w16se="http://schemas.microsoft.com/office/word/2015/wordml/symex" xmlns:wpg="http://schemas.microsoft.com/office/word/2010/wordprocessingGroup" xmlns:wpi="http://schemas.microsoft.com/office/word/2010/wordprocessingInk" xmlns:wps="http://schemas.microsoft.com/office/word/2010/wordprocessingShape" xmlns:a14="http://schemas.microsoft.com/office/drawing/2010/main" val="0"/>
                         </a:ext>
                       </a:extLst>
                     </a:blip>
@@ -15279,7 +15279,7 @@
                     <a:blip r:embed="rId16">
                       <a:extLst>
                         <a:ext uri="{28A0092B-C50C-407E-A947-70E740481C1C}">
-                          <a14:useLocalDpi xmlns:a14="http://schemas.microsoft.com/office/drawing/2010/main" xmlns:wps="http://schemas.microsoft.com/office/word/2010/wordprocessingShape" xmlns:wpi="http://schemas.microsoft.com/office/word/2010/wordprocessingInk" xmlns:wpg="http://schemas.microsoft.com/office/word/2010/wordprocessingGroup" xmlns:w16se="http://schemas.microsoft.com/office/word/2015/wordml/symex" xmlns:w16sdtdh="http://schemas.microsoft.com/office/word/2020/wordml/sdtdatahash" xmlns:w16="http://schemas.microsoft.com/office/word/2018/wordml" xmlns:w16cid="http://schemas.microsoft.com/office/word/2016/wordml/cid" xmlns:w16cex="http://schemas.microsoft.com/office/word/2018/wordml/cex" xmlns:w15="http://schemas.microsoft.com/office/word/2012/wordml" xmlns:w14="http://schemas.microsoft.com/office/word/2010/wordml" xmlns:w="http://schemas.openxmlformats.org/wordprocessingml/2006/main" xmlns:w10="urn:schemas-microsoft-com:office:word" xmlns:wp14="http://schemas.microsoft.com/office/word/2010/wordprocessingDrawing" xmlns:v="urn:schemas-microsoft-com:vml" xmlns:o="urn:schemas-microsoft-com:office:office" xmlns:am3d="http://schemas.microsoft.com/office/drawing/2017/model3d" xmlns:aink="http://schemas.microsoft.com/office/drawing/2016/ink" xmlns:mc="http://schemas.openxmlformats.org/markup-compatibility/2006" xmlns:cx8="http://schemas.microsoft.com/office/drawing/2016/5/14/chartex" xmlns:cx7="http://schemas.microsoft.com/office/drawing/2016/5/13/chartex" xmlns:cx6="http://schemas.microsoft.com/office/drawing/2016/5/12/chartex" xmlns:cx5="http://schemas.microsoft.com/office/drawing/2016/5/11/chartex" xmlns:cx4="http://schemas.microsoft.com/office/drawing/2016/5/10/chartex" xmlns:cx3="http://schemas.microsoft.com/office/drawing/2016/5/9/chartex" xmlns:cx2="http://schemas.microsoft.com/office/drawing/2015/10/21/chartex" xmlns:cx1="http://schemas.microsoft.com/office/drawing/2015/9/8/chartex" xmlns:cx="http://schemas.microsoft.com/office/drawing/2014/chartex" xmlns:wpc="http://schemas.microsoft.com/office/word/2010/wordprocessingCanvas" xmlns="" val="0"/>
+                          <a14:useLocalDpi xmlns="" xmlns:wpc="http://schemas.microsoft.com/office/word/2010/wordprocessingCanvas" xmlns:cx="http://schemas.microsoft.com/office/drawing/2014/chartex" xmlns:cx1="http://schemas.microsoft.com/office/drawing/2015/9/8/chartex" xmlns:cx2="http://schemas.microsoft.com/office/drawing/2015/10/21/chartex" xmlns:cx3="http://schemas.microsoft.com/office/drawing/2016/5/9/chartex" xmlns:cx4="http://schemas.microsoft.com/office/drawing/2016/5/10/chartex" xmlns:cx5="http://schemas.microsoft.com/office/drawing/2016/5/11/chartex" xmlns:cx6="http://schemas.microsoft.com/office/drawing/2016/5/12/chartex" xmlns:cx7="http://schemas.microsoft.com/office/drawing/2016/5/13/chartex" xmlns:cx8="http://schemas.microsoft.com/office/drawing/2016/5/14/chartex" xmlns:mc="http://schemas.openxmlformats.org/markup-compatibility/2006" xmlns:aink="http://schemas.microsoft.com/office/drawing/2016/ink" xmlns:am3d="http://schemas.microsoft.com/office/drawing/2017/model3d" xmlns:o="urn:schemas-microsoft-com:office:office" xmlns:v="urn:schemas-microsoft-com:vml" xmlns:wp14="http://schemas.microsoft.com/office/word/2010/wordprocessingDrawing" xmlns:w10="urn:schemas-microsoft-com:office:word" xmlns:w="http://schemas.openxmlformats.org/wordprocessingml/2006/main" xmlns:w14="http://schemas.microsoft.com/office/word/2010/wordml" xmlns:w15="http://schemas.microsoft.com/office/word/2012/wordml" xmlns:w16cex="http://schemas.microsoft.com/office/word/2018/wordml/cex" xmlns:w16cid="http://schemas.microsoft.com/office/word/2016/wordml/cid" xmlns:w16="http://schemas.microsoft.com/office/word/2018/wordml" xmlns:w16sdtdh="http://schemas.microsoft.com/office/word/2020/wordml/sdtdatahash" xmlns:w16se="http://schemas.microsoft.com/office/word/2015/wordml/symex" xmlns:wpg="http://schemas.microsoft.com/office/word/2010/wordprocessingGroup" xmlns:wpi="http://schemas.microsoft.com/office/word/2010/wordprocessingInk" xmlns:wps="http://schemas.microsoft.com/office/word/2010/wordprocessingShape" xmlns:a14="http://schemas.microsoft.com/office/drawing/2010/main" val="0"/>
                         </a:ext>
                       </a:extLst>
                     </a:blip>
@@ -15612,7 +15612,7 @@
                     <a:blip r:embed="rId17">
                       <a:extLst>
                         <a:ext uri="{28A0092B-C50C-407E-A947-70E740481C1C}">
-                          <a14:useLocalDpi xmlns:a14="http://schemas.microsoft.com/office/drawing/2010/main" xmlns:wps="http://schemas.microsoft.com/office/word/2010/wordprocessingShape" xmlns:wpi="http://schemas.microsoft.com/office/word/2010/wordprocessingInk" xmlns:wpg="http://schemas.microsoft.com/office/word/2010/wordprocessingGroup" xmlns:w16se="http://schemas.microsoft.com/office/word/2015/wordml/symex" xmlns:w16sdtdh="http://schemas.microsoft.com/office/word/2020/wordml/sdtdatahash" xmlns:w16="http://schemas.microsoft.com/office/word/2018/wordml" xmlns:w16cid="http://schemas.microsoft.com/office/word/2016/wordml/cid" xmlns:w16cex="http://schemas.microsoft.com/office/word/2018/wordml/cex" xmlns:w15="http://schemas.microsoft.com/office/word/2012/wordml" xmlns:w14="http://schemas.microsoft.com/office/word/2010/wordml" xmlns:w="http://schemas.openxmlformats.org/wordprocessingml/2006/main" xmlns:w10="urn:schemas-microsoft-com:office:word" xmlns:wp14="http://schemas.microsoft.com/office/word/2010/wordprocessingDrawing" xmlns:v="urn:schemas-microsoft-com:vml" xmlns:o="urn:schemas-microsoft-com:office:office" xmlns:am3d="http://schemas.microsoft.com/office/drawing/2017/model3d" xmlns:aink="http://schemas.microsoft.com/office/drawing/2016/ink" xmlns:mc="http://schemas.openxmlformats.org/markup-compatibility/2006" xmlns:cx8="http://schemas.microsoft.com/office/drawing/2016/5/14/chartex" xmlns:cx7="http://schemas.microsoft.com/office/drawing/2016/5/13/chartex" xmlns:cx6="http://schemas.microsoft.com/office/drawing/2016/5/12/chartex" xmlns:cx5="http://schemas.microsoft.com/office/drawing/2016/5/11/chartex" xmlns:cx4="http://schemas.microsoft.com/office/drawing/2016/5/10/chartex" xmlns:cx3="http://schemas.microsoft.com/office/drawing/2016/5/9/chartex" xmlns:cx2="http://schemas.microsoft.com/office/drawing/2015/10/21/chartex" xmlns:cx1="http://schemas.microsoft.com/office/drawing/2015/9/8/chartex" xmlns:cx="http://schemas.microsoft.com/office/drawing/2014/chartex" xmlns:wpc="http://schemas.microsoft.com/office/word/2010/wordprocessingCanvas" xmlns="" val="0"/>
+                          <a14:useLocalDpi xmlns="" xmlns:wpc="http://schemas.microsoft.com/office/word/2010/wordprocessingCanvas" xmlns:cx="http://schemas.microsoft.com/office/drawing/2014/chartex" xmlns:cx1="http://schemas.microsoft.com/office/drawing/2015/9/8/chartex" xmlns:cx2="http://schemas.microsoft.com/office/drawing/2015/10/21/chartex" xmlns:cx3="http://schemas.microsoft.com/office/drawing/2016/5/9/chartex" xmlns:cx4="http://schemas.microsoft.com/office/drawing/2016/5/10/chartex" xmlns:cx5="http://schemas.microsoft.com/office/drawing/2016/5/11/chartex" xmlns:cx6="http://schemas.microsoft.com/office/drawing/2016/5/12/chartex" xmlns:cx7="http://schemas.microsoft.com/office/drawing/2016/5/13/chartex" xmlns:cx8="http://schemas.microsoft.com/office/drawing/2016/5/14/chartex" xmlns:mc="http://schemas.openxmlformats.org/markup-compatibility/2006" xmlns:aink="http://schemas.microsoft.com/office/drawing/2016/ink" xmlns:am3d="http://schemas.microsoft.com/office/drawing/2017/model3d" xmlns:o="urn:schemas-microsoft-com:office:office" xmlns:v="urn:schemas-microsoft-com:vml" xmlns:wp14="http://schemas.microsoft.com/office/word/2010/wordprocessingDrawing" xmlns:w10="urn:schemas-microsoft-com:office:word" xmlns:w="http://schemas.openxmlformats.org/wordprocessingml/2006/main" xmlns:w14="http://schemas.microsoft.com/office/word/2010/wordml" xmlns:w15="http://schemas.microsoft.com/office/word/2012/wordml" xmlns:w16cex="http://schemas.microsoft.com/office/word/2018/wordml/cex" xmlns:w16cid="http://schemas.microsoft.com/office/word/2016/wordml/cid" xmlns:w16="http://schemas.microsoft.com/office/word/2018/wordml" xmlns:w16sdtdh="http://schemas.microsoft.com/office/word/2020/wordml/sdtdatahash" xmlns:w16se="http://schemas.microsoft.com/office/word/2015/wordml/symex" xmlns:wpg="http://schemas.microsoft.com/office/word/2010/wordprocessingGroup" xmlns:wpi="http://schemas.microsoft.com/office/word/2010/wordprocessingInk" xmlns:wps="http://schemas.microsoft.com/office/word/2010/wordprocessingShape" xmlns:a14="http://schemas.microsoft.com/office/drawing/2010/main" val="0"/>
                         </a:ext>
                       </a:extLst>
                     </a:blip>
@@ -15717,6 +15717,108 @@
         </w:rPr>
         <w:t>Logowanie użytkownika do systemu.</w:t>
       </w:r>
+    </w:p>
+    <w:p>
+      <w:pPr>
+        <w:rPr>
+          <w:lang w:val="pl-PL"/>
+        </w:rPr>
+      </w:pPr>
+      <w:r>
+        <w:rPr>
+          <w:lang w:val="pl-PL"/>
+        </w:rPr>
+        <w:br w:type="page"/>
+      </w:r>
+    </w:p>
+    <w:p>
+      <w:pPr>
+        <w:rPr>
+          <w:lang w:val="pl-PL"/>
+        </w:rPr>
+      </w:pPr>
+    </w:p>
+    <w:p>
+      <w:pPr>
+        <w:rPr>
+          <w:lang w:val="pl-PL"/>
+        </w:rPr>
+      </w:pPr>
+    </w:p>
+    <w:p>
+      <w:pPr>
+        <w:rPr>
+          <w:lang w:val="pl-PL"/>
+        </w:rPr>
+      </w:pPr>
+      <w:r>
+        <w:rPr>
+          <w:lang w:val="pl-PL"/>
+        </w:rPr>
+        <w:pict>
+          <v:shape id="_x0000_i1025" type="#_x0000_t75" style="width:6in;height:337.2pt">
+            <v:imagedata r:id="rId19" o:title="zalozenie_turnieju"/>
+          </v:shape>
+        </w:pict>
+      </w:r>
+    </w:p>
+    <w:p>
+      <w:pPr>
+        <w:rPr>
+          <w:lang w:val="pl-PL"/>
+        </w:rPr>
+      </w:pPr>
+      <w:r>
+        <w:rPr>
+          <w:lang w:val="pl-PL"/>
+        </w:rPr>
+        <w:t>Założenie turnieju przez organizatora.</w:t>
+      </w:r>
+    </w:p>
+    <w:p>
+      <w:pPr>
+        <w:rPr>
+          <w:lang w:val="pl-PL"/>
+        </w:rPr>
+      </w:pPr>
+      <w:r>
+        <w:rPr>
+          <w:lang w:val="pl-PL"/>
+        </w:rPr>
+        <w:br w:type="page"/>
+      </w:r>
+    </w:p>
+    <w:p>
+      <w:pPr>
+        <w:rPr>
+          <w:lang w:val="pl-PL"/>
+        </w:rPr>
+      </w:pPr>
+      <w:r>
+        <w:rPr>
+          <w:noProof/>
+        </w:rPr>
+        <w:lastRenderedPageBreak/>
+        <w:pict>
+          <v:shape id="_x0000_s1033" type="#_x0000_t75" style="position:absolute;left:0;text-align:left;margin-left:0;margin-top:0;width:535.8pt;height:216.6pt;z-index:251665920;mso-position-horizontal:center;mso-position-horizontal-relative:margin;mso-position-vertical:top;mso-position-vertical-relative:margin">
+            <v:imagedata r:id="rId20" o:title="joiningtouranment"/>
+            <w10:wrap type="square" anchorx="margin" anchory="margin"/>
+          </v:shape>
+        </w:pict>
+      </w:r>
+    </w:p>
+    <w:p>
+      <w:pPr>
+        <w:rPr>
+          <w:lang w:val="pl-PL"/>
+        </w:rPr>
+      </w:pPr>
+      <w:r>
+        <w:rPr>
+          <w:lang w:val="pl-PL"/>
+        </w:rPr>
+        <w:t>Dołączanie graczy do turnieju.</w:t>
+      </w:r>
       <w:r>
         <w:rPr>
           <w:lang w:val="pl-PL"/>
@@ -15799,38 +15901,81 @@
     </w:p>
     <w:p>
       <w:pPr>
+        <w:rPr>
+          <w:lang w:val="pl-PL"/>
+        </w:rPr>
+      </w:pPr>
+      <w:r>
+        <w:rPr>
+          <w:lang w:val="pl-PL"/>
+        </w:rPr>
+        <w:br w:type="page"/>
+      </w:r>
+    </w:p>
+    <w:p>
+      <w:pPr>
         <w:pStyle w:val="Nagwek2"/>
         <w:rPr>
           <w:lang w:val="pl-PL"/>
         </w:rPr>
       </w:pPr>
-      <w:bookmarkStart w:id="25" w:name="_Toc1976818"/>
-      <w:r>
-        <w:rPr>
-          <w:lang w:val="pl-PL"/>
-        </w:rPr>
-        <w:t>Charakterystyka zasto</w:t>
-      </w:r>
-      <w:r>
-        <w:rPr>
-          <w:lang w:val="pl-PL"/>
-        </w:rPr>
-        <w:t>sowanych wzorców projektowych</w:t>
+      <w:bookmarkStart w:id="25" w:name="_Toc1976819"/>
+      <w:r>
+        <w:rPr>
+          <w:lang w:val="pl-PL"/>
+        </w:rPr>
+        <w:lastRenderedPageBreak/>
+        <w:t>Projekt bazy danych</w:t>
       </w:r>
       <w:bookmarkEnd w:id="25"/>
     </w:p>
     <w:p>
       <w:pPr>
-        <w:rPr>
-          <w:lang w:val="pl-PL"/>
-        </w:rPr>
-      </w:pPr>
-      <w:r>
-        <w:rPr>
-          <w:lang w:val="pl-PL"/>
-        </w:rPr>
-        <w:t>informacja opisowa wspomagana diagramami (odsyłaczami do diagramów UML); jeśli wykorzystano wzorce projektowe, to należy wykazać dwa z nich</w:t>
-      </w:r>
+        <w:pStyle w:val="Nagwek3"/>
+        <w:rPr>
+          <w:lang w:val="pl-PL"/>
+        </w:rPr>
+      </w:pPr>
+      <w:r>
+        <w:rPr>
+          <w:lang w:val="pl-PL"/>
+        </w:rPr>
+        <w:t>Schemat</w:t>
+      </w:r>
+    </w:p>
+    <w:p>
+      <w:pPr>
+        <w:rPr>
+          <w:lang w:val="pl-PL"/>
+        </w:rPr>
+      </w:pPr>
+      <w:r>
+        <w:rPr>
+          <w:lang w:val="pl-PL"/>
+        </w:rPr>
+        <w:t>w trzeciej formie normalnej; jeśli w innej to umieć uzasadnić wybór</w:t>
+      </w:r>
+    </w:p>
+    <w:p>
+      <w:pPr>
+        <w:pStyle w:val="Nagwek3"/>
+        <w:rPr>
+          <w:lang w:val="pl-PL"/>
+        </w:rPr>
+      </w:pPr>
+      <w:r>
+        <w:rPr>
+          <w:lang w:val="pl-PL"/>
+        </w:rPr>
+        <w:t>Projekty szczegółowe tabel</w:t>
+      </w:r>
+    </w:p>
+    <w:p>
+      <w:pPr>
+        <w:rPr>
+          <w:lang w:val="pl-PL"/>
+        </w:rPr>
+      </w:pPr>
     </w:p>
     <w:p>
       <w:pPr>
@@ -15839,78 +15984,14 @@
           <w:lang w:val="pl-PL"/>
         </w:rPr>
       </w:pPr>
-      <w:bookmarkStart w:id="26" w:name="_Toc1976819"/>
-      <w:r>
-        <w:rPr>
-          <w:lang w:val="pl-PL"/>
-        </w:rPr>
-        <w:t>Projekt bazy danych</w:t>
+      <w:bookmarkStart w:id="26" w:name="_Toc1976820"/>
+      <w:r>
+        <w:rPr>
+          <w:lang w:val="pl-PL"/>
+        </w:rPr>
+        <w:t>Projekt interfejsu użytkownika</w:t>
       </w:r>
       <w:bookmarkEnd w:id="26"/>
-    </w:p>
-    <w:p>
-      <w:pPr>
-        <w:pStyle w:val="Nagwek3"/>
-        <w:rPr>
-          <w:lang w:val="pl-PL"/>
-        </w:rPr>
-      </w:pPr>
-      <w:r>
-        <w:rPr>
-          <w:lang w:val="pl-PL"/>
-        </w:rPr>
-        <w:t>Schemat</w:t>
-      </w:r>
-    </w:p>
-    <w:p>
-      <w:pPr>
-        <w:rPr>
-          <w:lang w:val="pl-PL"/>
-        </w:rPr>
-      </w:pPr>
-      <w:r>
-        <w:rPr>
-          <w:lang w:val="pl-PL"/>
-        </w:rPr>
-        <w:t>w trzeciej formie normalnej; jeśli w innej to umieć uzasadnić wybór</w:t>
-      </w:r>
-    </w:p>
-    <w:p>
-      <w:pPr>
-        <w:pStyle w:val="Nagwek3"/>
-        <w:rPr>
-          <w:lang w:val="pl-PL"/>
-        </w:rPr>
-      </w:pPr>
-      <w:r>
-        <w:rPr>
-          <w:lang w:val="pl-PL"/>
-        </w:rPr>
-        <w:t>Projekty szczegółowe tabel</w:t>
-      </w:r>
-    </w:p>
-    <w:p>
-      <w:pPr>
-        <w:rPr>
-          <w:lang w:val="pl-PL"/>
-        </w:rPr>
-      </w:pPr>
-    </w:p>
-    <w:p>
-      <w:pPr>
-        <w:pStyle w:val="Nagwek2"/>
-        <w:rPr>
-          <w:lang w:val="pl-PL"/>
-        </w:rPr>
-      </w:pPr>
-      <w:bookmarkStart w:id="27" w:name="_Toc1976820"/>
-      <w:r>
-        <w:rPr>
-          <w:lang w:val="pl-PL"/>
-        </w:rPr>
-        <w:t>Projekt interfejsu użytkownika</w:t>
-      </w:r>
-      <w:bookmarkEnd w:id="27"/>
     </w:p>
     <w:p>
       <w:pPr>
@@ -16155,7 +16236,19 @@
         <w:rPr>
           <w:lang w:val="pl-PL"/>
         </w:rPr>
-        <w:t xml:space="preserve"> tabela pokazującam.in.</w:t>
+        <w:t xml:space="preserve"> tabela pokazująca</w:t>
+      </w:r>
+      <w:r>
+        <w:rPr>
+          <w:lang w:val="pl-PL"/>
+        </w:rPr>
+        <w:t xml:space="preserve"> </w:t>
+      </w:r>
+      <w:r>
+        <w:rPr>
+          <w:lang w:val="pl-PL"/>
+        </w:rPr>
+        <w:t>m.in.</w:t>
       </w:r>
       <w:r>
         <w:rPr>
@@ -16166,19 +16259,28 @@
     </w:p>
     <w:p>
       <w:pPr>
+        <w:pStyle w:val="Akapitzlist"/>
+        <w:ind w:left="1440"/>
+        <w:rPr>
+          <w:lang w:val="pl-PL"/>
+        </w:rPr>
+      </w:pPr>
+    </w:p>
+    <w:p>
+      <w:pPr>
         <w:pStyle w:val="Nagwek2"/>
         <w:rPr>
           <w:lang w:val="pl-PL"/>
         </w:rPr>
       </w:pPr>
-      <w:bookmarkStart w:id="28" w:name="_Toc1976821"/>
+      <w:bookmarkStart w:id="27" w:name="_Toc1976821"/>
       <w:r>
         <w:rPr>
           <w:lang w:val="pl-PL"/>
         </w:rPr>
         <w:t>Procedura wdrożenia</w:t>
       </w:r>
-      <w:bookmarkEnd w:id="28"/>
+      <w:bookmarkEnd w:id="27"/>
     </w:p>
     <w:p>
       <w:pPr>
@@ -16195,12 +16297,25 @@
     </w:p>
     <w:p>
       <w:pPr>
+        <w:rPr>
+          <w:lang w:val="pl-PL"/>
+        </w:rPr>
+      </w:pPr>
+      <w:r>
+        <w:rPr>
+          <w:lang w:val="pl-PL"/>
+        </w:rPr>
+        <w:t>Wdrażanie aplikacji odbywa się etapami. Każdy element systemu przed końcowym zaakceptowaniem jest testowany, aby wyeliminować ewentualne błędy lub konflikty. Poszczególne elementy aplikacji będą oddawane do organizacji zamawiającej program w odstępach czasowych takich, jakie są ujęte w harmonogramie.</w:t>
+      </w:r>
+    </w:p>
+    <w:p>
+      <w:pPr>
         <w:pStyle w:val="Nagwek1"/>
         <w:rPr>
           <w:lang w:val="pl-PL"/>
         </w:rPr>
       </w:pPr>
-      <w:bookmarkStart w:id="29" w:name="_Toc1976822"/>
+      <w:bookmarkStart w:id="28" w:name="_Toc1976822"/>
       <w:r>
         <w:rPr>
           <w:lang w:val="pl-PL"/>
@@ -16208,7 +16323,7 @@
         <w:lastRenderedPageBreak/>
         <w:t>Dokumentacja dla użytkownika</w:t>
       </w:r>
-      <w:bookmarkEnd w:id="29"/>
+      <w:bookmarkEnd w:id="28"/>
     </w:p>
     <w:p>
       <w:pPr>
@@ -16299,7 +16414,7 @@
           <w:lang w:val="pl-PL"/>
         </w:rPr>
       </w:pPr>
-      <w:bookmarkStart w:id="30" w:name="_Toc1976823"/>
+      <w:bookmarkStart w:id="29" w:name="_Toc1976823"/>
       <w:r>
         <w:rPr>
           <w:lang w:val="pl-PL"/>
@@ -16307,32 +16422,32 @@
         <w:lastRenderedPageBreak/>
         <w:t>Podsumowanie</w:t>
       </w:r>
+      <w:bookmarkEnd w:id="29"/>
+    </w:p>
+    <w:p>
+      <w:pPr>
+        <w:pStyle w:val="Nagwek2"/>
+        <w:rPr>
+          <w:lang w:val="pl-PL"/>
+        </w:rPr>
+      </w:pPr>
+      <w:bookmarkStart w:id="30" w:name="_Toc1976824"/>
+      <w:r>
+        <w:rPr>
+          <w:lang w:val="pl-PL"/>
+        </w:rPr>
+        <w:t>Szczegółowe nakład</w:t>
+      </w:r>
+      <w:r>
+        <w:rPr>
+          <w:lang w:val="pl-PL"/>
+        </w:rPr>
+        <w:t>y projektowe członków zespołu</w:t>
+      </w:r>
       <w:bookmarkEnd w:id="30"/>
     </w:p>
     <w:p>
       <w:pPr>
-        <w:pStyle w:val="Nagwek2"/>
-        <w:rPr>
-          <w:lang w:val="pl-PL"/>
-        </w:rPr>
-      </w:pPr>
-      <w:bookmarkStart w:id="31" w:name="_Toc1976824"/>
-      <w:r>
-        <w:rPr>
-          <w:lang w:val="pl-PL"/>
-        </w:rPr>
-        <w:t>Szczegółowe nakład</w:t>
-      </w:r>
-      <w:r>
-        <w:rPr>
-          <w:lang w:val="pl-PL"/>
-        </w:rPr>
-        <w:t>y projektowe członków zespołu</w:t>
-      </w:r>
-      <w:bookmarkEnd w:id="31"/>
-    </w:p>
-    <w:p>
-      <w:pPr>
         <w:rPr>
           <w:lang w:val="pl-PL"/>
         </w:rPr>
@@ -16352,12 +16467,19 @@
     </w:p>
     <w:p>
       <w:pPr>
+        <w:rPr>
+          <w:lang w:val="pl-PL"/>
+        </w:rPr>
+      </w:pPr>
+    </w:p>
+    <w:p>
+      <w:pPr>
         <w:pStyle w:val="Nagwek1"/>
         <w:rPr>
           <w:lang w:val="pl-PL"/>
         </w:rPr>
       </w:pPr>
-      <w:bookmarkStart w:id="32" w:name="_Toc1976825"/>
+      <w:bookmarkStart w:id="31" w:name="_Toc1976825"/>
       <w:r>
         <w:rPr>
           <w:lang w:val="pl-PL"/>
@@ -16365,7 +16487,7 @@
         <w:lastRenderedPageBreak/>
         <w:t>Inne informacje</w:t>
       </w:r>
-      <w:bookmarkEnd w:id="32"/>
+      <w:bookmarkEnd w:id="31"/>
     </w:p>
     <w:p>
       <w:pPr>
@@ -22934,7 +23056,7 @@
 </file>
 
 <file path=customXml/itemProps1.xml><?xml version="1.0" encoding="utf-8"?>
-<ds:datastoreItem xmlns:ds="http://schemas.openxmlformats.org/officeDocument/2006/customXml" ds:itemID="{B9B279B1-ED6A-4361-AB2B-10A0B44E2C20}">
+<ds:datastoreItem xmlns:ds="http://schemas.openxmlformats.org/officeDocument/2006/customXml" ds:itemID="{5B1C8BCC-BD7D-4355-B162-28F06B63BF8C}">
   <ds:schemaRefs>
     <ds:schemaRef ds:uri="http://schemas.openxmlformats.org/officeDocument/2006/bibliography"/>
   </ds:schemaRefs>

</xml_diff>